<commit_message>
Modificado con todas las correcciones pedidas por las profe. Ya estan todos los CU y trabajadores
</commit_message>
<xml_diff>
--- a/01. Modelado de Negocio/Modelo_De_Negocio.docx
+++ b/01. Modelado de Negocio/Modelo_De_Negocio.docx
@@ -1,6 +1,6 @@
 
 <file path=word/document.xml><?xml version="1.0" encoding="utf-8"?>
-<w:document xmlns:ve="http://schemas.openxmlformats.org/markup-compatibility/2006" xmlns:o="urn:schemas-microsoft-com:office:office" xmlns:r="http://schemas.openxmlformats.org/officeDocument/2006/relationships" xmlns:m="http://schemas.openxmlformats.org/officeDocument/2006/math" xmlns:v="urn:schemas-microsoft-com:vml" xmlns:wp="http://schemas.openxmlformats.org/drawingml/2006/wordprocessingDrawing" xmlns:w10="urn:schemas-microsoft-com:office:word" xmlns:w="http://schemas.openxmlformats.org/wordprocessingml/2006/main" xmlns:wne="http://schemas.microsoft.com/office/word/2006/wordml">
+<w:document xmlns:wpc="http://schemas.microsoft.com/office/word/2010/wordprocessingCanvas" xmlns:mc="http://schemas.openxmlformats.org/markup-compatibility/2006" xmlns:o="urn:schemas-microsoft-com:office:office" xmlns:r="http://schemas.openxmlformats.org/officeDocument/2006/relationships" xmlns:m="http://schemas.openxmlformats.org/officeDocument/2006/math" xmlns:v="urn:schemas-microsoft-com:vml" xmlns:wp14="http://schemas.microsoft.com/office/word/2010/wordprocessingDrawing" xmlns:wp="http://schemas.openxmlformats.org/drawingml/2006/wordprocessingDrawing" xmlns:w10="urn:schemas-microsoft-com:office:word" xmlns:w="http://schemas.openxmlformats.org/wordprocessingml/2006/main" xmlns:w14="http://schemas.microsoft.com/office/word/2010/wordml" xmlns:wpg="http://schemas.microsoft.com/office/word/2010/wordprocessingGroup" xmlns:wpi="http://schemas.microsoft.com/office/word/2010/wordprocessingInk" xmlns:wne="http://schemas.microsoft.com/office/word/2006/wordml" xmlns:wps="http://schemas.microsoft.com/office/word/2010/wordprocessingShape" mc:Ignorable="w14 wp14">
   <w:body>
     <w:sdt>
       <w:sdtPr>
@@ -22,7 +22,7 @@
           <w:tblPr>
             <w:tblpPr w:leftFromText="187" w:rightFromText="187" w:vertAnchor="page" w:horzAnchor="page" w:tblpYSpec="top"/>
             <w:tblW w:w="0" w:type="auto"/>
-            <w:tblLook w:val="04A0"/>
+            <w:tblLook w:val="04A0" w:firstRow="1" w:lastRow="0" w:firstColumn="1" w:lastColumn="0" w:noHBand="0" w:noVBand="1"/>
           </w:tblPr>
           <w:tblGrid>
             <w:gridCol w:w="1440"/>
@@ -62,6 +62,7 @@
                   <w:calendar w:val="gregorian"/>
                 </w:date>
               </w:sdtPr>
+              <w:sdtEndPr/>
               <w:sdtContent>
                 <w:tc>
                   <w:tcPr>
@@ -151,6 +152,7 @@
             <w:dataBinding w:prefixMappings="xmlns:ns0='http://schemas.openxmlformats.org/officeDocument/2006/extended-properties'" w:xpath="/ns0:Properties[1]/ns0:Company[1]" w:storeItemID="{6668398D-A668-4E3E-A5EB-62B293D839F1}"/>
             <w:text/>
           </w:sdtPr>
+          <w:sdtEndPr/>
           <w:sdtContent>
             <w:p>
               <w:pPr>
@@ -223,7 +225,7 @@
           <w:tblPr>
             <w:tblpPr w:leftFromText="187" w:rightFromText="187" w:vertAnchor="page" w:horzAnchor="margin" w:tblpY="4816"/>
             <w:tblW w:w="5233" w:type="pct"/>
-            <w:tblLook w:val="04A0"/>
+            <w:tblLook w:val="04A0" w:firstRow="1" w:lastRow="0" w:firstColumn="1" w:lastColumn="0" w:noHBand="0" w:noVBand="1"/>
           </w:tblPr>
           <w:tblGrid>
             <w:gridCol w:w="9126"/>
@@ -272,6 +274,7 @@
                     <w:dataBinding w:prefixMappings="xmlns:ns0='http://schemas.openxmlformats.org/package/2006/metadata/core-properties' xmlns:ns1='http://purl.org/dc/elements/1.1/'" w:xpath="/ns0:coreProperties[1]/ns1:title[1]" w:storeItemID="{6C3C8BC8-F283-45AE-878A-BAB7291924A1}"/>
                     <w:text/>
                   </w:sdtPr>
+                  <w:sdtEndPr/>
                   <w:sdtContent>
                     <w:r>
                       <w:rPr>
@@ -316,6 +319,7 @@
                 <w:dataBinding w:prefixMappings="xmlns:ns0='http://schemas.microsoft.com/office/2006/coverPageProps'" w:xpath="/ns0:CoverPageProperties[1]/ns0:Abstract[1]" w:storeItemID="{55AF091B-3C7A-41E3-B477-F2FDAA23CFDA}"/>
                 <w:text/>
               </w:sdtPr>
+              <w:sdtEndPr/>
               <w:sdtContent>
                 <w:tc>
                   <w:tcPr>
@@ -386,15 +390,6 @@
         <w:p>
           <w:pPr>
             <w:pStyle w:val="Sinespaciado"/>
-            <w:rPr>
-              <w:sz w:val="28"/>
-              <w:szCs w:val="28"/>
-            </w:rPr>
-          </w:pPr>
-        </w:p>
-        <w:p>
-          <w:pPr>
-            <w:pStyle w:val="Sinespaciado"/>
             <w:jc w:val="left"/>
           </w:pPr>
           <w:r>
@@ -407,7 +402,15 @@
             <w:t xml:space="preserve">: </w:t>
           </w:r>
           <w:r>
-            <w:t>“Eben-Ezer”</w:t>
+            <w:t>“</w:t>
+          </w:r>
+          <w:proofErr w:type="spellStart"/>
+          <w:r>
+            <w:t>Eben-Ezer</w:t>
+          </w:r>
+          <w:proofErr w:type="spellEnd"/>
+          <w:r>
+            <w:t>”</w:t>
           </w:r>
         </w:p>
         <w:p>
@@ -464,7 +467,7 @@
               <w:insideH w:val="none" w:sz="0" w:space="0" w:color="auto"/>
               <w:insideV w:val="none" w:sz="0" w:space="0" w:color="auto"/>
             </w:tblBorders>
-            <w:tblLook w:val="04A0"/>
+            <w:tblLook w:val="04A0" w:firstRow="1" w:lastRow="0" w:firstColumn="1" w:lastColumn="0" w:noHBand="0" w:noVBand="1"/>
           </w:tblPr>
           <w:tblGrid>
             <w:gridCol w:w="3669"/>
@@ -527,7 +530,15 @@
                   <w:spacing w:after="0"/>
                 </w:pPr>
                 <w:r>
-                  <w:t>Ing. Savi, Cecilia Andrea</w:t>
+                  <w:t xml:space="preserve">Ing. </w:t>
+                </w:r>
+                <w:proofErr w:type="spellStart"/>
+                <w:r>
+                  <w:t>Savi</w:t>
+                </w:r>
+                <w:proofErr w:type="spellEnd"/>
+                <w:r>
+                  <w:t>, Cecilia Andrea</w:t>
                 </w:r>
               </w:p>
             </w:tc>
@@ -580,7 +591,7 @@
           <w:insideH w:val="none" w:sz="0" w:space="0" w:color="auto"/>
           <w:insideV w:val="none" w:sz="0" w:space="0" w:color="auto"/>
         </w:tblBorders>
-        <w:tblLook w:val="04A0"/>
+        <w:tblLook w:val="04A0" w:firstRow="1" w:lastRow="0" w:firstColumn="1" w:lastColumn="0" w:noHBand="0" w:noVBand="1"/>
       </w:tblPr>
       <w:tblGrid>
         <w:gridCol w:w="3261"/>
@@ -799,6 +810,7 @@
           <w:docPartUnique/>
         </w:docPartObj>
       </w:sdtPr>
+      <w:sdtEndPr/>
       <w:sdtContent>
         <w:p>
           <w:pPr>
@@ -829,7 +841,7 @@
           <w:r>
             <w:fldChar w:fldCharType="separate"/>
           </w:r>
-          <w:hyperlink w:anchor="_Toc275202194" w:history="1">
+          <w:hyperlink w:anchor="_Toc290141151" w:history="1">
             <w:r>
               <w:rPr>
                 <w:rStyle w:val="Hipervnculo"/>
@@ -856,7 +868,7 @@
                 <w:noProof/>
                 <w:webHidden/>
               </w:rPr>
-              <w:instrText xml:space="preserve"> PAGEREF _Toc275202194 \h </w:instrText>
+              <w:instrText xml:space="preserve"> PAGEREF _Toc290141151 \h </w:instrText>
             </w:r>
             <w:r>
               <w:rPr>
@@ -898,7 +910,7 @@
               <w:lang w:val="es-AR" w:eastAsia="es-AR" w:bidi="ar-SA"/>
             </w:rPr>
           </w:pPr>
-          <w:hyperlink w:anchor="_Toc275202195" w:history="1">
+          <w:hyperlink w:anchor="_Toc290141152" w:history="1">
             <w:r>
               <w:rPr>
                 <w:rStyle w:val="Hipervnculo"/>
@@ -925,7 +937,7 @@
                 <w:noProof/>
                 <w:webHidden/>
               </w:rPr>
-              <w:instrText xml:space="preserve"> PAGEREF _Toc275202195 \h </w:instrText>
+              <w:instrText xml:space="preserve"> PAGEREF _Toc290141152 \h </w:instrText>
             </w:r>
             <w:r>
               <w:rPr>
@@ -967,7 +979,7 @@
               <w:lang w:val="es-AR" w:eastAsia="es-AR" w:bidi="ar-SA"/>
             </w:rPr>
           </w:pPr>
-          <w:hyperlink w:anchor="_Toc275202196" w:history="1">
+          <w:hyperlink w:anchor="_Toc290141153" w:history="1">
             <w:r>
               <w:rPr>
                 <w:rStyle w:val="Hipervnculo"/>
@@ -994,7 +1006,7 @@
                 <w:noProof/>
                 <w:webHidden/>
               </w:rPr>
-              <w:instrText xml:space="preserve"> PAGEREF _Toc275202196 \h </w:instrText>
+              <w:instrText xml:space="preserve"> PAGEREF _Toc290141153 \h </w:instrText>
             </w:r>
             <w:r>
               <w:rPr>
@@ -1036,7 +1048,7 @@
               <w:lang w:val="es-AR" w:eastAsia="es-AR" w:bidi="ar-SA"/>
             </w:rPr>
           </w:pPr>
-          <w:hyperlink w:anchor="_Toc275202197" w:history="1">
+          <w:hyperlink w:anchor="_Toc290141154" w:history="1">
             <w:r>
               <w:rPr>
                 <w:rStyle w:val="Hipervnculo"/>
@@ -1063,7 +1075,7 @@
                 <w:noProof/>
                 <w:webHidden/>
               </w:rPr>
-              <w:instrText xml:space="preserve"> PAGEREF _Toc275202197 \h </w:instrText>
+              <w:instrText xml:space="preserve"> PAGEREF _Toc290141154 \h </w:instrText>
             </w:r>
             <w:r>
               <w:rPr>
@@ -1105,7 +1117,7 @@
               <w:lang w:val="es-AR" w:eastAsia="es-AR" w:bidi="ar-SA"/>
             </w:rPr>
           </w:pPr>
-          <w:hyperlink w:anchor="_Toc275202198" w:history="1">
+          <w:hyperlink w:anchor="_Toc290141155" w:history="1">
             <w:r>
               <w:rPr>
                 <w:rStyle w:val="Hipervnculo"/>
@@ -1132,7 +1144,7 @@
                 <w:noProof/>
                 <w:webHidden/>
               </w:rPr>
-              <w:instrText xml:space="preserve"> PAGEREF _Toc275202198 \h </w:instrText>
+              <w:instrText xml:space="preserve"> PAGEREF _Toc290141155 \h </w:instrText>
             </w:r>
             <w:r>
               <w:rPr>
@@ -1174,7 +1186,7 @@
               <w:lang w:val="es-AR" w:eastAsia="es-AR" w:bidi="ar-SA"/>
             </w:rPr>
           </w:pPr>
-          <w:hyperlink w:anchor="_Toc275202199" w:history="1">
+          <w:hyperlink w:anchor="_Toc290141156" w:history="1">
             <w:r>
               <w:rPr>
                 <w:rStyle w:val="Hipervnculo"/>
@@ -1201,7 +1213,7 @@
                 <w:noProof/>
                 <w:webHidden/>
               </w:rPr>
-              <w:instrText xml:space="preserve"> PAGEREF _Toc275202199 \h </w:instrText>
+              <w:instrText xml:space="preserve"> PAGEREF _Toc290141156 \h </w:instrText>
             </w:r>
             <w:r>
               <w:rPr>
@@ -1243,7 +1255,7 @@
               <w:lang w:val="es-AR" w:eastAsia="es-AR" w:bidi="ar-SA"/>
             </w:rPr>
           </w:pPr>
-          <w:hyperlink w:anchor="_Toc275202200" w:history="1">
+          <w:hyperlink w:anchor="_Toc290141157" w:history="1">
             <w:r>
               <w:rPr>
                 <w:rStyle w:val="Hipervnculo"/>
@@ -1270,7 +1282,7 @@
                 <w:noProof/>
                 <w:webHidden/>
               </w:rPr>
-              <w:instrText xml:space="preserve"> PAGEREF _Toc275202200 \h </w:instrText>
+              <w:instrText xml:space="preserve"> PAGEREF _Toc290141157 \h </w:instrText>
             </w:r>
             <w:r>
               <w:rPr>
@@ -1311,7 +1323,10 @@
         </w:p>
       </w:sdtContent>
     </w:sdt>
-    <w:p/>
+    <w:p>
+      <w:bookmarkStart w:id="0" w:name="_GoBack"/>
+      <w:bookmarkEnd w:id="0"/>
+    </w:p>
     <w:p>
       <w:pPr>
         <w:spacing w:after="0"/>
@@ -1326,12 +1341,12 @@
       <w:pPr>
         <w:pStyle w:val="Ttulo1"/>
       </w:pPr>
-      <w:bookmarkStart w:id="0" w:name="_Toc275202194"/>
+      <w:bookmarkStart w:id="1" w:name="_Toc290141151"/>
       <w:r>
         <w:lastRenderedPageBreak/>
         <w:t>Introducción</w:t>
       </w:r>
-      <w:bookmarkEnd w:id="0"/>
+      <w:bookmarkEnd w:id="1"/>
     </w:p>
     <w:p>
       <w:pPr>
@@ -1355,7 +1370,19 @@
         <w:rPr>
           <w:rFonts w:cs="Arial"/>
         </w:rPr>
-        <w:t xml:space="preserve"> permitirá determinar como la organización</w:t>
+        <w:t xml:space="preserve"> </w:t>
+      </w:r>
+      <w:r>
+        <w:rPr>
+          <w:rFonts w:cs="Arial"/>
+        </w:rPr>
+        <w:t>permite</w:t>
+      </w:r>
+      <w:r>
+        <w:rPr>
+          <w:rFonts w:cs="Arial"/>
+        </w:rPr>
+        <w:t xml:space="preserve"> determinar como la organización</w:t>
       </w:r>
       <w:r>
         <w:rPr>
@@ -1392,25 +1419,86 @@
         <w:rPr>
           <w:rFonts w:cs="Arial"/>
         </w:rPr>
-        <w:t xml:space="preserve"> primero analizamos los procesos que dan vida a la empresa y los que sirven de soporte para el desarrollo eficiente de las actividades de la misma. En su desarrollo se identificaran casos de uso para representar </w:t>
+        <w:t xml:space="preserve"> primero analizamos los procesos que dan vida a la empresa y los que sirven de soporte para el desarrollo eficiente de</w:t>
       </w:r>
       <w:r>
         <w:rPr>
           <w:rFonts w:cs="Arial"/>
         </w:rPr>
-        <w:t>actividades</w:t>
+        <w:t xml:space="preserve"> las actividades. </w:t>
       </w:r>
       <w:r>
         <w:rPr>
           <w:rFonts w:cs="Arial"/>
         </w:rPr>
-        <w:t>, junto con los actores que interactúan con la empresa. Luego, se procede a realizar descripciones en trazo grueso de todos los casos de uso y la descripción de los roles de cada actor que participa.</w:t>
+        <w:t xml:space="preserve">En su </w:t>
+      </w:r>
+      <w:r>
+        <w:rPr>
+          <w:rFonts w:cs="Arial"/>
+        </w:rPr>
+        <w:t>transcurso</w:t>
+      </w:r>
+      <w:r>
+        <w:rPr>
+          <w:rFonts w:cs="Arial"/>
+        </w:rPr>
+        <w:t xml:space="preserve"> se </w:t>
+      </w:r>
+      <w:r>
+        <w:rPr>
+          <w:rFonts w:cs="Arial"/>
+        </w:rPr>
+        <w:t>identificarán casos de uso, los cuales nos proporcionan los diferentes escenarios que indican cómo se desarrollan las tareas</w:t>
+      </w:r>
+      <w:r>
+        <w:rPr>
+          <w:rFonts w:cs="Arial"/>
+        </w:rPr>
+        <w:t>, junto con los actores que interactúan con la empresa</w:t>
+      </w:r>
+      <w:r>
+        <w:rPr>
+          <w:rFonts w:cs="Arial"/>
+        </w:rPr>
+        <w:t>, permitiendo especificar de esta manera la comunicación y el comportamiento del negocio mediante la interacción con los trabajadores .</w:t>
+      </w:r>
+      <w:r>
+        <w:rPr>
+          <w:rFonts w:cs="Arial"/>
+        </w:rPr>
+        <w:t xml:space="preserve">Luego, </w:t>
+      </w:r>
+      <w:r>
+        <w:rPr>
+          <w:rFonts w:cs="Arial"/>
+        </w:rPr>
+        <w:t>realizamos las</w:t>
+      </w:r>
+      <w:r>
+        <w:rPr>
+          <w:rFonts w:cs="Arial"/>
+        </w:rPr>
+        <w:t xml:space="preserve"> descripciones en trazo grueso de todos los casos de uso</w:t>
+      </w:r>
+      <w:r>
+        <w:rPr>
+          <w:rFonts w:cs="Arial"/>
+        </w:rPr>
+        <w:t xml:space="preserve"> para explicar de manera más detallada los objetivos de los mismos </w:t>
+      </w:r>
+      <w:r>
+        <w:rPr>
+          <w:rFonts w:cs="Arial"/>
+        </w:rPr>
+        <w:t>y la descripción de los roles de cada actor que participa.</w:t>
       </w:r>
     </w:p>
     <w:p>
       <w:pPr>
         <w:rPr>
           <w:rFonts w:cs="Arial"/>
+          <w:u w:val="single"/>
           <w:lang w:val="es-AR"/>
         </w:rPr>
       </w:pPr>
@@ -1465,25 +1553,25 @@
       <w:pPr>
         <w:pStyle w:val="Ttulo1"/>
       </w:pPr>
-      <w:bookmarkStart w:id="1" w:name="_Toc275202195"/>
+      <w:bookmarkStart w:id="2" w:name="_Toc290141152"/>
       <w:r>
         <w:lastRenderedPageBreak/>
         <w:t>Modelado de Casos de Usos del Sistema de Negocio</w:t>
       </w:r>
-      <w:bookmarkEnd w:id="1"/>
+      <w:bookmarkEnd w:id="2"/>
     </w:p>
     <w:p>
       <w:pPr>
         <w:pStyle w:val="Ttulo2"/>
       </w:pPr>
-      <w:bookmarkStart w:id="2" w:name="_Toc275202196"/>
+      <w:bookmarkStart w:id="3" w:name="_Toc290141153"/>
       <w:r>
         <w:t>Definición de Actores</w:t>
       </w:r>
       <w:r>
         <w:t xml:space="preserve"> del Negocio</w:t>
       </w:r>
-      <w:bookmarkEnd w:id="2"/>
+      <w:bookmarkEnd w:id="3"/>
     </w:p>
     <w:p>
       <w:pPr>
@@ -1493,6 +1581,7 @@
           <w:numId w:val="1"/>
         </w:numPr>
       </w:pPr>
+      <w:proofErr w:type="spellStart"/>
       <w:r>
         <w:rPr>
           <w:u w:val="single"/>
@@ -1505,6 +1594,7 @@
         </w:rPr>
         <w:t>Cliente</w:t>
       </w:r>
+      <w:proofErr w:type="spellEnd"/>
       <w:r>
         <w:t>: Representa a todas las ópticas que realizan pedidos a la empresa</w:t>
       </w:r>
@@ -1677,23 +1767,43 @@
       <w:pPr>
         <w:pStyle w:val="Ttulo2"/>
       </w:pPr>
+      <w:bookmarkStart w:id="4" w:name="_Toc290141154"/>
+      <w:r>
+        <w:lastRenderedPageBreak/>
+        <w:t>Diagrama de Casos de Uso del Negocio</w:t>
+      </w:r>
+      <w:bookmarkEnd w:id="4"/>
+    </w:p>
+    <w:p/>
+    <w:p>
+      <w:pPr>
+        <w:spacing w:after="0"/>
+        <w:ind w:firstLine="360"/>
+        <w:jc w:val="left"/>
+      </w:pPr>
+    </w:p>
+    <w:p>
+      <w:pPr>
+        <w:spacing w:after="0"/>
+        <w:ind w:firstLine="360"/>
+        <w:jc w:val="left"/>
+      </w:pPr>
       <w:r>
         <w:rPr>
           <w:noProof/>
           <w:lang w:val="es-AR" w:eastAsia="es-AR" w:bidi="ar-SA"/>
         </w:rPr>
-        <w:lastRenderedPageBreak/>
         <w:drawing>
-          <wp:anchor distT="0" distB="0" distL="114300" distR="114300" simplePos="0" relativeHeight="251661312" behindDoc="0" locked="0" layoutInCell="1" allowOverlap="1">
+          <wp:anchor distT="0" distB="0" distL="114300" distR="114300" simplePos="0" relativeHeight="251661312" behindDoc="0" locked="0" layoutInCell="1" allowOverlap="1" wp14:anchorId="745B080D" wp14:editId="6350C5A5">
             <wp:simplePos x="0" y="0"/>
             <wp:positionH relativeFrom="column">
-              <wp:posOffset>-1208405</wp:posOffset>
+              <wp:posOffset>-1065530</wp:posOffset>
             </wp:positionH>
             <wp:positionV relativeFrom="paragraph">
-              <wp:posOffset>1426845</wp:posOffset>
+              <wp:posOffset>734695</wp:posOffset>
             </wp:positionV>
-            <wp:extent cx="7924800" cy="5781675"/>
-            <wp:effectExtent l="4762" t="0" r="0" b="0"/>
+            <wp:extent cx="7814945" cy="5701665"/>
+            <wp:effectExtent l="0" t="1047750" r="0" b="1042035"/>
             <wp:wrapTopAndBottom/>
             <wp:docPr id="4" name="Imagen 4"/>
             <wp:cNvGraphicFramePr>
@@ -1709,10 +1819,10 @@
                     </pic:cNvPicPr>
                   </pic:nvPicPr>
                   <pic:blipFill>
-                    <a:blip r:embed="rId9" cstate="print">
+                    <a:blip r:embed="rId10" cstate="print">
                       <a:extLst>
                         <a:ext uri="{28A0092B-C50C-407E-A947-70E740481C1C}">
-                          <a14:useLocalDpi xmlns="" xmlns:wpc="http://schemas.microsoft.com/office/word/2010/wordprocessingCanvas" xmlns:mc="http://schemas.openxmlformats.org/markup-compatibility/2006" xmlns:o="urn:schemas-microsoft-com:office:office" xmlns:v="urn:schemas-microsoft-com:vml" xmlns:wp14="http://schemas.microsoft.com/office/word/2010/wordprocessingDrawing" xmlns:w10="urn:schemas-microsoft-com:office:word" xmlns:w="http://schemas.openxmlformats.org/wordprocessingml/2006/main" xmlns:w14="http://schemas.microsoft.com/office/word/2010/wordml" xmlns:wpg="http://schemas.microsoft.com/office/word/2010/wordprocessingGroup" xmlns:wpi="http://schemas.microsoft.com/office/word/2010/wordprocessingInk" xmlns:wps="http://schemas.microsoft.com/office/word/2010/wordprocessingShape" xmlns:a14="http://schemas.microsoft.com/office/drawing/2010/main" val="0"/>
+                          <a14:useLocalDpi xmlns:a14="http://schemas.microsoft.com/office/drawing/2010/main" val="0"/>
                         </a:ext>
                       </a:extLst>
                     </a:blip>
@@ -1724,7 +1834,7 @@
                   <pic:spPr bwMode="auto">
                     <a:xfrm rot="16200000">
                       <a:off x="0" y="0"/>
-                      <a:ext cx="7924800" cy="5781675"/>
+                      <a:ext cx="7814945" cy="5701665"/>
                     </a:xfrm>
                     <a:prstGeom prst="rect">
                       <a:avLst/>
@@ -1733,52 +1843,20 @@
                     <a:ln>
                       <a:noFill/>
                     </a:ln>
-                    <a:extLst>
-                      <a:ext uri="{909E8E84-426E-40DD-AFC4-6F175D3DCCD1}">
-                        <a14:hiddenFill xmlns="" xmlns:wpc="http://schemas.microsoft.com/office/word/2010/wordprocessingCanvas" xmlns:mc="http://schemas.openxmlformats.org/markup-compatibility/2006" xmlns:o="urn:schemas-microsoft-com:office:office" xmlns:v="urn:schemas-microsoft-com:vml" xmlns:wp14="http://schemas.microsoft.com/office/word/2010/wordprocessingDrawing" xmlns:w10="urn:schemas-microsoft-com:office:word" xmlns:w="http://schemas.openxmlformats.org/wordprocessingml/2006/main" xmlns:w14="http://schemas.microsoft.com/office/word/2010/wordml" xmlns:wpg="http://schemas.microsoft.com/office/word/2010/wordprocessingGroup" xmlns:wpi="http://schemas.microsoft.com/office/word/2010/wordprocessingInk" xmlns:wps="http://schemas.microsoft.com/office/word/2010/wordprocessingShape" xmlns:a14="http://schemas.microsoft.com/office/drawing/2010/main">
-                          <a:solidFill>
-                            <a:srgbClr val="FFFFFF" mc:Ignorable=""/>
-                          </a:solidFill>
-                        </a14:hiddenFill>
-                      </a:ext>
-                      <a:ext uri="{91240B29-F687-4F45-9708-019B960494DF}">
-                        <a14:hiddenLine xmlns="" xmlns:wpc="http://schemas.microsoft.com/office/word/2010/wordprocessingCanvas" xmlns:mc="http://schemas.openxmlformats.org/markup-compatibility/2006" xmlns:o="urn:schemas-microsoft-com:office:office" xmlns:v="urn:schemas-microsoft-com:vml" xmlns:wp14="http://schemas.microsoft.com/office/word/2010/wordprocessingDrawing" xmlns:w10="urn:schemas-microsoft-com:office:word" xmlns:w="http://schemas.openxmlformats.org/wordprocessingml/2006/main" xmlns:w14="http://schemas.microsoft.com/office/word/2010/wordml" xmlns:wpg="http://schemas.microsoft.com/office/word/2010/wordprocessingGroup" xmlns:wpi="http://schemas.microsoft.com/office/word/2010/wordprocessingInk" xmlns:wps="http://schemas.microsoft.com/office/word/2010/wordprocessingShape" xmlns:a14="http://schemas.microsoft.com/office/drawing/2010/main" w="9525">
-                          <a:solidFill>
-                            <a:srgbClr val="000000" mc:Ignorable=""/>
-                          </a:solidFill>
-                          <a:miter lim="800000"/>
-                          <a:headEnd/>
-                          <a:tailEnd/>
-                        </a14:hiddenLine>
-                      </a:ext>
-                    </a:extLst>
+                    <a:extLst/>
                   </pic:spPr>
                 </pic:pic>
               </a:graphicData>
             </a:graphic>
+            <wp14:sizeRelH relativeFrom="margin">
+              <wp14:pctWidth>0</wp14:pctWidth>
+            </wp14:sizeRelH>
+            <wp14:sizeRelV relativeFrom="margin">
+              <wp14:pctHeight>0</wp14:pctHeight>
+            </wp14:sizeRelV>
           </wp:anchor>
         </w:drawing>
       </w:r>
-      <w:bookmarkStart w:id="3" w:name="_Toc275202197"/>
-      <w:r>
-        <w:t>Diagrama de Casos de Uso del Negocio</w:t>
-      </w:r>
-      <w:bookmarkEnd w:id="3"/>
-    </w:p>
-    <w:p/>
-    <w:p>
-      <w:pPr>
-        <w:spacing w:after="0"/>
-        <w:ind w:firstLine="360"/>
-        <w:jc w:val="left"/>
-      </w:pPr>
-    </w:p>
-    <w:p>
-      <w:pPr>
-        <w:spacing w:after="0"/>
-        <w:ind w:firstLine="360"/>
-        <w:jc w:val="left"/>
-      </w:pPr>
       <w:r>
         <w:br w:type="page"/>
       </w:r>
@@ -1800,18 +1878,26 @@
         </w:rPr>
         <w:lastRenderedPageBreak/>
         <w:drawing>
-          <wp:anchor distT="0" distB="0" distL="114300" distR="114300" simplePos="0" relativeHeight="251662336" behindDoc="0" locked="0" layoutInCell="1" allowOverlap="1">
+          <wp:anchor distT="0" distB="0" distL="114300" distR="114300" simplePos="0" relativeHeight="251662336" behindDoc="1" locked="0" layoutInCell="1" allowOverlap="1" wp14:anchorId="6DD3F6AA" wp14:editId="77AACA8B">
             <wp:simplePos x="0" y="0"/>
             <wp:positionH relativeFrom="column">
-              <wp:posOffset>-384810</wp:posOffset>
+              <wp:posOffset>-528320</wp:posOffset>
             </wp:positionH>
             <wp:positionV relativeFrom="paragraph">
-              <wp:posOffset>79375</wp:posOffset>
+              <wp:posOffset>165100</wp:posOffset>
             </wp:positionV>
-            <wp:extent cx="6143625" cy="7239000"/>
+            <wp:extent cx="6384290" cy="8172450"/>
             <wp:effectExtent l="0" t="0" r="0" b="0"/>
-            <wp:wrapNone/>
-            <wp:docPr id="8" name="Imagen 8"/>
+            <wp:wrapTight wrapText="bothSides">
+              <wp:wrapPolygon edited="0">
+                <wp:start x="0" y="0"/>
+                <wp:lineTo x="0" y="21550"/>
+                <wp:lineTo x="21527" y="21550"/>
+                <wp:lineTo x="21527" y="0"/>
+                <wp:lineTo x="0" y="0"/>
+              </wp:wrapPolygon>
+            </wp:wrapTight>
+            <wp:docPr id="2" name="Imagen 2"/>
             <wp:cNvGraphicFramePr>
               <a:graphicFrameLocks xmlns:a="http://schemas.openxmlformats.org/drawingml/2006/main" noChangeAspect="1"/>
             </wp:cNvGraphicFramePr>
@@ -1819,16 +1905,16 @@
               <a:graphicData uri="http://schemas.openxmlformats.org/drawingml/2006/picture">
                 <pic:pic xmlns:pic="http://schemas.openxmlformats.org/drawingml/2006/picture">
                   <pic:nvPicPr>
-                    <pic:cNvPr id="0" name="Imagen 4"/>
+                    <pic:cNvPr id="0" name="Picture 2"/>
                     <pic:cNvPicPr>
                       <a:picLocks noChangeAspect="1" noChangeArrowheads="1"/>
                     </pic:cNvPicPr>
                   </pic:nvPicPr>
                   <pic:blipFill>
-                    <a:blip r:embed="rId10" cstate="print">
+                    <a:blip r:embed="rId11">
                       <a:extLst>
                         <a:ext uri="{28A0092B-C50C-407E-A947-70E740481C1C}">
-                          <a14:useLocalDpi xmlns="" xmlns:wpc="http://schemas.microsoft.com/office/word/2010/wordprocessingCanvas" xmlns:mc="http://schemas.openxmlformats.org/markup-compatibility/2006" xmlns:o="urn:schemas-microsoft-com:office:office" xmlns:v="urn:schemas-microsoft-com:vml" xmlns:wp14="http://schemas.microsoft.com/office/word/2010/wordprocessingDrawing" xmlns:w10="urn:schemas-microsoft-com:office:word" xmlns:w="http://schemas.openxmlformats.org/wordprocessingml/2006/main" xmlns:w14="http://schemas.microsoft.com/office/word/2010/wordml" xmlns:wpg="http://schemas.microsoft.com/office/word/2010/wordprocessingGroup" xmlns:wpi="http://schemas.microsoft.com/office/word/2010/wordprocessingInk" xmlns:wps="http://schemas.microsoft.com/office/word/2010/wordprocessingShape" xmlns:a14="http://schemas.microsoft.com/office/drawing/2010/main" val="0"/>
+                          <a14:useLocalDpi xmlns:a14="http://schemas.microsoft.com/office/drawing/2010/main" val="0"/>
                         </a:ext>
                       </a:extLst>
                     </a:blip>
@@ -1840,7 +1926,7 @@
                   <pic:spPr bwMode="auto">
                     <a:xfrm>
                       <a:off x="0" y="0"/>
-                      <a:ext cx="6143625" cy="7239000"/>
+                      <a:ext cx="6384290" cy="8172450"/>
                     </a:xfrm>
                     <a:prstGeom prst="rect">
                       <a:avLst/>
@@ -1849,29 +1935,16 @@
                     <a:ln>
                       <a:noFill/>
                     </a:ln>
-                    <a:extLst>
-                      <a:ext uri="{909E8E84-426E-40DD-AFC4-6F175D3DCCD1}">
-                        <a14:hiddenFill xmlns="" xmlns:wpc="http://schemas.microsoft.com/office/word/2010/wordprocessingCanvas" xmlns:mc="http://schemas.openxmlformats.org/markup-compatibility/2006" xmlns:o="urn:schemas-microsoft-com:office:office" xmlns:v="urn:schemas-microsoft-com:vml" xmlns:wp14="http://schemas.microsoft.com/office/word/2010/wordprocessingDrawing" xmlns:w10="urn:schemas-microsoft-com:office:word" xmlns:w="http://schemas.openxmlformats.org/wordprocessingml/2006/main" xmlns:w14="http://schemas.microsoft.com/office/word/2010/wordml" xmlns:wpg="http://schemas.microsoft.com/office/word/2010/wordprocessingGroup" xmlns:wpi="http://schemas.microsoft.com/office/word/2010/wordprocessingInk" xmlns:wps="http://schemas.microsoft.com/office/word/2010/wordprocessingShape" xmlns:a14="http://schemas.microsoft.com/office/drawing/2010/main">
-                          <a:solidFill>
-                            <a:srgbClr val="FFFFFF" mc:Ignorable=""/>
-                          </a:solidFill>
-                        </a14:hiddenFill>
-                      </a:ext>
-                      <a:ext uri="{91240B29-F687-4F45-9708-019B960494DF}">
-                        <a14:hiddenLine xmlns="" xmlns:wpc="http://schemas.microsoft.com/office/word/2010/wordprocessingCanvas" xmlns:mc="http://schemas.openxmlformats.org/markup-compatibility/2006" xmlns:o="urn:schemas-microsoft-com:office:office" xmlns:v="urn:schemas-microsoft-com:vml" xmlns:wp14="http://schemas.microsoft.com/office/word/2010/wordprocessingDrawing" xmlns:w10="urn:schemas-microsoft-com:office:word" xmlns:w="http://schemas.openxmlformats.org/wordprocessingml/2006/main" xmlns:w14="http://schemas.microsoft.com/office/word/2010/wordml" xmlns:wpg="http://schemas.microsoft.com/office/word/2010/wordprocessingGroup" xmlns:wpi="http://schemas.microsoft.com/office/word/2010/wordprocessingInk" xmlns:wps="http://schemas.microsoft.com/office/word/2010/wordprocessingShape" xmlns:a14="http://schemas.microsoft.com/office/drawing/2010/main" w="9525">
-                          <a:solidFill>
-                            <a:srgbClr val="000000" mc:Ignorable=""/>
-                          </a:solidFill>
-                          <a:miter lim="800000"/>
-                          <a:headEnd/>
-                          <a:tailEnd/>
-                        </a14:hiddenLine>
-                      </a:ext>
-                    </a:extLst>
                   </pic:spPr>
                 </pic:pic>
               </a:graphicData>
             </a:graphic>
+            <wp14:sizeRelH relativeFrom="page">
+              <wp14:pctWidth>0</wp14:pctWidth>
+            </wp14:sizeRelH>
+            <wp14:sizeRelV relativeFrom="page">
+              <wp14:pctHeight>0</wp14:pctHeight>
+            </wp14:sizeRelV>
           </wp:anchor>
         </w:drawing>
       </w:r>
@@ -1898,19 +1971,19 @@
       <w:pPr>
         <w:pStyle w:val="Ttulo2"/>
       </w:pPr>
-      <w:bookmarkStart w:id="4" w:name="_Toc275202198"/>
+      <w:bookmarkStart w:id="5" w:name="_Toc290141155"/>
       <w:r>
         <w:lastRenderedPageBreak/>
         <w:t>Definición de Casos de Uso del negocio</w:t>
       </w:r>
-      <w:bookmarkEnd w:id="4"/>
+      <w:bookmarkEnd w:id="5"/>
     </w:p>
     <w:tbl>
       <w:tblPr>
         <w:tblStyle w:val="Tablaconcuadrcula"/>
         <w:tblpPr w:leftFromText="141" w:rightFromText="141" w:vertAnchor="text" w:horzAnchor="margin" w:tblpY="95"/>
         <w:tblW w:w="0" w:type="auto"/>
-        <w:tblLook w:val="04A0"/>
+        <w:tblLook w:val="04A0" w:firstRow="1" w:lastRow="0" w:firstColumn="1" w:lastColumn="0" w:noHBand="0" w:noVBand="1"/>
       </w:tblPr>
       <w:tblGrid>
         <w:gridCol w:w="1668"/>
@@ -2102,9 +2175,11 @@
             </w:tcBorders>
           </w:tcPr>
           <w:p>
+            <w:proofErr w:type="spellStart"/>
             <w:r>
               <w:t>EmpresaCliente</w:t>
             </w:r>
+            <w:proofErr w:type="spellEnd"/>
           </w:p>
         </w:tc>
         <w:tc>
@@ -2329,7 +2404,7 @@
       <w:tblPr>
         <w:tblStyle w:val="Tablaconcuadrcula"/>
         <w:tblW w:w="0" w:type="auto"/>
-        <w:tblLook w:val="04A0"/>
+        <w:tblLook w:val="04A0" w:firstRow="1" w:lastRow="0" w:firstColumn="1" w:lastColumn="0" w:noHBand="0" w:noVBand="1"/>
       </w:tblPr>
       <w:tblGrid>
         <w:gridCol w:w="1668"/>
@@ -2521,12 +2596,14 @@
             </w:tcBorders>
           </w:tcPr>
           <w:p>
+            <w:proofErr w:type="spellStart"/>
             <w:r>
               <w:t>Empresa</w:t>
             </w:r>
             <w:r>
               <w:t>Cliente</w:t>
             </w:r>
+            <w:proofErr w:type="spellEnd"/>
           </w:p>
         </w:tc>
         <w:tc>
@@ -2685,7 +2762,7 @@
               <w:t>El CU comienza cuando el cliente desea realizar un pedido de compra de productos terminados.</w:t>
             </w:r>
             <w:r>
-              <w:t xml:space="preserve">  El mismo se puede realizar tanto de forma personal con el viajante o a través del sitio web. En el caso de que sea de forma personal con el viajante se realiza lo siguiente:</w:t>
+              <w:t xml:space="preserve">  El mismo se puede realizar tanto de forma personal con el viajante o a través del sitio web, en ambos casos se revisa si el cliente tiene una factura pendiente de cobro, en caso de tener, se le informa que al recibir el nuevo pedido deberá pagar alguna de ellas. En el caso de que sea de forma personal con el viajante se realiza lo siguiente:</w:t>
             </w:r>
           </w:p>
           <w:p>
@@ -2697,6 +2774,11 @@
             </w:r>
           </w:p>
           <w:p>
+            <w:pPr>
+              <w:rPr>
+                <w:u w:val="single"/>
+              </w:rPr>
+            </w:pPr>
             <w:r>
               <w:t>Dependiendo del tamaño y la trayectoria del cliente, el viajante fija un descuento a aplicar al monto total del pedido. Se fija una fecha estimada de entrega.</w:t>
             </w:r>
@@ -2728,7 +2810,7 @@
       <w:tblPr>
         <w:tblStyle w:val="Tablaconcuadrcula"/>
         <w:tblW w:w="0" w:type="auto"/>
-        <w:tblLook w:val="04A0"/>
+        <w:tblLook w:val="04A0" w:firstRow="1" w:lastRow="0" w:firstColumn="1" w:lastColumn="0" w:noHBand="0" w:noVBand="1"/>
       </w:tblPr>
       <w:tblGrid>
         <w:gridCol w:w="1668"/>
@@ -2759,7 +2841,6 @@
               <w:rPr>
                 <w:b/>
               </w:rPr>
-              <w:lastRenderedPageBreak/>
               <w:t>Nivel de CU:</w:t>
             </w:r>
           </w:p>
@@ -2921,12 +3002,14 @@
             </w:tcBorders>
           </w:tcPr>
           <w:p>
+            <w:proofErr w:type="spellStart"/>
             <w:r>
               <w:t>Empresa</w:t>
             </w:r>
             <w:r>
               <w:t>Cliente</w:t>
             </w:r>
+            <w:proofErr w:type="spellEnd"/>
           </w:p>
         </w:tc>
         <w:tc>
@@ -3170,7 +3253,7 @@
         <w:tblStyle w:val="Tablaconcuadrcula"/>
         <w:tblW w:w="8613" w:type="dxa"/>
         <w:tblLayout w:type="fixed"/>
-        <w:tblLook w:val="04A0"/>
+        <w:tblLook w:val="04A0" w:firstRow="1" w:lastRow="0" w:firstColumn="1" w:lastColumn="0" w:noHBand="0" w:noVBand="1"/>
       </w:tblPr>
       <w:tblGrid>
         <w:gridCol w:w="1667"/>
@@ -3363,12 +3446,14 @@
             </w:tcBorders>
           </w:tcPr>
           <w:p>
+            <w:proofErr w:type="spellStart"/>
             <w:r>
               <w:t>Empresa</w:t>
             </w:r>
             <w:r>
               <w:t>Cliente</w:t>
             </w:r>
+            <w:proofErr w:type="spellEnd"/>
           </w:p>
         </w:tc>
         <w:tc>
@@ -3638,7 +3723,7 @@
         <w:tblStyle w:val="Tablaconcuadrcula"/>
         <w:tblW w:w="8925" w:type="dxa"/>
         <w:tblLayout w:type="fixed"/>
-        <w:tblLook w:val="04A0"/>
+        <w:tblLook w:val="04A0" w:firstRow="1" w:lastRow="0" w:firstColumn="1" w:lastColumn="0" w:noHBand="0" w:noVBand="1"/>
       </w:tblPr>
       <w:tblGrid>
         <w:gridCol w:w="1667"/>
@@ -3832,9 +3917,11 @@
             </w:tcBorders>
           </w:tcPr>
           <w:p>
+            <w:proofErr w:type="spellStart"/>
             <w:r>
               <w:t>EmpresaCliente</w:t>
             </w:r>
+            <w:proofErr w:type="spellEnd"/>
           </w:p>
         </w:tc>
         <w:tc>
@@ -4124,7 +4211,7 @@
         <w:tblStyle w:val="Tablaconcuadrcula"/>
         <w:tblW w:w="8613" w:type="dxa"/>
         <w:tblLayout w:type="fixed"/>
-        <w:tblLook w:val="04A0"/>
+        <w:tblLook w:val="04A0" w:firstRow="1" w:lastRow="0" w:firstColumn="1" w:lastColumn="0" w:noHBand="0" w:noVBand="1"/>
       </w:tblPr>
       <w:tblGrid>
         <w:gridCol w:w="1667"/>
@@ -4317,9 +4404,11 @@
             </w:tcBorders>
           </w:tcPr>
           <w:p>
+            <w:proofErr w:type="spellStart"/>
             <w:r>
               <w:t>EmpresaCliente</w:t>
             </w:r>
+            <w:proofErr w:type="spellEnd"/>
           </w:p>
         </w:tc>
         <w:tc>
@@ -4638,7 +4727,7 @@
         <w:tblStyle w:val="Tablaconcuadrcula"/>
         <w:tblW w:w="8613" w:type="dxa"/>
         <w:tblLayout w:type="fixed"/>
-        <w:tblLook w:val="04A0"/>
+        <w:tblLook w:val="04A0" w:firstRow="1" w:lastRow="0" w:firstColumn="1" w:lastColumn="0" w:noHBand="0" w:noVBand="1"/>
       </w:tblPr>
       <w:tblGrid>
         <w:gridCol w:w="1667"/>
@@ -4832,9 +4921,11 @@
             </w:tcBorders>
           </w:tcPr>
           <w:p>
+            <w:proofErr w:type="spellStart"/>
             <w:r>
               <w:t>EmpresaCliente</w:t>
             </w:r>
+            <w:proofErr w:type="spellEnd"/>
           </w:p>
         </w:tc>
         <w:tc>
@@ -5129,7 +5220,7 @@
         <w:tblStyle w:val="Tablaconcuadrcula"/>
         <w:tblW w:w="8613" w:type="dxa"/>
         <w:tblLayout w:type="fixed"/>
-        <w:tblLook w:val="04A0"/>
+        <w:tblLook w:val="04A0" w:firstRow="1" w:lastRow="0" w:firstColumn="1" w:lastColumn="0" w:noHBand="0" w:noVBand="1"/>
       </w:tblPr>
       <w:tblGrid>
         <w:gridCol w:w="1667"/>
@@ -5646,7 +5737,7 @@
         <w:tblStyle w:val="Tablaconcuadrcula"/>
         <w:tblW w:w="8613" w:type="dxa"/>
         <w:tblLayout w:type="fixed"/>
-        <w:tblLook w:val="04A0"/>
+        <w:tblLook w:val="04A0" w:firstRow="1" w:lastRow="0" w:firstColumn="1" w:lastColumn="0" w:noHBand="0" w:noVBand="1"/>
       </w:tblPr>
       <w:tblGrid>
         <w:gridCol w:w="1667"/>
@@ -6178,7 +6269,7 @@
         <w:tblStyle w:val="Tablaconcuadrcula"/>
         <w:tblW w:w="8613" w:type="dxa"/>
         <w:tblLayout w:type="fixed"/>
-        <w:tblLook w:val="04A0"/>
+        <w:tblLook w:val="04A0" w:firstRow="1" w:lastRow="0" w:firstColumn="1" w:lastColumn="0" w:noHBand="0" w:noVBand="1"/>
       </w:tblPr>
       <w:tblGrid>
         <w:gridCol w:w="1667"/>
@@ -6688,7 +6779,7 @@
         <w:tblStyle w:val="Tablaconcuadrcula"/>
         <w:tblW w:w="8613" w:type="dxa"/>
         <w:tblLayout w:type="fixed"/>
-        <w:tblLook w:val="04A0"/>
+        <w:tblLook w:val="04A0" w:firstRow="1" w:lastRow="0" w:firstColumn="1" w:lastColumn="0" w:noHBand="0" w:noVBand="1"/>
       </w:tblPr>
       <w:tblGrid>
         <w:gridCol w:w="1667"/>
@@ -7251,7 +7342,7 @@
         <w:tblStyle w:val="Tablaconcuadrcula"/>
         <w:tblW w:w="8613" w:type="dxa"/>
         <w:tblLayout w:type="fixed"/>
-        <w:tblLook w:val="04A0"/>
+        <w:tblLook w:val="04A0" w:firstRow="1" w:lastRow="0" w:firstColumn="1" w:lastColumn="0" w:noHBand="0" w:noVBand="1"/>
       </w:tblPr>
       <w:tblGrid>
         <w:gridCol w:w="1667"/>
@@ -7444,9 +7535,11 @@
             </w:tcBorders>
           </w:tcPr>
           <w:p>
+            <w:proofErr w:type="spellStart"/>
             <w:r>
               <w:t>EmpresaCliente</w:t>
             </w:r>
+            <w:proofErr w:type="spellEnd"/>
           </w:p>
         </w:tc>
         <w:tc>
@@ -7709,7 +7802,7 @@
         <w:tblStyle w:val="Tablaconcuadrcula"/>
         <w:tblW w:w="8613" w:type="dxa"/>
         <w:tblLayout w:type="fixed"/>
-        <w:tblLook w:val="04A0"/>
+        <w:tblLook w:val="04A0" w:firstRow="1" w:lastRow="0" w:firstColumn="1" w:lastColumn="0" w:noHBand="0" w:noVBand="1"/>
       </w:tblPr>
       <w:tblGrid>
         <w:gridCol w:w="1667"/>
@@ -8204,7 +8297,7 @@
         <w:tblStyle w:val="Tablaconcuadrcula"/>
         <w:tblW w:w="8613" w:type="dxa"/>
         <w:tblLayout w:type="fixed"/>
-        <w:tblLook w:val="04A0"/>
+        <w:tblLook w:val="04A0" w:firstRow="1" w:lastRow="0" w:firstColumn="1" w:lastColumn="0" w:noHBand="0" w:noVBand="1"/>
       </w:tblPr>
       <w:tblGrid>
         <w:gridCol w:w="1667"/>
@@ -8659,7 +8752,7 @@
         <w:tblStyle w:val="Tablaconcuadrcula"/>
         <w:tblW w:w="8613" w:type="dxa"/>
         <w:tblLayout w:type="fixed"/>
-        <w:tblLook w:val="04A0"/>
+        <w:tblLook w:val="04A0" w:firstRow="1" w:lastRow="0" w:firstColumn="1" w:lastColumn="0" w:noHBand="0" w:noVBand="1"/>
       </w:tblPr>
       <w:tblGrid>
         <w:gridCol w:w="1667"/>
@@ -9133,7 +9226,7 @@
         <w:tblStyle w:val="Tablaconcuadrcula"/>
         <w:tblW w:w="8613" w:type="dxa"/>
         <w:tblLayout w:type="fixed"/>
-        <w:tblLook w:val="04A0"/>
+        <w:tblLook w:val="04A0" w:firstRow="1" w:lastRow="0" w:firstColumn="1" w:lastColumn="0" w:noHBand="0" w:noVBand="1"/>
       </w:tblPr>
       <w:tblGrid>
         <w:gridCol w:w="1667"/>
@@ -9586,7 +9679,7 @@
         <w:tblStyle w:val="Tablaconcuadrcula"/>
         <w:tblW w:w="8613" w:type="dxa"/>
         <w:tblLayout w:type="fixed"/>
-        <w:tblLook w:val="04A0"/>
+        <w:tblLook w:val="04A0" w:firstRow="1" w:lastRow="0" w:firstColumn="1" w:lastColumn="0" w:noHBand="0" w:noVBand="1"/>
       </w:tblPr>
       <w:tblGrid>
         <w:gridCol w:w="1667"/>
@@ -10021,7 +10114,15 @@
               <w:t>C) elabora un informe detallando los defectos encontrados en los productos importados recibidos</w:t>
             </w:r>
             <w:r>
-              <w:t>, especificando el criterio ( por proveedor, por producto o según un periodo determinado)</w:t>
+              <w:t xml:space="preserve">, especificando el criterio </w:t>
+            </w:r>
+            <w:proofErr w:type="gramStart"/>
+            <w:r>
+              <w:t>( por</w:t>
+            </w:r>
+            <w:proofErr w:type="gramEnd"/>
+            <w:r>
+              <w:t xml:space="preserve"> proveedor, por producto o según un periodo determinado)</w:t>
             </w:r>
             <w:r>
               <w:t>, su clasificación según los niveles de calidad encontrados y se determinan como aceptados en caso de cumplir con la calidad contratada y como defectuosos en caso contrario.</w:t>
@@ -10041,7 +10142,7 @@
         <w:tblStyle w:val="Tablaconcuadrcula"/>
         <w:tblW w:w="8613" w:type="dxa"/>
         <w:tblLayout w:type="fixed"/>
-        <w:tblLook w:val="04A0"/>
+        <w:tblLook w:val="04A0" w:firstRow="1" w:lastRow="0" w:firstColumn="1" w:lastColumn="0" w:noHBand="0" w:noVBand="1"/>
       </w:tblPr>
       <w:tblGrid>
         <w:gridCol w:w="1667"/>
@@ -10597,7 +10698,7 @@
         <w:tblStyle w:val="Tablaconcuadrcula"/>
         <w:tblW w:w="8613" w:type="dxa"/>
         <w:tblLayout w:type="fixed"/>
-        <w:tblLook w:val="04A0"/>
+        <w:tblLook w:val="04A0" w:firstRow="1" w:lastRow="0" w:firstColumn="1" w:lastColumn="0" w:noHBand="0" w:noVBand="1"/>
       </w:tblPr>
       <w:tblGrid>
         <w:gridCol w:w="1667"/>
@@ -11053,7 +11154,7 @@
         <w:tblStyle w:val="Tablaconcuadrcula"/>
         <w:tblW w:w="8613" w:type="dxa"/>
         <w:tblLayout w:type="fixed"/>
-        <w:tblLook w:val="04A0"/>
+        <w:tblLook w:val="04A0" w:firstRow="1" w:lastRow="0" w:firstColumn="1" w:lastColumn="0" w:noHBand="0" w:noVBand="1"/>
       </w:tblPr>
       <w:tblGrid>
         <w:gridCol w:w="1667"/>
@@ -11498,7 +11599,7 @@
         <w:tblStyle w:val="Tablaconcuadrcula"/>
         <w:tblW w:w="8613" w:type="dxa"/>
         <w:tblLayout w:type="fixed"/>
-        <w:tblLook w:val="04A0"/>
+        <w:tblLook w:val="04A0" w:firstRow="1" w:lastRow="0" w:firstColumn="1" w:lastColumn="0" w:noHBand="0" w:noVBand="1"/>
       </w:tblPr>
       <w:tblGrid>
         <w:gridCol w:w="1667"/>
@@ -11941,7 +12042,7 @@
         <w:tblStyle w:val="Tablaconcuadrcula"/>
         <w:tblW w:w="8613" w:type="dxa"/>
         <w:tblLayout w:type="fixed"/>
-        <w:tblLook w:val="04A0"/>
+        <w:tblLook w:val="04A0" w:firstRow="1" w:lastRow="0" w:firstColumn="1" w:lastColumn="0" w:noHBand="0" w:noVBand="1"/>
       </w:tblPr>
       <w:tblGrid>
         <w:gridCol w:w="1667"/>
@@ -12406,7 +12507,7 @@
         <w:tblStyle w:val="Tablaconcuadrcula"/>
         <w:tblW w:w="8613" w:type="dxa"/>
         <w:tblLayout w:type="fixed"/>
-        <w:tblLook w:val="04A0"/>
+        <w:tblLook w:val="04A0" w:firstRow="1" w:lastRow="0" w:firstColumn="1" w:lastColumn="0" w:noHBand="0" w:noVBand="1"/>
       </w:tblPr>
       <w:tblGrid>
         <w:gridCol w:w="1667"/>
@@ -12852,7 +12953,7 @@
         <w:tblStyle w:val="Tablaconcuadrcula"/>
         <w:tblW w:w="8613" w:type="dxa"/>
         <w:tblLayout w:type="fixed"/>
-        <w:tblLook w:val="04A0"/>
+        <w:tblLook w:val="04A0" w:firstRow="1" w:lastRow="0" w:firstColumn="1" w:lastColumn="0" w:noHBand="0" w:noVBand="1"/>
       </w:tblPr>
       <w:tblGrid>
         <w:gridCol w:w="1667"/>
@@ -13307,7 +13408,10 @@
               <w:t>corrido ideal o por preferencia</w:t>
             </w:r>
             <w:r>
-              <w:t xml:space="preserve"> del Viajante. Dependiendo de los pedidos del cliente y sus estados, se definirán, para cada domicilio del listado, qué acciones se deberían realizar por parte del Viajante.</w:t>
+              <w:t xml:space="preserve"> del Viajante. Dependiendo de los pedidos del cliente y sus estados, se definirán, para cada domicilio del listado, qué acciones se deberían realizar por parte del </w:t>
+            </w:r>
+            <w:r>
+              <w:t>Viajante y se guardara la fecha de la supuesta visita para poder agendar el próximo encuentro.</w:t>
             </w:r>
           </w:p>
           <w:p>
@@ -13331,7 +13435,7 @@
         <w:tblStyle w:val="Tablaconcuadrcula"/>
         <w:tblW w:w="8613" w:type="dxa"/>
         <w:tblLayout w:type="fixed"/>
-        <w:tblLook w:val="04A0"/>
+        <w:tblLook w:val="04A0" w:firstRow="1" w:lastRow="0" w:firstColumn="1" w:lastColumn="0" w:noHBand="0" w:noVBand="1"/>
       </w:tblPr>
       <w:tblGrid>
         <w:gridCol w:w="1667"/>
@@ -13784,7 +13888,7 @@
         <w:tblStyle w:val="Tablaconcuadrcula"/>
         <w:tblW w:w="8613" w:type="dxa"/>
         <w:tblLayout w:type="fixed"/>
-        <w:tblLook w:val="04A0"/>
+        <w:tblLook w:val="04A0" w:firstRow="1" w:lastRow="0" w:firstColumn="1" w:lastColumn="0" w:noHBand="0" w:noVBand="1"/>
       </w:tblPr>
       <w:tblGrid>
         <w:gridCol w:w="1667"/>
@@ -14234,7 +14338,7 @@
         <w:tblStyle w:val="Tablaconcuadrcula"/>
         <w:tblW w:w="8613" w:type="dxa"/>
         <w:tblLayout w:type="fixed"/>
-        <w:tblLook w:val="04A0"/>
+        <w:tblLook w:val="04A0" w:firstRow="1" w:lastRow="0" w:firstColumn="1" w:lastColumn="0" w:noHBand="0" w:noVBand="1"/>
       </w:tblPr>
       <w:tblGrid>
         <w:gridCol w:w="1667"/>
@@ -14672,7 +14776,7 @@
         <w:tblStyle w:val="Tablaconcuadrcula"/>
         <w:tblW w:w="8613" w:type="dxa"/>
         <w:tblLayout w:type="fixed"/>
-        <w:tblLook w:val="04A0"/>
+        <w:tblLook w:val="04A0" w:firstRow="1" w:lastRow="0" w:firstColumn="1" w:lastColumn="0" w:noHBand="0" w:noVBand="1"/>
       </w:tblPr>
       <w:tblGrid>
         <w:gridCol w:w="1667"/>
@@ -15117,7 +15221,7 @@
         <w:tblStyle w:val="Tablaconcuadrcula"/>
         <w:tblW w:w="8613" w:type="dxa"/>
         <w:tblLayout w:type="fixed"/>
-        <w:tblLook w:val="04A0"/>
+        <w:tblLook w:val="04A0" w:firstRow="1" w:lastRow="0" w:firstColumn="1" w:lastColumn="0" w:noHBand="0" w:noVBand="1"/>
       </w:tblPr>
       <w:tblGrid>
         <w:gridCol w:w="1667"/>
@@ -15583,7 +15687,7 @@
         <w:tblStyle w:val="Tablaconcuadrcula"/>
         <w:tblW w:w="8613" w:type="dxa"/>
         <w:tblLayout w:type="fixed"/>
-        <w:tblLook w:val="04A0"/>
+        <w:tblLook w:val="04A0" w:firstRow="1" w:lastRow="0" w:firstColumn="1" w:lastColumn="0" w:noHBand="0" w:noVBand="1"/>
       </w:tblPr>
       <w:tblGrid>
         <w:gridCol w:w="1667"/>
@@ -16032,7 +16136,7 @@
         <w:tblStyle w:val="Tablaconcuadrcula"/>
         <w:tblW w:w="8613" w:type="dxa"/>
         <w:tblLayout w:type="fixed"/>
-        <w:tblLook w:val="04A0"/>
+        <w:tblLook w:val="04A0" w:firstRow="1" w:lastRow="0" w:firstColumn="1" w:lastColumn="0" w:noHBand="0" w:noVBand="1"/>
       </w:tblPr>
       <w:tblGrid>
         <w:gridCol w:w="1667"/>
@@ -16467,12 +16571,7 @@
           </w:tcPr>
           <w:p>
             <w:r>
-              <w:t xml:space="preserve">El CU comienza cuando el Gerente </w:t>
-            </w:r>
-            <w:bookmarkStart w:id="5" w:name="_GoBack"/>
-            <w:bookmarkEnd w:id="5"/>
-            <w:r>
-              <w:t xml:space="preserve">elaborar un informe de proyecciones de rendimiento de los productos terminados en un cierto periodo de tiempo, teniendo en cuenta precios y volúmenes de materia prima utilizada en la producción y precios y volúmenes de las ventas de los productos fabricados, para el caso de productos importados, teniendo en cuenta precios y volúmenes de productos importados  y precios y volúmenes de las ventas de los mismos. Este informe se puede elaborar en base a uno o varios productos. A partir de este informe se podrá determinar las proyecciones de los  beneficios a obtener  en un periodo de tiempo considerado por unidad de producto. </w:t>
+              <w:t xml:space="preserve">El CU comienza cuando el Gerente elaborar un informe de proyecciones de rendimiento de los productos terminados en un cierto periodo de tiempo, teniendo en cuenta precios y volúmenes de materia prima utilizada en la producción y precios y volúmenes de las ventas de los productos fabricados, para el caso de productos importados, teniendo en cuenta precios y volúmenes de productos importados  y precios y volúmenes de las ventas de los mismos. Este informe se puede elaborar en base a uno o varios productos. A partir de este informe se podrá determinar las proyecciones de los  beneficios a obtener  en un periodo de tiempo considerado por unidad de producto. </w:t>
             </w:r>
           </w:p>
           <w:p>
@@ -16489,7 +16588,7 @@
         <w:tblStyle w:val="Tablaconcuadrcula"/>
         <w:tblW w:w="8613" w:type="dxa"/>
         <w:tblLayout w:type="fixed"/>
-        <w:tblLook w:val="04A0"/>
+        <w:tblLook w:val="04A0" w:firstRow="1" w:lastRow="0" w:firstColumn="1" w:lastColumn="0" w:noHBand="0" w:noVBand="1"/>
       </w:tblPr>
       <w:tblGrid>
         <w:gridCol w:w="1667"/>
@@ -16938,7 +17037,7 @@
         <w:tblStyle w:val="Tablaconcuadrcula"/>
         <w:tblW w:w="8613" w:type="dxa"/>
         <w:tblLayout w:type="fixed"/>
-        <w:tblLook w:val="04A0"/>
+        <w:tblLook w:val="04A0" w:firstRow="1" w:lastRow="0" w:firstColumn="1" w:lastColumn="0" w:noHBand="0" w:noVBand="1"/>
       </w:tblPr>
       <w:tblGrid>
         <w:gridCol w:w="1667"/>
@@ -17389,7 +17488,7 @@
       <w:tblPr>
         <w:tblStyle w:val="Tablaconcuadrcula"/>
         <w:tblW w:w="0" w:type="auto"/>
-        <w:tblLook w:val="04A0"/>
+        <w:tblLook w:val="04A0" w:firstRow="1" w:lastRow="0" w:firstColumn="1" w:lastColumn="0" w:noHBand="0" w:noVBand="1"/>
       </w:tblPr>
       <w:tblGrid>
         <w:gridCol w:w="1668"/>
@@ -17747,12 +17846,12 @@
           </w:p>
           <w:p>
             <w:r>
-              <w:t>El viajante entrega los pedidos al responsable de almacenamiento quien procede a confeccionar los pedidos registrando el modelo, color, tamaño y cantidad de cada producto incluido en el mismo.</w:t>
-            </w:r>
-          </w:p>
-          <w:p>
-            <w:r>
-              <w:t>Se confirma al cliente por teléfono que el pedido ha sido confeccionado completamente o en parte. En caso de que haya sido confeccionado en parte, se le comunica que no ha sido incluido en el pedido, proponiendo posibles alternativas a los productos no disponibles.</w:t>
+              <w:t>El viajante entrega los pedidos al Encargado de Depósito de productos terminados (EDPT) quien procede a confeccionar los pedidos registrando el modelo, color, tamaño y cantidad de cada producto incluido en el mismo.</w:t>
+            </w:r>
+          </w:p>
+          <w:p>
+            <w:r>
+              <w:t>El viajante confirma al cliente por teléfono que el pedido ha sido confeccionado completamente o en parte. En caso de que haya sido confeccionado en parte, se le comunica que no ha sido incluido en el pedido, proponiendo posibles alternativas a los productos no disponibles.</w:t>
             </w:r>
           </w:p>
           <w:p>
@@ -17778,7 +17877,7 @@
         <w:tblStyle w:val="Tablaconcuadrcula"/>
         <w:tblW w:w="8613" w:type="dxa"/>
         <w:tblLayout w:type="fixed"/>
-        <w:tblLook w:val="04A0"/>
+        <w:tblLook w:val="04A0" w:firstRow="1" w:lastRow="0" w:firstColumn="1" w:lastColumn="0" w:noHBand="0" w:noVBand="1"/>
       </w:tblPr>
       <w:tblGrid>
         <w:gridCol w:w="1667"/>
@@ -18273,7 +18372,7 @@
         <w:tblStyle w:val="Tablaconcuadrcula"/>
         <w:tblW w:w="8613" w:type="dxa"/>
         <w:tblLayout w:type="fixed"/>
-        <w:tblLook w:val="04A0"/>
+        <w:tblLook w:val="04A0" w:firstRow="1" w:lastRow="0" w:firstColumn="1" w:lastColumn="0" w:noHBand="0" w:noVBand="1"/>
       </w:tblPr>
       <w:tblGrid>
         <w:gridCol w:w="1667"/>
@@ -18754,7 +18853,7 @@
           </w:p>
           <w:p>
             <w:r>
-              <w:t>El Encargado de Compras registra la fecha de liberación y procede a contratar una empresa de transporte local, para que lleve la mercadería hasta la fábrica. Se registra la fecha de salida de la mercadería y la fecha estimada de llegada.</w:t>
+              <w:t>El Encargado de Compras registra la fecha de liberación y procede a contratar una empresa de transporte local, para que lleve la mercadería hasta la fábrica. Se registra la fecha de salida de la mercadería, la fecha estimada de llegada, la empresa de trasporte local con su nombre, teléfono y nombre del chofer encargado de la entrega.</w:t>
             </w:r>
           </w:p>
           <w:p>
@@ -18778,7 +18877,7 @@
         <w:tblStyle w:val="Tablaconcuadrcula"/>
         <w:tblW w:w="8613" w:type="dxa"/>
         <w:tblLayout w:type="fixed"/>
-        <w:tblLook w:val="04A0"/>
+        <w:tblLook w:val="04A0" w:firstRow="1" w:lastRow="0" w:firstColumn="1" w:lastColumn="0" w:noHBand="0" w:noVBand="1"/>
       </w:tblPr>
       <w:tblGrid>
         <w:gridCol w:w="1667"/>
@@ -19248,7 +19347,7 @@
         <w:tblStyle w:val="Tablaconcuadrcula"/>
         <w:tblW w:w="8613" w:type="dxa"/>
         <w:tblLayout w:type="fixed"/>
-        <w:tblLook w:val="04A0"/>
+        <w:tblLook w:val="04A0" w:firstRow="1" w:lastRow="0" w:firstColumn="1" w:lastColumn="0" w:noHBand="0" w:noVBand="1"/>
       </w:tblPr>
       <w:tblGrid>
         <w:gridCol w:w="1667"/>
@@ -19700,7 +19799,7 @@
       <w:pPr>
         <w:pStyle w:val="Ttulo1"/>
       </w:pPr>
-      <w:bookmarkStart w:id="6" w:name="_Toc275202199"/>
+      <w:bookmarkStart w:id="6" w:name="_Toc290141156"/>
       <w:r>
         <w:t>Modelo de Objetos del Dominio del Problema</w:t>
       </w:r>
@@ -19765,8 +19864,8 @@
             <o:lock v:ext="edit" text="t" shapetype="t"/>
           </v:shapetype>
           <v:shape id="_x0000_s1026" type="#_x0000_t136" style="position:absolute;left:0;text-align:left;margin-left:.3pt;margin-top:314.25pt;width:424.45pt;height:62.8pt;rotation:3035519fd;z-index:251660288">
-            <v:fill r:id="rId11" o:title=""/>
-            <v:stroke r:id="rId11" o:title=""/>
+            <v:fill r:id="rId12" o:title=""/>
+            <v:stroke r:id="rId12" o:title=""/>
             <v:shadow color="#868686"/>
             <v:textpath style="font-family:&quot;Arial Black&quot;;v-text-kern:t" trim="t" fitpath="t" string="Sacar esta página y poner el MODP&#10;"/>
           </v:shape>
@@ -19780,7 +19879,7 @@
       <w:pPr>
         <w:pStyle w:val="Ttulo1"/>
       </w:pPr>
-      <w:bookmarkStart w:id="7" w:name="_Toc275202200"/>
+      <w:bookmarkStart w:id="7" w:name="_Toc290141157"/>
       <w:r>
         <w:lastRenderedPageBreak/>
         <w:t xml:space="preserve">Definición de </w:t>
@@ -19800,26 +19899,10 @@
           <w:lang w:val="es-AR" w:eastAsia="es-AR" w:bidi="ar-SA"/>
         </w:rPr>
         <w:drawing>
-          <wp:anchor distT="0" distB="0" distL="114300" distR="114300" simplePos="0" relativeHeight="251663360" behindDoc="1" locked="0" layoutInCell="1" allowOverlap="1">
-            <wp:simplePos x="0" y="0"/>
-            <wp:positionH relativeFrom="column">
-              <wp:posOffset>-384810</wp:posOffset>
-            </wp:positionH>
-            <wp:positionV relativeFrom="paragraph">
-              <wp:posOffset>304800</wp:posOffset>
-            </wp:positionV>
-            <wp:extent cx="6248400" cy="6523355"/>
+          <wp:inline distT="0" distB="0" distL="0" distR="0">
+            <wp:extent cx="5400040" cy="6318827"/>
             <wp:effectExtent l="0" t="0" r="0" b="0"/>
-            <wp:wrapTight wrapText="bothSides">
-              <wp:wrapPolygon edited="0">
-                <wp:start x="0" y="0"/>
-                <wp:lineTo x="0" y="21510"/>
-                <wp:lineTo x="21534" y="21510"/>
-                <wp:lineTo x="21534" y="0"/>
-                <wp:lineTo x="0" y="0"/>
-              </wp:wrapPolygon>
-            </wp:wrapTight>
-            <wp:docPr id="11" name="Imagen 11"/>
+            <wp:docPr id="1" name="Imagen 1"/>
             <wp:cNvGraphicFramePr>
               <a:graphicFrameLocks xmlns:a="http://schemas.openxmlformats.org/drawingml/2006/main" noChangeAspect="1"/>
             </wp:cNvGraphicFramePr>
@@ -19827,16 +19910,16 @@
               <a:graphicData uri="http://schemas.openxmlformats.org/drawingml/2006/picture">
                 <pic:pic xmlns:pic="http://schemas.openxmlformats.org/drawingml/2006/picture">
                   <pic:nvPicPr>
-                    <pic:cNvPr id="0" name="Imagen 7"/>
+                    <pic:cNvPr id="0" name="Picture 1"/>
                     <pic:cNvPicPr>
                       <a:picLocks noChangeAspect="1" noChangeArrowheads="1"/>
                     </pic:cNvPicPr>
                   </pic:nvPicPr>
                   <pic:blipFill>
-                    <a:blip r:embed="rId12" cstate="print">
+                    <a:blip r:embed="rId13">
                       <a:extLst>
                         <a:ext uri="{28A0092B-C50C-407E-A947-70E740481C1C}">
-                          <a14:useLocalDpi xmlns="" xmlns:wpc="http://schemas.microsoft.com/office/word/2010/wordprocessingCanvas" xmlns:mc="http://schemas.openxmlformats.org/markup-compatibility/2006" xmlns:o="urn:schemas-microsoft-com:office:office" xmlns:v="urn:schemas-microsoft-com:vml" xmlns:wp14="http://schemas.microsoft.com/office/word/2010/wordprocessingDrawing" xmlns:w10="urn:schemas-microsoft-com:office:word" xmlns:w="http://schemas.openxmlformats.org/wordprocessingml/2006/main" xmlns:w14="http://schemas.microsoft.com/office/word/2010/wordml" xmlns:wpg="http://schemas.microsoft.com/office/word/2010/wordprocessingGroup" xmlns:wpi="http://schemas.microsoft.com/office/word/2010/wordprocessingInk" xmlns:wps="http://schemas.microsoft.com/office/word/2010/wordprocessingShape" xmlns:a14="http://schemas.microsoft.com/office/drawing/2010/main" val="0"/>
+                          <a14:useLocalDpi xmlns:a14="http://schemas.microsoft.com/office/drawing/2010/main" val="0"/>
                         </a:ext>
                       </a:extLst>
                     </a:blip>
@@ -19848,7 +19931,7 @@
                   <pic:spPr bwMode="auto">
                     <a:xfrm>
                       <a:off x="0" y="0"/>
-                      <a:ext cx="6248400" cy="6523355"/>
+                      <a:ext cx="5400040" cy="6318827"/>
                     </a:xfrm>
                     <a:prstGeom prst="rect">
                       <a:avLst/>
@@ -19857,40 +19940,21 @@
                     <a:ln>
                       <a:noFill/>
                     </a:ln>
-                    <a:extLst>
-                      <a:ext uri="{909E8E84-426E-40DD-AFC4-6F175D3DCCD1}">
-                        <a14:hiddenFill xmlns="" xmlns:wpc="http://schemas.microsoft.com/office/word/2010/wordprocessingCanvas" xmlns:mc="http://schemas.openxmlformats.org/markup-compatibility/2006" xmlns:o="urn:schemas-microsoft-com:office:office" xmlns:v="urn:schemas-microsoft-com:vml" xmlns:wp14="http://schemas.microsoft.com/office/word/2010/wordprocessingDrawing" xmlns:w10="urn:schemas-microsoft-com:office:word" xmlns:w="http://schemas.openxmlformats.org/wordprocessingml/2006/main" xmlns:w14="http://schemas.microsoft.com/office/word/2010/wordml" xmlns:wpg="http://schemas.microsoft.com/office/word/2010/wordprocessingGroup" xmlns:wpi="http://schemas.microsoft.com/office/word/2010/wordprocessingInk" xmlns:wps="http://schemas.microsoft.com/office/word/2010/wordprocessingShape" xmlns:a14="http://schemas.microsoft.com/office/drawing/2010/main">
-                          <a:solidFill>
-                            <a:srgbClr val="FFFFFF" mc:Ignorable=""/>
-                          </a:solidFill>
-                        </a14:hiddenFill>
-                      </a:ext>
-                      <a:ext uri="{91240B29-F687-4F45-9708-019B960494DF}">
-                        <a14:hiddenLine xmlns="" xmlns:wpc="http://schemas.microsoft.com/office/word/2010/wordprocessingCanvas" xmlns:mc="http://schemas.openxmlformats.org/markup-compatibility/2006" xmlns:o="urn:schemas-microsoft-com:office:office" xmlns:v="urn:schemas-microsoft-com:vml" xmlns:wp14="http://schemas.microsoft.com/office/word/2010/wordprocessingDrawing" xmlns:w10="urn:schemas-microsoft-com:office:word" xmlns:w="http://schemas.openxmlformats.org/wordprocessingml/2006/main" xmlns:w14="http://schemas.microsoft.com/office/word/2010/wordml" xmlns:wpg="http://schemas.microsoft.com/office/word/2010/wordprocessingGroup" xmlns:wpi="http://schemas.microsoft.com/office/word/2010/wordprocessingInk" xmlns:wps="http://schemas.microsoft.com/office/word/2010/wordprocessingShape" xmlns:a14="http://schemas.microsoft.com/office/drawing/2010/main" w="9525">
-                          <a:solidFill>
-                            <a:srgbClr val="000000" mc:Ignorable=""/>
-                          </a:solidFill>
-                          <a:miter lim="800000"/>
-                          <a:headEnd/>
-                          <a:tailEnd/>
-                        </a14:hiddenLine>
-                      </a:ext>
-                    </a:extLst>
                   </pic:spPr>
                 </pic:pic>
               </a:graphicData>
             </a:graphic>
-          </wp:anchor>
+          </wp:inline>
         </w:drawing>
       </w:r>
     </w:p>
     <w:sectPr>
-      <w:headerReference w:type="even" r:id="rId13"/>
-      <w:headerReference w:type="default" r:id="rId14"/>
-      <w:footerReference w:type="even" r:id="rId15"/>
-      <w:footerReference w:type="default" r:id="rId16"/>
-      <w:headerReference w:type="first" r:id="rId17"/>
-      <w:footerReference w:type="first" r:id="rId18"/>
+      <w:headerReference w:type="even" r:id="rId14"/>
+      <w:headerReference w:type="default" r:id="rId15"/>
+      <w:footerReference w:type="even" r:id="rId16"/>
+      <w:footerReference w:type="default" r:id="rId17"/>
+      <w:headerReference w:type="first" r:id="rId18"/>
+      <w:footerReference w:type="first" r:id="rId19"/>
       <w:pgSz w:w="11906" w:h="16838"/>
       <w:pgMar w:top="1417" w:right="1701" w:bottom="1417" w:left="1701" w:header="708" w:footer="708" w:gutter="0"/>
       <w:cols w:space="708"/>
@@ -19902,7 +19966,7 @@
 </file>
 
 <file path=word/endnotes.xml><?xml version="1.0" encoding="utf-8"?>
-<w:endnotes xmlns:ve="http://schemas.openxmlformats.org/markup-compatibility/2006" xmlns:o="urn:schemas-microsoft-com:office:office" xmlns:r="http://schemas.openxmlformats.org/officeDocument/2006/relationships" xmlns:m="http://schemas.openxmlformats.org/officeDocument/2006/math" xmlns:v="urn:schemas-microsoft-com:vml" xmlns:wp="http://schemas.openxmlformats.org/drawingml/2006/wordprocessingDrawing" xmlns:w10="urn:schemas-microsoft-com:office:word" xmlns:w="http://schemas.openxmlformats.org/wordprocessingml/2006/main" xmlns:wne="http://schemas.microsoft.com/office/word/2006/wordml">
+<w:endnotes xmlns:wpc="http://schemas.microsoft.com/office/word/2010/wordprocessingCanvas" xmlns:mc="http://schemas.openxmlformats.org/markup-compatibility/2006" xmlns:o="urn:schemas-microsoft-com:office:office" xmlns:r="http://schemas.openxmlformats.org/officeDocument/2006/relationships" xmlns:m="http://schemas.openxmlformats.org/officeDocument/2006/math" xmlns:v="urn:schemas-microsoft-com:vml" xmlns:wp14="http://schemas.microsoft.com/office/word/2010/wordprocessingDrawing" xmlns:wp="http://schemas.openxmlformats.org/drawingml/2006/wordprocessingDrawing" xmlns:w10="urn:schemas-microsoft-com:office:word" xmlns:w="http://schemas.openxmlformats.org/wordprocessingml/2006/main" xmlns:w14="http://schemas.microsoft.com/office/word/2010/wordml" xmlns:wpg="http://schemas.microsoft.com/office/word/2010/wordprocessingGroup" xmlns:wpi="http://schemas.microsoft.com/office/word/2010/wordprocessingInk" xmlns:wne="http://schemas.microsoft.com/office/word/2006/wordml" xmlns:wps="http://schemas.microsoft.com/office/word/2010/wordprocessingShape" mc:Ignorable="w14 wp14">
   <w:endnote w:type="separator" w:id="-1">
     <w:p>
       <w:pPr>
@@ -19935,7 +19999,7 @@
 </file>
 
 <file path=word/footer1.xml><?xml version="1.0" encoding="utf-8"?>
-<w:ftr xmlns:ve="http://schemas.openxmlformats.org/markup-compatibility/2006" xmlns:o="urn:schemas-microsoft-com:office:office" xmlns:r="http://schemas.openxmlformats.org/officeDocument/2006/relationships" xmlns:m="http://schemas.openxmlformats.org/officeDocument/2006/math" xmlns:v="urn:schemas-microsoft-com:vml" xmlns:wp="http://schemas.openxmlformats.org/drawingml/2006/wordprocessingDrawing" xmlns:w10="urn:schemas-microsoft-com:office:word" xmlns:w="http://schemas.openxmlformats.org/wordprocessingml/2006/main" xmlns:wne="http://schemas.microsoft.com/office/word/2006/wordml">
+<w:ftr xmlns:wpc="http://schemas.microsoft.com/office/word/2010/wordprocessingCanvas" xmlns:mc="http://schemas.openxmlformats.org/markup-compatibility/2006" xmlns:o="urn:schemas-microsoft-com:office:office" xmlns:r="http://schemas.openxmlformats.org/officeDocument/2006/relationships" xmlns:m="http://schemas.openxmlformats.org/officeDocument/2006/math" xmlns:v="urn:schemas-microsoft-com:vml" xmlns:wp14="http://schemas.microsoft.com/office/word/2010/wordprocessingDrawing" xmlns:wp="http://schemas.openxmlformats.org/drawingml/2006/wordprocessingDrawing" xmlns:w10="urn:schemas-microsoft-com:office:word" xmlns:w="http://schemas.openxmlformats.org/wordprocessingml/2006/main" xmlns:w14="http://schemas.microsoft.com/office/word/2010/wordml" xmlns:wpg="http://schemas.microsoft.com/office/word/2010/wordprocessingGroup" xmlns:wpi="http://schemas.microsoft.com/office/word/2010/wordprocessingInk" xmlns:wne="http://schemas.microsoft.com/office/word/2006/wordml" xmlns:wps="http://schemas.microsoft.com/office/word/2010/wordprocessingShape" mc:Ignorable="w14 wp14">
   <w:p>
     <w:pPr>
       <w:pStyle w:val="Piedepgina"/>
@@ -19945,7 +20009,7 @@
 </file>
 
 <file path=word/footer2.xml><?xml version="1.0" encoding="utf-8"?>
-<w:ftr xmlns:ve="http://schemas.openxmlformats.org/markup-compatibility/2006" xmlns:o="urn:schemas-microsoft-com:office:office" xmlns:r="http://schemas.openxmlformats.org/officeDocument/2006/relationships" xmlns:m="http://schemas.openxmlformats.org/officeDocument/2006/math" xmlns:v="urn:schemas-microsoft-com:vml" xmlns:wp="http://schemas.openxmlformats.org/drawingml/2006/wordprocessingDrawing" xmlns:w10="urn:schemas-microsoft-com:office:word" xmlns:w="http://schemas.openxmlformats.org/wordprocessingml/2006/main" xmlns:wne="http://schemas.microsoft.com/office/word/2006/wordml">
+<w:ftr xmlns:wpc="http://schemas.microsoft.com/office/word/2010/wordprocessingCanvas" xmlns:mc="http://schemas.openxmlformats.org/markup-compatibility/2006" xmlns:o="urn:schemas-microsoft-com:office:office" xmlns:r="http://schemas.openxmlformats.org/officeDocument/2006/relationships" xmlns:m="http://schemas.openxmlformats.org/officeDocument/2006/math" xmlns:v="urn:schemas-microsoft-com:vml" xmlns:wp14="http://schemas.microsoft.com/office/word/2010/wordprocessingDrawing" xmlns:wp="http://schemas.openxmlformats.org/drawingml/2006/wordprocessingDrawing" xmlns:w10="urn:schemas-microsoft-com:office:word" xmlns:w="http://schemas.openxmlformats.org/wordprocessingml/2006/main" xmlns:w14="http://schemas.microsoft.com/office/word/2010/wordml" xmlns:wpg="http://schemas.microsoft.com/office/word/2010/wordprocessingGroup" xmlns:wpi="http://schemas.microsoft.com/office/word/2010/wordprocessingInk" xmlns:wne="http://schemas.microsoft.com/office/word/2006/wordml" xmlns:wps="http://schemas.microsoft.com/office/word/2010/wordprocessingShape" mc:Ignorable="w14 wp14">
   <w:tbl>
     <w:tblPr>
       <w:tblW w:w="9603" w:type="dxa"/>
@@ -19958,7 +20022,7 @@
         <w:left w:w="70" w:type="dxa"/>
         <w:right w:w="70" w:type="dxa"/>
       </w:tblCellMar>
-      <w:tblLook w:val="0000"/>
+      <w:tblLook w:val="0000" w:firstRow="0" w:lastRow="0" w:firstColumn="0" w:lastColumn="0" w:noHBand="0" w:noVBand="0"/>
     </w:tblPr>
     <w:tblGrid>
       <w:gridCol w:w="4387"/>
@@ -19990,8 +20054,39 @@
               <w:szCs w:val="18"/>
               <w:lang w:val="es-AR"/>
             </w:rPr>
-            <w:t>Agüero, Nafria, Pisciolari, Quiroga, Waisman</w:t>
+            <w:t xml:space="preserve">Agüero, </w:t>
           </w:r>
+          <w:proofErr w:type="spellStart"/>
+          <w:r>
+            <w:rPr>
+              <w:rFonts w:ascii="Arial" w:hAnsi="Arial" w:cs="Arial"/>
+              <w:sz w:val="18"/>
+              <w:szCs w:val="18"/>
+              <w:lang w:val="es-AR"/>
+            </w:rPr>
+            <w:t>Nafria</w:t>
+          </w:r>
+          <w:proofErr w:type="spellEnd"/>
+          <w:r>
+            <w:rPr>
+              <w:rFonts w:ascii="Arial" w:hAnsi="Arial" w:cs="Arial"/>
+              <w:sz w:val="18"/>
+              <w:szCs w:val="18"/>
+              <w:lang w:val="es-AR"/>
+            </w:rPr>
+            <w:t xml:space="preserve">, Pisciolari, Quiroga, </w:t>
+          </w:r>
+          <w:proofErr w:type="spellStart"/>
+          <w:r>
+            <w:rPr>
+              <w:rFonts w:ascii="Arial" w:hAnsi="Arial" w:cs="Arial"/>
+              <w:sz w:val="18"/>
+              <w:szCs w:val="18"/>
+              <w:lang w:val="es-AR"/>
+            </w:rPr>
+            <w:t>Waisman</w:t>
+          </w:r>
+          <w:proofErr w:type="spellEnd"/>
         </w:p>
       </w:tc>
       <w:tc>
@@ -20126,7 +20221,7 @@
 </file>
 
 <file path=word/footer3.xml><?xml version="1.0" encoding="utf-8"?>
-<w:ftr xmlns:ve="http://schemas.openxmlformats.org/markup-compatibility/2006" xmlns:o="urn:schemas-microsoft-com:office:office" xmlns:r="http://schemas.openxmlformats.org/officeDocument/2006/relationships" xmlns:m="http://schemas.openxmlformats.org/officeDocument/2006/math" xmlns:v="urn:schemas-microsoft-com:vml" xmlns:wp="http://schemas.openxmlformats.org/drawingml/2006/wordprocessingDrawing" xmlns:w10="urn:schemas-microsoft-com:office:word" xmlns:w="http://schemas.openxmlformats.org/wordprocessingml/2006/main" xmlns:wne="http://schemas.microsoft.com/office/word/2006/wordml">
+<w:ftr xmlns:wpc="http://schemas.microsoft.com/office/word/2010/wordprocessingCanvas" xmlns:mc="http://schemas.openxmlformats.org/markup-compatibility/2006" xmlns:o="urn:schemas-microsoft-com:office:office" xmlns:r="http://schemas.openxmlformats.org/officeDocument/2006/relationships" xmlns:m="http://schemas.openxmlformats.org/officeDocument/2006/math" xmlns:v="urn:schemas-microsoft-com:vml" xmlns:wp14="http://schemas.microsoft.com/office/word/2010/wordprocessingDrawing" xmlns:wp="http://schemas.openxmlformats.org/drawingml/2006/wordprocessingDrawing" xmlns:w10="urn:schemas-microsoft-com:office:word" xmlns:w="http://schemas.openxmlformats.org/wordprocessingml/2006/main" xmlns:w14="http://schemas.microsoft.com/office/word/2010/wordml" xmlns:wpg="http://schemas.microsoft.com/office/word/2010/wordprocessingGroup" xmlns:wpi="http://schemas.microsoft.com/office/word/2010/wordprocessingInk" xmlns:wne="http://schemas.microsoft.com/office/word/2006/wordml" xmlns:wps="http://schemas.microsoft.com/office/word/2010/wordprocessingShape" mc:Ignorable="w14 wp14">
   <w:p>
     <w:pPr>
       <w:pStyle w:val="Piedepgina"/>
@@ -20136,7 +20231,7 @@
 </file>
 
 <file path=word/footnotes.xml><?xml version="1.0" encoding="utf-8"?>
-<w:footnotes xmlns:ve="http://schemas.openxmlformats.org/markup-compatibility/2006" xmlns:o="urn:schemas-microsoft-com:office:office" xmlns:r="http://schemas.openxmlformats.org/officeDocument/2006/relationships" xmlns:m="http://schemas.openxmlformats.org/officeDocument/2006/math" xmlns:v="urn:schemas-microsoft-com:vml" xmlns:wp="http://schemas.openxmlformats.org/drawingml/2006/wordprocessingDrawing" xmlns:w10="urn:schemas-microsoft-com:office:word" xmlns:w="http://schemas.openxmlformats.org/wordprocessingml/2006/main" xmlns:wne="http://schemas.microsoft.com/office/word/2006/wordml">
+<w:footnotes xmlns:wpc="http://schemas.microsoft.com/office/word/2010/wordprocessingCanvas" xmlns:mc="http://schemas.openxmlformats.org/markup-compatibility/2006" xmlns:o="urn:schemas-microsoft-com:office:office" xmlns:r="http://schemas.openxmlformats.org/officeDocument/2006/relationships" xmlns:m="http://schemas.openxmlformats.org/officeDocument/2006/math" xmlns:v="urn:schemas-microsoft-com:vml" xmlns:wp14="http://schemas.microsoft.com/office/word/2010/wordprocessingDrawing" xmlns:wp="http://schemas.openxmlformats.org/drawingml/2006/wordprocessingDrawing" xmlns:w10="urn:schemas-microsoft-com:office:word" xmlns:w="http://schemas.openxmlformats.org/wordprocessingml/2006/main" xmlns:w14="http://schemas.microsoft.com/office/word/2010/wordml" xmlns:wpg="http://schemas.microsoft.com/office/word/2010/wordprocessingGroup" xmlns:wpi="http://schemas.microsoft.com/office/word/2010/wordprocessingInk" xmlns:wne="http://schemas.microsoft.com/office/word/2006/wordml" xmlns:wps="http://schemas.microsoft.com/office/word/2010/wordprocessingShape" mc:Ignorable="w14 wp14">
   <w:footnote w:type="separator" w:id="-1">
     <w:p>
       <w:pPr>
@@ -20169,7 +20264,7 @@
 </file>
 
 <file path=word/header1.xml><?xml version="1.0" encoding="utf-8"?>
-<w:hdr xmlns:ve="http://schemas.openxmlformats.org/markup-compatibility/2006" xmlns:o="urn:schemas-microsoft-com:office:office" xmlns:r="http://schemas.openxmlformats.org/officeDocument/2006/relationships" xmlns:m="http://schemas.openxmlformats.org/officeDocument/2006/math" xmlns:v="urn:schemas-microsoft-com:vml" xmlns:wp="http://schemas.openxmlformats.org/drawingml/2006/wordprocessingDrawing" xmlns:w10="urn:schemas-microsoft-com:office:word" xmlns:w="http://schemas.openxmlformats.org/wordprocessingml/2006/main" xmlns:wne="http://schemas.microsoft.com/office/word/2006/wordml">
+<w:hdr xmlns:wpc="http://schemas.microsoft.com/office/word/2010/wordprocessingCanvas" xmlns:mc="http://schemas.openxmlformats.org/markup-compatibility/2006" xmlns:o="urn:schemas-microsoft-com:office:office" xmlns:r="http://schemas.openxmlformats.org/officeDocument/2006/relationships" xmlns:m="http://schemas.openxmlformats.org/officeDocument/2006/math" xmlns:v="urn:schemas-microsoft-com:vml" xmlns:wp14="http://schemas.microsoft.com/office/word/2010/wordprocessingDrawing" xmlns:wp="http://schemas.openxmlformats.org/drawingml/2006/wordprocessingDrawing" xmlns:w10="urn:schemas-microsoft-com:office:word" xmlns:w="http://schemas.openxmlformats.org/wordprocessingml/2006/main" xmlns:w14="http://schemas.microsoft.com/office/word/2010/wordml" xmlns:wpg="http://schemas.microsoft.com/office/word/2010/wordprocessingGroup" xmlns:wpi="http://schemas.microsoft.com/office/word/2010/wordprocessingInk" xmlns:wne="http://schemas.microsoft.com/office/word/2006/wordml" xmlns:wps="http://schemas.microsoft.com/office/word/2010/wordprocessingShape" mc:Ignorable="w14 wp14">
   <w:p>
     <w:pPr>
       <w:pStyle w:val="Encabezado"/>
@@ -20179,7 +20274,7 @@
 </file>
 
 <file path=word/header2.xml><?xml version="1.0" encoding="utf-8"?>
-<w:hdr xmlns:ve="http://schemas.openxmlformats.org/markup-compatibility/2006" xmlns:o="urn:schemas-microsoft-com:office:office" xmlns:r="http://schemas.openxmlformats.org/officeDocument/2006/relationships" xmlns:m="http://schemas.openxmlformats.org/officeDocument/2006/math" xmlns:v="urn:schemas-microsoft-com:vml" xmlns:wp="http://schemas.openxmlformats.org/drawingml/2006/wordprocessingDrawing" xmlns:w10="urn:schemas-microsoft-com:office:word" xmlns:w="http://schemas.openxmlformats.org/wordprocessingml/2006/main" xmlns:wne="http://schemas.microsoft.com/office/word/2006/wordml">
+<w:hdr xmlns:wpc="http://schemas.microsoft.com/office/word/2010/wordprocessingCanvas" xmlns:mc="http://schemas.openxmlformats.org/markup-compatibility/2006" xmlns:o="urn:schemas-microsoft-com:office:office" xmlns:r="http://schemas.openxmlformats.org/officeDocument/2006/relationships" xmlns:m="http://schemas.openxmlformats.org/officeDocument/2006/math" xmlns:v="urn:schemas-microsoft-com:vml" xmlns:wp14="http://schemas.microsoft.com/office/word/2010/wordprocessingDrawing" xmlns:wp="http://schemas.openxmlformats.org/drawingml/2006/wordprocessingDrawing" xmlns:w10="urn:schemas-microsoft-com:office:word" xmlns:w="http://schemas.openxmlformats.org/wordprocessingml/2006/main" xmlns:w14="http://schemas.microsoft.com/office/word/2010/wordml" xmlns:wpg="http://schemas.microsoft.com/office/word/2010/wordprocessingGroup" xmlns:wpi="http://schemas.microsoft.com/office/word/2010/wordprocessingInk" xmlns:wne="http://schemas.microsoft.com/office/word/2006/wordml" xmlns:wps="http://schemas.microsoft.com/office/word/2010/wordprocessingShape" mc:Ignorable="w14 wp14">
   <w:tbl>
     <w:tblPr>
       <w:tblStyle w:val="Tablaconcuadrcula"/>
@@ -20193,7 +20288,7 @@
         <w:insideH w:val="none" w:sz="0" w:space="0" w:color="auto"/>
         <w:insideV w:val="none" w:sz="0" w:space="0" w:color="auto"/>
       </w:tblBorders>
-      <w:tblLook w:val="04A0"/>
+      <w:tblLook w:val="04A0" w:firstRow="1" w:lastRow="0" w:firstColumn="1" w:lastColumn="0" w:noHBand="0" w:noVBand="1"/>
     </w:tblPr>
     <w:tblGrid>
       <w:gridCol w:w="3506"/>
@@ -20326,7 +20421,7 @@
 </file>
 
 <file path=word/header3.xml><?xml version="1.0" encoding="utf-8"?>
-<w:hdr xmlns:ve="http://schemas.openxmlformats.org/markup-compatibility/2006" xmlns:o="urn:schemas-microsoft-com:office:office" xmlns:r="http://schemas.openxmlformats.org/officeDocument/2006/relationships" xmlns:m="http://schemas.openxmlformats.org/officeDocument/2006/math" xmlns:v="urn:schemas-microsoft-com:vml" xmlns:wp="http://schemas.openxmlformats.org/drawingml/2006/wordprocessingDrawing" xmlns:w10="urn:schemas-microsoft-com:office:word" xmlns:w="http://schemas.openxmlformats.org/wordprocessingml/2006/main" xmlns:wne="http://schemas.microsoft.com/office/word/2006/wordml">
+<w:hdr xmlns:wpc="http://schemas.microsoft.com/office/word/2010/wordprocessingCanvas" xmlns:mc="http://schemas.openxmlformats.org/markup-compatibility/2006" xmlns:o="urn:schemas-microsoft-com:office:office" xmlns:r="http://schemas.openxmlformats.org/officeDocument/2006/relationships" xmlns:m="http://schemas.openxmlformats.org/officeDocument/2006/math" xmlns:v="urn:schemas-microsoft-com:vml" xmlns:wp14="http://schemas.microsoft.com/office/word/2010/wordprocessingDrawing" xmlns:wp="http://schemas.openxmlformats.org/drawingml/2006/wordprocessingDrawing" xmlns:w10="urn:schemas-microsoft-com:office:word" xmlns:w="http://schemas.openxmlformats.org/wordprocessingml/2006/main" xmlns:w14="http://schemas.microsoft.com/office/word/2010/wordml" xmlns:wpg="http://schemas.microsoft.com/office/word/2010/wordprocessingGroup" xmlns:wpi="http://schemas.microsoft.com/office/word/2010/wordprocessingInk" xmlns:wne="http://schemas.microsoft.com/office/word/2006/wordml" xmlns:wps="http://schemas.microsoft.com/office/word/2010/wordprocessingShape" mc:Ignorable="w14 wp14">
   <w:p>
     <w:pPr>
       <w:pStyle w:val="Encabezado"/>
@@ -20336,7 +20431,7 @@
 </file>
 
 <file path=word/numbering.xml><?xml version="1.0" encoding="utf-8"?>
-<w:numbering xmlns:ve="http://schemas.openxmlformats.org/markup-compatibility/2006" xmlns:o="urn:schemas-microsoft-com:office:office" xmlns:r="http://schemas.openxmlformats.org/officeDocument/2006/relationships" xmlns:m="http://schemas.openxmlformats.org/officeDocument/2006/math" xmlns:v="urn:schemas-microsoft-com:vml" xmlns:wp="http://schemas.openxmlformats.org/drawingml/2006/wordprocessingDrawing" xmlns:w10="urn:schemas-microsoft-com:office:word" xmlns:w="http://schemas.openxmlformats.org/wordprocessingml/2006/main" xmlns:wne="http://schemas.microsoft.com/office/word/2006/wordml">
+<w:numbering xmlns:wpc="http://schemas.microsoft.com/office/word/2010/wordprocessingCanvas" xmlns:mc="http://schemas.openxmlformats.org/markup-compatibility/2006" xmlns:o="urn:schemas-microsoft-com:office:office" xmlns:r="http://schemas.openxmlformats.org/officeDocument/2006/relationships" xmlns:m="http://schemas.openxmlformats.org/officeDocument/2006/math" xmlns:v="urn:schemas-microsoft-com:vml" xmlns:wp14="http://schemas.microsoft.com/office/word/2010/wordprocessingDrawing" xmlns:wp="http://schemas.openxmlformats.org/drawingml/2006/wordprocessingDrawing" xmlns:w10="urn:schemas-microsoft-com:office:word" xmlns:w="http://schemas.openxmlformats.org/wordprocessingml/2006/main" xmlns:w14="http://schemas.microsoft.com/office/word/2010/wordml" xmlns:wpg="http://schemas.microsoft.com/office/word/2010/wordprocessingGroup" xmlns:wpi="http://schemas.microsoft.com/office/word/2010/wordprocessingInk" xmlns:wne="http://schemas.microsoft.com/office/word/2006/wordml" xmlns:wps="http://schemas.microsoft.com/office/word/2010/wordprocessingShape" mc:Ignorable="w14 wp14">
   <w:abstractNum w:abstractNumId="0">
     <w:nsid w:val="63D07D0C"/>
     <w:multiLevelType w:val="hybridMultilevel"/>
@@ -20457,7 +20552,7 @@
 </file>
 
 <file path=word/styles.xml><?xml version="1.0" encoding="utf-8"?>
-<w:styles xmlns:r="http://schemas.openxmlformats.org/officeDocument/2006/relationships" xmlns:w="http://schemas.openxmlformats.org/wordprocessingml/2006/main">
+<w:styles xmlns:mc="http://schemas.openxmlformats.org/markup-compatibility/2006" xmlns:r="http://schemas.openxmlformats.org/officeDocument/2006/relationships" xmlns:w="http://schemas.openxmlformats.org/wordprocessingml/2006/main" xmlns:w14="http://schemas.microsoft.com/office/word/2010/wordml" mc:Ignorable="w14">
   <w:docDefaults>
     <w:rPrDefault>
       <w:rPr>
@@ -20846,7 +20941,6 @@
     <w:uiPriority w:val="99"/>
     <w:semiHidden/>
     <w:unhideWhenUsed/>
-    <w:qFormat/>
     <w:tblPr>
       <w:tblInd w:w="0" w:type="dxa"/>
       <w:tblCellMar>
@@ -21987,7 +22081,7 @@
 </file>
 
 <file path=customXml/itemProps2.xml><?xml version="1.0" encoding="utf-8"?>
-<ds:datastoreItem xmlns:ds="http://schemas.openxmlformats.org/officeDocument/2006/customXml" ds:itemID="{3C606D31-60C4-4739-BC86-1C91480C753F}">
+<ds:datastoreItem xmlns:ds="http://schemas.openxmlformats.org/officeDocument/2006/customXml" ds:itemID="{361065FD-2106-48D1-B813-9D9A8454132D}">
   <ds:schemaRefs>
     <ds:schemaRef ds:uri="http://schemas.openxmlformats.org/officeDocument/2006/bibliography"/>
   </ds:schemaRefs>

</xml_diff>

<commit_message>
Correcciones WF de negocio
</commit_message>
<xml_diff>
--- a/01. Modelado de Negocio/Modelo_De_Negocio.docx
+++ b/01. Modelado de Negocio/Modelo_De_Negocio.docx
@@ -1,6 +1,6 @@
 
 <file path=word/document.xml><?xml version="1.0" encoding="utf-8"?>
-<w:document xmlns:wpc="http://schemas.microsoft.com/office/word/2010/wordprocessingCanvas" xmlns:mc="http://schemas.openxmlformats.org/markup-compatibility/2006" xmlns:o="urn:schemas-microsoft-com:office:office" xmlns:r="http://schemas.openxmlformats.org/officeDocument/2006/relationships" xmlns:m="http://schemas.openxmlformats.org/officeDocument/2006/math" xmlns:v="urn:schemas-microsoft-com:vml" xmlns:wp14="http://schemas.microsoft.com/office/word/2010/wordprocessingDrawing" xmlns:wp="http://schemas.openxmlformats.org/drawingml/2006/wordprocessingDrawing" xmlns:w10="urn:schemas-microsoft-com:office:word" xmlns:w="http://schemas.openxmlformats.org/wordprocessingml/2006/main" xmlns:w14="http://schemas.microsoft.com/office/word/2010/wordml" xmlns:wpg="http://schemas.microsoft.com/office/word/2010/wordprocessingGroup" xmlns:wpi="http://schemas.microsoft.com/office/word/2010/wordprocessingInk" xmlns:wne="http://schemas.microsoft.com/office/word/2006/wordml" xmlns:wps="http://schemas.microsoft.com/office/word/2010/wordprocessingShape" mc:Ignorable="w14 wp14">
+<w:document xmlns:ve="http://schemas.openxmlformats.org/markup-compatibility/2006" xmlns:o="urn:schemas-microsoft-com:office:office" xmlns:r="http://schemas.openxmlformats.org/officeDocument/2006/relationships" xmlns:m="http://schemas.openxmlformats.org/officeDocument/2006/math" xmlns:v="urn:schemas-microsoft-com:vml" xmlns:wp="http://schemas.openxmlformats.org/drawingml/2006/wordprocessingDrawing" xmlns:w10="urn:schemas-microsoft-com:office:word" xmlns:w="http://schemas.openxmlformats.org/wordprocessingml/2006/main" xmlns:wne="http://schemas.microsoft.com/office/word/2006/wordml">
   <w:body>
     <w:sdt>
       <w:sdtPr>
@@ -22,7 +22,7 @@
           <w:tblPr>
             <w:tblpPr w:leftFromText="187" w:rightFromText="187" w:vertAnchor="page" w:horzAnchor="page" w:tblpYSpec="top"/>
             <w:tblW w:w="0" w:type="auto"/>
-            <w:tblLook w:val="04A0" w:firstRow="1" w:lastRow="0" w:firstColumn="1" w:lastColumn="0" w:noHBand="0" w:noVBand="1"/>
+            <w:tblLook w:val="04A0"/>
           </w:tblPr>
           <w:tblGrid>
             <w:gridCol w:w="1440"/>
@@ -62,7 +62,6 @@
                   <w:calendar w:val="gregorian"/>
                 </w:date>
               </w:sdtPr>
-              <w:sdtEndPr/>
               <w:sdtContent>
                 <w:tc>
                   <w:tcPr>
@@ -152,7 +151,6 @@
             <w:dataBinding w:prefixMappings="xmlns:ns0='http://schemas.openxmlformats.org/officeDocument/2006/extended-properties'" w:xpath="/ns0:Properties[1]/ns0:Company[1]" w:storeItemID="{6668398D-A668-4E3E-A5EB-62B293D839F1}"/>
             <w:text/>
           </w:sdtPr>
-          <w:sdtEndPr/>
           <w:sdtContent>
             <w:p>
               <w:pPr>
@@ -225,7 +223,7 @@
           <w:tblPr>
             <w:tblpPr w:leftFromText="187" w:rightFromText="187" w:vertAnchor="page" w:horzAnchor="margin" w:tblpY="4816"/>
             <w:tblW w:w="5233" w:type="pct"/>
-            <w:tblLook w:val="04A0" w:firstRow="1" w:lastRow="0" w:firstColumn="1" w:lastColumn="0" w:noHBand="0" w:noVBand="1"/>
+            <w:tblLook w:val="04A0"/>
           </w:tblPr>
           <w:tblGrid>
             <w:gridCol w:w="9126"/>
@@ -274,7 +272,6 @@
                     <w:dataBinding w:prefixMappings="xmlns:ns0='http://schemas.openxmlformats.org/package/2006/metadata/core-properties' xmlns:ns1='http://purl.org/dc/elements/1.1/'" w:xpath="/ns0:coreProperties[1]/ns1:title[1]" w:storeItemID="{6C3C8BC8-F283-45AE-878A-BAB7291924A1}"/>
                     <w:text/>
                   </w:sdtPr>
-                  <w:sdtEndPr/>
                   <w:sdtContent>
                     <w:r>
                       <w:rPr>
@@ -319,7 +316,6 @@
                 <w:dataBinding w:prefixMappings="xmlns:ns0='http://schemas.microsoft.com/office/2006/coverPageProps'" w:xpath="/ns0:CoverPageProperties[1]/ns0:Abstract[1]" w:storeItemID="{55AF091B-3C7A-41E3-B477-F2FDAA23CFDA}"/>
                 <w:text/>
               </w:sdtPr>
-              <w:sdtEndPr/>
               <w:sdtContent>
                 <w:tc>
                   <w:tcPr>
@@ -402,15 +398,7 @@
             <w:t xml:space="preserve">: </w:t>
           </w:r>
           <w:r>
-            <w:t>“</w:t>
-          </w:r>
-          <w:proofErr w:type="spellStart"/>
-          <w:r>
-            <w:t>Eben-Ezer</w:t>
-          </w:r>
-          <w:proofErr w:type="spellEnd"/>
-          <w:r>
-            <w:t>”</w:t>
+            <w:t>“Eben-Ezer”</w:t>
           </w:r>
         </w:p>
         <w:p>
@@ -467,7 +455,7 @@
               <w:insideH w:val="none" w:sz="0" w:space="0" w:color="auto"/>
               <w:insideV w:val="none" w:sz="0" w:space="0" w:color="auto"/>
             </w:tblBorders>
-            <w:tblLook w:val="04A0" w:firstRow="1" w:lastRow="0" w:firstColumn="1" w:lastColumn="0" w:noHBand="0" w:noVBand="1"/>
+            <w:tblLook w:val="04A0"/>
           </w:tblPr>
           <w:tblGrid>
             <w:gridCol w:w="3669"/>
@@ -530,15 +518,7 @@
                   <w:spacing w:after="0"/>
                 </w:pPr>
                 <w:r>
-                  <w:t xml:space="preserve">Ing. </w:t>
-                </w:r>
-                <w:proofErr w:type="spellStart"/>
-                <w:r>
-                  <w:t>Savi</w:t>
-                </w:r>
-                <w:proofErr w:type="spellEnd"/>
-                <w:r>
-                  <w:t>, Cecilia Andrea</w:t>
+                  <w:t>Ing. Savi, Cecilia Andrea</w:t>
                 </w:r>
               </w:p>
             </w:tc>
@@ -591,7 +571,7 @@
           <w:insideH w:val="none" w:sz="0" w:space="0" w:color="auto"/>
           <w:insideV w:val="none" w:sz="0" w:space="0" w:color="auto"/>
         </w:tblBorders>
-        <w:tblLook w:val="04A0" w:firstRow="1" w:lastRow="0" w:firstColumn="1" w:lastColumn="0" w:noHBand="0" w:noVBand="1"/>
+        <w:tblLook w:val="04A0"/>
       </w:tblPr>
       <w:tblGrid>
         <w:gridCol w:w="3261"/>
@@ -810,7 +790,6 @@
           <w:docPartUnique/>
         </w:docPartObj>
       </w:sdtPr>
-      <w:sdtEndPr/>
       <w:sdtContent>
         <w:p>
           <w:pPr>
@@ -1419,7 +1398,29 @@
         <w:rPr>
           <w:rFonts w:cs="Arial"/>
         </w:rPr>
-        <w:t xml:space="preserve"> primero analizamos los procesos que dan vida a la empresa y los que sirven de soporte para el desarrollo eficiente de</w:t>
+        <w:t xml:space="preserve"> primero </w:t>
+      </w:r>
+      <w:del w:id="2" w:author="Federico Nafria" w:date="2011-10-31T13:02:00Z">
+        <w:r>
+          <w:rPr>
+            <w:rFonts w:cs="Arial"/>
+          </w:rPr>
+          <w:delText xml:space="preserve">analizamos </w:delText>
+        </w:r>
+      </w:del>
+      <w:ins w:id="3" w:author="Federico Nafria" w:date="2011-10-31T13:02:00Z">
+        <w:r>
+          <w:rPr>
+            <w:rFonts w:cs="Arial"/>
+          </w:rPr>
+          <w:t xml:space="preserve">se analizan </w:t>
+        </w:r>
+      </w:ins>
+      <w:r>
+        <w:rPr>
+          <w:rFonts w:cs="Arial"/>
+        </w:rPr>
+        <w:t>los procesos que dan vida a la empresa y los que sirven de soporte para el desarrollo eficiente de</w:t>
       </w:r>
       <w:r>
         <w:rPr>
@@ -1449,7 +1450,21 @@
         <w:rPr>
           <w:rFonts w:cs="Arial"/>
         </w:rPr>
-        <w:t>identificarán casos de uso, los cuales nos proporcionan los diferentes escenarios que indican cómo se desarrollan las tareas</w:t>
+        <w:t xml:space="preserve">identificarán casos de uso, los cuales </w:t>
+      </w:r>
+      <w:del w:id="4" w:author="Federico Nafria" w:date="2011-10-31T13:03:00Z">
+        <w:r>
+          <w:rPr>
+            <w:rFonts w:cs="Arial"/>
+          </w:rPr>
+          <w:delText xml:space="preserve">nos </w:delText>
+        </w:r>
+      </w:del>
+      <w:r>
+        <w:rPr>
+          <w:rFonts w:cs="Arial"/>
+        </w:rPr>
+        <w:t>proporcionan los diferentes escenarios que indican cómo se desarrollan las tareas</w:t>
       </w:r>
       <w:r>
         <w:rPr>
@@ -1461,19 +1476,63 @@
         <w:rPr>
           <w:rFonts w:cs="Arial"/>
         </w:rPr>
-        <w:t>, permitiendo especificar de esta manera la comunicación y el comportamiento del negocio mediante la interacción con los trabajadores .</w:t>
+        <w:t>, permitiendo especificar de esta manera la comunicación y el comportamiento del negocio mediante la interacción con los trabajadores</w:t>
       </w:r>
+      <w:del w:id="5" w:author="Federico Nafria" w:date="2011-10-31T13:06:00Z">
+        <w:r>
+          <w:rPr>
+            <w:rFonts w:cs="Arial"/>
+          </w:rPr>
+          <w:delText xml:space="preserve"> </w:delText>
+        </w:r>
+      </w:del>
       <w:r>
         <w:rPr>
           <w:rFonts w:cs="Arial"/>
         </w:rPr>
-        <w:t xml:space="preserve">Luego, </w:t>
+        <w:t>.</w:t>
       </w:r>
+      <w:ins w:id="6" w:author="Federico Nafria" w:date="2011-10-31T13:06:00Z">
+        <w:r>
+          <w:rPr>
+            <w:rFonts w:cs="Arial"/>
+          </w:rPr>
+          <w:t xml:space="preserve"> </w:t>
+        </w:r>
+      </w:ins>
       <w:r>
         <w:rPr>
           <w:rFonts w:cs="Arial"/>
         </w:rPr>
-        <w:t>realizamos las</w:t>
+        <w:t>Luego</w:t>
+      </w:r>
+      <w:ins w:id="7" w:author="Federico Nafria" w:date="2011-10-31T13:06:00Z">
+        <w:r>
+          <w:rPr>
+            <w:rFonts w:cs="Arial"/>
+          </w:rPr>
+          <w:t xml:space="preserve"> se realizan</w:t>
+        </w:r>
+      </w:ins>
+      <w:del w:id="8" w:author="Federico Nafria" w:date="2011-10-31T13:06:00Z">
+        <w:r>
+          <w:rPr>
+            <w:rFonts w:cs="Arial"/>
+          </w:rPr>
+          <w:delText xml:space="preserve">, </w:delText>
+        </w:r>
+        <w:r>
+          <w:rPr>
+            <w:rFonts w:cs="Arial"/>
+          </w:rPr>
+          <w:delText>realizamos</w:delText>
+        </w:r>
+      </w:del>
+      <w:r>
+        <w:rPr>
+          <w:rFonts w:cs="Arial"/>
+        </w:rPr>
+        <w:t xml:space="preserve"> las</w:t>
       </w:r>
       <w:r>
         <w:rPr>
@@ -1507,7 +1566,32 @@
           <w:rFonts w:cs="Arial"/>
           <w:lang w:val="es-AR"/>
         </w:rPr>
-        <w:t>De este modo, podremos obtener un conocimiento acabado de la estructura y la dinámica de la organización, con el fin de conocer el contexto en el que tendrá función el sistema de información que dará soporte a los procesos de negocio.</w:t>
+        <w:t xml:space="preserve">De este modo, </w:t>
+      </w:r>
+      <w:ins w:id="9" w:author="Federico Nafria" w:date="2011-10-31T13:08:00Z">
+        <w:r>
+          <w:rPr>
+            <w:rFonts w:cs="Arial"/>
+            <w:lang w:val="es-AR"/>
+          </w:rPr>
+          <w:t xml:space="preserve">es posible </w:t>
+        </w:r>
+      </w:ins>
+      <w:del w:id="10" w:author="Federico Nafria" w:date="2011-10-31T13:08:00Z">
+        <w:r>
+          <w:rPr>
+            <w:rFonts w:cs="Arial"/>
+            <w:lang w:val="es-AR"/>
+          </w:rPr>
+          <w:delText xml:space="preserve">podremos </w:delText>
+        </w:r>
+      </w:del>
+      <w:r>
+        <w:rPr>
+          <w:rFonts w:cs="Arial"/>
+          <w:lang w:val="es-AR"/>
+        </w:rPr>
+        <w:t>obtener un conocimiento acabado de la estructura y la dinámica de la organización, con el fin de conocer el contexto en el que tendrá función el sistema de información que dará soporte a los procesos de negocio.</w:t>
       </w:r>
     </w:p>
     <w:p/>
@@ -1553,25 +1637,25 @@
       <w:pPr>
         <w:pStyle w:val="Ttulo1"/>
       </w:pPr>
-      <w:bookmarkStart w:id="2" w:name="_Toc290141152"/>
+      <w:bookmarkStart w:id="11" w:name="_Toc290141152"/>
       <w:r>
         <w:lastRenderedPageBreak/>
         <w:t>Modelado de Casos de Usos del Sistema de Negocio</w:t>
       </w:r>
-      <w:bookmarkEnd w:id="2"/>
+      <w:bookmarkEnd w:id="11"/>
     </w:p>
     <w:p>
       <w:pPr>
         <w:pStyle w:val="Ttulo2"/>
       </w:pPr>
-      <w:bookmarkStart w:id="3" w:name="_Toc290141153"/>
+      <w:bookmarkStart w:id="12" w:name="_Toc290141153"/>
       <w:r>
         <w:t>Definición de Actores</w:t>
       </w:r>
       <w:r>
         <w:t xml:space="preserve"> del Negocio</w:t>
       </w:r>
-      <w:bookmarkEnd w:id="3"/>
+      <w:bookmarkEnd w:id="12"/>
     </w:p>
     <w:p>
       <w:pPr>
@@ -1581,7 +1665,6 @@
           <w:numId w:val="1"/>
         </w:numPr>
       </w:pPr>
-      <w:proofErr w:type="spellStart"/>
       <w:r>
         <w:rPr>
           <w:u w:val="single"/>
@@ -1594,7 +1677,6 @@
         </w:rPr>
         <w:t>Cliente</w:t>
       </w:r>
-      <w:proofErr w:type="spellEnd"/>
       <w:r>
         <w:t>: Representa a todas las ópticas que realizan pedidos a la empresa</w:t>
       </w:r>
@@ -1671,13 +1753,7 @@
         <w:t>: Representa a la empresa encargada de transportar</w:t>
       </w:r>
       <w:r>
-        <w:t xml:space="preserve"> la mercadería</w:t>
-      </w:r>
-      <w:r>
-        <w:t xml:space="preserve"> </w:t>
-      </w:r>
-      <w:r>
-        <w:t xml:space="preserve">desde el puerto de destino </w:t>
+        <w:t xml:space="preserve"> la mercaderíadesde el puerto de destino </w:t>
       </w:r>
       <w:r>
         <w:t>hasta las instalaciones de la empresa.</w:t>
@@ -1767,12 +1843,22 @@
       <w:pPr>
         <w:pStyle w:val="Ttulo2"/>
       </w:pPr>
-      <w:bookmarkStart w:id="4" w:name="_Toc290141154"/>
+      <w:bookmarkStart w:id="13" w:name="_Toc290141154"/>
+      <w:commentRangeStart w:id="14"/>
       <w:r>
         <w:lastRenderedPageBreak/>
         <w:t>Diagrama de Casos de Uso del Negocio</w:t>
       </w:r>
-      <w:bookmarkEnd w:id="4"/>
+      <w:bookmarkEnd w:id="13"/>
+      <w:commentRangeEnd w:id="14"/>
+      <w:r>
+        <w:rPr>
+          <w:rStyle w:val="Refdecomentario"/>
+          <w:rFonts w:asciiTheme="minorHAnsi" w:eastAsiaTheme="minorEastAsia" w:hAnsiTheme="minorHAnsi" w:cstheme="minorBidi"/>
+          <w:color w:val="auto"/>
+        </w:rPr>
+        <w:commentReference w:id="14"/>
+      </w:r>
     </w:p>
     <w:p/>
     <w:p>
@@ -1791,10 +1877,10 @@
       <w:r>
         <w:rPr>
           <w:noProof/>
-          <w:lang w:val="es-AR" w:eastAsia="es-AR" w:bidi="ar-SA"/>
+          <w:lang w:eastAsia="es-ES" w:bidi="ar-SA"/>
         </w:rPr>
         <w:drawing>
-          <wp:anchor distT="0" distB="0" distL="114300" distR="114300" simplePos="0" relativeHeight="251661312" behindDoc="0" locked="0" layoutInCell="1" allowOverlap="1" wp14:anchorId="745B080D" wp14:editId="6350C5A5">
+          <wp:anchor distT="0" distB="0" distL="114300" distR="114300" simplePos="0" relativeHeight="251661312" behindDoc="0" locked="0" layoutInCell="1" allowOverlap="1">
             <wp:simplePos x="0" y="0"/>
             <wp:positionH relativeFrom="column">
               <wp:posOffset>-1065530</wp:posOffset>
@@ -1822,7 +1908,7 @@
                     <a:blip r:embed="rId10" cstate="print">
                       <a:extLst>
                         <a:ext uri="{28A0092B-C50C-407E-A947-70E740481C1C}">
-                          <a14:useLocalDpi xmlns:a14="http://schemas.microsoft.com/office/drawing/2010/main" val="0"/>
+                          <a14:useLocalDpi xmlns:a14="http://schemas.microsoft.com/office/drawing/2010/main" xmlns:wps="http://schemas.microsoft.com/office/word/2010/wordprocessingShape" xmlns:wpi="http://schemas.microsoft.com/office/word/2010/wordprocessingInk" xmlns:wpg="http://schemas.microsoft.com/office/word/2010/wordprocessingGroup" xmlns:w14="http://schemas.microsoft.com/office/word/2010/wordml" xmlns:w="http://schemas.openxmlformats.org/wordprocessingml/2006/main" xmlns:w10="urn:schemas-microsoft-com:office:word" xmlns:wp14="http://schemas.microsoft.com/office/word/2010/wordprocessingDrawing" xmlns:v="urn:schemas-microsoft-com:vml" xmlns:o="urn:schemas-microsoft-com:office:office" xmlns:mc="http://schemas.openxmlformats.org/markup-compatibility/2006" xmlns:wpc="http://schemas.microsoft.com/office/word/2010/wordprocessingCanvas" xmlns="" val="0"/>
                         </a:ext>
                       </a:extLst>
                     </a:blip>
@@ -1848,12 +1934,6 @@
                 </pic:pic>
               </a:graphicData>
             </a:graphic>
-            <wp14:sizeRelH relativeFrom="margin">
-              <wp14:pctWidth>0</wp14:pctWidth>
-            </wp14:sizeRelH>
-            <wp14:sizeRelV relativeFrom="margin">
-              <wp14:pctHeight>0</wp14:pctHeight>
-            </wp14:sizeRelV>
           </wp:anchor>
         </w:drawing>
       </w:r>
@@ -1874,11 +1954,11 @@
       <w:r>
         <w:rPr>
           <w:noProof/>
-          <w:lang w:val="es-AR" w:eastAsia="es-AR" w:bidi="ar-SA"/>
+          <w:lang w:eastAsia="es-ES" w:bidi="ar-SA"/>
         </w:rPr>
         <w:lastRenderedPageBreak/>
         <w:drawing>
-          <wp:anchor distT="0" distB="0" distL="114300" distR="114300" simplePos="0" relativeHeight="251662336" behindDoc="1" locked="0" layoutInCell="1" allowOverlap="1" wp14:anchorId="6DD3F6AA" wp14:editId="77AACA8B">
+          <wp:anchor distT="0" distB="0" distL="114300" distR="114300" simplePos="0" relativeHeight="251662336" behindDoc="1" locked="0" layoutInCell="1" allowOverlap="1">
             <wp:simplePos x="0" y="0"/>
             <wp:positionH relativeFrom="column">
               <wp:posOffset>-528320</wp:posOffset>
@@ -1914,7 +1994,7 @@
                     <a:blip r:embed="rId11">
                       <a:extLst>
                         <a:ext uri="{28A0092B-C50C-407E-A947-70E740481C1C}">
-                          <a14:useLocalDpi xmlns:a14="http://schemas.microsoft.com/office/drawing/2010/main" val="0"/>
+                          <a14:useLocalDpi xmlns:a14="http://schemas.microsoft.com/office/drawing/2010/main" xmlns:wps="http://schemas.microsoft.com/office/word/2010/wordprocessingShape" xmlns:wpi="http://schemas.microsoft.com/office/word/2010/wordprocessingInk" xmlns:wpg="http://schemas.microsoft.com/office/word/2010/wordprocessingGroup" xmlns:w14="http://schemas.microsoft.com/office/word/2010/wordml" xmlns:w="http://schemas.openxmlformats.org/wordprocessingml/2006/main" xmlns:w10="urn:schemas-microsoft-com:office:word" xmlns:wp14="http://schemas.microsoft.com/office/word/2010/wordprocessingDrawing" xmlns:v="urn:schemas-microsoft-com:vml" xmlns:o="urn:schemas-microsoft-com:office:office" xmlns:mc="http://schemas.openxmlformats.org/markup-compatibility/2006" xmlns:wpc="http://schemas.microsoft.com/office/word/2010/wordprocessingCanvas" xmlns="" val="0"/>
                         </a:ext>
                       </a:extLst>
                     </a:blip>
@@ -1939,12 +2019,6 @@
                 </pic:pic>
               </a:graphicData>
             </a:graphic>
-            <wp14:sizeRelH relativeFrom="page">
-              <wp14:pctWidth>0</wp14:pctWidth>
-            </wp14:sizeRelH>
-            <wp14:sizeRelV relativeFrom="page">
-              <wp14:pctHeight>0</wp14:pctHeight>
-            </wp14:sizeRelV>
           </wp:anchor>
         </w:drawing>
       </w:r>
@@ -1961,9 +2035,6 @@
         </w:rPr>
       </w:pPr>
       <w:r>
-        <w:t xml:space="preserve"> </w:t>
-      </w:r>
-      <w:r>
         <w:br w:type="page"/>
       </w:r>
     </w:p>
@@ -1971,19 +2042,19 @@
       <w:pPr>
         <w:pStyle w:val="Ttulo2"/>
       </w:pPr>
-      <w:bookmarkStart w:id="5" w:name="_Toc290141155"/>
+      <w:bookmarkStart w:id="15" w:name="_Toc290141155"/>
       <w:r>
         <w:lastRenderedPageBreak/>
         <w:t>Definición de Casos de Uso del negocio</w:t>
       </w:r>
-      <w:bookmarkEnd w:id="5"/>
+      <w:bookmarkEnd w:id="15"/>
     </w:p>
     <w:tbl>
       <w:tblPr>
         <w:tblStyle w:val="Tablaconcuadrcula"/>
         <w:tblpPr w:leftFromText="141" w:rightFromText="141" w:vertAnchor="text" w:horzAnchor="margin" w:tblpY="95"/>
         <w:tblW w:w="0" w:type="auto"/>
-        <w:tblLook w:val="04A0" w:firstRow="1" w:lastRow="0" w:firstColumn="1" w:lastColumn="0" w:noHBand="0" w:noVBand="1"/>
+        <w:tblLook w:val="04A0"/>
       </w:tblPr>
       <w:tblGrid>
         <w:gridCol w:w="1668"/>
@@ -2175,11 +2246,9 @@
             </w:tcBorders>
           </w:tcPr>
           <w:p>
-            <w:proofErr w:type="spellStart"/>
             <w:r>
               <w:t>EmpresaCliente</w:t>
             </w:r>
-            <w:proofErr w:type="spellEnd"/>
           </w:p>
         </w:tc>
         <w:tc>
@@ -2362,6 +2431,7 @@
                 <w:rFonts w:cstheme="minorHAnsi"/>
               </w:rPr>
             </w:pPr>
+            <w:commentRangeStart w:id="16"/>
             <w:r>
               <w:rPr>
                 <w:rFonts w:cstheme="minorHAnsi"/>
@@ -2394,6 +2464,13 @@
                 <w:rFonts w:cstheme="minorHAnsi"/>
               </w:rPr>
               <w:t>Fin del CU.</w:t>
+            </w:r>
+            <w:commentRangeEnd w:id="16"/>
+            <w:r>
+              <w:rPr>
+                <w:rStyle w:val="Refdecomentario"/>
+              </w:rPr>
+              <w:commentReference w:id="16"/>
             </w:r>
           </w:p>
         </w:tc>
@@ -2404,7 +2481,7 @@
       <w:tblPr>
         <w:tblStyle w:val="Tablaconcuadrcula"/>
         <w:tblW w:w="0" w:type="auto"/>
-        <w:tblLook w:val="04A0" w:firstRow="1" w:lastRow="0" w:firstColumn="1" w:lastColumn="0" w:noHBand="0" w:noVBand="1"/>
+        <w:tblLook w:val="04A0"/>
       </w:tblPr>
       <w:tblGrid>
         <w:gridCol w:w="1668"/>
@@ -2596,14 +2673,12 @@
             </w:tcBorders>
           </w:tcPr>
           <w:p>
-            <w:proofErr w:type="spellStart"/>
             <w:r>
               <w:t>Empresa</w:t>
             </w:r>
             <w:r>
               <w:t>Cliente</w:t>
             </w:r>
-            <w:proofErr w:type="spellEnd"/>
           </w:p>
         </w:tc>
         <w:tc>
@@ -2762,7 +2837,30 @@
               <w:t>El CU comienza cuando el cliente desea realizar un pedido de compra de productos terminados.</w:t>
             </w:r>
             <w:r>
-              <w:t xml:space="preserve">  El mismo se puede realizar tanto de forma personal con el viajante o a través del sitio web, en ambos casos se revisa si el cliente tiene una factura pendiente de cobro, en caso de tener, se le informa que al recibir el nuevo pedido deberá pagar alguna de ellas. En el caso de que sea de forma personal con el viajante se realiza lo siguiente:</w:t>
+              <w:t xml:space="preserve">  El mismo se</w:t>
+            </w:r>
+            <w:del w:id="17" w:author="Federico Nafria" w:date="2011-10-31T13:15:00Z">
+              <w:r>
+                <w:delText xml:space="preserve"> </w:delText>
+              </w:r>
+            </w:del>
+            <w:ins w:id="18" w:author="Federico Nafria" w:date="2011-10-31T13:15:00Z">
+              <w:r>
+                <w:t>realiza mediante el viajante</w:t>
+              </w:r>
+            </w:ins>
+            <w:del w:id="19" w:author="Federico Nafria" w:date="2011-10-31T13:16:00Z">
+              <w:r>
+                <w:delText>puede realizar tanto de forma personal con el viajante o a través del sitio web, en ambos casos se revisa si el cliente tiene una factura pendiente de cobro, en caso de tener, se le informa que al recibir el nuevo pedido deberá pagar alguna de ellas. En el caso de que sea de forma personal con el viajante se realiza lo siguiente</w:delText>
+              </w:r>
+            </w:del>
+            <w:ins w:id="20" w:author="Federico Nafria" w:date="2011-10-31T13:16:00Z">
+              <w:r>
+                <w:t>de la siguiente forma</w:t>
+              </w:r>
+            </w:ins>
+            <w:r>
+              <w:t>:</w:t>
             </w:r>
           </w:p>
           <w:p>
@@ -2770,7 +2868,31 @@
               <w:t>El viajante, para cada producto solicitado por el cliente,</w:t>
             </w:r>
             <w:r>
-              <w:t xml:space="preserve"> registrando, modelo, tamaño, color y cantidad en formulario de pedido.</w:t>
+              <w:t xml:space="preserve"> registra</w:t>
+            </w:r>
+            <w:del w:id="21" w:author="Federico Nafria" w:date="2011-10-31T13:17:00Z">
+              <w:r>
+                <w:delText>ndo</w:delText>
+              </w:r>
+            </w:del>
+            <w:r>
+              <w:t xml:space="preserve">, modelo, tamaño, color y cantidad </w:t>
+            </w:r>
+            <w:ins w:id="22" w:author="Federico Nafria" w:date="2011-10-31T13:17:00Z">
+              <w:r>
+                <w:t xml:space="preserve">solicitada </w:t>
+              </w:r>
+            </w:ins>
+            <w:r>
+              <w:t xml:space="preserve">en </w:t>
+            </w:r>
+            <w:ins w:id="23" w:author="Federico Nafria" w:date="2011-10-31T13:17:00Z">
+              <w:r>
+                <w:t xml:space="preserve">el </w:t>
+              </w:r>
+            </w:ins>
+            <w:r>
+              <w:t>formulario de pedido.</w:t>
             </w:r>
           </w:p>
           <w:p>
@@ -2789,13 +2911,25 @@
             </w:r>
           </w:p>
           <w:p>
-            <w:r>
-              <w:t xml:space="preserve">En caso de que se realice a través del sitio web, el cliente realizará solo la selección de los productos y sus cantidades. Luego, el viajante al que corresponde ese cliente se encargará de realizar el descuento (según corresponda) y de registrarlo en el sistema de la empresa como un pedido generado. </w:t>
-            </w:r>
-          </w:p>
-          <w:p>
-            <w:r>
-              <w:t xml:space="preserve"> Fin del CU.</w:t>
+            <w:pPr>
+              <w:rPr>
+                <w:del w:id="24" w:author="Federico Nafria" w:date="2011-10-31T13:18:00Z"/>
+              </w:rPr>
+            </w:pPr>
+            <w:del w:id="25" w:author="Federico Nafria" w:date="2011-10-31T13:18:00Z">
+              <w:r>
+                <w:delText xml:space="preserve">En caso de que se realice a través del sitio web, el cliente realizará solo la selección de los productos y sus cantidades. Luego, el viajante al que corresponde ese cliente se encargará de realizar el descuento (según corresponda) y de registrarlo en el sistema de la empresa como un pedido generado. </w:delText>
+              </w:r>
+            </w:del>
+          </w:p>
+          <w:p>
+            <w:del w:id="26" w:author="Federico Nafria" w:date="2011-10-31T13:18:00Z">
+              <w:r>
+                <w:delText xml:space="preserve"> </w:delText>
+              </w:r>
+            </w:del>
+            <w:r>
+              <w:t>Fin del CU.</w:t>
             </w:r>
           </w:p>
         </w:tc>
@@ -2810,7 +2944,7 @@
       <w:tblPr>
         <w:tblStyle w:val="Tablaconcuadrcula"/>
         <w:tblW w:w="0" w:type="auto"/>
-        <w:tblLook w:val="04A0" w:firstRow="1" w:lastRow="0" w:firstColumn="1" w:lastColumn="0" w:noHBand="0" w:noVBand="1"/>
+        <w:tblLook w:val="04A0"/>
       </w:tblPr>
       <w:tblGrid>
         <w:gridCol w:w="1668"/>
@@ -3002,14 +3136,12 @@
             </w:tcBorders>
           </w:tcPr>
           <w:p>
-            <w:proofErr w:type="spellStart"/>
             <w:r>
               <w:t>Empresa</w:t>
             </w:r>
             <w:r>
               <w:t>Cliente</w:t>
             </w:r>
-            <w:proofErr w:type="spellEnd"/>
           </w:p>
         </w:tc>
         <w:tc>
@@ -3253,7 +3385,7 @@
         <w:tblStyle w:val="Tablaconcuadrcula"/>
         <w:tblW w:w="8613" w:type="dxa"/>
         <w:tblLayout w:type="fixed"/>
-        <w:tblLook w:val="04A0" w:firstRow="1" w:lastRow="0" w:firstColumn="1" w:lastColumn="0" w:noHBand="0" w:noVBand="1"/>
+        <w:tblLook w:val="04A0"/>
       </w:tblPr>
       <w:tblGrid>
         <w:gridCol w:w="1667"/>
@@ -3446,14 +3578,12 @@
             </w:tcBorders>
           </w:tcPr>
           <w:p>
-            <w:proofErr w:type="spellStart"/>
             <w:r>
               <w:t>Empresa</w:t>
             </w:r>
             <w:r>
               <w:t>Cliente</w:t>
             </w:r>
-            <w:proofErr w:type="spellEnd"/>
           </w:p>
         </w:tc>
         <w:tc>
@@ -3689,7 +3819,15 @@
               <w:t xml:space="preserve">El CU comienza cuando el viajante ha acordado con el cliente el monto total del pedido entregado. </w:t>
             </w:r>
             <w:r>
-              <w:t>Los clientes  pueden tener asignadas notas de crédito. En caso de que el cliente tenga alguna, se procede a descontar ese monto del monto total del pedido. En caso de que el monto a favor del cliente no cubra el monto total se procede a cobrar ya sea de contado o con cheques. Si el cliente no tiene asignadas notas de créditos, se cobra ya sea de contado o con cheques.</w:t>
+              <w:t>Los clientes  pueden tener asignadas notas de crédito. En caso de que el cliente tenga alguna, se procede a descontar ese monto del monto total del pedido. En caso de que el monto a favor del cliente no cubra el monto total se procede a cobrar ya sea de contado o con cheques. Si el cliente no tiene asignadas notas de créditos, se cobra ya sea de contado o con cheques</w:t>
+            </w:r>
+            <w:ins w:id="27" w:author="Federico Nafria" w:date="2011-10-31T13:19:00Z">
+              <w:r>
+                <w:t xml:space="preserve"> el monto total del pedido</w:t>
+              </w:r>
+            </w:ins>
+            <w:r>
+              <w:t>.</w:t>
             </w:r>
           </w:p>
           <w:p>
@@ -3723,7 +3861,7 @@
         <w:tblStyle w:val="Tablaconcuadrcula"/>
         <w:tblW w:w="8925" w:type="dxa"/>
         <w:tblLayout w:type="fixed"/>
-        <w:tblLook w:val="04A0" w:firstRow="1" w:lastRow="0" w:firstColumn="1" w:lastColumn="0" w:noHBand="0" w:noVBand="1"/>
+        <w:tblLook w:val="04A0"/>
       </w:tblPr>
       <w:tblGrid>
         <w:gridCol w:w="1667"/>
@@ -3755,7 +3893,6 @@
               <w:rPr>
                 <w:b/>
               </w:rPr>
-              <w:lastRenderedPageBreak/>
               <w:t>Nivel de CU:</w:t>
             </w:r>
           </w:p>
@@ -3844,8 +3981,18 @@
           </w:tcPr>
           <w:p>
             <w:r>
-              <w:t>Realizar devolución de productos terminados del cliente al viajante</w:t>
-            </w:r>
+              <w:t xml:space="preserve">Realizar devolución de </w:t>
+            </w:r>
+            <w:del w:id="28" w:author="Federico Nafria" w:date="2011-10-31T13:19:00Z">
+              <w:r>
+                <w:delText>productos terminados del cliente al viajante</w:delText>
+              </w:r>
+            </w:del>
+            <w:ins w:id="29" w:author="Federico Nafria" w:date="2011-10-31T13:19:00Z">
+              <w:r>
+                <w:t>venta</w:t>
+              </w:r>
+            </w:ins>
           </w:p>
         </w:tc>
         <w:tc>
@@ -3917,11 +4064,9 @@
             </w:tcBorders>
           </w:tcPr>
           <w:p>
-            <w:proofErr w:type="spellStart"/>
             <w:r>
               <w:t>EmpresaCliente</w:t>
             </w:r>
-            <w:proofErr w:type="spellEnd"/>
           </w:p>
         </w:tc>
         <w:tc>
@@ -4159,7 +4304,29 @@
               <w:rPr>
                 <w:rFonts w:cstheme="minorHAnsi"/>
               </w:rPr>
-              <w:t>El CU comienza cuando el cliente le informa al Viajante que desea realizar una devolución de productos terminados del pedido ya entregado. El Viajante consulta al Encargado de Ventas si el cliente se encuentra en</w:t>
+              <w:t xml:space="preserve">El CU comienza cuando el cliente le informa al Viajante que desea realizar una devolución de productos terminados </w:t>
+            </w:r>
+            <w:ins w:id="30" w:author="Federico Nafria" w:date="2011-10-31T13:19:00Z">
+              <w:r>
+                <w:rPr>
+                  <w:rFonts w:cstheme="minorHAnsi"/>
+                </w:rPr>
+                <w:t>de una venta realizada anteriormente</w:t>
+              </w:r>
+            </w:ins>
+            <w:del w:id="31" w:author="Federico Nafria" w:date="2011-10-31T13:20:00Z">
+              <w:r>
+                <w:rPr>
+                  <w:rFonts w:cstheme="minorHAnsi"/>
+                </w:rPr>
+                <w:delText>del pedido ya entregado</w:delText>
+              </w:r>
+            </w:del>
+            <w:r>
+              <w:rPr>
+                <w:rFonts w:cstheme="minorHAnsi"/>
+              </w:rPr>
+              <w:t>. El Viajante consulta al Encargado de Ventas si el cliente se encuentra en</w:t>
             </w:r>
             <w:r>
               <w:rPr>
@@ -4184,15 +4351,18 @@
           <w:p>
             <w:pPr>
               <w:rPr>
-                <w:rFonts w:cstheme="minorHAnsi"/>
-              </w:rPr>
-            </w:pPr>
-            <w:r>
-              <w:rPr>
-                <w:rFonts w:cstheme="minorHAnsi"/>
-              </w:rPr>
-              <w:t>Luego, el viajante se comunica con el Encargado de Compras, quien anula la factura y genera una nueva  con las cantidades actualizadas.</w:t>
-            </w:r>
+                <w:del w:id="32" w:author="Federico Nafria" w:date="2011-10-31T13:20:00Z"/>
+                <w:rFonts w:cstheme="minorHAnsi"/>
+              </w:rPr>
+            </w:pPr>
+            <w:del w:id="33" w:author="Federico Nafria" w:date="2011-10-31T13:20:00Z">
+              <w:r>
+                <w:rPr>
+                  <w:rFonts w:cstheme="minorHAnsi"/>
+                </w:rPr>
+                <w:delText>Luego, el viajante se comunica con el Encargado de Compras, quien anula la factura y genera una nueva  con las cantidades actualizadas.</w:delText>
+              </w:r>
+            </w:del>
           </w:p>
           <w:p>
             <w:r>
@@ -4211,7 +4381,7 @@
         <w:tblStyle w:val="Tablaconcuadrcula"/>
         <w:tblW w:w="8613" w:type="dxa"/>
         <w:tblLayout w:type="fixed"/>
-        <w:tblLook w:val="04A0" w:firstRow="1" w:lastRow="0" w:firstColumn="1" w:lastColumn="0" w:noHBand="0" w:noVBand="1"/>
+        <w:tblLook w:val="04A0"/>
       </w:tblPr>
       <w:tblGrid>
         <w:gridCol w:w="1667"/>
@@ -4404,11 +4574,9 @@
             </w:tcBorders>
           </w:tcPr>
           <w:p>
-            <w:proofErr w:type="spellStart"/>
             <w:r>
               <w:t>EmpresaCliente</w:t>
             </w:r>
-            <w:proofErr w:type="spellEnd"/>
           </w:p>
         </w:tc>
         <w:tc>
@@ -4727,7 +4895,7 @@
         <w:tblStyle w:val="Tablaconcuadrcula"/>
         <w:tblW w:w="8613" w:type="dxa"/>
         <w:tblLayout w:type="fixed"/>
-        <w:tblLook w:val="04A0" w:firstRow="1" w:lastRow="0" w:firstColumn="1" w:lastColumn="0" w:noHBand="0" w:noVBand="1"/>
+        <w:tblLook w:val="04A0"/>
       </w:tblPr>
       <w:tblGrid>
         <w:gridCol w:w="1667"/>
@@ -4759,7 +4927,6 @@
               <w:rPr>
                 <w:b/>
               </w:rPr>
-              <w:lastRenderedPageBreak/>
               <w:t>Nivel de CU:</w:t>
             </w:r>
           </w:p>
@@ -4921,11 +5088,9 @@
             </w:tcBorders>
           </w:tcPr>
           <w:p>
-            <w:proofErr w:type="spellStart"/>
             <w:r>
               <w:t>EmpresaCliente</w:t>
             </w:r>
-            <w:proofErr w:type="spellEnd"/>
           </w:p>
         </w:tc>
         <w:tc>
@@ -5200,7 +5365,29 @@
               <w:rPr>
                 <w:rFonts w:cstheme="minorHAnsi"/>
               </w:rPr>
-              <w:t xml:space="preserve"> Los pedidos se pueden cancelar en cualquier momento, mientras no hayan salido de la fábrica.</w:t>
+              <w:t xml:space="preserve"> Los pedidos se pueden cancelar en cualquier momento, mientras </w:t>
+            </w:r>
+            <w:ins w:id="34" w:author="Federico Nafria" w:date="2011-10-31T13:22:00Z">
+              <w:r>
+                <w:rPr>
+                  <w:rFonts w:cstheme="minorHAnsi"/>
+                </w:rPr>
+                <w:t>no se hayan entregadado y cobrado</w:t>
+              </w:r>
+            </w:ins>
+            <w:del w:id="35" w:author="Federico Nafria" w:date="2011-10-31T13:22:00Z">
+              <w:r>
+                <w:rPr>
+                  <w:rFonts w:cstheme="minorHAnsi"/>
+                </w:rPr>
+                <w:delText>no hayan salido de la fábrica</w:delText>
+              </w:r>
+            </w:del>
+            <w:r>
+              <w:rPr>
+                <w:rFonts w:cstheme="minorHAnsi"/>
+              </w:rPr>
+              <w:t>.</w:t>
             </w:r>
           </w:p>
           <w:p>
@@ -5220,7 +5407,7 @@
         <w:tblStyle w:val="Tablaconcuadrcula"/>
         <w:tblW w:w="8613" w:type="dxa"/>
         <w:tblLayout w:type="fixed"/>
-        <w:tblLook w:val="04A0" w:firstRow="1" w:lastRow="0" w:firstColumn="1" w:lastColumn="0" w:noHBand="0" w:noVBand="1"/>
+        <w:tblLook w:val="04A0"/>
       </w:tblPr>
       <w:tblGrid>
         <w:gridCol w:w="1667"/>
@@ -5737,7 +5924,7 @@
         <w:tblStyle w:val="Tablaconcuadrcula"/>
         <w:tblW w:w="8613" w:type="dxa"/>
         <w:tblLayout w:type="fixed"/>
-        <w:tblLook w:val="04A0" w:firstRow="1" w:lastRow="0" w:firstColumn="1" w:lastColumn="0" w:noHBand="0" w:noVBand="1"/>
+        <w:tblLook w:val="04A0"/>
       </w:tblPr>
       <w:tblGrid>
         <w:gridCol w:w="1667"/>
@@ -5769,7 +5956,6 @@
               <w:rPr>
                 <w:b/>
               </w:rPr>
-              <w:lastRenderedPageBreak/>
               <w:t>Nivel de CU:</w:t>
             </w:r>
           </w:p>
@@ -6195,7 +6381,29 @@
               <w:rPr>
                 <w:rFonts w:cstheme="minorHAnsi"/>
               </w:rPr>
-              <w:t>El CU comienza cuando el Viajante decide retirar los productos terminados para así poder distribuirlos a los clientes. El Encargado de Depósito de Productos Terminados (EDPT) controla la nota pedido del cliente que fue entrega por el viajante con anterioridad, para así poder buscar su mercadería correspondiente.</w:t>
+              <w:t>El CU comienza cuando el Viajante decide retirar los productos terminados para así poder</w:t>
+            </w:r>
+            <w:ins w:id="36" w:author="Federico Nafria" w:date="2011-10-31T13:23:00Z">
+              <w:r>
+                <w:rPr>
+                  <w:rFonts w:cstheme="minorHAnsi"/>
+                </w:rPr>
+                <w:t xml:space="preserve"> encargarlos</w:t>
+              </w:r>
+            </w:ins>
+            <w:del w:id="37" w:author="Federico Nafria" w:date="2011-10-31T13:23:00Z">
+              <w:r>
+                <w:rPr>
+                  <w:rFonts w:cstheme="minorHAnsi"/>
+                </w:rPr>
+                <w:delText xml:space="preserve"> distribuirlos</w:delText>
+              </w:r>
+            </w:del>
+            <w:r>
+              <w:rPr>
+                <w:rFonts w:cstheme="minorHAnsi"/>
+              </w:rPr>
+              <w:t xml:space="preserve"> a los clientes. El Encargado de Depósito de Productos Terminados (EDPT) controla la nota pedido del cliente que fue entrega por el viajante con anterioridad, para así poder buscar su mercadería correspondiente.</w:t>
             </w:r>
             <w:r>
               <w:rPr>
@@ -6219,7 +6427,29 @@
               <w:rPr>
                 <w:rFonts w:cstheme="minorHAnsi"/>
               </w:rPr>
-              <w:t>. Igualmente, sea el caso que fuere, El EDTP entrega la mercadería al Viajante junto con la orden de pedido para q</w:t>
+              <w:t xml:space="preserve">. </w:t>
+            </w:r>
+            <w:ins w:id="38" w:author="Federico Nafria" w:date="2011-10-31T13:24:00Z">
+              <w:r>
+                <w:rPr>
+                  <w:rFonts w:cstheme="minorHAnsi"/>
+                </w:rPr>
+                <w:t>En ambos casos</w:t>
+              </w:r>
+            </w:ins>
+            <w:del w:id="39" w:author="Federico Nafria" w:date="2011-10-31T13:24:00Z">
+              <w:r>
+                <w:rPr>
+                  <w:rFonts w:cstheme="minorHAnsi"/>
+                </w:rPr>
+                <w:delText>Igualmente, sea el caso que fuere</w:delText>
+              </w:r>
+            </w:del>
+            <w:r>
+              <w:rPr>
+                <w:rFonts w:cstheme="minorHAnsi"/>
+              </w:rPr>
+              <w:t>, El EDTP entrega la mercadería al Viajante junto con la orden de pedido para q</w:t>
             </w:r>
             <w:r>
               <w:rPr>
@@ -6269,7 +6499,7 @@
         <w:tblStyle w:val="Tablaconcuadrcula"/>
         <w:tblW w:w="8613" w:type="dxa"/>
         <w:tblLayout w:type="fixed"/>
-        <w:tblLook w:val="04A0" w:firstRow="1" w:lastRow="0" w:firstColumn="1" w:lastColumn="0" w:noHBand="0" w:noVBand="1"/>
+        <w:tblLook w:val="04A0"/>
       </w:tblPr>
       <w:tblGrid>
         <w:gridCol w:w="1667"/>
@@ -6779,7 +7009,7 @@
         <w:tblStyle w:val="Tablaconcuadrcula"/>
         <w:tblW w:w="8613" w:type="dxa"/>
         <w:tblLayout w:type="fixed"/>
-        <w:tblLook w:val="04A0" w:firstRow="1" w:lastRow="0" w:firstColumn="1" w:lastColumn="0" w:noHBand="0" w:noVBand="1"/>
+        <w:tblLook w:val="04A0"/>
       </w:tblPr>
       <w:tblGrid>
         <w:gridCol w:w="1667"/>
@@ -6811,7 +7041,6 @@
               <w:rPr>
                 <w:b/>
               </w:rPr>
-              <w:lastRenderedPageBreak/>
               <w:t>Nivel de CU:</w:t>
             </w:r>
           </w:p>
@@ -7245,23 +7474,7 @@
                 <w:sz w:val="22"/>
                 <w:szCs w:val="22"/>
               </w:rPr>
-              <w:t xml:space="preserve"> Depósito de Productos Terminados</w:t>
-            </w:r>
-            <w:r>
-              <w:rPr>
-                <w:rFonts w:asciiTheme="minorHAnsi" w:hAnsiTheme="minorHAnsi"/>
-                <w:sz w:val="22"/>
-                <w:szCs w:val="22"/>
-              </w:rPr>
-              <w:t xml:space="preserve"> </w:t>
-            </w:r>
-            <w:r>
-              <w:rPr>
-                <w:rFonts w:asciiTheme="minorHAnsi" w:hAnsiTheme="minorHAnsi"/>
-                <w:sz w:val="22"/>
-                <w:szCs w:val="22"/>
-              </w:rPr>
-              <w:t xml:space="preserve">(EDPT) </w:t>
+              <w:t xml:space="preserve"> Depósito de Productos Terminados(EDPT) </w:t>
             </w:r>
             <w:r>
               <w:rPr>
@@ -7342,7 +7555,7 @@
         <w:tblStyle w:val="Tablaconcuadrcula"/>
         <w:tblW w:w="8613" w:type="dxa"/>
         <w:tblLayout w:type="fixed"/>
-        <w:tblLook w:val="04A0" w:firstRow="1" w:lastRow="0" w:firstColumn="1" w:lastColumn="0" w:noHBand="0" w:noVBand="1"/>
+        <w:tblLook w:val="04A0"/>
       </w:tblPr>
       <w:tblGrid>
         <w:gridCol w:w="1667"/>
@@ -7535,11 +7748,9 @@
             </w:tcBorders>
           </w:tcPr>
           <w:p>
-            <w:proofErr w:type="spellStart"/>
             <w:r>
               <w:t>EmpresaCliente</w:t>
             </w:r>
-            <w:proofErr w:type="spellEnd"/>
           </w:p>
         </w:tc>
         <w:tc>
@@ -7687,7 +7898,25 @@
           </w:tcPr>
           <w:p>
             <w:r>
-              <w:t>Ingresar los productos terminados devueltos por el Viajante al depósito de productos terminados</w:t>
+              <w:t xml:space="preserve">Ingresar los productos terminados </w:t>
+            </w:r>
+            <w:ins w:id="40" w:author="Federico Nafria" w:date="2011-10-31T13:32:00Z">
+              <w:r>
+                <w:t xml:space="preserve">en poder </w:t>
+              </w:r>
+            </w:ins>
+            <w:del w:id="41" w:author="Federico Nafria" w:date="2011-10-31T13:32:00Z">
+              <w:r>
+                <w:delText xml:space="preserve">devueltos por </w:delText>
+              </w:r>
+            </w:del>
+            <w:ins w:id="42" w:author="Federico Nafria" w:date="2011-10-31T13:32:00Z">
+              <w:r>
+                <w:t>d</w:t>
+              </w:r>
+            </w:ins>
+            <w:r>
+              <w:t>el Viajante al depósito de productos terminados</w:t>
             </w:r>
           </w:p>
         </w:tc>
@@ -7780,7 +8009,20 @@
           </w:p>
           <w:p>
             <w:r>
-              <w:t>El Viajante entrega los productos terminados al Encargado de Depósito de Productos Terminados (EDPT), el cual procede a registrar la cantidad, modelo, tamaño y color de los productos terminados devueltos por el Viajante, también se registra el Viajante, el cliente y el motivo de devolución. De esta forma los productos terminados vuelven a estar disponibles en el Depósito de Productos Terminados.</w:t>
+              <w:t>El Viajante entrega los productos terminados al Encargado de Depósito de Productos Terminados (EDPT), el cual procede a registrar la cantidad, modelo, tamaño y color de los productos terminados devueltos por el Viajante, también se registra el Viajante</w:t>
+            </w:r>
+            <w:ins w:id="43" w:author="Federico Nafria" w:date="2011-10-31T13:34:00Z">
+              <w:r>
+                <w:t xml:space="preserve"> que realiza la devolución</w:t>
+              </w:r>
+            </w:ins>
+            <w:del w:id="44" w:author="Federico Nafria" w:date="2011-10-31T13:34:00Z">
+              <w:r>
+                <w:delText>, el cliente y el motivo de devolución</w:delText>
+              </w:r>
+            </w:del>
+            <w:r>
+              <w:t>. De esta forma los productos terminados vuelven a estar disponibles en el Depósito de Productos Terminados.</w:t>
             </w:r>
           </w:p>
           <w:p>
@@ -7790,6 +8032,7 @@
           </w:p>
           <w:p>
             <w:r>
+              <w:lastRenderedPageBreak/>
               <w:t>Fin del CU.</w:t>
             </w:r>
           </w:p>
@@ -7802,7 +8045,7 @@
         <w:tblStyle w:val="Tablaconcuadrcula"/>
         <w:tblW w:w="8613" w:type="dxa"/>
         <w:tblLayout w:type="fixed"/>
-        <w:tblLook w:val="04A0" w:firstRow="1" w:lastRow="0" w:firstColumn="1" w:lastColumn="0" w:noHBand="0" w:noVBand="1"/>
+        <w:tblLook w:val="04A0"/>
       </w:tblPr>
       <w:tblGrid>
         <w:gridCol w:w="1667"/>
@@ -7834,7 +8077,6 @@
               <w:rPr>
                 <w:b/>
               </w:rPr>
-              <w:lastRenderedPageBreak/>
               <w:t>Nivel de CU</w:t>
             </w:r>
             <w:r>
@@ -8297,7 +8539,7 @@
         <w:tblStyle w:val="Tablaconcuadrcula"/>
         <w:tblW w:w="8613" w:type="dxa"/>
         <w:tblLayout w:type="fixed"/>
-        <w:tblLook w:val="04A0" w:firstRow="1" w:lastRow="0" w:firstColumn="1" w:lastColumn="0" w:noHBand="0" w:noVBand="1"/>
+        <w:tblLook w:val="04A0"/>
       </w:tblPr>
       <w:tblGrid>
         <w:gridCol w:w="1667"/>
@@ -8752,7 +8994,7 @@
         <w:tblStyle w:val="Tablaconcuadrcula"/>
         <w:tblW w:w="8613" w:type="dxa"/>
         <w:tblLayout w:type="fixed"/>
-        <w:tblLook w:val="04A0" w:firstRow="1" w:lastRow="0" w:firstColumn="1" w:lastColumn="0" w:noHBand="0" w:noVBand="1"/>
+        <w:tblLook w:val="04A0"/>
       </w:tblPr>
       <w:tblGrid>
         <w:gridCol w:w="1667"/>
@@ -8784,7 +9026,6 @@
               <w:rPr>
                 <w:b/>
               </w:rPr>
-              <w:lastRenderedPageBreak/>
               <w:t>Nivel de CU:</w:t>
             </w:r>
           </w:p>
@@ -8872,9 +9113,16 @@
             </w:tcBorders>
           </w:tcPr>
           <w:p>
-            <w:r>
-              <w:t>Pedir productos importados para el depósito de productos terminados</w:t>
-            </w:r>
+            <w:ins w:id="45" w:author="Federico Nafria" w:date="2011-10-31T14:07:00Z">
+              <w:r>
+                <w:t>Realizar pedido de reabastecimiento interno.</w:t>
+              </w:r>
+            </w:ins>
+            <w:del w:id="46" w:author="Federico Nafria" w:date="2011-10-31T14:08:00Z">
+              <w:r>
+                <w:delText>Pedir productos importados para el depósito de productos terminados</w:delText>
+              </w:r>
+            </w:del>
           </w:p>
         </w:tc>
         <w:tc>
@@ -9098,6 +9346,11 @@
             <w:r>
               <w:t>Realizar pedido de productos importados para reaprovisionar el depósito de productos terminados</w:t>
             </w:r>
+            <w:ins w:id="47" w:author="Federico Nafria" w:date="2011-10-31T14:19:00Z">
+              <w:r>
+                <w:t>.</w:t>
+              </w:r>
+            </w:ins>
           </w:p>
         </w:tc>
       </w:tr>
@@ -9178,7 +9431,20 @@
           </w:tcPr>
           <w:p>
             <w:r>
-              <w:t>El CU comienza cuando el Encargado de Deposito de Productos Terminados en base a la información que se encuentra en el depósito de productos terminados decide realizar un pedido de productos importados al Encargado de Deposito de productos importados, especificando la cantidad y el producto importado que se necesita reaprovisionar. Finalmente se realiza una nota de pedido con los productos importados necesarios que serán solicitados con su respectiva cantidad.</w:t>
+              <w:t>El CU comienza cuando el Encargado de Deposito de Productos Terminados en base a</w:t>
+            </w:r>
+            <w:ins w:id="48" w:author="Federico Nafria" w:date="2011-10-31T14:20:00Z">
+              <w:r>
+                <w:t xml:space="preserve"> los pedidos que tiene que armar y a la disponibilidad de productos importados en el depósito de productos terminados</w:t>
+              </w:r>
+            </w:ins>
+            <w:del w:id="49" w:author="Federico Nafria" w:date="2011-10-31T14:20:00Z">
+              <w:r>
+                <w:delText xml:space="preserve"> la información que se encuentra en el depósito de productos terminados decide realizar</w:delText>
+              </w:r>
+            </w:del>
+            <w:r>
+              <w:t xml:space="preserve"> un pedido de productos importados al Encargado de Deposito de productos importados, especificando la cantidad y el producto importado que se necesita reaprovisionar. Finalmente se realiza una nota de pedido con los productos importados necesarios que serán solicitados con su respectiva cantidad.</w:t>
             </w:r>
           </w:p>
           <w:p>
@@ -9226,7 +9492,7 @@
         <w:tblStyle w:val="Tablaconcuadrcula"/>
         <w:tblW w:w="8613" w:type="dxa"/>
         <w:tblLayout w:type="fixed"/>
-        <w:tblLook w:val="04A0" w:firstRow="1" w:lastRow="0" w:firstColumn="1" w:lastColumn="0" w:noHBand="0" w:noVBand="1"/>
+        <w:tblLook w:val="04A0"/>
       </w:tblPr>
       <w:tblGrid>
         <w:gridCol w:w="1667"/>
@@ -9679,7 +9945,7 @@
         <w:tblStyle w:val="Tablaconcuadrcula"/>
         <w:tblW w:w="8613" w:type="dxa"/>
         <w:tblLayout w:type="fixed"/>
-        <w:tblLook w:val="04A0" w:firstRow="1" w:lastRow="0" w:firstColumn="1" w:lastColumn="0" w:noHBand="0" w:noVBand="1"/>
+        <w:tblLook w:val="04A0"/>
       </w:tblPr>
       <w:tblGrid>
         <w:gridCol w:w="1667"/>
@@ -9711,7 +9977,6 @@
               <w:rPr>
                 <w:b/>
               </w:rPr>
-              <w:lastRenderedPageBreak/>
               <w:t>Nivel de CU:</w:t>
             </w:r>
           </w:p>
@@ -10114,15 +10379,7 @@
               <w:t>C) elabora un informe detallando los defectos encontrados en los productos importados recibidos</w:t>
             </w:r>
             <w:r>
-              <w:t xml:space="preserve">, especificando el criterio </w:t>
-            </w:r>
-            <w:proofErr w:type="gramStart"/>
-            <w:r>
-              <w:t>( por</w:t>
-            </w:r>
-            <w:proofErr w:type="gramEnd"/>
-            <w:r>
-              <w:t xml:space="preserve"> proveedor, por producto o según un periodo determinado)</w:t>
+              <w:t>, especificando el criterio ( por proveedor, por producto o según un periodo determinado)</w:t>
             </w:r>
             <w:r>
               <w:t>, su clasificación según los niveles de calidad encontrados y se determinan como aceptados en caso de cumplir con la calidad contratada y como defectuosos en caso contrario.</w:t>
@@ -10142,7 +10399,7 @@
         <w:tblStyle w:val="Tablaconcuadrcula"/>
         <w:tblW w:w="8613" w:type="dxa"/>
         <w:tblLayout w:type="fixed"/>
-        <w:tblLook w:val="04A0" w:firstRow="1" w:lastRow="0" w:firstColumn="1" w:lastColumn="0" w:noHBand="0" w:noVBand="1"/>
+        <w:tblLook w:val="04A0"/>
       </w:tblPr>
       <w:tblGrid>
         <w:gridCol w:w="1667"/>
@@ -10698,7 +10955,7 @@
         <w:tblStyle w:val="Tablaconcuadrcula"/>
         <w:tblW w:w="8613" w:type="dxa"/>
         <w:tblLayout w:type="fixed"/>
-        <w:tblLook w:val="04A0" w:firstRow="1" w:lastRow="0" w:firstColumn="1" w:lastColumn="0" w:noHBand="0" w:noVBand="1"/>
+        <w:tblLook w:val="04A0"/>
       </w:tblPr>
       <w:tblGrid>
         <w:gridCol w:w="1667"/>
@@ -10730,7 +10987,6 @@
               <w:rPr>
                 <w:b/>
               </w:rPr>
-              <w:lastRenderedPageBreak/>
               <w:t>Nivel de CU:</w:t>
             </w:r>
           </w:p>
@@ -11154,7 +11410,7 @@
         <w:tblStyle w:val="Tablaconcuadrcula"/>
         <w:tblW w:w="8613" w:type="dxa"/>
         <w:tblLayout w:type="fixed"/>
-        <w:tblLook w:val="04A0" w:firstRow="1" w:lastRow="0" w:firstColumn="1" w:lastColumn="0" w:noHBand="0" w:noVBand="1"/>
+        <w:tblLook w:val="04A0"/>
       </w:tblPr>
       <w:tblGrid>
         <w:gridCol w:w="1667"/>
@@ -11599,7 +11855,7 @@
         <w:tblStyle w:val="Tablaconcuadrcula"/>
         <w:tblW w:w="8613" w:type="dxa"/>
         <w:tblLayout w:type="fixed"/>
-        <w:tblLook w:val="04A0" w:firstRow="1" w:lastRow="0" w:firstColumn="1" w:lastColumn="0" w:noHBand="0" w:noVBand="1"/>
+        <w:tblLook w:val="04A0"/>
       </w:tblPr>
       <w:tblGrid>
         <w:gridCol w:w="1667"/>
@@ -11631,7 +11887,6 @@
               <w:rPr>
                 <w:b/>
               </w:rPr>
-              <w:lastRenderedPageBreak/>
               <w:t>Nivel de CU:</w:t>
             </w:r>
           </w:p>
@@ -12042,7 +12297,7 @@
         <w:tblStyle w:val="Tablaconcuadrcula"/>
         <w:tblW w:w="8613" w:type="dxa"/>
         <w:tblLayout w:type="fixed"/>
-        <w:tblLook w:val="04A0" w:firstRow="1" w:lastRow="0" w:firstColumn="1" w:lastColumn="0" w:noHBand="0" w:noVBand="1"/>
+        <w:tblLook w:val="04A0"/>
       </w:tblPr>
       <w:tblGrid>
         <w:gridCol w:w="1667"/>
@@ -12476,13 +12731,7 @@
               <w:t>, decide realizar el pago de un pedido. El Encargado de Compras realiza la transferencia bancaria y almacena el recibo de la misma</w:t>
             </w:r>
             <w:r>
-              <w:t xml:space="preserve"> registrando la fecha de la transferencia, el banco, sucursal y cuenta de origen, el banco, sucursal y cuenta de destino, la persona o empresa destinatario.</w:t>
-            </w:r>
-            <w:r>
-              <w:t xml:space="preserve"> </w:t>
-            </w:r>
-            <w:r>
-              <w:t>Cabe aclarar que las Órdenes de Compra se pagan</w:t>
+              <w:t xml:space="preserve"> registrando la fecha de la transferencia, el banco, sucursal y cuenta de origen, el banco, sucursal y cuenta de destino, la persona o empresa destinatario.Cabe aclarar que las Órdenes de Compra se pagan</w:t>
             </w:r>
             <w:r>
               <w:t xml:space="preserve"> de forma completa.</w:t>
@@ -12507,7 +12756,7 @@
         <w:tblStyle w:val="Tablaconcuadrcula"/>
         <w:tblW w:w="8613" w:type="dxa"/>
         <w:tblLayout w:type="fixed"/>
-        <w:tblLook w:val="04A0" w:firstRow="1" w:lastRow="0" w:firstColumn="1" w:lastColumn="0" w:noHBand="0" w:noVBand="1"/>
+        <w:tblLook w:val="04A0"/>
       </w:tblPr>
       <w:tblGrid>
         <w:gridCol w:w="1667"/>
@@ -12539,7 +12788,6 @@
               <w:rPr>
                 <w:b/>
               </w:rPr>
-              <w:lastRenderedPageBreak/>
               <w:t>Nivel de CU:</w:t>
             </w:r>
           </w:p>
@@ -12953,7 +13201,7 @@
         <w:tblStyle w:val="Tablaconcuadrcula"/>
         <w:tblW w:w="8613" w:type="dxa"/>
         <w:tblLayout w:type="fixed"/>
-        <w:tblLook w:val="04A0" w:firstRow="1" w:lastRow="0" w:firstColumn="1" w:lastColumn="0" w:noHBand="0" w:noVBand="1"/>
+        <w:tblLook w:val="04A0"/>
       </w:tblPr>
       <w:tblGrid>
         <w:gridCol w:w="1667"/>
@@ -13435,7 +13683,7 @@
         <w:tblStyle w:val="Tablaconcuadrcula"/>
         <w:tblW w:w="8613" w:type="dxa"/>
         <w:tblLayout w:type="fixed"/>
-        <w:tblLook w:val="04A0" w:firstRow="1" w:lastRow="0" w:firstColumn="1" w:lastColumn="0" w:noHBand="0" w:noVBand="1"/>
+        <w:tblLook w:val="04A0"/>
       </w:tblPr>
       <w:tblGrid>
         <w:gridCol w:w="1667"/>
@@ -13467,7 +13715,6 @@
               <w:rPr>
                 <w:b/>
               </w:rPr>
-              <w:lastRenderedPageBreak/>
               <w:t>Nivel de CU:</w:t>
             </w:r>
           </w:p>
@@ -13861,16 +14108,7 @@
           </w:tcPr>
           <w:p>
             <w:r>
-              <w:t>El CU comienza cuando el Encargado de Ventas</w:t>
-            </w:r>
-            <w:r>
-              <w:rPr>
-                <w:b/>
-              </w:rPr>
-              <w:t xml:space="preserve"> </w:t>
-            </w:r>
-            <w:r>
-              <w:t>decide determinar cuán rentable es la venta a un cierto cliente. Para llevar a cabo la tarea se calcula la rentabilidad promedio de las cuentas de los clientes en base a los beneficios netos por las ventas en un determinado periodo de tiempo. Finalmente se elabora el informe donde se muestra la rentabilidad relativa del cliente respecto a los demás.</w:t>
+              <w:t>El CU comienza cuando el Encargado de Ventasdecide determinar cuán rentable es la venta a un cierto cliente. Para llevar a cabo la tarea se calcula la rentabilidad promedio de las cuentas de los clientes en base a los beneficios netos por las ventas en un determinado periodo de tiempo. Finalmente se elabora el informe donde se muestra la rentabilidad relativa del cliente respecto a los demás.</w:t>
             </w:r>
           </w:p>
           <w:p>
@@ -13888,7 +14126,7 @@
         <w:tblStyle w:val="Tablaconcuadrcula"/>
         <w:tblW w:w="8613" w:type="dxa"/>
         <w:tblLayout w:type="fixed"/>
-        <w:tblLook w:val="04A0" w:firstRow="1" w:lastRow="0" w:firstColumn="1" w:lastColumn="0" w:noHBand="0" w:noVBand="1"/>
+        <w:tblLook w:val="04A0"/>
       </w:tblPr>
       <w:tblGrid>
         <w:gridCol w:w="1667"/>
@@ -14338,7 +14576,7 @@
         <w:tblStyle w:val="Tablaconcuadrcula"/>
         <w:tblW w:w="8613" w:type="dxa"/>
         <w:tblLayout w:type="fixed"/>
-        <w:tblLook w:val="04A0" w:firstRow="1" w:lastRow="0" w:firstColumn="1" w:lastColumn="0" w:noHBand="0" w:noVBand="1"/>
+        <w:tblLook w:val="04A0"/>
       </w:tblPr>
       <w:tblGrid>
         <w:gridCol w:w="1667"/>
@@ -14370,7 +14608,6 @@
               <w:rPr>
                 <w:b/>
               </w:rPr>
-              <w:lastRenderedPageBreak/>
               <w:t>Nivel de CU:</w:t>
             </w:r>
           </w:p>
@@ -14776,7 +15013,7 @@
         <w:tblStyle w:val="Tablaconcuadrcula"/>
         <w:tblW w:w="8613" w:type="dxa"/>
         <w:tblLayout w:type="fixed"/>
-        <w:tblLook w:val="04A0" w:firstRow="1" w:lastRow="0" w:firstColumn="1" w:lastColumn="0" w:noHBand="0" w:noVBand="1"/>
+        <w:tblLook w:val="04A0"/>
       </w:tblPr>
       <w:tblGrid>
         <w:gridCol w:w="1667"/>
@@ -15221,7 +15458,7 @@
         <w:tblStyle w:val="Tablaconcuadrcula"/>
         <w:tblW w:w="8613" w:type="dxa"/>
         <w:tblLayout w:type="fixed"/>
-        <w:tblLook w:val="04A0" w:firstRow="1" w:lastRow="0" w:firstColumn="1" w:lastColumn="0" w:noHBand="0" w:noVBand="1"/>
+        <w:tblLook w:val="04A0"/>
       </w:tblPr>
       <w:tblGrid>
         <w:gridCol w:w="1667"/>
@@ -15253,7 +15490,6 @@
               <w:rPr>
                 <w:b/>
               </w:rPr>
-              <w:lastRenderedPageBreak/>
               <w:t>Nivel de CU:</w:t>
             </w:r>
           </w:p>
@@ -15647,16 +15883,7 @@
           </w:tcPr>
           <w:p>
             <w:r>
-              <w:t>El CU comienza cuando el Encargado de Depósito de Materia Prima</w:t>
-            </w:r>
-            <w:r>
-              <w:rPr>
-                <w:b/>
-              </w:rPr>
-              <w:t xml:space="preserve"> </w:t>
-            </w:r>
-            <w:r>
-              <w:t>recibe un pedido de abastecimiento de materia prima del Encargado de Producción, el cual indica la cantidad y el nombre de la materia prima que el Encargado de Depósito de Materia Prima deberá enviar. El Encargado de Depósito de Materia Prima registra en una planilla esta información (cantidad y nombre de la materia prima) y luego procede al envío de la misma para el proceso de producción.</w:t>
+              <w:t>El CU comienza cuando el Encargado de Depósito de Materia Primarecibe un pedido de abastecimiento de materia prima del Encargado de Producción, el cual indica la cantidad y el nombre de la materia prima que el Encargado de Depósito de Materia Prima deberá enviar. El Encargado de Depósito de Materia Prima registra en una planilla esta información (cantidad y nombre de la materia prima) y luego procede al envío de la misma para el proceso de producción.</w:t>
             </w:r>
           </w:p>
         </w:tc>
@@ -15687,7 +15914,7 @@
         <w:tblStyle w:val="Tablaconcuadrcula"/>
         <w:tblW w:w="8613" w:type="dxa"/>
         <w:tblLayout w:type="fixed"/>
-        <w:tblLook w:val="04A0" w:firstRow="1" w:lastRow="0" w:firstColumn="1" w:lastColumn="0" w:noHBand="0" w:noVBand="1"/>
+        <w:tblLook w:val="04A0"/>
       </w:tblPr>
       <w:tblGrid>
         <w:gridCol w:w="1667"/>
@@ -16136,7 +16363,7 @@
         <w:tblStyle w:val="Tablaconcuadrcula"/>
         <w:tblW w:w="8613" w:type="dxa"/>
         <w:tblLayout w:type="fixed"/>
-        <w:tblLook w:val="04A0" w:firstRow="1" w:lastRow="0" w:firstColumn="1" w:lastColumn="0" w:noHBand="0" w:noVBand="1"/>
+        <w:tblLook w:val="04A0"/>
       </w:tblPr>
       <w:tblGrid>
         <w:gridCol w:w="1667"/>
@@ -16588,7 +16815,7 @@
         <w:tblStyle w:val="Tablaconcuadrcula"/>
         <w:tblW w:w="8613" w:type="dxa"/>
         <w:tblLayout w:type="fixed"/>
-        <w:tblLook w:val="04A0" w:firstRow="1" w:lastRow="0" w:firstColumn="1" w:lastColumn="0" w:noHBand="0" w:noVBand="1"/>
+        <w:tblLook w:val="04A0"/>
       </w:tblPr>
       <w:tblGrid>
         <w:gridCol w:w="1667"/>
@@ -17037,7 +17264,7 @@
         <w:tblStyle w:val="Tablaconcuadrcula"/>
         <w:tblW w:w="8613" w:type="dxa"/>
         <w:tblLayout w:type="fixed"/>
-        <w:tblLook w:val="04A0" w:firstRow="1" w:lastRow="0" w:firstColumn="1" w:lastColumn="0" w:noHBand="0" w:noVBand="1"/>
+        <w:tblLook w:val="04A0"/>
       </w:tblPr>
       <w:tblGrid>
         <w:gridCol w:w="1667"/>
@@ -17463,16 +17690,7 @@
           </w:tcPr>
           <w:p>
             <w:r>
-              <w:t>El CU comienza cuando el Encargado de Finanzas</w:t>
-            </w:r>
-            <w:r>
-              <w:rPr>
-                <w:b/>
-              </w:rPr>
-              <w:t xml:space="preserve"> </w:t>
-            </w:r>
-            <w:r>
-              <w:t xml:space="preserve">decide conocer la fecha de cobro, el monto, el emisor de los cheques que aún no fueron cobrados para un determinado periodo de tiempo. De esta manera se genera un listado con la información mencionada anteriormente. </w:t>
+              <w:t xml:space="preserve">El CU comienza cuando el Encargado de Finanzasdecide conocer la fecha de cobro, el monto, el emisor de los cheques que aún no fueron cobrados para un determinado periodo de tiempo. De esta manera se genera un listado con la información mencionada anteriormente. </w:t>
             </w:r>
           </w:p>
           <w:p>
@@ -17488,7 +17706,7 @@
       <w:tblPr>
         <w:tblStyle w:val="Tablaconcuadrcula"/>
         <w:tblW w:w="0" w:type="auto"/>
-        <w:tblLook w:val="04A0" w:firstRow="1" w:lastRow="0" w:firstColumn="1" w:lastColumn="0" w:noHBand="0" w:noVBand="1"/>
+        <w:tblLook w:val="04A0"/>
       </w:tblPr>
       <w:tblGrid>
         <w:gridCol w:w="1668"/>
@@ -17877,7 +18095,7 @@
         <w:tblStyle w:val="Tablaconcuadrcula"/>
         <w:tblW w:w="8613" w:type="dxa"/>
         <w:tblLayout w:type="fixed"/>
-        <w:tblLook w:val="04A0" w:firstRow="1" w:lastRow="0" w:firstColumn="1" w:lastColumn="0" w:noHBand="0" w:noVBand="1"/>
+        <w:tblLook w:val="04A0"/>
       </w:tblPr>
       <w:tblGrid>
         <w:gridCol w:w="1667"/>
@@ -18372,7 +18590,7 @@
         <w:tblStyle w:val="Tablaconcuadrcula"/>
         <w:tblW w:w="8613" w:type="dxa"/>
         <w:tblLayout w:type="fixed"/>
-        <w:tblLook w:val="04A0" w:firstRow="1" w:lastRow="0" w:firstColumn="1" w:lastColumn="0" w:noHBand="0" w:noVBand="1"/>
+        <w:tblLook w:val="04A0"/>
       </w:tblPr>
       <w:tblGrid>
         <w:gridCol w:w="1667"/>
@@ -18877,7 +19095,7 @@
         <w:tblStyle w:val="Tablaconcuadrcula"/>
         <w:tblW w:w="8613" w:type="dxa"/>
         <w:tblLayout w:type="fixed"/>
-        <w:tblLook w:val="04A0" w:firstRow="1" w:lastRow="0" w:firstColumn="1" w:lastColumn="0" w:noHBand="0" w:noVBand="1"/>
+        <w:tblLook w:val="04A0"/>
       </w:tblPr>
       <w:tblGrid>
         <w:gridCol w:w="1667"/>
@@ -19347,7 +19565,7 @@
         <w:tblStyle w:val="Tablaconcuadrcula"/>
         <w:tblW w:w="8613" w:type="dxa"/>
         <w:tblLayout w:type="fixed"/>
-        <w:tblLook w:val="04A0" w:firstRow="1" w:lastRow="0" w:firstColumn="1" w:lastColumn="0" w:noHBand="0" w:noVBand="1"/>
+        <w:tblLook w:val="04A0"/>
       </w:tblPr>
       <w:tblGrid>
         <w:gridCol w:w="1667"/>
@@ -19799,11 +20017,11 @@
       <w:pPr>
         <w:pStyle w:val="Ttulo1"/>
       </w:pPr>
-      <w:bookmarkStart w:id="6" w:name="_Toc290141156"/>
+      <w:bookmarkStart w:id="50" w:name="_Toc290141156"/>
       <w:r>
         <w:t>Modelo de Objetos del Dominio del Problema</w:t>
       </w:r>
-      <w:bookmarkEnd w:id="6"/>
+      <w:bookmarkEnd w:id="50"/>
     </w:p>
     <w:p>
       <w:r>
@@ -19879,7 +20097,7 @@
       <w:pPr>
         <w:pStyle w:val="Ttulo1"/>
       </w:pPr>
-      <w:bookmarkStart w:id="7" w:name="_Toc290141157"/>
+      <w:bookmarkStart w:id="51" w:name="_Toc290141157"/>
       <w:r>
         <w:lastRenderedPageBreak/>
         <w:t xml:space="preserve">Definición de </w:t>
@@ -19890,13 +20108,13 @@
       <w:r>
         <w:t xml:space="preserve"> de Negocio</w:t>
       </w:r>
-      <w:bookmarkEnd w:id="7"/>
+      <w:bookmarkEnd w:id="51"/>
     </w:p>
     <w:p>
       <w:r>
         <w:rPr>
           <w:noProof/>
-          <w:lang w:val="es-AR" w:eastAsia="es-AR" w:bidi="ar-SA"/>
+          <w:lang w:eastAsia="es-ES" w:bidi="ar-SA"/>
         </w:rPr>
         <w:drawing>
           <wp:inline distT="0" distB="0" distL="0" distR="0">
@@ -19919,7 +20137,7 @@
                     <a:blip r:embed="rId13">
                       <a:extLst>
                         <a:ext uri="{28A0092B-C50C-407E-A947-70E740481C1C}">
-                          <a14:useLocalDpi xmlns:a14="http://schemas.microsoft.com/office/drawing/2010/main" val="0"/>
+                          <a14:useLocalDpi xmlns:a14="http://schemas.microsoft.com/office/drawing/2010/main" xmlns:wps="http://schemas.microsoft.com/office/word/2010/wordprocessingShape" xmlns:wpi="http://schemas.microsoft.com/office/word/2010/wordprocessingInk" xmlns:wpg="http://schemas.microsoft.com/office/word/2010/wordprocessingGroup" xmlns:w14="http://schemas.microsoft.com/office/word/2010/wordml" xmlns:w="http://schemas.openxmlformats.org/wordprocessingml/2006/main" xmlns:w10="urn:schemas-microsoft-com:office:word" xmlns:wp14="http://schemas.microsoft.com/office/word/2010/wordprocessingDrawing" xmlns:v="urn:schemas-microsoft-com:vml" xmlns:o="urn:schemas-microsoft-com:office:office" xmlns:mc="http://schemas.openxmlformats.org/markup-compatibility/2006" xmlns:wpc="http://schemas.microsoft.com/office/word/2010/wordprocessingCanvas" xmlns="" val="0"/>
                         </a:ext>
                       </a:extLst>
                     </a:blip>
@@ -19965,9 +20183,43 @@
 </w:document>
 </file>
 
+<file path=word/comments.xml><?xml version="1.0" encoding="utf-8"?>
+<w:comments xmlns:ve="http://schemas.openxmlformats.org/markup-compatibility/2006" xmlns:o="urn:schemas-microsoft-com:office:office" xmlns:r="http://schemas.openxmlformats.org/officeDocument/2006/relationships" xmlns:m="http://schemas.openxmlformats.org/officeDocument/2006/math" xmlns:v="urn:schemas-microsoft-com:vml" xmlns:wp="http://schemas.openxmlformats.org/drawingml/2006/wordprocessingDrawing" xmlns:w10="urn:schemas-microsoft-com:office:word" xmlns:w="http://schemas.openxmlformats.org/wordprocessingml/2006/main" xmlns:wne="http://schemas.microsoft.com/office/word/2006/wordml">
+  <w:comment w:id="14" w:author="Federico Nafria" w:date="2011-10-31T13:11:00Z" w:initials="fn">
+    <w:p>
+      <w:pPr>
+        <w:pStyle w:val="Textocomentario"/>
+      </w:pPr>
+      <w:r>
+        <w:rPr>
+          <w:rStyle w:val="Refdecomentario"/>
+        </w:rPr>
+        <w:annotationRef/>
+      </w:r>
+    </w:p>
+  </w:comment>
+  <w:comment w:id="16" w:author="Federico Nafria" w:date="2011-10-31T13:14:00Z" w:initials="fn">
+    <w:p>
+      <w:pPr>
+        <w:pStyle w:val="Textocomentario"/>
+      </w:pPr>
+      <w:r>
+        <w:rPr>
+          <w:rStyle w:val="Refdecomentario"/>
+        </w:rPr>
+        <w:annotationRef/>
+      </w:r>
+      <w:r>
+        <w:t>Creo que hay que sacarlo completamente</w:t>
+      </w:r>
+    </w:p>
+  </w:comment>
+</w:comments>
+</file>
+
 <file path=word/endnotes.xml><?xml version="1.0" encoding="utf-8"?>
-<w:endnotes xmlns:wpc="http://schemas.microsoft.com/office/word/2010/wordprocessingCanvas" xmlns:mc="http://schemas.openxmlformats.org/markup-compatibility/2006" xmlns:o="urn:schemas-microsoft-com:office:office" xmlns:r="http://schemas.openxmlformats.org/officeDocument/2006/relationships" xmlns:m="http://schemas.openxmlformats.org/officeDocument/2006/math" xmlns:v="urn:schemas-microsoft-com:vml" xmlns:wp14="http://schemas.microsoft.com/office/word/2010/wordprocessingDrawing" xmlns:wp="http://schemas.openxmlformats.org/drawingml/2006/wordprocessingDrawing" xmlns:w10="urn:schemas-microsoft-com:office:word" xmlns:w="http://schemas.openxmlformats.org/wordprocessingml/2006/main" xmlns:w14="http://schemas.microsoft.com/office/word/2010/wordml" xmlns:wpg="http://schemas.microsoft.com/office/word/2010/wordprocessingGroup" xmlns:wpi="http://schemas.microsoft.com/office/word/2010/wordprocessingInk" xmlns:wne="http://schemas.microsoft.com/office/word/2006/wordml" xmlns:wps="http://schemas.microsoft.com/office/word/2010/wordprocessingShape" mc:Ignorable="w14 wp14">
-  <w:endnote w:type="separator" w:id="-1">
+<w:endnotes xmlns:ve="http://schemas.openxmlformats.org/markup-compatibility/2006" xmlns:o="urn:schemas-microsoft-com:office:office" xmlns:r="http://schemas.openxmlformats.org/officeDocument/2006/relationships" xmlns:m="http://schemas.openxmlformats.org/officeDocument/2006/math" xmlns:v="urn:schemas-microsoft-com:vml" xmlns:wp="http://schemas.openxmlformats.org/drawingml/2006/wordprocessingDrawing" xmlns:w10="urn:schemas-microsoft-com:office:word" xmlns:w="http://schemas.openxmlformats.org/wordprocessingml/2006/main" xmlns:wne="http://schemas.microsoft.com/office/word/2006/wordml">
+  <w:endnote w:type="separator" w:id="0">
     <w:p>
       <w:pPr>
         <w:rPr>
@@ -19981,7 +20233,7 @@
       </w:r>
     </w:p>
   </w:endnote>
-  <w:endnote w:type="continuationSeparator" w:id="0">
+  <w:endnote w:type="continuationSeparator" w:id="1">
     <w:p>
       <w:pPr>
         <w:rPr>
@@ -19999,7 +20251,7 @@
 </file>
 
 <file path=word/footer1.xml><?xml version="1.0" encoding="utf-8"?>
-<w:ftr xmlns:wpc="http://schemas.microsoft.com/office/word/2010/wordprocessingCanvas" xmlns:mc="http://schemas.openxmlformats.org/markup-compatibility/2006" xmlns:o="urn:schemas-microsoft-com:office:office" xmlns:r="http://schemas.openxmlformats.org/officeDocument/2006/relationships" xmlns:m="http://schemas.openxmlformats.org/officeDocument/2006/math" xmlns:v="urn:schemas-microsoft-com:vml" xmlns:wp14="http://schemas.microsoft.com/office/word/2010/wordprocessingDrawing" xmlns:wp="http://schemas.openxmlformats.org/drawingml/2006/wordprocessingDrawing" xmlns:w10="urn:schemas-microsoft-com:office:word" xmlns:w="http://schemas.openxmlformats.org/wordprocessingml/2006/main" xmlns:w14="http://schemas.microsoft.com/office/word/2010/wordml" xmlns:wpg="http://schemas.microsoft.com/office/word/2010/wordprocessingGroup" xmlns:wpi="http://schemas.microsoft.com/office/word/2010/wordprocessingInk" xmlns:wne="http://schemas.microsoft.com/office/word/2006/wordml" xmlns:wps="http://schemas.microsoft.com/office/word/2010/wordprocessingShape" mc:Ignorable="w14 wp14">
+<w:ftr xmlns:ve="http://schemas.openxmlformats.org/markup-compatibility/2006" xmlns:o="urn:schemas-microsoft-com:office:office" xmlns:r="http://schemas.openxmlformats.org/officeDocument/2006/relationships" xmlns:m="http://schemas.openxmlformats.org/officeDocument/2006/math" xmlns:v="urn:schemas-microsoft-com:vml" xmlns:wp="http://schemas.openxmlformats.org/drawingml/2006/wordprocessingDrawing" xmlns:w10="urn:schemas-microsoft-com:office:word" xmlns:w="http://schemas.openxmlformats.org/wordprocessingml/2006/main" xmlns:wne="http://schemas.microsoft.com/office/word/2006/wordml">
   <w:p>
     <w:pPr>
       <w:pStyle w:val="Piedepgina"/>
@@ -20009,7 +20261,7 @@
 </file>
 
 <file path=word/footer2.xml><?xml version="1.0" encoding="utf-8"?>
-<w:ftr xmlns:wpc="http://schemas.microsoft.com/office/word/2010/wordprocessingCanvas" xmlns:mc="http://schemas.openxmlformats.org/markup-compatibility/2006" xmlns:o="urn:schemas-microsoft-com:office:office" xmlns:r="http://schemas.openxmlformats.org/officeDocument/2006/relationships" xmlns:m="http://schemas.openxmlformats.org/officeDocument/2006/math" xmlns:v="urn:schemas-microsoft-com:vml" xmlns:wp14="http://schemas.microsoft.com/office/word/2010/wordprocessingDrawing" xmlns:wp="http://schemas.openxmlformats.org/drawingml/2006/wordprocessingDrawing" xmlns:w10="urn:schemas-microsoft-com:office:word" xmlns:w="http://schemas.openxmlformats.org/wordprocessingml/2006/main" xmlns:w14="http://schemas.microsoft.com/office/word/2010/wordml" xmlns:wpg="http://schemas.microsoft.com/office/word/2010/wordprocessingGroup" xmlns:wpi="http://schemas.microsoft.com/office/word/2010/wordprocessingInk" xmlns:wne="http://schemas.microsoft.com/office/word/2006/wordml" xmlns:wps="http://schemas.microsoft.com/office/word/2010/wordprocessingShape" mc:Ignorable="w14 wp14">
+<w:ftr xmlns:ve="http://schemas.openxmlformats.org/markup-compatibility/2006" xmlns:o="urn:schemas-microsoft-com:office:office" xmlns:r="http://schemas.openxmlformats.org/officeDocument/2006/relationships" xmlns:m="http://schemas.openxmlformats.org/officeDocument/2006/math" xmlns:v="urn:schemas-microsoft-com:vml" xmlns:wp="http://schemas.openxmlformats.org/drawingml/2006/wordprocessingDrawing" xmlns:w10="urn:schemas-microsoft-com:office:word" xmlns:w="http://schemas.openxmlformats.org/wordprocessingml/2006/main" xmlns:wne="http://schemas.microsoft.com/office/word/2006/wordml">
   <w:tbl>
     <w:tblPr>
       <w:tblW w:w="9603" w:type="dxa"/>
@@ -20022,7 +20274,7 @@
         <w:left w:w="70" w:type="dxa"/>
         <w:right w:w="70" w:type="dxa"/>
       </w:tblCellMar>
-      <w:tblLook w:val="0000" w:firstRow="0" w:lastRow="0" w:firstColumn="0" w:lastColumn="0" w:noHBand="0" w:noVBand="0"/>
+      <w:tblLook w:val="0000"/>
     </w:tblPr>
     <w:tblGrid>
       <w:gridCol w:w="4387"/>
@@ -20054,39 +20306,8 @@
               <w:szCs w:val="18"/>
               <w:lang w:val="es-AR"/>
             </w:rPr>
-            <w:t xml:space="preserve">Agüero, </w:t>
+            <w:t>Agüero, Nafria, Pisciolari, Quiroga, Waisman</w:t>
           </w:r>
-          <w:proofErr w:type="spellStart"/>
-          <w:r>
-            <w:rPr>
-              <w:rFonts w:ascii="Arial" w:hAnsi="Arial" w:cs="Arial"/>
-              <w:sz w:val="18"/>
-              <w:szCs w:val="18"/>
-              <w:lang w:val="es-AR"/>
-            </w:rPr>
-            <w:t>Nafria</w:t>
-          </w:r>
-          <w:proofErr w:type="spellEnd"/>
-          <w:r>
-            <w:rPr>
-              <w:rFonts w:ascii="Arial" w:hAnsi="Arial" w:cs="Arial"/>
-              <w:sz w:val="18"/>
-              <w:szCs w:val="18"/>
-              <w:lang w:val="es-AR"/>
-            </w:rPr>
-            <w:t xml:space="preserve">, Pisciolari, Quiroga, </w:t>
-          </w:r>
-          <w:proofErr w:type="spellStart"/>
-          <w:r>
-            <w:rPr>
-              <w:rFonts w:ascii="Arial" w:hAnsi="Arial" w:cs="Arial"/>
-              <w:sz w:val="18"/>
-              <w:szCs w:val="18"/>
-              <w:lang w:val="es-AR"/>
-            </w:rPr>
-            <w:t>Waisman</w:t>
-          </w:r>
-          <w:proofErr w:type="spellEnd"/>
         </w:p>
       </w:tc>
       <w:tc>
@@ -20147,7 +20368,7 @@
               <w:sz w:val="18"/>
               <w:szCs w:val="18"/>
             </w:rPr>
-            <w:t>2</w:t>
+            <w:t>16</w:t>
           </w:r>
           <w:r>
             <w:rPr>
@@ -20221,7 +20442,7 @@
 </file>
 
 <file path=word/footer3.xml><?xml version="1.0" encoding="utf-8"?>
-<w:ftr xmlns:wpc="http://schemas.microsoft.com/office/word/2010/wordprocessingCanvas" xmlns:mc="http://schemas.openxmlformats.org/markup-compatibility/2006" xmlns:o="urn:schemas-microsoft-com:office:office" xmlns:r="http://schemas.openxmlformats.org/officeDocument/2006/relationships" xmlns:m="http://schemas.openxmlformats.org/officeDocument/2006/math" xmlns:v="urn:schemas-microsoft-com:vml" xmlns:wp14="http://schemas.microsoft.com/office/word/2010/wordprocessingDrawing" xmlns:wp="http://schemas.openxmlformats.org/drawingml/2006/wordprocessingDrawing" xmlns:w10="urn:schemas-microsoft-com:office:word" xmlns:w="http://schemas.openxmlformats.org/wordprocessingml/2006/main" xmlns:w14="http://schemas.microsoft.com/office/word/2010/wordml" xmlns:wpg="http://schemas.microsoft.com/office/word/2010/wordprocessingGroup" xmlns:wpi="http://schemas.microsoft.com/office/word/2010/wordprocessingInk" xmlns:wne="http://schemas.microsoft.com/office/word/2006/wordml" xmlns:wps="http://schemas.microsoft.com/office/word/2010/wordprocessingShape" mc:Ignorable="w14 wp14">
+<w:ftr xmlns:ve="http://schemas.openxmlformats.org/markup-compatibility/2006" xmlns:o="urn:schemas-microsoft-com:office:office" xmlns:r="http://schemas.openxmlformats.org/officeDocument/2006/relationships" xmlns:m="http://schemas.openxmlformats.org/officeDocument/2006/math" xmlns:v="urn:schemas-microsoft-com:vml" xmlns:wp="http://schemas.openxmlformats.org/drawingml/2006/wordprocessingDrawing" xmlns:w10="urn:schemas-microsoft-com:office:word" xmlns:w="http://schemas.openxmlformats.org/wordprocessingml/2006/main" xmlns:wne="http://schemas.microsoft.com/office/word/2006/wordml">
   <w:p>
     <w:pPr>
       <w:pStyle w:val="Piedepgina"/>
@@ -20231,8 +20452,8 @@
 </file>
 
 <file path=word/footnotes.xml><?xml version="1.0" encoding="utf-8"?>
-<w:footnotes xmlns:wpc="http://schemas.microsoft.com/office/word/2010/wordprocessingCanvas" xmlns:mc="http://schemas.openxmlformats.org/markup-compatibility/2006" xmlns:o="urn:schemas-microsoft-com:office:office" xmlns:r="http://schemas.openxmlformats.org/officeDocument/2006/relationships" xmlns:m="http://schemas.openxmlformats.org/officeDocument/2006/math" xmlns:v="urn:schemas-microsoft-com:vml" xmlns:wp14="http://schemas.microsoft.com/office/word/2010/wordprocessingDrawing" xmlns:wp="http://schemas.openxmlformats.org/drawingml/2006/wordprocessingDrawing" xmlns:w10="urn:schemas-microsoft-com:office:word" xmlns:w="http://schemas.openxmlformats.org/wordprocessingml/2006/main" xmlns:w14="http://schemas.microsoft.com/office/word/2010/wordml" xmlns:wpg="http://schemas.microsoft.com/office/word/2010/wordprocessingGroup" xmlns:wpi="http://schemas.microsoft.com/office/word/2010/wordprocessingInk" xmlns:wne="http://schemas.microsoft.com/office/word/2006/wordml" xmlns:wps="http://schemas.microsoft.com/office/word/2010/wordprocessingShape" mc:Ignorable="w14 wp14">
-  <w:footnote w:type="separator" w:id="-1">
+<w:footnotes xmlns:ve="http://schemas.openxmlformats.org/markup-compatibility/2006" xmlns:o="urn:schemas-microsoft-com:office:office" xmlns:r="http://schemas.openxmlformats.org/officeDocument/2006/relationships" xmlns:m="http://schemas.openxmlformats.org/officeDocument/2006/math" xmlns:v="urn:schemas-microsoft-com:vml" xmlns:wp="http://schemas.openxmlformats.org/drawingml/2006/wordprocessingDrawing" xmlns:w10="urn:schemas-microsoft-com:office:word" xmlns:w="http://schemas.openxmlformats.org/wordprocessingml/2006/main" xmlns:wne="http://schemas.microsoft.com/office/word/2006/wordml">
+  <w:footnote w:type="separator" w:id="0">
     <w:p>
       <w:pPr>
         <w:rPr>
@@ -20246,7 +20467,7 @@
       </w:r>
     </w:p>
   </w:footnote>
-  <w:footnote w:type="continuationSeparator" w:id="0">
+  <w:footnote w:type="continuationSeparator" w:id="1">
     <w:p>
       <w:pPr>
         <w:rPr>
@@ -20264,7 +20485,7 @@
 </file>
 
 <file path=word/header1.xml><?xml version="1.0" encoding="utf-8"?>
-<w:hdr xmlns:wpc="http://schemas.microsoft.com/office/word/2010/wordprocessingCanvas" xmlns:mc="http://schemas.openxmlformats.org/markup-compatibility/2006" xmlns:o="urn:schemas-microsoft-com:office:office" xmlns:r="http://schemas.openxmlformats.org/officeDocument/2006/relationships" xmlns:m="http://schemas.openxmlformats.org/officeDocument/2006/math" xmlns:v="urn:schemas-microsoft-com:vml" xmlns:wp14="http://schemas.microsoft.com/office/word/2010/wordprocessingDrawing" xmlns:wp="http://schemas.openxmlformats.org/drawingml/2006/wordprocessingDrawing" xmlns:w10="urn:schemas-microsoft-com:office:word" xmlns:w="http://schemas.openxmlformats.org/wordprocessingml/2006/main" xmlns:w14="http://schemas.microsoft.com/office/word/2010/wordml" xmlns:wpg="http://schemas.microsoft.com/office/word/2010/wordprocessingGroup" xmlns:wpi="http://schemas.microsoft.com/office/word/2010/wordprocessingInk" xmlns:wne="http://schemas.microsoft.com/office/word/2006/wordml" xmlns:wps="http://schemas.microsoft.com/office/word/2010/wordprocessingShape" mc:Ignorable="w14 wp14">
+<w:hdr xmlns:ve="http://schemas.openxmlformats.org/markup-compatibility/2006" xmlns:o="urn:schemas-microsoft-com:office:office" xmlns:r="http://schemas.openxmlformats.org/officeDocument/2006/relationships" xmlns:m="http://schemas.openxmlformats.org/officeDocument/2006/math" xmlns:v="urn:schemas-microsoft-com:vml" xmlns:wp="http://schemas.openxmlformats.org/drawingml/2006/wordprocessingDrawing" xmlns:w10="urn:schemas-microsoft-com:office:word" xmlns:w="http://schemas.openxmlformats.org/wordprocessingml/2006/main" xmlns:wne="http://schemas.microsoft.com/office/word/2006/wordml">
   <w:p>
     <w:pPr>
       <w:pStyle w:val="Encabezado"/>
@@ -20274,7 +20495,7 @@
 </file>
 
 <file path=word/header2.xml><?xml version="1.0" encoding="utf-8"?>
-<w:hdr xmlns:wpc="http://schemas.microsoft.com/office/word/2010/wordprocessingCanvas" xmlns:mc="http://schemas.openxmlformats.org/markup-compatibility/2006" xmlns:o="urn:schemas-microsoft-com:office:office" xmlns:r="http://schemas.openxmlformats.org/officeDocument/2006/relationships" xmlns:m="http://schemas.openxmlformats.org/officeDocument/2006/math" xmlns:v="urn:schemas-microsoft-com:vml" xmlns:wp14="http://schemas.microsoft.com/office/word/2010/wordprocessingDrawing" xmlns:wp="http://schemas.openxmlformats.org/drawingml/2006/wordprocessingDrawing" xmlns:w10="urn:schemas-microsoft-com:office:word" xmlns:w="http://schemas.openxmlformats.org/wordprocessingml/2006/main" xmlns:w14="http://schemas.microsoft.com/office/word/2010/wordml" xmlns:wpg="http://schemas.microsoft.com/office/word/2010/wordprocessingGroup" xmlns:wpi="http://schemas.microsoft.com/office/word/2010/wordprocessingInk" xmlns:wne="http://schemas.microsoft.com/office/word/2006/wordml" xmlns:wps="http://schemas.microsoft.com/office/word/2010/wordprocessingShape" mc:Ignorable="w14 wp14">
+<w:hdr xmlns:ve="http://schemas.openxmlformats.org/markup-compatibility/2006" xmlns:o="urn:schemas-microsoft-com:office:office" xmlns:r="http://schemas.openxmlformats.org/officeDocument/2006/relationships" xmlns:m="http://schemas.openxmlformats.org/officeDocument/2006/math" xmlns:v="urn:schemas-microsoft-com:vml" xmlns:wp="http://schemas.openxmlformats.org/drawingml/2006/wordprocessingDrawing" xmlns:w10="urn:schemas-microsoft-com:office:word" xmlns:w="http://schemas.openxmlformats.org/wordprocessingml/2006/main" xmlns:wne="http://schemas.microsoft.com/office/word/2006/wordml">
   <w:tbl>
     <w:tblPr>
       <w:tblStyle w:val="Tablaconcuadrcula"/>
@@ -20288,7 +20509,7 @@
         <w:insideH w:val="none" w:sz="0" w:space="0" w:color="auto"/>
         <w:insideV w:val="none" w:sz="0" w:space="0" w:color="auto"/>
       </w:tblBorders>
-      <w:tblLook w:val="04A0" w:firstRow="1" w:lastRow="0" w:firstColumn="1" w:lastColumn="0" w:noHBand="0" w:noVBand="1"/>
+      <w:tblLook w:val="04A0"/>
     </w:tblPr>
     <w:tblGrid>
       <w:gridCol w:w="3506"/>
@@ -20421,7 +20642,7 @@
 </file>
 
 <file path=word/header3.xml><?xml version="1.0" encoding="utf-8"?>
-<w:hdr xmlns:wpc="http://schemas.microsoft.com/office/word/2010/wordprocessingCanvas" xmlns:mc="http://schemas.openxmlformats.org/markup-compatibility/2006" xmlns:o="urn:schemas-microsoft-com:office:office" xmlns:r="http://schemas.openxmlformats.org/officeDocument/2006/relationships" xmlns:m="http://schemas.openxmlformats.org/officeDocument/2006/math" xmlns:v="urn:schemas-microsoft-com:vml" xmlns:wp14="http://schemas.microsoft.com/office/word/2010/wordprocessingDrawing" xmlns:wp="http://schemas.openxmlformats.org/drawingml/2006/wordprocessingDrawing" xmlns:w10="urn:schemas-microsoft-com:office:word" xmlns:w="http://schemas.openxmlformats.org/wordprocessingml/2006/main" xmlns:w14="http://schemas.microsoft.com/office/word/2010/wordml" xmlns:wpg="http://schemas.microsoft.com/office/word/2010/wordprocessingGroup" xmlns:wpi="http://schemas.microsoft.com/office/word/2010/wordprocessingInk" xmlns:wne="http://schemas.microsoft.com/office/word/2006/wordml" xmlns:wps="http://schemas.microsoft.com/office/word/2010/wordprocessingShape" mc:Ignorable="w14 wp14">
+<w:hdr xmlns:ve="http://schemas.openxmlformats.org/markup-compatibility/2006" xmlns:o="urn:schemas-microsoft-com:office:office" xmlns:r="http://schemas.openxmlformats.org/officeDocument/2006/relationships" xmlns:m="http://schemas.openxmlformats.org/officeDocument/2006/math" xmlns:v="urn:schemas-microsoft-com:vml" xmlns:wp="http://schemas.openxmlformats.org/drawingml/2006/wordprocessingDrawing" xmlns:w10="urn:schemas-microsoft-com:office:word" xmlns:w="http://schemas.openxmlformats.org/wordprocessingml/2006/main" xmlns:wne="http://schemas.microsoft.com/office/word/2006/wordml">
   <w:p>
     <w:pPr>
       <w:pStyle w:val="Encabezado"/>
@@ -20431,7 +20652,7 @@
 </file>
 
 <file path=word/numbering.xml><?xml version="1.0" encoding="utf-8"?>
-<w:numbering xmlns:wpc="http://schemas.microsoft.com/office/word/2010/wordprocessingCanvas" xmlns:mc="http://schemas.openxmlformats.org/markup-compatibility/2006" xmlns:o="urn:schemas-microsoft-com:office:office" xmlns:r="http://schemas.openxmlformats.org/officeDocument/2006/relationships" xmlns:m="http://schemas.openxmlformats.org/officeDocument/2006/math" xmlns:v="urn:schemas-microsoft-com:vml" xmlns:wp14="http://schemas.microsoft.com/office/word/2010/wordprocessingDrawing" xmlns:wp="http://schemas.openxmlformats.org/drawingml/2006/wordprocessingDrawing" xmlns:w10="urn:schemas-microsoft-com:office:word" xmlns:w="http://schemas.openxmlformats.org/wordprocessingml/2006/main" xmlns:w14="http://schemas.microsoft.com/office/word/2010/wordml" xmlns:wpg="http://schemas.microsoft.com/office/word/2010/wordprocessingGroup" xmlns:wpi="http://schemas.microsoft.com/office/word/2010/wordprocessingInk" xmlns:wne="http://schemas.microsoft.com/office/word/2006/wordml" xmlns:wps="http://schemas.microsoft.com/office/word/2010/wordprocessingShape" mc:Ignorable="w14 wp14">
+<w:numbering xmlns:ve="http://schemas.openxmlformats.org/markup-compatibility/2006" xmlns:o="urn:schemas-microsoft-com:office:office" xmlns:r="http://schemas.openxmlformats.org/officeDocument/2006/relationships" xmlns:m="http://schemas.openxmlformats.org/officeDocument/2006/math" xmlns:v="urn:schemas-microsoft-com:vml" xmlns:wp="http://schemas.openxmlformats.org/drawingml/2006/wordprocessingDrawing" xmlns:w10="urn:schemas-microsoft-com:office:word" xmlns:w="http://schemas.openxmlformats.org/wordprocessingml/2006/main" xmlns:wne="http://schemas.microsoft.com/office/word/2006/wordml">
   <w:abstractNum w:abstractNumId="0">
     <w:nsid w:val="63D07D0C"/>
     <w:multiLevelType w:val="hybridMultilevel"/>
@@ -20552,7 +20773,7 @@
 </file>
 
 <file path=word/styles.xml><?xml version="1.0" encoding="utf-8"?>
-<w:styles xmlns:mc="http://schemas.openxmlformats.org/markup-compatibility/2006" xmlns:r="http://schemas.openxmlformats.org/officeDocument/2006/relationships" xmlns:w="http://schemas.openxmlformats.org/wordprocessingml/2006/main" xmlns:w14="http://schemas.microsoft.com/office/word/2010/wordml" mc:Ignorable="w14">
+<w:styles xmlns:r="http://schemas.openxmlformats.org/officeDocument/2006/relationships" xmlns:w="http://schemas.openxmlformats.org/wordprocessingml/2006/main">
   <w:docDefaults>
     <w:rPrDefault>
       <w:rPr>
@@ -20941,6 +21162,7 @@
     <w:uiPriority w:val="99"/>
     <w:semiHidden/>
     <w:unhideWhenUsed/>
+    <w:qFormat/>
     <w:tblPr>
       <w:tblInd w:w="0" w:type="dxa"/>
       <w:tblCellMar>
@@ -21581,6 +21803,70 @@
       <w:lang w:val="es-ES" w:eastAsia="es-ES" w:bidi="ar-SA"/>
     </w:rPr>
   </w:style>
+  <w:style w:type="character" w:styleId="Refdecomentario">
+    <w:name w:val="annotation reference"/>
+    <w:basedOn w:val="Fuentedeprrafopredeter"/>
+    <w:uiPriority w:val="99"/>
+    <w:semiHidden/>
+    <w:unhideWhenUsed/>
+    <w:rsid w:val="00FB1355"/>
+    <w:rPr>
+      <w:sz w:val="16"/>
+      <w:szCs w:val="16"/>
+    </w:rPr>
+  </w:style>
+  <w:style w:type="paragraph" w:styleId="Textocomentario">
+    <w:name w:val="annotation text"/>
+    <w:basedOn w:val="Normal"/>
+    <w:link w:val="TextocomentarioCar"/>
+    <w:uiPriority w:val="99"/>
+    <w:semiHidden/>
+    <w:unhideWhenUsed/>
+    <w:rsid w:val="00FB1355"/>
+    <w:rPr>
+      <w:sz w:val="20"/>
+      <w:szCs w:val="20"/>
+    </w:rPr>
+  </w:style>
+  <w:style w:type="character" w:customStyle="1" w:styleId="TextocomentarioCar">
+    <w:name w:val="Texto comentario Car"/>
+    <w:basedOn w:val="Fuentedeprrafopredeter"/>
+    <w:link w:val="Textocomentario"/>
+    <w:uiPriority w:val="99"/>
+    <w:semiHidden/>
+    <w:rsid w:val="00FB1355"/>
+    <w:rPr>
+      <w:sz w:val="20"/>
+      <w:szCs w:val="20"/>
+      <w:lang w:val="es-ES"/>
+    </w:rPr>
+  </w:style>
+  <w:style w:type="paragraph" w:styleId="Asuntodelcomentario">
+    <w:name w:val="annotation subject"/>
+    <w:basedOn w:val="Textocomentario"/>
+    <w:next w:val="Textocomentario"/>
+    <w:link w:val="AsuntodelcomentarioCar"/>
+    <w:uiPriority w:val="99"/>
+    <w:semiHidden/>
+    <w:unhideWhenUsed/>
+    <w:rsid w:val="00FB1355"/>
+    <w:rPr>
+      <w:b/>
+      <w:bCs/>
+    </w:rPr>
+  </w:style>
+  <w:style w:type="character" w:customStyle="1" w:styleId="AsuntodelcomentarioCar">
+    <w:name w:val="Asunto del comentario Car"/>
+    <w:basedOn w:val="TextocomentarioCar"/>
+    <w:link w:val="Asuntodelcomentario"/>
+    <w:uiPriority w:val="99"/>
+    <w:semiHidden/>
+    <w:rsid w:val="00FB1355"/>
+    <w:rPr>
+      <w:b/>
+      <w:bCs/>
+    </w:rPr>
+  </w:style>
 </w:styles>
 </file>
 

</xml_diff>

<commit_message>
correcion modelo de negocio
</commit_message>
<xml_diff>
--- a/01. Modelado de Negocio/Modelo_De_Negocio.docx
+++ b/01. Modelado de Negocio/Modelo_De_Negocio.docx
@@ -62,6 +62,7 @@
                   <w:calendar w:val="gregorian"/>
                 </w:date>
               </w:sdtPr>
+              <w:sdtEndPr/>
               <w:sdtContent>
                 <w:tc>
                   <w:tcPr>
@@ -140,6 +141,7 @@
             </w:tc>
           </w:tr>
         </w:tbl>
+        <w:bookmarkStart w:id="0" w:name="_GoBack" w:displacedByCustomXml="next"/>
         <w:sdt>
           <w:sdtPr>
             <w:rPr>
@@ -151,6 +153,7 @@
             <w:dataBinding w:prefixMappings="xmlns:ns0='http://schemas.openxmlformats.org/officeDocument/2006/extended-properties'" w:xpath="/ns0:Properties[1]/ns0:Company[1]" w:storeItemID="{6668398D-A668-4E3E-A5EB-62B293D839F1}"/>
             <w:text/>
           </w:sdtPr>
+          <w:sdtEndPr/>
           <w:sdtContent>
             <w:p>
               <w:pPr>
@@ -206,6 +209,7 @@
             <w:t>Ingeniería en Sistemas de Información</w:t>
           </w:r>
         </w:p>
+        <w:bookmarkEnd w:id="0"/>
         <w:p/>
         <w:p>
           <w:pPr>
@@ -272,6 +276,7 @@
                     <w:dataBinding w:prefixMappings="xmlns:ns0='http://schemas.openxmlformats.org/package/2006/metadata/core-properties' xmlns:ns1='http://purl.org/dc/elements/1.1/'" w:xpath="/ns0:coreProperties[1]/ns1:title[1]" w:storeItemID="{6C3C8BC8-F283-45AE-878A-BAB7291924A1}"/>
                     <w:text/>
                   </w:sdtPr>
+                  <w:sdtEndPr/>
                   <w:sdtContent>
                     <w:r>
                       <w:rPr>
@@ -316,6 +321,7 @@
                 <w:dataBinding w:prefixMappings="xmlns:ns0='http://schemas.microsoft.com/office/2006/coverPageProps'" w:xpath="/ns0:CoverPageProperties[1]/ns0:Abstract[1]" w:storeItemID="{55AF091B-3C7A-41E3-B477-F2FDAA23CFDA}"/>
                 <w:text/>
               </w:sdtPr>
+              <w:sdtEndPr/>
               <w:sdtContent>
                 <w:tc>
                   <w:tcPr>
@@ -798,6 +804,7 @@
           <w:docPartUnique/>
         </w:docPartObj>
       </w:sdtPr>
+      <w:sdtEndPr/>
       <w:sdtContent>
         <w:p>
           <w:pPr>
@@ -1325,12 +1332,12 @@
       <w:pPr>
         <w:pStyle w:val="Heading1"/>
       </w:pPr>
-      <w:bookmarkStart w:id="0" w:name="_Toc308114275"/>
+      <w:bookmarkStart w:id="1" w:name="_Toc308114275"/>
       <w:r>
         <w:lastRenderedPageBreak/>
         <w:t>Introducción</w:t>
       </w:r>
-      <w:bookmarkEnd w:id="0"/>
+      <w:bookmarkEnd w:id="1"/>
     </w:p>
     <w:p>
       <w:pPr>
@@ -1421,13 +1428,7 @@
         <w:rPr>
           <w:rFonts w:cs="Arial"/>
         </w:rPr>
-        <w:t xml:space="preserve">se </w:t>
-      </w:r>
-      <w:r>
-        <w:rPr>
-          <w:rFonts w:cs="Arial"/>
-        </w:rPr>
-        <w:t xml:space="preserve">analizan </w:t>
+        <w:t xml:space="preserve">se analizan </w:t>
       </w:r>
       <w:r>
         <w:rPr>
@@ -1599,25 +1600,25 @@
       <w:pPr>
         <w:pStyle w:val="Heading1"/>
       </w:pPr>
-      <w:bookmarkStart w:id="1" w:name="_Toc308114276"/>
+      <w:bookmarkStart w:id="2" w:name="_Toc308114276"/>
       <w:r>
         <w:lastRenderedPageBreak/>
         <w:t>Modelado de Casos de Usos del Sistema de Negocio</w:t>
       </w:r>
-      <w:bookmarkEnd w:id="1"/>
+      <w:bookmarkEnd w:id="2"/>
     </w:p>
     <w:p>
       <w:pPr>
         <w:pStyle w:val="Heading2"/>
       </w:pPr>
-      <w:bookmarkStart w:id="2" w:name="_Toc308114277"/>
+      <w:bookmarkStart w:id="3" w:name="_Toc308114277"/>
       <w:r>
         <w:t>Definición de Actores</w:t>
       </w:r>
       <w:r>
         <w:t xml:space="preserve"> del Negocio</w:t>
       </w:r>
-      <w:bookmarkEnd w:id="2"/>
+      <w:bookmarkEnd w:id="3"/>
     </w:p>
     <w:p>
       <w:pPr>
@@ -1826,12 +1827,12 @@
       <w:pPr>
         <w:pStyle w:val="Heading2"/>
       </w:pPr>
-      <w:bookmarkStart w:id="3" w:name="_Toc308114278"/>
+      <w:bookmarkStart w:id="4" w:name="_Toc308114278"/>
       <w:r>
         <w:lastRenderedPageBreak/>
         <w:t>Diagrama de Casos de Uso del Negocio</w:t>
       </w:r>
-      <w:bookmarkEnd w:id="3"/>
+      <w:bookmarkEnd w:id="4"/>
     </w:p>
     <w:p>
       <w:r>
@@ -2035,12 +2036,12 @@
       <w:pPr>
         <w:pStyle w:val="Heading2"/>
       </w:pPr>
-      <w:bookmarkStart w:id="4" w:name="_Toc308114279"/>
+      <w:bookmarkStart w:id="5" w:name="_Toc308114279"/>
       <w:r>
         <w:lastRenderedPageBreak/>
         <w:t>Definición de Casos de Uso del negocio</w:t>
       </w:r>
-      <w:bookmarkEnd w:id="4"/>
+      <w:bookmarkEnd w:id="5"/>
     </w:p>
     <w:p/>
     <w:tbl>
@@ -11871,7 +11872,6 @@
               <w:rPr>
                 <w:b/>
               </w:rPr>
-              <w:lastRenderedPageBreak/>
               <w:t>Nivel de CU:</w:t>
             </w:r>
           </w:p>
@@ -19658,12 +19658,11 @@
       <w:pPr>
         <w:pStyle w:val="Heading1"/>
       </w:pPr>
-      <w:bookmarkStart w:id="5" w:name="_Toc308114280"/>
+      <w:bookmarkStart w:id="6" w:name="_Toc308114280"/>
       <w:r>
-        <w:lastRenderedPageBreak/>
         <w:t>Modelo de Objetos del Dominio del Problema</w:t>
       </w:r>
-      <w:bookmarkEnd w:id="5"/>
+      <w:bookmarkEnd w:id="6"/>
     </w:p>
     <w:p>
       <w:r>
@@ -19688,8 +19687,6 @@
       <w:r>
         <w:br w:type="page"/>
       </w:r>
-      <w:bookmarkStart w:id="6" w:name="_GoBack"/>
-      <w:bookmarkEnd w:id="6"/>
     </w:p>
     <w:p>
       <w:pPr>
@@ -19699,7 +19696,6 @@
         <w:rPr>
           <w:noProof/>
         </w:rPr>
-        <w:lastRenderedPageBreak/>
         <w:pict>
           <v:shapetype id="_x0000_t136" coordsize="21600,21600" o:spt="136" adj="10800" path="m@7,l@8,m@5,21600l@6,21600e">
             <v:formulas>
@@ -19747,7 +19743,6 @@
           <w:noProof/>
           <w:lang w:val="en-US" w:bidi="ar-SA"/>
         </w:rPr>
-        <w:lastRenderedPageBreak/>
         <w:drawing>
           <wp:anchor distT="0" distB="0" distL="114300" distR="114300" simplePos="0" relativeHeight="251663360" behindDoc="1" locked="0" layoutInCell="1" allowOverlap="1" wp14:anchorId="4B59513F" wp14:editId="3C8EB5B4">
             <wp:simplePos x="0" y="0"/>
@@ -20016,7 +20011,7 @@
               <w:sz w:val="18"/>
               <w:szCs w:val="18"/>
             </w:rPr>
-            <w:t>2</w:t>
+            <w:t>7</w:t>
           </w:r>
           <w:r>
             <w:rPr>
@@ -20066,7 +20061,7 @@
               <w:sz w:val="18"/>
               <w:szCs w:val="18"/>
             </w:rPr>
-            <w:t>28</w:t>
+            <w:t>15</w:t>
           </w:r>
           <w:r>
             <w:rPr>
@@ -20243,8 +20238,21 @@
             <w:spacing w:after="0"/>
             <w:rPr>
               <w:szCs w:val="16"/>
+              <w:lang w:val="es-AR"/>
             </w:rPr>
           </w:pPr>
+          <w:r>
+            <w:rPr>
+              <w:szCs w:val="16"/>
+            </w:rPr>
+            <w:t>Ingeniería en Sistemas de Informaci</w:t>
+          </w:r>
+          <w:r>
+            <w:rPr>
+              <w:szCs w:val="16"/>
+            </w:rPr>
+            <w:t>ón</w:t>
+          </w:r>
         </w:p>
       </w:tc>
       <w:tc>
@@ -20265,7 +20273,7 @@
               <w:lang w:val="en-US" w:bidi="ar-SA"/>
             </w:rPr>
             <w:drawing>
-              <wp:inline distT="0" distB="0" distL="0" distR="0" wp14:anchorId="6FD51A8D" wp14:editId="5D689838">
+              <wp:inline distT="0" distB="0" distL="0" distR="0" wp14:anchorId="781753A7" wp14:editId="31F1216F">
                 <wp:extent cx="792480" cy="212129"/>
                 <wp:effectExtent l="0" t="0" r="0" b="0"/>
                 <wp:docPr id="7" name="Picture 7"/>
@@ -22034,7 +22042,7 @@
 </file>
 
 <file path=customXml/itemProps2.xml><?xml version="1.0" encoding="utf-8"?>
-<ds:datastoreItem xmlns:ds="http://schemas.openxmlformats.org/officeDocument/2006/customXml" ds:itemID="{72D18C02-1387-4D22-A88A-44C410184FE0}">
+<ds:datastoreItem xmlns:ds="http://schemas.openxmlformats.org/officeDocument/2006/customXml" ds:itemID="{5C42641B-472D-464D-AC6D-A50D33FE1CAA}">
   <ds:schemaRefs>
     <ds:schemaRef ds:uri="http://schemas.openxmlformats.org/officeDocument/2006/bibliography"/>
   </ds:schemaRefs>

</xml_diff>

<commit_message>
Modelo de Negocio revisado. Falta MODP.
</commit_message>
<xml_diff>
--- a/01. Modelado de Negocio/Modelo_De_Negocio.docx
+++ b/01. Modelado de Negocio/Modelo_De_Negocio.docx
@@ -1,6 +1,6 @@
 
 <file path=word/document.xml><?xml version="1.0" encoding="utf-8"?>
-<w:document xmlns:wpc="http://schemas.microsoft.com/office/word/2010/wordprocessingCanvas" xmlns:mc="http://schemas.openxmlformats.org/markup-compatibility/2006" xmlns:o="urn:schemas-microsoft-com:office:office" xmlns:r="http://schemas.openxmlformats.org/officeDocument/2006/relationships" xmlns:m="http://schemas.openxmlformats.org/officeDocument/2006/math" xmlns:v="urn:schemas-microsoft-com:vml" xmlns:wp14="http://schemas.microsoft.com/office/word/2010/wordprocessingDrawing" xmlns:wp="http://schemas.openxmlformats.org/drawingml/2006/wordprocessingDrawing" xmlns:w10="urn:schemas-microsoft-com:office:word" xmlns:w="http://schemas.openxmlformats.org/wordprocessingml/2006/main" xmlns:w14="http://schemas.microsoft.com/office/word/2010/wordml" xmlns:wpg="http://schemas.microsoft.com/office/word/2010/wordprocessingGroup" xmlns:wpi="http://schemas.microsoft.com/office/word/2010/wordprocessingInk" xmlns:wne="http://schemas.microsoft.com/office/word/2006/wordml" xmlns:wps="http://schemas.microsoft.com/office/word/2010/wordprocessingShape" mc:Ignorable="w14 wp14">
+<w:document xmlns:ve="http://schemas.openxmlformats.org/markup-compatibility/2006" xmlns:o="urn:schemas-microsoft-com:office:office" xmlns:r="http://schemas.openxmlformats.org/officeDocument/2006/relationships" xmlns:m="http://schemas.openxmlformats.org/officeDocument/2006/math" xmlns:v="urn:schemas-microsoft-com:vml" xmlns:wp="http://schemas.openxmlformats.org/drawingml/2006/wordprocessingDrawing" xmlns:w10="urn:schemas-microsoft-com:office:word" xmlns:w="http://schemas.openxmlformats.org/wordprocessingml/2006/main" xmlns:wne="http://schemas.microsoft.com/office/word/2006/wordml">
   <w:body>
     <w:sdt>
       <w:sdtPr>
@@ -22,7 +22,7 @@
           <w:tblPr>
             <w:tblpPr w:leftFromText="187" w:rightFromText="187" w:vertAnchor="page" w:horzAnchor="page" w:tblpYSpec="top"/>
             <w:tblW w:w="0" w:type="auto"/>
-            <w:tblLook w:val="04A0" w:firstRow="1" w:lastRow="0" w:firstColumn="1" w:lastColumn="0" w:noHBand="0" w:noVBand="1"/>
+            <w:tblLook w:val="04A0"/>
           </w:tblPr>
           <w:tblGrid>
             <w:gridCol w:w="1440"/>
@@ -62,7 +62,6 @@
                   <w:calendar w:val="gregorian"/>
                 </w:date>
               </w:sdtPr>
-              <w:sdtEndPr/>
               <w:sdtContent>
                 <w:tc>
                   <w:tcPr>
@@ -153,7 +152,6 @@
             <w:dataBinding w:prefixMappings="xmlns:ns0='http://schemas.openxmlformats.org/officeDocument/2006/extended-properties'" w:xpath="/ns0:Properties[1]/ns0:Company[1]" w:storeItemID="{6668398D-A668-4E3E-A5EB-62B293D839F1}"/>
             <w:text/>
           </w:sdtPr>
-          <w:sdtEndPr/>
           <w:sdtContent>
             <w:p>
               <w:pPr>
@@ -227,7 +225,7 @@
           <w:tblPr>
             <w:tblpPr w:leftFromText="187" w:rightFromText="187" w:vertAnchor="page" w:horzAnchor="margin" w:tblpY="4816"/>
             <w:tblW w:w="5233" w:type="pct"/>
-            <w:tblLook w:val="04A0" w:firstRow="1" w:lastRow="0" w:firstColumn="1" w:lastColumn="0" w:noHBand="0" w:noVBand="1"/>
+            <w:tblLook w:val="04A0"/>
           </w:tblPr>
           <w:tblGrid>
             <w:gridCol w:w="9126"/>
@@ -276,7 +274,6 @@
                     <w:dataBinding w:prefixMappings="xmlns:ns0='http://schemas.openxmlformats.org/package/2006/metadata/core-properties' xmlns:ns1='http://purl.org/dc/elements/1.1/'" w:xpath="/ns0:coreProperties[1]/ns1:title[1]" w:storeItemID="{6C3C8BC8-F283-45AE-878A-BAB7291924A1}"/>
                     <w:text/>
                   </w:sdtPr>
-                  <w:sdtEndPr/>
                   <w:sdtContent>
                     <w:r>
                       <w:rPr>
@@ -321,7 +318,6 @@
                 <w:dataBinding w:prefixMappings="xmlns:ns0='http://schemas.microsoft.com/office/2006/coverPageProps'" w:xpath="/ns0:CoverPageProperties[1]/ns0:Abstract[1]" w:storeItemID="{55AF091B-3C7A-41E3-B477-F2FDAA23CFDA}"/>
                 <w:text/>
               </w:sdtPr>
-              <w:sdtEndPr/>
               <w:sdtContent>
                 <w:tc>
                   <w:tcPr>
@@ -404,15 +400,7 @@
             <w:t xml:space="preserve">: </w:t>
           </w:r>
           <w:r>
-            <w:t>“</w:t>
-          </w:r>
-          <w:proofErr w:type="spellStart"/>
-          <w:r>
-            <w:t>Eben-Ezer</w:t>
-          </w:r>
-          <w:proofErr w:type="spellEnd"/>
-          <w:r>
-            <w:t>”</w:t>
+            <w:t>“Eben-Ezer”</w:t>
           </w:r>
         </w:p>
         <w:p>
@@ -469,7 +457,7 @@
               <w:insideH w:val="none" w:sz="0" w:space="0" w:color="auto"/>
               <w:insideV w:val="none" w:sz="0" w:space="0" w:color="auto"/>
             </w:tblBorders>
-            <w:tblLook w:val="04A0" w:firstRow="1" w:lastRow="0" w:firstColumn="1" w:lastColumn="0" w:noHBand="0" w:noVBand="1"/>
+            <w:tblLook w:val="04A0"/>
           </w:tblPr>
           <w:tblGrid>
             <w:gridCol w:w="3669"/>
@@ -585,7 +573,7 @@
           <w:insideH w:val="none" w:sz="0" w:space="0" w:color="auto"/>
           <w:insideV w:val="none" w:sz="0" w:space="0" w:color="auto"/>
         </w:tblBorders>
-        <w:tblLook w:val="04A0" w:firstRow="1" w:lastRow="0" w:firstColumn="1" w:lastColumn="0" w:noHBand="0" w:noVBand="1"/>
+        <w:tblLook w:val="04A0"/>
       </w:tblPr>
       <w:tblGrid>
         <w:gridCol w:w="3261"/>
@@ -804,7 +792,6 @@
           <w:docPartUnique/>
         </w:docPartObj>
       </w:sdtPr>
-      <w:sdtEndPr/>
       <w:sdtContent>
         <w:p>
           <w:pPr>
@@ -1362,12 +1349,6 @@
           <w:rFonts w:cs="Arial"/>
         </w:rPr>
         <w:t>,</w:t>
-      </w:r>
-      <w:r>
-        <w:rPr>
-          <w:rFonts w:cs="Arial"/>
-        </w:rPr>
-        <w:t xml:space="preserve"> </w:t>
       </w:r>
       <w:r>
         <w:rPr>
@@ -1477,12 +1458,6 @@
           <w:rFonts w:cs="Arial"/>
         </w:rPr>
         <w:t>, permitiendo especificar de esta manera la comunicación y el comportamiento del negocio mediante la interacción con los trabajadores.</w:t>
-      </w:r>
-      <w:r>
-        <w:rPr>
-          <w:rFonts w:cs="Arial"/>
-        </w:rPr>
-        <w:t xml:space="preserve"> </w:t>
       </w:r>
       <w:r>
         <w:rPr>
@@ -1638,12 +1613,6 @@
         <w:rPr>
           <w:u w:val="single"/>
         </w:rPr>
-        <w:t xml:space="preserve"> </w:t>
-      </w:r>
-      <w:r>
-        <w:rPr>
-          <w:u w:val="single"/>
-        </w:rPr>
         <w:t>Cliente</w:t>
       </w:r>
       <w:r>
@@ -1674,7 +1643,19 @@
         <w:t xml:space="preserve"> tanto los</w:t>
       </w:r>
       <w:r>
-        <w:t xml:space="preserve"> proveedores de materia prima o de productos importados.</w:t>
+        <w:t xml:space="preserve"> proveedores de materia prima </w:t>
+      </w:r>
+      <w:r>
+        <w:t>com</w:t>
+      </w:r>
+      <w:r>
+        <w:t xml:space="preserve">o </w:t>
+      </w:r>
+      <w:r>
+        <w:t xml:space="preserve">los </w:t>
+      </w:r>
+      <w:r>
+        <w:t>de productos importados.</w:t>
       </w:r>
     </w:p>
     <w:p>
@@ -1841,7 +1822,7 @@
           <w:lang w:val="en-US" w:bidi="ar-SA"/>
         </w:rPr>
         <w:drawing>
-          <wp:anchor distT="0" distB="0" distL="114300" distR="114300" simplePos="0" relativeHeight="251661312" behindDoc="1" locked="0" layoutInCell="1" allowOverlap="1" wp14:anchorId="4AF3874B" wp14:editId="7B9A2F32">
+          <wp:anchor distT="0" distB="0" distL="114300" distR="114300" simplePos="0" relativeHeight="251661312" behindDoc="1" locked="0" layoutInCell="1" allowOverlap="1">
             <wp:simplePos x="0" y="0"/>
             <wp:positionH relativeFrom="column">
               <wp:posOffset>-831850</wp:posOffset>
@@ -1874,10 +1855,10 @@
                     </pic:cNvPicPr>
                   </pic:nvPicPr>
                   <pic:blipFill>
-                    <a:blip r:embed="rId10">
+                    <a:blip r:embed="rId9">
                       <a:extLst>
                         <a:ext uri="{28A0092B-C50C-407E-A947-70E740481C1C}">
-                          <a14:useLocalDpi xmlns:a14="http://schemas.microsoft.com/office/drawing/2010/main" val="0"/>
+                          <a14:useLocalDpi xmlns:a14="http://schemas.microsoft.com/office/drawing/2010/main" xmlns:wps="http://schemas.microsoft.com/office/word/2010/wordprocessingShape" xmlns:wpi="http://schemas.microsoft.com/office/word/2010/wordprocessingInk" xmlns:wpg="http://schemas.microsoft.com/office/word/2010/wordprocessingGroup" xmlns:w14="http://schemas.microsoft.com/office/word/2010/wordml" xmlns:w="http://schemas.openxmlformats.org/wordprocessingml/2006/main" xmlns:w10="urn:schemas-microsoft-com:office:word" xmlns:wp14="http://schemas.microsoft.com/office/word/2010/wordprocessingDrawing" xmlns:v="urn:schemas-microsoft-com:vml" xmlns:o="urn:schemas-microsoft-com:office:office" xmlns:mc="http://schemas.openxmlformats.org/markup-compatibility/2006" xmlns:wpc="http://schemas.microsoft.com/office/word/2010/wordprocessingCanvas" xmlns="" val="0"/>
                         </a:ext>
                       </a:extLst>
                     </a:blip>
@@ -1902,12 +1883,6 @@
                 </pic:pic>
               </a:graphicData>
             </a:graphic>
-            <wp14:sizeRelH relativeFrom="page">
-              <wp14:pctWidth>0</wp14:pctWidth>
-            </wp14:sizeRelH>
-            <wp14:sizeRelV relativeFrom="page">
-              <wp14:pctHeight>0</wp14:pctHeight>
-            </wp14:sizeRelV>
           </wp:anchor>
         </w:drawing>
       </w:r>
@@ -1946,7 +1921,7 @@
         </w:rPr>
         <w:lastRenderedPageBreak/>
         <w:drawing>
-          <wp:anchor distT="0" distB="0" distL="114300" distR="114300" simplePos="0" relativeHeight="251662336" behindDoc="1" locked="0" layoutInCell="1" allowOverlap="1" wp14:anchorId="758ECE7A" wp14:editId="029408DF">
+          <wp:anchor distT="0" distB="0" distL="114300" distR="114300" simplePos="0" relativeHeight="251662336" behindDoc="1" locked="0" layoutInCell="1" allowOverlap="1">
             <wp:simplePos x="0" y="0"/>
             <wp:positionH relativeFrom="column">
               <wp:posOffset>-165735</wp:posOffset>
@@ -1979,10 +1954,10 @@
                     </pic:cNvPicPr>
                   </pic:nvPicPr>
                   <pic:blipFill>
-                    <a:blip r:embed="rId11">
+                    <a:blip r:embed="rId10">
                       <a:extLst>
                         <a:ext uri="{28A0092B-C50C-407E-A947-70E740481C1C}">
-                          <a14:useLocalDpi xmlns:a14="http://schemas.microsoft.com/office/drawing/2010/main" val="0"/>
+                          <a14:useLocalDpi xmlns:a14="http://schemas.microsoft.com/office/drawing/2010/main" xmlns:wps="http://schemas.microsoft.com/office/word/2010/wordprocessingShape" xmlns:wpi="http://schemas.microsoft.com/office/word/2010/wordprocessingInk" xmlns:wpg="http://schemas.microsoft.com/office/word/2010/wordprocessingGroup" xmlns:w14="http://schemas.microsoft.com/office/word/2010/wordml" xmlns:w="http://schemas.openxmlformats.org/wordprocessingml/2006/main" xmlns:w10="urn:schemas-microsoft-com:office:word" xmlns:wp14="http://schemas.microsoft.com/office/word/2010/wordprocessingDrawing" xmlns:v="urn:schemas-microsoft-com:vml" xmlns:o="urn:schemas-microsoft-com:office:office" xmlns:mc="http://schemas.openxmlformats.org/markup-compatibility/2006" xmlns:wpc="http://schemas.microsoft.com/office/word/2010/wordprocessingCanvas" xmlns="" val="0"/>
                         </a:ext>
                       </a:extLst>
                     </a:blip>
@@ -2007,12 +1982,6 @@
                 </pic:pic>
               </a:graphicData>
             </a:graphic>
-            <wp14:sizeRelH relativeFrom="page">
-              <wp14:pctWidth>0</wp14:pctWidth>
-            </wp14:sizeRelH>
-            <wp14:sizeRelV relativeFrom="page">
-              <wp14:pctHeight>0</wp14:pctHeight>
-            </wp14:sizeRelV>
           </wp:anchor>
         </w:drawing>
       </w:r>
@@ -2048,7 +2017,7 @@
       <w:tblPr>
         <w:tblStyle w:val="TableGrid"/>
         <w:tblW w:w="0" w:type="auto"/>
-        <w:tblLook w:val="04A0" w:firstRow="1" w:lastRow="0" w:firstColumn="1" w:lastColumn="0" w:noHBand="0" w:noVBand="1"/>
+        <w:tblLook w:val="04A0"/>
       </w:tblPr>
       <w:tblGrid>
         <w:gridCol w:w="1668"/>
@@ -2166,7 +2135,10 @@
           </w:tcPr>
           <w:p>
             <w:r>
-              <w:t>Tomar Pedido</w:t>
+              <w:t xml:space="preserve">Tomar </w:t>
+            </w:r>
+            <w:r>
+              <w:t>Pedido</w:t>
             </w:r>
           </w:p>
         </w:tc>
@@ -2240,14 +2212,12 @@
             </w:tcBorders>
           </w:tcPr>
           <w:p>
-            <w:proofErr w:type="spellStart"/>
             <w:r>
               <w:t>Empresa</w:t>
             </w:r>
             <w:r>
               <w:t>Cliente</w:t>
             </w:r>
-            <w:proofErr w:type="spellEnd"/>
           </w:p>
         </w:tc>
         <w:tc>
@@ -2406,10 +2376,7 @@
               <w:t>El CU comienza cuando el cliente desea realizar un pedido de compra de productos terminados.</w:t>
             </w:r>
             <w:r>
-              <w:t xml:space="preserve">  El mismo se</w:t>
-            </w:r>
-            <w:r>
-              <w:t xml:space="preserve"> </w:t>
+              <w:t xml:space="preserve">  El mismo se </w:t>
             </w:r>
             <w:r>
               <w:t>realiza mediante el viajante</w:t>
@@ -2473,7 +2440,7 @@
       <w:tblPr>
         <w:tblStyle w:val="TableGrid"/>
         <w:tblW w:w="0" w:type="auto"/>
-        <w:tblLook w:val="04A0" w:firstRow="1" w:lastRow="0" w:firstColumn="1" w:lastColumn="0" w:noHBand="0" w:noVBand="1"/>
+        <w:tblLook w:val="04A0"/>
       </w:tblPr>
       <w:tblGrid>
         <w:gridCol w:w="1668"/>
@@ -2668,14 +2635,12 @@
             </w:tcBorders>
           </w:tcPr>
           <w:p>
-            <w:proofErr w:type="spellStart"/>
             <w:r>
               <w:t>Empresa</w:t>
             </w:r>
             <w:r>
               <w:t>Cliente</w:t>
             </w:r>
-            <w:proofErr w:type="spellEnd"/>
           </w:p>
         </w:tc>
         <w:tc>
@@ -2930,7 +2895,7 @@
         <w:tblStyle w:val="TableGrid"/>
         <w:tblW w:w="8613" w:type="dxa"/>
         <w:tblLayout w:type="fixed"/>
-        <w:tblLook w:val="04A0" w:firstRow="1" w:lastRow="0" w:firstColumn="1" w:lastColumn="0" w:noHBand="0" w:noVBand="1"/>
+        <w:tblLook w:val="04A0"/>
       </w:tblPr>
       <w:tblGrid>
         <w:gridCol w:w="1667"/>
@@ -3123,14 +3088,12 @@
             </w:tcBorders>
           </w:tcPr>
           <w:p>
-            <w:proofErr w:type="spellStart"/>
             <w:r>
               <w:t>Empresa</w:t>
             </w:r>
             <w:r>
               <w:t>Cliente</w:t>
             </w:r>
-            <w:proofErr w:type="spellEnd"/>
           </w:p>
         </w:tc>
         <w:tc>
@@ -3402,7 +3365,7 @@
         <w:tblStyle w:val="TableGrid"/>
         <w:tblW w:w="8658" w:type="dxa"/>
         <w:tblLayout w:type="fixed"/>
-        <w:tblLook w:val="04A0" w:firstRow="1" w:lastRow="0" w:firstColumn="1" w:lastColumn="0" w:noHBand="0" w:noVBand="1"/>
+        <w:tblLook w:val="04A0"/>
       </w:tblPr>
       <w:tblGrid>
         <w:gridCol w:w="1667"/>
@@ -3598,11 +3561,9 @@
             </w:tcBorders>
           </w:tcPr>
           <w:p>
-            <w:proofErr w:type="spellStart"/>
             <w:r>
               <w:t>EmpresaCliente</w:t>
             </w:r>
-            <w:proofErr w:type="spellEnd"/>
           </w:p>
         </w:tc>
         <w:tc>
@@ -3791,7 +3752,16 @@
           </w:tcPr>
           <w:p>
             <w:r>
-              <w:t>Se registra la devolución de la productos terminados previamente entregada</w:t>
+              <w:t xml:space="preserve">Se </w:t>
+            </w:r>
+            <w:r>
+              <w:t>registra la devolución de los</w:t>
+            </w:r>
+            <w:r>
+              <w:t xml:space="preserve"> productos </w:t>
+            </w:r>
+            <w:r>
+              <w:t>terminados previamente entregados</w:t>
             </w:r>
           </w:p>
         </w:tc>
@@ -3852,13 +3822,7 @@
               <w:rPr>
                 <w:rFonts w:cstheme="minorHAnsi"/>
               </w:rPr>
-              <w:t>. El Viajante consulta al Encargado de Ventas si el cliente se encuentra en</w:t>
-            </w:r>
-            <w:r>
-              <w:rPr>
-                <w:rFonts w:cstheme="minorHAnsi"/>
-              </w:rPr>
-              <w:t xml:space="preserve"> el plazo máximo de devolución.</w:t>
+              <w:t>.</w:t>
             </w:r>
           </w:p>
           <w:p>
@@ -3902,7 +3866,7 @@
         <w:tblStyle w:val="TableGrid"/>
         <w:tblW w:w="8613" w:type="dxa"/>
         <w:tblLayout w:type="fixed"/>
-        <w:tblLook w:val="04A0" w:firstRow="1" w:lastRow="0" w:firstColumn="1" w:lastColumn="0" w:noHBand="0" w:noVBand="1"/>
+        <w:tblLook w:val="04A0"/>
       </w:tblPr>
       <w:tblGrid>
         <w:gridCol w:w="1667"/>
@@ -4095,11 +4059,9 @@
             </w:tcBorders>
           </w:tcPr>
           <w:p>
-            <w:proofErr w:type="spellStart"/>
             <w:r>
               <w:t>EmpresaCliente</w:t>
             </w:r>
-            <w:proofErr w:type="spellEnd"/>
           </w:p>
         </w:tc>
         <w:tc>
@@ -4414,7 +4376,7 @@
         <w:tblStyle w:val="TableGrid"/>
         <w:tblW w:w="8613" w:type="dxa"/>
         <w:tblLayout w:type="fixed"/>
-        <w:tblLook w:val="04A0" w:firstRow="1" w:lastRow="0" w:firstColumn="1" w:lastColumn="0" w:noHBand="0" w:noVBand="1"/>
+        <w:tblLook w:val="04A0"/>
       </w:tblPr>
       <w:tblGrid>
         <w:gridCol w:w="1667"/>
@@ -4607,11 +4569,9 @@
             </w:tcBorders>
           </w:tcPr>
           <w:p>
-            <w:proofErr w:type="spellStart"/>
             <w:r>
               <w:t>EmpresaCliente</w:t>
             </w:r>
-            <w:proofErr w:type="spellEnd"/>
           </w:p>
         </w:tc>
         <w:tc>
@@ -4941,7 +4901,7 @@
         <w:tblStyle w:val="TableGrid"/>
         <w:tblW w:w="8613" w:type="dxa"/>
         <w:tblLayout w:type="fixed"/>
-        <w:tblLook w:val="04A0" w:firstRow="1" w:lastRow="0" w:firstColumn="1" w:lastColumn="0" w:noHBand="0" w:noVBand="1"/>
+        <w:tblLook w:val="04A0"/>
       </w:tblPr>
       <w:tblGrid>
         <w:gridCol w:w="1667"/>
@@ -5454,7 +5414,7 @@
         <w:tblStyle w:val="TableGrid"/>
         <w:tblW w:w="8613" w:type="dxa"/>
         <w:tblLayout w:type="fixed"/>
-        <w:tblLook w:val="04A0" w:firstRow="1" w:lastRow="0" w:firstColumn="1" w:lastColumn="0" w:noHBand="0" w:noVBand="1"/>
+        <w:tblLook w:val="04A0"/>
       </w:tblPr>
       <w:tblGrid>
         <w:gridCol w:w="1667"/>
@@ -5917,19 +5877,31 @@
               <w:rPr>
                 <w:rFonts w:cstheme="minorHAnsi"/>
               </w:rPr>
-              <w:t xml:space="preserve"> encargarlos</w:t>
-            </w:r>
-            <w:r>
-              <w:rPr>
-                <w:rFonts w:cstheme="minorHAnsi"/>
-              </w:rPr>
-              <w:t xml:space="preserve"> a los clientes. El Encargado de Depósito de Productos Terminados (EDPT) controla la nota pedido del cliente que fue entrega por el viajante con anterioridad, para así poder buscar su mercadería correspondiente.</w:t>
-            </w:r>
-            <w:r>
-              <w:rPr>
-                <w:rFonts w:cstheme="minorHAnsi"/>
-              </w:rPr>
-              <w:t xml:space="preserve"> Registrando la hora de salida del pedido</w:t>
+              <w:t xml:space="preserve"> </w:t>
+            </w:r>
+            <w:r>
+              <w:rPr>
+                <w:rFonts w:cstheme="minorHAnsi"/>
+              </w:rPr>
+              <w:t>entregarlos</w:t>
+            </w:r>
+            <w:r>
+              <w:rPr>
+                <w:rFonts w:cstheme="minorHAnsi"/>
+              </w:rPr>
+              <w:t xml:space="preserve"> a los clientes. El Encargado de Depósito de Productos Terminados (EDPT) controla la nota pedido del cliente que fue entrega por el viajante con anterioridad, para así poder busca</w:t>
+            </w:r>
+            <w:r>
+              <w:rPr>
+                <w:rFonts w:cstheme="minorHAnsi"/>
+              </w:rPr>
+              <w:t>r su mercadería correspondiente, r</w:t>
+            </w:r>
+            <w:r>
+              <w:rPr>
+                <w:rFonts w:cstheme="minorHAnsi"/>
+              </w:rPr>
+              <w:t>egistrando la hora de salida del pedido</w:t>
             </w:r>
             <w:r>
               <w:rPr>
@@ -6020,7 +5992,7 @@
         <w:tblStyle w:val="TableGrid"/>
         <w:tblW w:w="8613" w:type="dxa"/>
         <w:tblLayout w:type="fixed"/>
-        <w:tblLook w:val="04A0" w:firstRow="1" w:lastRow="0" w:firstColumn="1" w:lastColumn="0" w:noHBand="0" w:noVBand="1"/>
+        <w:tblLook w:val="04A0"/>
       </w:tblPr>
       <w:tblGrid>
         <w:gridCol w:w="1667"/>
@@ -6527,7 +6499,7 @@
         <w:tblStyle w:val="TableGrid"/>
         <w:tblW w:w="8613" w:type="dxa"/>
         <w:tblLayout w:type="fixed"/>
-        <w:tblLook w:val="04A0" w:firstRow="1" w:lastRow="0" w:firstColumn="1" w:lastColumn="0" w:noHBand="0" w:noVBand="1"/>
+        <w:tblLook w:val="04A0"/>
       </w:tblPr>
       <w:tblGrid>
         <w:gridCol w:w="1667"/>
@@ -6992,25 +6964,23 @@
                 <w:sz w:val="22"/>
                 <w:szCs w:val="22"/>
               </w:rPr>
-              <w:t xml:space="preserve"> Depósito de Productos </w:t>
-            </w:r>
-            <w:proofErr w:type="gramStart"/>
+              <w:t xml:space="preserve"> Depósito de Productos Terminados</w:t>
+            </w:r>
             <w:r>
               <w:rPr>
                 <w:rFonts w:asciiTheme="minorHAnsi" w:hAnsiTheme="minorHAnsi"/>
                 <w:sz w:val="22"/>
                 <w:szCs w:val="22"/>
               </w:rPr>
-              <w:t>Terminados(</w:t>
-            </w:r>
-            <w:proofErr w:type="gramEnd"/>
+              <w:t xml:space="preserve"> </w:t>
+            </w:r>
             <w:r>
               <w:rPr>
                 <w:rFonts w:asciiTheme="minorHAnsi" w:hAnsiTheme="minorHAnsi"/>
                 <w:sz w:val="22"/>
                 <w:szCs w:val="22"/>
               </w:rPr>
-              <w:t xml:space="preserve">EDPT) </w:t>
+              <w:t xml:space="preserve">(EDPT) </w:t>
             </w:r>
             <w:r>
               <w:rPr>
@@ -7102,7 +7072,7 @@
         <w:tblStyle w:val="TableGrid"/>
         <w:tblW w:w="8613" w:type="dxa"/>
         <w:tblLayout w:type="fixed"/>
-        <w:tblLook w:val="04A0" w:firstRow="1" w:lastRow="0" w:firstColumn="1" w:lastColumn="0" w:noHBand="0" w:noVBand="1"/>
+        <w:tblLook w:val="04A0"/>
       </w:tblPr>
       <w:tblGrid>
         <w:gridCol w:w="1667"/>
@@ -7295,11 +7265,9 @@
             </w:tcBorders>
           </w:tcPr>
           <w:p>
-            <w:proofErr w:type="spellStart"/>
             <w:r>
               <w:t>EmpresaCliente</w:t>
             </w:r>
-            <w:proofErr w:type="spellEnd"/>
           </w:p>
         </w:tc>
         <w:tc>
@@ -7574,7 +7542,7 @@
         <w:tblStyle w:val="TableGrid"/>
         <w:tblW w:w="8613" w:type="dxa"/>
         <w:tblLayout w:type="fixed"/>
-        <w:tblLook w:val="04A0" w:firstRow="1" w:lastRow="0" w:firstColumn="1" w:lastColumn="0" w:noHBand="0" w:noVBand="1"/>
+        <w:tblLook w:val="04A0"/>
       </w:tblPr>
       <w:tblGrid>
         <w:gridCol w:w="1667"/>
@@ -8079,7 +8047,7 @@
         <w:tblStyle w:val="TableGrid"/>
         <w:tblW w:w="8613" w:type="dxa"/>
         <w:tblLayout w:type="fixed"/>
-        <w:tblLook w:val="04A0" w:firstRow="1" w:lastRow="0" w:firstColumn="1" w:lastColumn="0" w:noHBand="0" w:noVBand="1"/>
+        <w:tblLook w:val="04A0"/>
       </w:tblPr>
       <w:tblGrid>
         <w:gridCol w:w="1667"/>
@@ -8531,7 +8499,7 @@
         <w:tblStyle w:val="TableGrid"/>
         <w:tblW w:w="8613" w:type="dxa"/>
         <w:tblLayout w:type="fixed"/>
-        <w:tblLook w:val="04A0" w:firstRow="1" w:lastRow="0" w:firstColumn="1" w:lastColumn="0" w:noHBand="0" w:noVBand="1"/>
+        <w:tblLook w:val="04A0"/>
       </w:tblPr>
       <w:tblGrid>
         <w:gridCol w:w="1667"/>
@@ -8965,7 +8933,16 @@
               <w:t xml:space="preserve"> los pedidos que tiene que armar y a la disponibilidad de productos importados en el depósito de productos terminados</w:t>
             </w:r>
             <w:r>
-              <w:t xml:space="preserve"> un pedido de productos importados al Encargado de Deposito de productos importados, especificando la cantidad y el producto importado que se necesita reaprovisionar. Finalmente se realiza una nota de pedido con los productos importados necesarios que serán solicitados con su respectiva cantidad.</w:t>
+              <w:t>,</w:t>
+            </w:r>
+            <w:r>
+              <w:t xml:space="preserve"> </w:t>
+            </w:r>
+            <w:r>
+              <w:t xml:space="preserve">genera </w:t>
+            </w:r>
+            <w:r>
+              <w:t>un pedido de productos importados al Encargado de Deposito de productos importados, especificando la cantidad y el producto importado que se necesita reaprovisionar. Finalmente se realiza una nota de pedido con los productos importados necesarios que serán solicitados con su respectiva cantidad.</w:t>
             </w:r>
           </w:p>
           <w:p>
@@ -9001,7 +8978,7 @@
                 <w:sz w:val="18"/>
                 <w:szCs w:val="18"/>
               </w:rPr>
-              <w:t>NOTA: se debe realizar este movimiento entre depósitos, debido a que el depósito de productos importados, no está acondicionado para que se almacenen los productos sueltos, los mismos se mantienen en grandes cajas, tal y como son enviadas por los proveedores.</w:t>
+              <w:t>NOTA: se debe realizar este movimiento entre depósitos, debido a que el depósito de productos importados no está acondicionado para que se almacenen los productos sueltos, los mismos se mantienen en grandes cajas, tal y como son enviadas por los proveedores.</w:t>
             </w:r>
           </w:p>
         </w:tc>
@@ -9013,7 +8990,7 @@
         <w:tblStyle w:val="TableGrid"/>
         <w:tblW w:w="8613" w:type="dxa"/>
         <w:tblLayout w:type="fixed"/>
-        <w:tblLook w:val="04A0" w:firstRow="1" w:lastRow="0" w:firstColumn="1" w:lastColumn="0" w:noHBand="0" w:noVBand="1"/>
+        <w:tblLook w:val="04A0"/>
       </w:tblPr>
       <w:tblGrid>
         <w:gridCol w:w="1667"/>
@@ -9464,7 +9441,7 @@
         <w:tblStyle w:val="TableGrid"/>
         <w:tblW w:w="8613" w:type="dxa"/>
         <w:tblLayout w:type="fixed"/>
-        <w:tblLook w:val="04A0" w:firstRow="1" w:lastRow="0" w:firstColumn="1" w:lastColumn="0" w:noHBand="0" w:noVBand="1"/>
+        <w:tblLook w:val="04A0"/>
       </w:tblPr>
       <w:tblGrid>
         <w:gridCol w:w="1667"/>
@@ -9898,15 +9875,10 @@
               <w:t>C) elabora un informe detallando los defectos encontrados en los productos importados recibidos</w:t>
             </w:r>
             <w:r>
-              <w:t xml:space="preserve">, especificando el criterio </w:t>
-            </w:r>
-            <w:proofErr w:type="gramStart"/>
-            <w:r>
-              <w:t>( por</w:t>
-            </w:r>
-            <w:proofErr w:type="gramEnd"/>
-            <w:r>
-              <w:t xml:space="preserve"> proveedor, por producto o según un periodo determinado)</w:t>
+              <w:t>, especificando el criterio (</w:t>
+            </w:r>
+            <w:r>
+              <w:t>por proveedor, por producto o según un periodo determinado)</w:t>
             </w:r>
             <w:r>
               <w:t>, su clasificación según los niveles de calidad encontrados y se determinan como aceptados en caso de cumplir con la calidad contratada y como defectuosos en caso contrario.</w:t>
@@ -9937,7 +9909,7 @@
         <w:tblStyle w:val="TableGrid"/>
         <w:tblW w:w="8613" w:type="dxa"/>
         <w:tblLayout w:type="fixed"/>
-        <w:tblLook w:val="04A0" w:firstRow="1" w:lastRow="0" w:firstColumn="1" w:lastColumn="0" w:noHBand="0" w:noVBand="1"/>
+        <w:tblLook w:val="04A0"/>
       </w:tblPr>
       <w:tblGrid>
         <w:gridCol w:w="1667"/>
@@ -10488,7 +10460,7 @@
         <w:tblStyle w:val="TableGrid"/>
         <w:tblW w:w="8613" w:type="dxa"/>
         <w:tblLayout w:type="fixed"/>
-        <w:tblLook w:val="04A0" w:firstRow="1" w:lastRow="0" w:firstColumn="1" w:lastColumn="0" w:noHBand="0" w:noVBand="1"/>
+        <w:tblLook w:val="04A0"/>
       </w:tblPr>
       <w:tblGrid>
         <w:gridCol w:w="1667"/>
@@ -10954,7 +10926,7 @@
         <w:tblStyle w:val="TableGrid"/>
         <w:tblW w:w="8613" w:type="dxa"/>
         <w:tblLayout w:type="fixed"/>
-        <w:tblLook w:val="04A0" w:firstRow="1" w:lastRow="0" w:firstColumn="1" w:lastColumn="0" w:noHBand="0" w:noVBand="1"/>
+        <w:tblLook w:val="04A0"/>
       </w:tblPr>
       <w:tblGrid>
         <w:gridCol w:w="1667"/>
@@ -11398,7 +11370,7 @@
         <w:tblStyle w:val="TableGrid"/>
         <w:tblW w:w="8613" w:type="dxa"/>
         <w:tblLayout w:type="fixed"/>
-        <w:tblLook w:val="04A0" w:firstRow="1" w:lastRow="0" w:firstColumn="1" w:lastColumn="0" w:noHBand="0" w:noVBand="1"/>
+        <w:tblLook w:val="04A0"/>
       </w:tblPr>
       <w:tblGrid>
         <w:gridCol w:w="1667"/>
@@ -11840,7 +11812,7 @@
         <w:tblStyle w:val="TableGrid"/>
         <w:tblW w:w="8613" w:type="dxa"/>
         <w:tblLayout w:type="fixed"/>
-        <w:tblLook w:val="04A0" w:firstRow="1" w:lastRow="0" w:firstColumn="1" w:lastColumn="0" w:noHBand="0" w:noVBand="1"/>
+        <w:tblLook w:val="04A0"/>
       </w:tblPr>
       <w:tblGrid>
         <w:gridCol w:w="1667"/>
@@ -11872,6 +11844,7 @@
               <w:rPr>
                 <w:b/>
               </w:rPr>
+              <w:lastRenderedPageBreak/>
               <w:t>Nivel de CU:</w:t>
             </w:r>
           </w:p>
@@ -12274,13 +12247,7 @@
               <w:t>, decide realizar el pago de un pedido. El Encargado de Compras realiza la transferencia bancaria y almacena el recibo de la misma</w:t>
             </w:r>
             <w:r>
-              <w:t xml:space="preserve"> registrando la fecha de la transferencia, el banco, sucursal y cuenta de origen, el banco, sucursal y cuenta de destino, la persona o empresa destinatario.</w:t>
-            </w:r>
-            <w:r>
-              <w:t xml:space="preserve"> </w:t>
-            </w:r>
-            <w:r>
-              <w:t>Cabe aclarar que las Órdenes de Compra se pagan</w:t>
+              <w:t xml:space="preserve"> registrando la fecha de la transferencia, el banco, sucursal y cuenta de origen, el banco, sucursal y cuenta de destino, la persona o empresa destinatario.Cabe aclarar que las Órdenes de Compra se pagan</w:t>
             </w:r>
             <w:r>
               <w:t xml:space="preserve"> de forma completa.</w:t>
@@ -12303,7 +12270,7 @@
         <w:tblStyle w:val="TableGrid"/>
         <w:tblW w:w="8613" w:type="dxa"/>
         <w:tblLayout w:type="fixed"/>
-        <w:tblLook w:val="04A0" w:firstRow="1" w:lastRow="0" w:firstColumn="1" w:lastColumn="0" w:noHBand="0" w:noVBand="1"/>
+        <w:tblLook w:val="04A0"/>
       </w:tblPr>
       <w:tblGrid>
         <w:gridCol w:w="1667"/>
@@ -12759,7 +12726,7 @@
         <w:tblStyle w:val="TableGrid"/>
         <w:tblW w:w="8613" w:type="dxa"/>
         <w:tblLayout w:type="fixed"/>
-        <w:tblLook w:val="04A0" w:firstRow="1" w:lastRow="0" w:firstColumn="1" w:lastColumn="0" w:noHBand="0" w:noVBand="1"/>
+        <w:tblLook w:val="04A0"/>
       </w:tblPr>
       <w:tblGrid>
         <w:gridCol w:w="1667"/>
@@ -13217,13 +13184,17 @@
               <w:t xml:space="preserve"> del Viajante. Dependiendo de los pedidos del cliente y sus estados, se definirán, para cada domicilio del listado, qué acciones se deberían realizar por parte del </w:t>
             </w:r>
             <w:r>
-              <w:t xml:space="preserve">Viajante y se guardara la fecha de la supuesta visita para poder </w:t>
-            </w:r>
-            <w:proofErr w:type="spellStart"/>
-            <w:r>
-              <w:t>agendar</w:t>
-            </w:r>
-            <w:proofErr w:type="spellEnd"/>
+              <w:t>Viajante y se guardar</w:t>
+            </w:r>
+            <w:r>
+              <w:t>á</w:t>
+            </w:r>
+            <w:r>
+              <w:t xml:space="preserve"> la fecha de la su</w:t>
+            </w:r>
+            <w:r>
+              <w:t>puesta visita para poder agendar</w:t>
+            </w:r>
             <w:r>
               <w:t xml:space="preserve"> el próximo encuentro.</w:t>
             </w:r>
@@ -13245,7 +13216,7 @@
         <w:tblStyle w:val="TableGrid"/>
         <w:tblW w:w="8613" w:type="dxa"/>
         <w:tblLayout w:type="fixed"/>
-        <w:tblLook w:val="04A0" w:firstRow="1" w:lastRow="0" w:firstColumn="1" w:lastColumn="0" w:noHBand="0" w:noVBand="1"/>
+        <w:tblLook w:val="04A0"/>
       </w:tblPr>
       <w:tblGrid>
         <w:gridCol w:w="1667"/>
@@ -13670,13 +13641,7 @@
           </w:tcPr>
           <w:p>
             <w:r>
-              <w:t>El CU comienza cuando el Encargado de Ventas</w:t>
-            </w:r>
-            <w:r>
-              <w:t xml:space="preserve"> </w:t>
-            </w:r>
-            <w:r>
-              <w:t>decide determinar cuán rentable es la venta a un cierto cliente. Para llevar a cabo la tarea se calcula la rentabilidad promedio de las cuentas de los clientes en base a los beneficios netos por las ventas en un determinado periodo de tiempo. Finalmente se elabora el informe donde se muestra la rentabilidad relativa del cliente respecto a los demás.</w:t>
+              <w:t>El CU comienza cuando el Encargado de Ventasdecide determinar cuán rentable es la venta a un cierto cliente. Para llevar a cabo la tarea se calcula la rentabilidad promedio de las cuentas de los clientes en base a los beneficios netos por las ventas en un determinado periodo de tiempo. Finalmente se elabora el informe donde se muestra la rentabilidad relativa del cliente respecto a los demás.</w:t>
             </w:r>
           </w:p>
           <w:p>
@@ -13705,7 +13670,7 @@
         <w:tblStyle w:val="TableGrid"/>
         <w:tblW w:w="8613" w:type="dxa"/>
         <w:tblLayout w:type="fixed"/>
-        <w:tblLook w:val="04A0" w:firstRow="1" w:lastRow="0" w:firstColumn="1" w:lastColumn="0" w:noHBand="0" w:noVBand="1"/>
+        <w:tblLook w:val="04A0"/>
       </w:tblPr>
       <w:tblGrid>
         <w:gridCol w:w="1667"/>
@@ -14150,7 +14115,7 @@
         <w:tblStyle w:val="TableGrid"/>
         <w:tblW w:w="8613" w:type="dxa"/>
         <w:tblLayout w:type="fixed"/>
-        <w:tblLook w:val="04A0" w:firstRow="1" w:lastRow="0" w:firstColumn="1" w:lastColumn="0" w:noHBand="0" w:noVBand="1"/>
+        <w:tblLook w:val="04A0"/>
       </w:tblPr>
       <w:tblGrid>
         <w:gridCol w:w="1667"/>
@@ -14598,7 +14563,7 @@
         <w:tblStyle w:val="TableGrid"/>
         <w:tblW w:w="8613" w:type="dxa"/>
         <w:tblLayout w:type="fixed"/>
-        <w:tblLook w:val="04A0" w:firstRow="1" w:lastRow="0" w:firstColumn="1" w:lastColumn="0" w:noHBand="0" w:noVBand="1"/>
+        <w:tblLook w:val="04A0"/>
       </w:tblPr>
       <w:tblGrid>
         <w:gridCol w:w="1667"/>
@@ -15038,7 +15003,7 @@
         <w:tblStyle w:val="TableGrid"/>
         <w:tblW w:w="8613" w:type="dxa"/>
         <w:tblLayout w:type="fixed"/>
-        <w:tblLook w:val="04A0" w:firstRow="1" w:lastRow="0" w:firstColumn="1" w:lastColumn="0" w:noHBand="0" w:noVBand="1"/>
+        <w:tblLook w:val="04A0"/>
       </w:tblPr>
       <w:tblGrid>
         <w:gridCol w:w="1667"/>
@@ -15511,7 +15476,7 @@
         <w:tblStyle w:val="TableGrid"/>
         <w:tblW w:w="8613" w:type="dxa"/>
         <w:tblLayout w:type="fixed"/>
-        <w:tblLook w:val="04A0" w:firstRow="1" w:lastRow="0" w:firstColumn="1" w:lastColumn="0" w:noHBand="0" w:noVBand="1"/>
+        <w:tblLook w:val="04A0"/>
       </w:tblPr>
       <w:tblGrid>
         <w:gridCol w:w="1667"/>
@@ -15956,7 +15921,7 @@
         <w:tblStyle w:val="TableGrid"/>
         <w:tblW w:w="8613" w:type="dxa"/>
         <w:tblLayout w:type="fixed"/>
-        <w:tblLook w:val="04A0" w:firstRow="1" w:lastRow="0" w:firstColumn="1" w:lastColumn="0" w:noHBand="0" w:noVBand="1"/>
+        <w:tblLook w:val="04A0"/>
       </w:tblPr>
       <w:tblGrid>
         <w:gridCol w:w="1667"/>
@@ -16390,7 +16355,13 @@
           </w:tcPr>
           <w:p>
             <w:r>
-              <w:t xml:space="preserve">El CU comienza cuando el Gerente elaborar un informe de proyecciones de rendimiento de los productos terminados en un cierto periodo de tiempo, teniendo en cuenta precios y volúmenes de materia prima utilizada en la producción y precios y volúmenes de las ventas de los productos fabricados, para el caso de productos importados, teniendo en cuenta precios y volúmenes de productos importados  y precios y volúmenes de las ventas de los mismos. Este informe se puede elaborar en base a uno o varios productos. A partir de este informe se podrá determinar las proyecciones de los  beneficios a obtener  en un periodo de tiempo considerado por unidad de producto. </w:t>
+              <w:t xml:space="preserve">El CU comienza cuando el Gerente </w:t>
+            </w:r>
+            <w:r>
+              <w:t xml:space="preserve">decide </w:t>
+            </w:r>
+            <w:r>
+              <w:t xml:space="preserve">elaborar un informe de proyecciones de rendimiento de los productos terminados en un cierto periodo de tiempo, teniendo en cuenta precios y volúmenes de materia prima utilizada en la producción y precios y volúmenes de las ventas de los productos fabricados, para el caso de productos importados, teniendo en cuenta precios y volúmenes de productos importados  y precios y volúmenes de las ventas de los mismos. Este informe se puede elaborar en base a uno o varios productos. A partir de este informe se podrá determinar las proyecciones de los  beneficios a obtener  en un periodo de tiempo considerado por unidad de producto. </w:t>
             </w:r>
           </w:p>
           <w:p>
@@ -16418,7 +16389,7 @@
         <w:tblStyle w:val="TableGrid"/>
         <w:tblW w:w="8613" w:type="dxa"/>
         <w:tblLayout w:type="fixed"/>
-        <w:tblLook w:val="04A0" w:firstRow="1" w:lastRow="0" w:firstColumn="1" w:lastColumn="0" w:noHBand="0" w:noVBand="1"/>
+        <w:tblLook w:val="04A0"/>
       </w:tblPr>
       <w:tblGrid>
         <w:gridCol w:w="1667"/>
@@ -16862,7 +16833,7 @@
         <w:tblStyle w:val="TableGrid"/>
         <w:tblW w:w="8613" w:type="dxa"/>
         <w:tblLayout w:type="fixed"/>
-        <w:tblLook w:val="04A0" w:firstRow="1" w:lastRow="0" w:firstColumn="1" w:lastColumn="0" w:noHBand="0" w:noVBand="1"/>
+        <w:tblLook w:val="04A0"/>
       </w:tblPr>
       <w:tblGrid>
         <w:gridCol w:w="1667"/>
@@ -17320,7 +17291,7 @@
       <w:tblPr>
         <w:tblStyle w:val="TableGrid"/>
         <w:tblW w:w="0" w:type="auto"/>
-        <w:tblLook w:val="04A0" w:firstRow="1" w:lastRow="0" w:firstColumn="1" w:lastColumn="0" w:noHBand="0" w:noVBand="1"/>
+        <w:tblLook w:val="04A0"/>
       </w:tblPr>
       <w:tblGrid>
         <w:gridCol w:w="1668"/>
@@ -17703,7 +17674,7 @@
         <w:tblStyle w:val="TableGrid"/>
         <w:tblW w:w="8613" w:type="dxa"/>
         <w:tblLayout w:type="fixed"/>
-        <w:tblLook w:val="04A0" w:firstRow="1" w:lastRow="0" w:firstColumn="1" w:lastColumn="0" w:noHBand="0" w:noVBand="1"/>
+        <w:tblLook w:val="04A0"/>
       </w:tblPr>
       <w:tblGrid>
         <w:gridCol w:w="1667"/>
@@ -18180,7 +18151,13 @@
           </w:p>
           <w:p>
             <w:r>
-              <w:t>EL Responsable de Compra procede a registrar la fecha de llegada de la mercadería y el Importador que procederá a realizar los trámites necesarios para la importación.</w:t>
+              <w:t>E</w:t>
+            </w:r>
+            <w:r>
+              <w:t>l</w:t>
+            </w:r>
+            <w:r>
+              <w:t xml:space="preserve"> Responsable de Compra procede a registrar la fecha de llegada de la mercadería y el Importador que procederá a realizar los trámites necesarios para la importación.</w:t>
             </w:r>
           </w:p>
           <w:p>
@@ -18208,7 +18185,7 @@
         <w:tblStyle w:val="TableGrid"/>
         <w:tblW w:w="8613" w:type="dxa"/>
         <w:tblLayout w:type="fixed"/>
-        <w:tblLook w:val="04A0" w:firstRow="1" w:lastRow="0" w:firstColumn="1" w:lastColumn="0" w:noHBand="0" w:noVBand="1"/>
+        <w:tblLook w:val="04A0"/>
       </w:tblPr>
       <w:tblGrid>
         <w:gridCol w:w="1667"/>
@@ -18696,6 +18673,9 @@
             <w:r>
               <w:t>Fin del CU</w:t>
             </w:r>
+            <w:r>
+              <w:t>.</w:t>
+            </w:r>
           </w:p>
         </w:tc>
       </w:tr>
@@ -18708,7 +18688,7 @@
         <w:tblStyle w:val="TableGrid"/>
         <w:tblW w:w="8613" w:type="dxa"/>
         <w:tblLayout w:type="fixed"/>
-        <w:tblLook w:val="04A0" w:firstRow="1" w:lastRow="0" w:firstColumn="1" w:lastColumn="0" w:noHBand="0" w:noVBand="1"/>
+        <w:tblLook w:val="04A0"/>
       </w:tblPr>
       <w:tblGrid>
         <w:gridCol w:w="1667"/>
@@ -19188,7 +19168,7 @@
         <w:tblStyle w:val="TableGrid"/>
         <w:tblW w:w="8613" w:type="dxa"/>
         <w:tblLayout w:type="fixed"/>
-        <w:tblLook w:val="04A0" w:firstRow="1" w:lastRow="0" w:firstColumn="1" w:lastColumn="0" w:noHBand="0" w:noVBand="1"/>
+        <w:tblLook w:val="04A0"/>
       </w:tblPr>
       <w:tblGrid>
         <w:gridCol w:w="1667"/>
@@ -19619,7 +19599,13 @@
               <w:t>El CU comienza cuando el E</w:t>
             </w:r>
             <w:r>
-              <w:t xml:space="preserve">ncargado de depósito de Productos Importados (EDPI), ya sea luego de realizar el ingreso de productos al depósito o  de registrar un defecto encontrado en el mismo, desea realizar un reclamo al proveedor de ese producto. En el mismo se detallaran los problemas encontrados, ya sean inconsistencias en cuanto a cantidades, especificando las cantidades o bien defectos encontrados en los productos, detallando el mismo con algún tipo de observación referente al mismo. </w:t>
+              <w:t>ncargado de depósito de Productos Importados (EDPI), ya sea luego de realizar el ingreso de productos al depósito o  de registrar un defecto encontrado en el mismo, desea realizar un reclamo al proveedor de ese producto. En el mismo se detallaran los problemas encontrados, ya sean inconsistencias en cuanto a cantidades, especificando las cantidades o bien defectos encontrados en los productos, detallando el mis</w:t>
+            </w:r>
+            <w:r>
+              <w:t>mo con algún tipo de observación</w:t>
+            </w:r>
+            <w:r>
+              <w:t xml:space="preserve">. </w:t>
             </w:r>
           </w:p>
           <w:p>
@@ -19660,6 +19646,7 @@
       </w:pPr>
       <w:bookmarkStart w:id="6" w:name="_Toc308114280"/>
       <w:r>
+        <w:lastRenderedPageBreak/>
         <w:t>Modelo de Objetos del Dominio del Problema</w:t>
       </w:r>
       <w:bookmarkEnd w:id="6"/>
@@ -19696,6 +19683,7 @@
         <w:rPr>
           <w:noProof/>
         </w:rPr>
+        <w:lastRenderedPageBreak/>
         <w:pict>
           <v:shapetype id="_x0000_t136" coordsize="21600,21600" o:spt="136" adj="10800" path="m@7,l@8,m@5,21600l@6,21600e">
             <v:formulas>
@@ -19722,8 +19710,8 @@
             <o:lock v:ext="edit" text="t" shapetype="t"/>
           </v:shapetype>
           <v:shape id="_x0000_s1026" type="#_x0000_t136" style="position:absolute;left:0;text-align:left;margin-left:.3pt;margin-top:314.25pt;width:424.45pt;height:62.8pt;rotation:3035519fd;z-index:251660288">
-            <v:fill r:id="rId12" o:title=""/>
-            <v:stroke r:id="rId12" o:title=""/>
+            <v:fill r:id="rId11" o:title=""/>
+            <v:stroke r:id="rId11" o:title=""/>
             <v:shadow color="#868686"/>
             <v:textpath style="font-family:&quot;Arial Black&quot;;v-text-kern:t" trim="t" fitpath="t" string="Sacar esta página y poner el MODP&#10;"/>
           </v:shape>
@@ -19743,8 +19731,9 @@
           <w:noProof/>
           <w:lang w:val="en-US" w:bidi="ar-SA"/>
         </w:rPr>
+        <w:lastRenderedPageBreak/>
         <w:drawing>
-          <wp:anchor distT="0" distB="0" distL="114300" distR="114300" simplePos="0" relativeHeight="251663360" behindDoc="1" locked="0" layoutInCell="1" allowOverlap="1" wp14:anchorId="4B59513F" wp14:editId="3C8EB5B4">
+          <wp:anchor distT="0" distB="0" distL="114300" distR="114300" simplePos="0" relativeHeight="251663360" behindDoc="1" locked="0" layoutInCell="1" allowOverlap="1">
             <wp:simplePos x="0" y="0"/>
             <wp:positionH relativeFrom="column">
               <wp:posOffset>-203835</wp:posOffset>
@@ -19777,10 +19766,10 @@
                     </pic:cNvPicPr>
                   </pic:nvPicPr>
                   <pic:blipFill>
-                    <a:blip r:embed="rId13">
+                    <a:blip r:embed="rId12">
                       <a:extLst>
                         <a:ext uri="{28A0092B-C50C-407E-A947-70E740481C1C}">
-                          <a14:useLocalDpi xmlns:a14="http://schemas.microsoft.com/office/drawing/2010/main" val="0"/>
+                          <a14:useLocalDpi xmlns:a14="http://schemas.microsoft.com/office/drawing/2010/main" xmlns:wps="http://schemas.microsoft.com/office/word/2010/wordprocessingShape" xmlns:wpi="http://schemas.microsoft.com/office/word/2010/wordprocessingInk" xmlns:wpg="http://schemas.microsoft.com/office/word/2010/wordprocessingGroup" xmlns:w14="http://schemas.microsoft.com/office/word/2010/wordml" xmlns:w="http://schemas.openxmlformats.org/wordprocessingml/2006/main" xmlns:w10="urn:schemas-microsoft-com:office:word" xmlns:wp14="http://schemas.microsoft.com/office/word/2010/wordprocessingDrawing" xmlns:v="urn:schemas-microsoft-com:vml" xmlns:o="urn:schemas-microsoft-com:office:office" xmlns:mc="http://schemas.openxmlformats.org/markup-compatibility/2006" xmlns:wpc="http://schemas.microsoft.com/office/word/2010/wordprocessingCanvas" xmlns="" val="0"/>
                         </a:ext>
                       </a:extLst>
                     </a:blip>
@@ -19805,12 +19794,6 @@
                 </pic:pic>
               </a:graphicData>
             </a:graphic>
-            <wp14:sizeRelH relativeFrom="page">
-              <wp14:pctWidth>0</wp14:pctWidth>
-            </wp14:sizeRelH>
-            <wp14:sizeRelV relativeFrom="page">
-              <wp14:pctHeight>0</wp14:pctHeight>
-            </wp14:sizeRelV>
           </wp:anchor>
         </w:drawing>
       </w:r>
@@ -19827,8 +19810,8 @@
     </w:p>
     <w:p/>
     <w:sectPr>
-      <w:headerReference w:type="default" r:id="rId14"/>
-      <w:footerReference w:type="default" r:id="rId15"/>
+      <w:headerReference w:type="default" r:id="rId13"/>
+      <w:footerReference w:type="default" r:id="rId14"/>
       <w:pgSz w:w="11906" w:h="16838"/>
       <w:pgMar w:top="1417" w:right="1701" w:bottom="1417" w:left="1701" w:header="708" w:footer="708" w:gutter="0"/>
       <w:cols w:space="708"/>
@@ -19840,8 +19823,8 @@
 </file>
 
 <file path=word/endnotes.xml><?xml version="1.0" encoding="utf-8"?>
-<w:endnotes xmlns:wpc="http://schemas.microsoft.com/office/word/2010/wordprocessingCanvas" xmlns:mc="http://schemas.openxmlformats.org/markup-compatibility/2006" xmlns:o="urn:schemas-microsoft-com:office:office" xmlns:r="http://schemas.openxmlformats.org/officeDocument/2006/relationships" xmlns:m="http://schemas.openxmlformats.org/officeDocument/2006/math" xmlns:v="urn:schemas-microsoft-com:vml" xmlns:wp14="http://schemas.microsoft.com/office/word/2010/wordprocessingDrawing" xmlns:wp="http://schemas.openxmlformats.org/drawingml/2006/wordprocessingDrawing" xmlns:w10="urn:schemas-microsoft-com:office:word" xmlns:w="http://schemas.openxmlformats.org/wordprocessingml/2006/main" xmlns:w14="http://schemas.microsoft.com/office/word/2010/wordml" xmlns:wpg="http://schemas.microsoft.com/office/word/2010/wordprocessingGroup" xmlns:wpi="http://schemas.microsoft.com/office/word/2010/wordprocessingInk" xmlns:wne="http://schemas.microsoft.com/office/word/2006/wordml" xmlns:wps="http://schemas.microsoft.com/office/word/2010/wordprocessingShape" mc:Ignorable="w14 wp14">
-  <w:endnote w:type="separator" w:id="-1">
+<w:endnotes xmlns:ve="http://schemas.openxmlformats.org/markup-compatibility/2006" xmlns:o="urn:schemas-microsoft-com:office:office" xmlns:r="http://schemas.openxmlformats.org/officeDocument/2006/relationships" xmlns:m="http://schemas.openxmlformats.org/officeDocument/2006/math" xmlns:v="urn:schemas-microsoft-com:vml" xmlns:wp="http://schemas.openxmlformats.org/drawingml/2006/wordprocessingDrawing" xmlns:w10="urn:schemas-microsoft-com:office:word" xmlns:w="http://schemas.openxmlformats.org/wordprocessingml/2006/main" xmlns:wne="http://schemas.microsoft.com/office/word/2006/wordml">
+  <w:endnote w:type="separator" w:id="0">
     <w:p>
       <w:pPr>
         <w:rPr>
@@ -19855,7 +19838,7 @@
       </w:r>
     </w:p>
   </w:endnote>
-  <w:endnote w:type="continuationSeparator" w:id="0">
+  <w:endnote w:type="continuationSeparator" w:id="1">
     <w:p>
       <w:pPr>
         <w:rPr>
@@ -19873,7 +19856,7 @@
 </file>
 
 <file path=word/footer1.xml><?xml version="1.0" encoding="utf-8"?>
-<w:ftr xmlns:wpc="http://schemas.microsoft.com/office/word/2010/wordprocessingCanvas" xmlns:mc="http://schemas.openxmlformats.org/markup-compatibility/2006" xmlns:o="urn:schemas-microsoft-com:office:office" xmlns:r="http://schemas.openxmlformats.org/officeDocument/2006/relationships" xmlns:m="http://schemas.openxmlformats.org/officeDocument/2006/math" xmlns:v="urn:schemas-microsoft-com:vml" xmlns:wp14="http://schemas.microsoft.com/office/word/2010/wordprocessingDrawing" xmlns:wp="http://schemas.openxmlformats.org/drawingml/2006/wordprocessingDrawing" xmlns:w10="urn:schemas-microsoft-com:office:word" xmlns:w="http://schemas.openxmlformats.org/wordprocessingml/2006/main" xmlns:w14="http://schemas.microsoft.com/office/word/2010/wordml" xmlns:wpg="http://schemas.microsoft.com/office/word/2010/wordprocessingGroup" xmlns:wpi="http://schemas.microsoft.com/office/word/2010/wordprocessingInk" xmlns:wne="http://schemas.microsoft.com/office/word/2006/wordml" xmlns:wps="http://schemas.microsoft.com/office/word/2010/wordprocessingShape" mc:Ignorable="w14 wp14">
+<w:ftr xmlns:ve="http://schemas.openxmlformats.org/markup-compatibility/2006" xmlns:o="urn:schemas-microsoft-com:office:office" xmlns:r="http://schemas.openxmlformats.org/officeDocument/2006/relationships" xmlns:m="http://schemas.openxmlformats.org/officeDocument/2006/math" xmlns:v="urn:schemas-microsoft-com:vml" xmlns:wp="http://schemas.openxmlformats.org/drawingml/2006/wordprocessingDrawing" xmlns:w10="urn:schemas-microsoft-com:office:word" xmlns:w="http://schemas.openxmlformats.org/wordprocessingml/2006/main" xmlns:wne="http://schemas.microsoft.com/office/word/2006/wordml">
   <w:tbl>
     <w:tblPr>
       <w:tblW w:w="9603" w:type="dxa"/>
@@ -19886,7 +19869,7 @@
         <w:left w:w="70" w:type="dxa"/>
         <w:right w:w="70" w:type="dxa"/>
       </w:tblCellMar>
-      <w:tblLook w:val="0000" w:firstRow="0" w:lastRow="0" w:firstColumn="0" w:lastColumn="0" w:noHBand="0" w:noVBand="0"/>
+      <w:tblLook w:val="0000"/>
     </w:tblPr>
     <w:tblGrid>
       <w:gridCol w:w="4387"/>
@@ -19918,39 +19901,8 @@
               <w:szCs w:val="18"/>
               <w:lang w:val="es-AR"/>
             </w:rPr>
-            <w:t xml:space="preserve">Agüero, </w:t>
+            <w:t>Agüero, Nafria, Pisciolari, Quiroga, Waisman</w:t>
           </w:r>
-          <w:proofErr w:type="spellStart"/>
-          <w:r>
-            <w:rPr>
-              <w:rFonts w:ascii="Arial" w:hAnsi="Arial" w:cs="Arial"/>
-              <w:sz w:val="18"/>
-              <w:szCs w:val="18"/>
-              <w:lang w:val="es-AR"/>
-            </w:rPr>
-            <w:t>Nafria</w:t>
-          </w:r>
-          <w:proofErr w:type="spellEnd"/>
-          <w:r>
-            <w:rPr>
-              <w:rFonts w:ascii="Arial" w:hAnsi="Arial" w:cs="Arial"/>
-              <w:sz w:val="18"/>
-              <w:szCs w:val="18"/>
-              <w:lang w:val="es-AR"/>
-            </w:rPr>
-            <w:t xml:space="preserve">, Pisciolari, Quiroga, </w:t>
-          </w:r>
-          <w:proofErr w:type="spellStart"/>
-          <w:r>
-            <w:rPr>
-              <w:rFonts w:ascii="Arial" w:hAnsi="Arial" w:cs="Arial"/>
-              <w:sz w:val="18"/>
-              <w:szCs w:val="18"/>
-              <w:lang w:val="es-AR"/>
-            </w:rPr>
-            <w:t>Waisman</w:t>
-          </w:r>
-          <w:proofErr w:type="spellEnd"/>
         </w:p>
       </w:tc>
       <w:tc>
@@ -20011,7 +19963,7 @@
               <w:sz w:val="18"/>
               <w:szCs w:val="18"/>
             </w:rPr>
-            <w:t>7</w:t>
+            <w:t>25</w:t>
           </w:r>
           <w:r>
             <w:rPr>
@@ -20061,7 +20013,7 @@
               <w:sz w:val="18"/>
               <w:szCs w:val="18"/>
             </w:rPr>
-            <w:t>15</w:t>
+            <w:t>28</w:t>
           </w:r>
           <w:r>
             <w:rPr>
@@ -20085,8 +20037,8 @@
 </file>
 
 <file path=word/footnotes.xml><?xml version="1.0" encoding="utf-8"?>
-<w:footnotes xmlns:wpc="http://schemas.microsoft.com/office/word/2010/wordprocessingCanvas" xmlns:mc="http://schemas.openxmlformats.org/markup-compatibility/2006" xmlns:o="urn:schemas-microsoft-com:office:office" xmlns:r="http://schemas.openxmlformats.org/officeDocument/2006/relationships" xmlns:m="http://schemas.openxmlformats.org/officeDocument/2006/math" xmlns:v="urn:schemas-microsoft-com:vml" xmlns:wp14="http://schemas.microsoft.com/office/word/2010/wordprocessingDrawing" xmlns:wp="http://schemas.openxmlformats.org/drawingml/2006/wordprocessingDrawing" xmlns:w10="urn:schemas-microsoft-com:office:word" xmlns:w="http://schemas.openxmlformats.org/wordprocessingml/2006/main" xmlns:w14="http://schemas.microsoft.com/office/word/2010/wordml" xmlns:wpg="http://schemas.microsoft.com/office/word/2010/wordprocessingGroup" xmlns:wpi="http://schemas.microsoft.com/office/word/2010/wordprocessingInk" xmlns:wne="http://schemas.microsoft.com/office/word/2006/wordml" xmlns:wps="http://schemas.microsoft.com/office/word/2010/wordprocessingShape" mc:Ignorable="w14 wp14">
-  <w:footnote w:type="separator" w:id="-1">
+<w:footnotes xmlns:ve="http://schemas.openxmlformats.org/markup-compatibility/2006" xmlns:o="urn:schemas-microsoft-com:office:office" xmlns:r="http://schemas.openxmlformats.org/officeDocument/2006/relationships" xmlns:m="http://schemas.openxmlformats.org/officeDocument/2006/math" xmlns:v="urn:schemas-microsoft-com:vml" xmlns:wp="http://schemas.openxmlformats.org/drawingml/2006/wordprocessingDrawing" xmlns:w10="urn:schemas-microsoft-com:office:word" xmlns:w="http://schemas.openxmlformats.org/wordprocessingml/2006/main" xmlns:wne="http://schemas.microsoft.com/office/word/2006/wordml">
+  <w:footnote w:type="separator" w:id="0">
     <w:p>
       <w:pPr>
         <w:rPr>
@@ -20100,7 +20052,7 @@
       </w:r>
     </w:p>
   </w:footnote>
-  <w:footnote w:type="continuationSeparator" w:id="0">
+  <w:footnote w:type="continuationSeparator" w:id="1">
     <w:p>
       <w:pPr>
         <w:rPr>
@@ -20118,7 +20070,7 @@
 </file>
 
 <file path=word/header1.xml><?xml version="1.0" encoding="utf-8"?>
-<w:hdr xmlns:wpc="http://schemas.microsoft.com/office/word/2010/wordprocessingCanvas" xmlns:mc="http://schemas.openxmlformats.org/markup-compatibility/2006" xmlns:o="urn:schemas-microsoft-com:office:office" xmlns:r="http://schemas.openxmlformats.org/officeDocument/2006/relationships" xmlns:m="http://schemas.openxmlformats.org/officeDocument/2006/math" xmlns:v="urn:schemas-microsoft-com:vml" xmlns:wp14="http://schemas.microsoft.com/office/word/2010/wordprocessingDrawing" xmlns:wp="http://schemas.openxmlformats.org/drawingml/2006/wordprocessingDrawing" xmlns:w10="urn:schemas-microsoft-com:office:word" xmlns:w="http://schemas.openxmlformats.org/wordprocessingml/2006/main" xmlns:w14="http://schemas.microsoft.com/office/word/2010/wordml" xmlns:wpg="http://schemas.microsoft.com/office/word/2010/wordprocessingGroup" xmlns:wpi="http://schemas.microsoft.com/office/word/2010/wordprocessingInk" xmlns:wne="http://schemas.microsoft.com/office/word/2006/wordml" xmlns:wps="http://schemas.microsoft.com/office/word/2010/wordprocessingShape" mc:Ignorable="w14 wp14">
+<w:hdr xmlns:ve="http://schemas.openxmlformats.org/markup-compatibility/2006" xmlns:o="urn:schemas-microsoft-com:office:office" xmlns:r="http://schemas.openxmlformats.org/officeDocument/2006/relationships" xmlns:m="http://schemas.openxmlformats.org/officeDocument/2006/math" xmlns:v="urn:schemas-microsoft-com:vml" xmlns:wp="http://schemas.openxmlformats.org/drawingml/2006/wordprocessingDrawing" xmlns:w10="urn:schemas-microsoft-com:office:word" xmlns:w="http://schemas.openxmlformats.org/wordprocessingml/2006/main" xmlns:wne="http://schemas.microsoft.com/office/word/2006/wordml">
   <w:tbl>
     <w:tblPr>
       <w:tblStyle w:val="TableGrid"/>
@@ -20132,7 +20084,7 @@
         <w:insideH w:val="none" w:sz="0" w:space="0" w:color="auto"/>
         <w:insideV w:val="none" w:sz="0" w:space="0" w:color="auto"/>
       </w:tblBorders>
-      <w:tblLook w:val="04A0" w:firstRow="1" w:lastRow="0" w:firstColumn="1" w:lastColumn="0" w:noHBand="0" w:noVBand="1"/>
+      <w:tblLook w:val="04A0"/>
     </w:tblPr>
     <w:tblGrid>
       <w:gridCol w:w="3506"/>
@@ -20190,12 +20142,6 @@
             <w:rPr>
               <w:szCs w:val="16"/>
             </w:rPr>
-            <w:t xml:space="preserve"> </w:t>
-          </w:r>
-          <w:r>
-            <w:rPr>
-              <w:szCs w:val="16"/>
-            </w:rPr>
             <w:t>Proyecto Final</w:t>
           </w:r>
         </w:p>
@@ -20214,12 +20160,6 @@
               <w:szCs w:val="16"/>
             </w:rPr>
           </w:pPr>
-          <w:r>
-            <w:rPr>
-              <w:szCs w:val="16"/>
-            </w:rPr>
-            <w:t xml:space="preserve">       </w:t>
-          </w:r>
           <w:r>
             <w:rPr>
               <w:szCs w:val="16"/>
@@ -20273,7 +20213,7 @@
               <w:lang w:val="en-US" w:bidi="ar-SA"/>
             </w:rPr>
             <w:drawing>
-              <wp:inline distT="0" distB="0" distL="0" distR="0" wp14:anchorId="781753A7" wp14:editId="31F1216F">
+              <wp:inline distT="0" distB="0" distL="0" distR="0">
                 <wp:extent cx="792480" cy="212129"/>
                 <wp:effectExtent l="0" t="0" r="0" b="0"/>
                 <wp:docPr id="7" name="Picture 7"/>
@@ -20325,7 +20265,7 @@
 </file>
 
 <file path=word/numbering.xml><?xml version="1.0" encoding="utf-8"?>
-<w:numbering xmlns:wpc="http://schemas.microsoft.com/office/word/2010/wordprocessingCanvas" xmlns:mc="http://schemas.openxmlformats.org/markup-compatibility/2006" xmlns:o="urn:schemas-microsoft-com:office:office" xmlns:r="http://schemas.openxmlformats.org/officeDocument/2006/relationships" xmlns:m="http://schemas.openxmlformats.org/officeDocument/2006/math" xmlns:v="urn:schemas-microsoft-com:vml" xmlns:wp14="http://schemas.microsoft.com/office/word/2010/wordprocessingDrawing" xmlns:wp="http://schemas.openxmlformats.org/drawingml/2006/wordprocessingDrawing" xmlns:w10="urn:schemas-microsoft-com:office:word" xmlns:w="http://schemas.openxmlformats.org/wordprocessingml/2006/main" xmlns:w14="http://schemas.microsoft.com/office/word/2010/wordml" xmlns:wpg="http://schemas.microsoft.com/office/word/2010/wordprocessingGroup" xmlns:wpi="http://schemas.microsoft.com/office/word/2010/wordprocessingInk" xmlns:wne="http://schemas.microsoft.com/office/word/2006/wordml" xmlns:wps="http://schemas.microsoft.com/office/word/2010/wordprocessingShape" mc:Ignorable="w14 wp14">
+<w:numbering xmlns:ve="http://schemas.openxmlformats.org/markup-compatibility/2006" xmlns:o="urn:schemas-microsoft-com:office:office" xmlns:r="http://schemas.openxmlformats.org/officeDocument/2006/relationships" xmlns:m="http://schemas.openxmlformats.org/officeDocument/2006/math" xmlns:v="urn:schemas-microsoft-com:vml" xmlns:wp="http://schemas.openxmlformats.org/drawingml/2006/wordprocessingDrawing" xmlns:w10="urn:schemas-microsoft-com:office:word" xmlns:w="http://schemas.openxmlformats.org/wordprocessingml/2006/main" xmlns:wne="http://schemas.microsoft.com/office/word/2006/wordml">
   <w:abstractNum w:abstractNumId="0">
     <w:nsid w:val="63D07D0C"/>
     <w:multiLevelType w:val="hybridMultilevel"/>
@@ -20446,7 +20386,7 @@
 </file>
 
 <file path=word/styles.xml><?xml version="1.0" encoding="utf-8"?>
-<w:styles xmlns:mc="http://schemas.openxmlformats.org/markup-compatibility/2006" xmlns:r="http://schemas.openxmlformats.org/officeDocument/2006/relationships" xmlns:w="http://schemas.openxmlformats.org/wordprocessingml/2006/main" xmlns:w14="http://schemas.microsoft.com/office/word/2010/wordml" mc:Ignorable="w14">
+<w:styles xmlns:r="http://schemas.openxmlformats.org/officeDocument/2006/relationships" xmlns:w="http://schemas.openxmlformats.org/wordprocessingml/2006/main">
   <w:docDefaults>
     <w:rPrDefault>
       <w:rPr>
@@ -20835,6 +20775,7 @@
     <w:uiPriority w:val="99"/>
     <w:semiHidden/>
     <w:unhideWhenUsed/>
+    <w:qFormat/>
     <w:tblPr>
       <w:tblInd w:w="0" w:type="dxa"/>
       <w:tblCellMar>

</xml_diff>

<commit_message>
algunos cambios en la caratula
</commit_message>
<xml_diff>
--- a/01. Modelado de Negocio/Modelo_De_Negocio.docx
+++ b/01. Modelado de Negocio/Modelo_De_Negocio.docx
@@ -62,7 +62,6 @@
                   <w:calendar w:val="gregorian"/>
                 </w:date>
               </w:sdtPr>
-              <w:sdtEndPr/>
               <w:sdtContent>
                 <w:tc>
                   <w:tcPr>
@@ -141,6 +140,8 @@
             </w:tc>
           </w:tr>
         </w:tbl>
+        <w:bookmarkStart w:id="0" w:name="_GoBack" w:displacedByCustomXml="next"/>
+        <w:bookmarkEnd w:id="0" w:displacedByCustomXml="next"/>
         <w:sdt>
           <w:sdtPr>
             <w:rPr>
@@ -152,7 +153,6 @@
             <w:dataBinding w:prefixMappings="xmlns:ns0='http://schemas.openxmlformats.org/officeDocument/2006/extended-properties'" w:xpath="/ns0:Properties[1]/ns0:Company[1]" w:storeItemID="{6668398D-A668-4E3E-A5EB-62B293D839F1}"/>
             <w:text/>
           </w:sdtPr>
-          <w:sdtEndPr/>
           <w:sdtContent>
             <w:p>
               <w:pPr>
@@ -168,25 +168,9 @@
                 <w:rPr>
                   <w:sz w:val="36"/>
                   <w:szCs w:val="36"/>
-                  <w:lang w:val="es-ES_tradnl"/>
+                  <w:lang w:val="en-US"/>
                 </w:rPr>
-                <w:t>UN</w:t>
-              </w:r>
-              <w:r>
-                <w:rPr>
-                  <w:sz w:val="36"/>
-                  <w:szCs w:val="36"/>
-                  <w:lang w:val="es-ES_tradnl"/>
-                </w:rPr>
-                <w:t>IVERSIDAD TECNOLÓGICA NACIONAL</w:t>
-              </w:r>
-              <w:r>
-                <w:rPr>
-                  <w:sz w:val="36"/>
-                  <w:szCs w:val="36"/>
-                  <w:lang w:val="es-ES_tradnl"/>
-                </w:rPr>
-                <w:t xml:space="preserve"> FACULTAD REGIONAL CÓRDOBA</w:t>
+                <w:t>UNIVERSIDAD TECNOLÓGICA NACIONAL FACULTAD REGIONAL CÓRDOBA</w:t>
               </w:r>
             </w:p>
           </w:sdtContent>
@@ -274,7 +258,6 @@
                     <w:dataBinding w:prefixMappings="xmlns:ns0='http://schemas.openxmlformats.org/package/2006/metadata/core-properties' xmlns:ns1='http://purl.org/dc/elements/1.1/'" w:xpath="/ns0:coreProperties[1]/ns1:title[1]" w:storeItemID="{6C3C8BC8-F283-45AE-878A-BAB7291924A1}"/>
                     <w:text/>
                   </w:sdtPr>
-                  <w:sdtEndPr/>
                   <w:sdtContent>
                     <w:r>
                       <w:rPr>
@@ -283,7 +266,7 @@
                         <w:caps/>
                         <w:sz w:val="86"/>
                         <w:szCs w:val="86"/>
-                        <w:lang w:val="es-ES_tradnl"/>
+                        <w:lang w:val="en-US"/>
                       </w:rPr>
                       <w:t>PROYECTO FINAL</w:t>
                     </w:r>
@@ -319,7 +302,6 @@
                 <w:dataBinding w:prefixMappings="xmlns:ns0='http://schemas.microsoft.com/office/2006/coverPageProps'" w:xpath="/ns0:CoverPageProperties[1]/ns0:Abstract[1]" w:storeItemID="{55AF091B-3C7A-41E3-B477-F2FDAA23CFDA}"/>
                 <w:text/>
               </w:sdtPr>
-              <w:sdtEndPr/>
               <w:sdtContent>
                 <w:tc>
                   <w:tcPr>
@@ -337,6 +319,7 @@
                         <w:color w:val="7F7F7F" w:themeColor="background1" w:themeShade="7F"/>
                         <w:sz w:val="56"/>
                         <w:szCs w:val="56"/>
+                        <w:lang w:val="en-US"/>
                       </w:rPr>
                       <w:t>Modelo de Negocio</w:t>
                     </w:r>
@@ -412,21 +395,7 @@
             <w:rPr>
               <w:sz w:val="24"/>
             </w:rPr>
-            <w:t>“</w:t>
-          </w:r>
-          <w:proofErr w:type="spellStart"/>
-          <w:r>
-            <w:rPr>
-              <w:sz w:val="24"/>
-            </w:rPr>
-            <w:t>Eben-Ezer</w:t>
-          </w:r>
-          <w:proofErr w:type="spellEnd"/>
-          <w:r>
-            <w:rPr>
-              <w:sz w:val="24"/>
-            </w:rPr>
-            <w:t>”</w:t>
+            <w:t>“Eben-Ezer”</w:t>
           </w:r>
         </w:p>
         <w:p>
@@ -865,7 +834,6 @@
           <w:docPartUnique/>
         </w:docPartObj>
       </w:sdtPr>
-      <w:sdtEndPr/>
       <w:sdtContent>
         <w:p>
           <w:pPr>
@@ -896,7 +864,7 @@
           <w:r>
             <w:fldChar w:fldCharType="separate"/>
           </w:r>
-          <w:hyperlink w:anchor="_Toc308114275" w:history="1">
+          <w:hyperlink w:anchor="_Toc308685206" w:history="1">
             <w:r>
               <w:rPr>
                 <w:rStyle w:val="Hyperlink"/>
@@ -923,7 +891,7 @@
                 <w:noProof/>
                 <w:webHidden/>
               </w:rPr>
-              <w:instrText xml:space="preserve"> PAGEREF _Toc308114275 \h </w:instrText>
+              <w:instrText xml:space="preserve"> PAGEREF _Toc308685206 \h </w:instrText>
             </w:r>
             <w:r>
               <w:rPr>
@@ -965,7 +933,7 @@
               <w:lang w:val="en-US" w:bidi="ar-SA"/>
             </w:rPr>
           </w:pPr>
-          <w:hyperlink w:anchor="_Toc308114276" w:history="1">
+          <w:hyperlink w:anchor="_Toc308685207" w:history="1">
             <w:r>
               <w:rPr>
                 <w:rStyle w:val="Hyperlink"/>
@@ -992,7 +960,7 @@
                 <w:noProof/>
                 <w:webHidden/>
               </w:rPr>
-              <w:instrText xml:space="preserve"> PAGEREF _Toc308114276 \h </w:instrText>
+              <w:instrText xml:space="preserve"> PAGEREF _Toc308685207 \h </w:instrText>
             </w:r>
             <w:r>
               <w:rPr>
@@ -1034,7 +1002,7 @@
               <w:lang w:val="en-US" w:bidi="ar-SA"/>
             </w:rPr>
           </w:pPr>
-          <w:hyperlink w:anchor="_Toc308114277" w:history="1">
+          <w:hyperlink w:anchor="_Toc308685208" w:history="1">
             <w:r>
               <w:rPr>
                 <w:rStyle w:val="Hyperlink"/>
@@ -1061,7 +1029,7 @@
                 <w:noProof/>
                 <w:webHidden/>
               </w:rPr>
-              <w:instrText xml:space="preserve"> PAGEREF _Toc308114277 \h </w:instrText>
+              <w:instrText xml:space="preserve"> PAGEREF _Toc308685208 \h </w:instrText>
             </w:r>
             <w:r>
               <w:rPr>
@@ -1103,7 +1071,7 @@
               <w:lang w:val="en-US" w:bidi="ar-SA"/>
             </w:rPr>
           </w:pPr>
-          <w:hyperlink w:anchor="_Toc308114278" w:history="1">
+          <w:hyperlink w:anchor="_Toc308685209" w:history="1">
             <w:r>
               <w:rPr>
                 <w:rStyle w:val="Hyperlink"/>
@@ -1130,7 +1098,7 @@
                 <w:noProof/>
                 <w:webHidden/>
               </w:rPr>
-              <w:instrText xml:space="preserve"> PAGEREF _Toc308114278 \h </w:instrText>
+              <w:instrText xml:space="preserve"> PAGEREF _Toc308685209 \h </w:instrText>
             </w:r>
             <w:r>
               <w:rPr>
@@ -1172,7 +1140,7 @@
               <w:lang w:val="en-US" w:bidi="ar-SA"/>
             </w:rPr>
           </w:pPr>
-          <w:hyperlink w:anchor="_Toc308114279" w:history="1">
+          <w:hyperlink w:anchor="_Toc308685210" w:history="1">
             <w:r>
               <w:rPr>
                 <w:rStyle w:val="Hyperlink"/>
@@ -1199,7 +1167,7 @@
                 <w:noProof/>
                 <w:webHidden/>
               </w:rPr>
-              <w:instrText xml:space="preserve"> PAGEREF _Toc308114279 \h </w:instrText>
+              <w:instrText xml:space="preserve"> PAGEREF _Toc308685210 \h </w:instrText>
             </w:r>
             <w:r>
               <w:rPr>
@@ -1241,7 +1209,7 @@
               <w:lang w:val="en-US" w:bidi="ar-SA"/>
             </w:rPr>
           </w:pPr>
-          <w:hyperlink w:anchor="_Toc308114280" w:history="1">
+          <w:hyperlink w:anchor="_Toc308685211" w:history="1">
             <w:r>
               <w:rPr>
                 <w:rStyle w:val="Hyperlink"/>
@@ -1268,7 +1236,7 @@
                 <w:noProof/>
                 <w:webHidden/>
               </w:rPr>
-              <w:instrText xml:space="preserve"> PAGEREF _Toc308114280 \h </w:instrText>
+              <w:instrText xml:space="preserve"> PAGEREF _Toc308685211 \h </w:instrText>
             </w:r>
             <w:r>
               <w:rPr>
@@ -1310,7 +1278,7 @@
               <w:lang w:val="en-US" w:bidi="ar-SA"/>
             </w:rPr>
           </w:pPr>
-          <w:hyperlink w:anchor="_Toc308114281" w:history="1">
+          <w:hyperlink w:anchor="_Toc308685212" w:history="1">
             <w:r>
               <w:rPr>
                 <w:rStyle w:val="Hyperlink"/>
@@ -1337,7 +1305,7 @@
                 <w:noProof/>
                 <w:webHidden/>
               </w:rPr>
-              <w:instrText xml:space="preserve"> PAGEREF _Toc308114281 \h </w:instrText>
+              <w:instrText xml:space="preserve"> PAGEREF _Toc308685212 \h </w:instrText>
             </w:r>
             <w:r>
               <w:rPr>
@@ -1393,12 +1361,12 @@
       <w:pPr>
         <w:pStyle w:val="Heading1"/>
       </w:pPr>
-      <w:bookmarkStart w:id="0" w:name="_Toc308114275"/>
+      <w:bookmarkStart w:id="1" w:name="_Toc308685206"/>
       <w:r>
         <w:lastRenderedPageBreak/>
         <w:t>Introducción</w:t>
       </w:r>
-      <w:bookmarkEnd w:id="0"/>
+      <w:bookmarkEnd w:id="1"/>
     </w:p>
     <w:p>
       <w:pPr>
@@ -1661,25 +1629,25 @@
       <w:pPr>
         <w:pStyle w:val="Heading1"/>
       </w:pPr>
-      <w:bookmarkStart w:id="1" w:name="_Toc308114276"/>
+      <w:bookmarkStart w:id="2" w:name="_Toc308685207"/>
       <w:r>
         <w:lastRenderedPageBreak/>
         <w:t>Modelado de Casos de Usos del Sistema de Negocio</w:t>
       </w:r>
-      <w:bookmarkEnd w:id="1"/>
+      <w:bookmarkEnd w:id="2"/>
     </w:p>
     <w:p>
       <w:pPr>
         <w:pStyle w:val="Heading2"/>
       </w:pPr>
-      <w:bookmarkStart w:id="2" w:name="_Toc308114277"/>
+      <w:bookmarkStart w:id="3" w:name="_Toc308685208"/>
       <w:r>
         <w:t>Definición de Actores</w:t>
       </w:r>
       <w:r>
         <w:t xml:space="preserve"> del Negocio</w:t>
       </w:r>
-      <w:bookmarkEnd w:id="2"/>
+      <w:bookmarkEnd w:id="3"/>
     </w:p>
     <w:p>
       <w:pPr>
@@ -1888,15 +1856,14 @@
       <w:pPr>
         <w:pStyle w:val="Heading2"/>
       </w:pPr>
-      <w:bookmarkStart w:id="3" w:name="_Toc308114278"/>
+      <w:bookmarkStart w:id="4" w:name="_Toc308685209"/>
       <w:r>
         <w:lastRenderedPageBreak/>
         <w:t>Diagrama de Casos de Uso del Negocio</w:t>
       </w:r>
-      <w:bookmarkEnd w:id="3"/>
+      <w:bookmarkEnd w:id="4"/>
     </w:p>
     <w:p>
-      <w:bookmarkStart w:id="4" w:name="_GoBack"/>
       <w:r>
         <w:rPr>
           <w:noProof/>
@@ -1936,7 +1903,7 @@
                     </pic:cNvPicPr>
                   </pic:nvPicPr>
                   <pic:blipFill>
-                    <a:blip r:embed="rId10">
+                    <a:blip r:embed="rId9">
                       <a:extLst>
                         <a:ext uri="{28A0092B-C50C-407E-A947-70E740481C1C}">
                           <a14:useLocalDpi xmlns:a14="http://schemas.microsoft.com/office/drawing/2010/main" val="0"/>
@@ -1973,7 +1940,6 @@
           </wp:anchor>
         </w:drawing>
       </w:r>
-      <w:bookmarkEnd w:id="4"/>
     </w:p>
     <w:p>
       <w:pPr>
@@ -2042,7 +2008,7 @@
                     </pic:cNvPicPr>
                   </pic:nvPicPr>
                   <pic:blipFill>
-                    <a:blip r:embed="rId11">
+                    <a:blip r:embed="rId10">
                       <a:extLst>
                         <a:ext uri="{28A0092B-C50C-407E-A947-70E740481C1C}">
                           <a14:useLocalDpi xmlns:a14="http://schemas.microsoft.com/office/drawing/2010/main" val="0"/>
@@ -2099,7 +2065,7 @@
       <w:pPr>
         <w:pStyle w:val="Heading2"/>
       </w:pPr>
-      <w:bookmarkStart w:id="5" w:name="_Toc308114279"/>
+      <w:bookmarkStart w:id="5" w:name="_Toc308685210"/>
       <w:r>
         <w:lastRenderedPageBreak/>
         <w:t>Definición de Casos de Uso del negocio</w:t>
@@ -2303,14 +2269,12 @@
             </w:tcBorders>
           </w:tcPr>
           <w:p>
-            <w:proofErr w:type="spellStart"/>
             <w:r>
               <w:t>Empresa</w:t>
             </w:r>
             <w:r>
               <w:t>Cliente</w:t>
             </w:r>
-            <w:proofErr w:type="spellEnd"/>
           </w:p>
         </w:tc>
         <w:tc>
@@ -2731,14 +2695,12 @@
             </w:tcBorders>
           </w:tcPr>
           <w:p>
-            <w:proofErr w:type="spellStart"/>
             <w:r>
               <w:t>Empresa</w:t>
             </w:r>
             <w:r>
               <w:t>Cliente</w:t>
             </w:r>
-            <w:proofErr w:type="spellEnd"/>
           </w:p>
         </w:tc>
         <w:tc>
@@ -3186,14 +3148,12 @@
             </w:tcBorders>
           </w:tcPr>
           <w:p>
-            <w:proofErr w:type="spellStart"/>
             <w:r>
               <w:t>Empresa</w:t>
             </w:r>
             <w:r>
               <w:t>Cliente</w:t>
             </w:r>
-            <w:proofErr w:type="spellEnd"/>
           </w:p>
         </w:tc>
         <w:tc>
@@ -3661,11 +3621,9 @@
             </w:tcBorders>
           </w:tcPr>
           <w:p>
-            <w:proofErr w:type="spellStart"/>
             <w:r>
               <w:t>EmpresaCliente</w:t>
             </w:r>
-            <w:proofErr w:type="spellEnd"/>
           </w:p>
         </w:tc>
         <w:tc>
@@ -4158,11 +4116,9 @@
             </w:tcBorders>
           </w:tcPr>
           <w:p>
-            <w:proofErr w:type="spellStart"/>
             <w:r>
               <w:t>EmpresaCliente</w:t>
             </w:r>
-            <w:proofErr w:type="spellEnd"/>
           </w:p>
         </w:tc>
         <w:tc>
@@ -4670,11 +4626,9 @@
             </w:tcBorders>
           </w:tcPr>
           <w:p>
-            <w:proofErr w:type="spellStart"/>
             <w:r>
               <w:t>EmpresaCliente</w:t>
             </w:r>
-            <w:proofErr w:type="spellEnd"/>
           </w:p>
         </w:tc>
         <w:tc>
@@ -7055,25 +7009,7 @@
                 <w:sz w:val="22"/>
                 <w:szCs w:val="22"/>
               </w:rPr>
-              <w:t xml:space="preserve"> Depósito de Productos </w:t>
-            </w:r>
-            <w:proofErr w:type="gramStart"/>
-            <w:r>
-              <w:rPr>
-                <w:rFonts w:asciiTheme="minorHAnsi" w:hAnsiTheme="minorHAnsi"/>
-                <w:sz w:val="22"/>
-                <w:szCs w:val="22"/>
-              </w:rPr>
-              <w:t>Terminados(</w:t>
-            </w:r>
-            <w:proofErr w:type="gramEnd"/>
-            <w:r>
-              <w:rPr>
-                <w:rFonts w:asciiTheme="minorHAnsi" w:hAnsiTheme="minorHAnsi"/>
-                <w:sz w:val="22"/>
-                <w:szCs w:val="22"/>
-              </w:rPr>
-              <w:t xml:space="preserve">EDPT) </w:t>
+              <w:t xml:space="preserve"> Depósito de Productos Terminados(EDPT) </w:t>
             </w:r>
             <w:r>
               <w:rPr>
@@ -7358,11 +7294,9 @@
             </w:tcBorders>
           </w:tcPr>
           <w:p>
-            <w:proofErr w:type="spellStart"/>
             <w:r>
               <w:t>EmpresaCliente</w:t>
             </w:r>
-            <w:proofErr w:type="spellEnd"/>
           </w:p>
         </w:tc>
         <w:tc>
@@ -9961,15 +9895,7 @@
               <w:t>C) elabora un informe detallando los defectos encontrados en los productos importados recibidos</w:t>
             </w:r>
             <w:r>
-              <w:t xml:space="preserve">, especificando el criterio </w:t>
-            </w:r>
-            <w:proofErr w:type="gramStart"/>
-            <w:r>
-              <w:t>( por</w:t>
-            </w:r>
-            <w:proofErr w:type="gramEnd"/>
-            <w:r>
-              <w:t xml:space="preserve"> proveedor, por producto o según un periodo determinado)</w:t>
+              <w:t>, especificando el criterio ( por proveedor, por producto o según un periodo determinado)</w:t>
             </w:r>
             <w:r>
               <w:t>, su clasificación según los niveles de calidad encontrados y se determinan como aceptados en caso de cumplir con la calidad contratada y como defectuosos en caso contrario.</w:t>
@@ -13281,15 +13207,7 @@
               <w:t xml:space="preserve"> del Viajante. Dependiendo de los pedidos del cliente y sus estados, se definirán, para cada domicilio del listado, qué acciones se deberían realizar por parte del </w:t>
             </w:r>
             <w:r>
-              <w:t xml:space="preserve">Viajante y se guardara la fecha de la supuesta visita para poder </w:t>
-            </w:r>
-            <w:proofErr w:type="spellStart"/>
-            <w:r>
-              <w:t>agendar</w:t>
-            </w:r>
-            <w:proofErr w:type="spellEnd"/>
-            <w:r>
-              <w:t xml:space="preserve"> el próximo encuentro.</w:t>
+              <w:t>Viajante y se guardara la fecha de la supuesta visita para poder agendar el próximo encuentro.</w:t>
             </w:r>
           </w:p>
           <w:p>
@@ -19722,7 +19640,7 @@
       <w:pPr>
         <w:pStyle w:val="Heading1"/>
       </w:pPr>
-      <w:bookmarkStart w:id="6" w:name="_Toc308114280"/>
+      <w:bookmarkStart w:id="6" w:name="_Toc308685211"/>
       <w:r>
         <w:lastRenderedPageBreak/>
         <w:t>Modelo de Objetos del Dominio del Problema</w:t>
@@ -19788,8 +19706,8 @@
             <o:lock v:ext="edit" text="t" shapetype="t"/>
           </v:shapetype>
           <v:shape id="_x0000_s1026" type="#_x0000_t136" style="position:absolute;left:0;text-align:left;margin-left:.3pt;margin-top:314.25pt;width:424.45pt;height:62.8pt;rotation:3035519fd;z-index:251660288">
-            <v:fill r:id="rId12" o:title=""/>
-            <v:stroke r:id="rId12" o:title=""/>
+            <v:fill r:id="rId11" o:title=""/>
+            <v:stroke r:id="rId11" o:title=""/>
             <v:shadow color="#868686"/>
             <v:textpath style="font-family:&quot;Arial Black&quot;;v-text-kern:t" trim="t" fitpath="t" string="Sacar esta página y poner el MODP&#10;"/>
           </v:shape>
@@ -19803,7 +19721,7 @@
       <w:pPr>
         <w:pStyle w:val="Heading1"/>
       </w:pPr>
-      <w:bookmarkStart w:id="7" w:name="_Toc308114281"/>
+      <w:bookmarkStart w:id="7" w:name="_Toc308685212"/>
       <w:r>
         <w:rPr>
           <w:noProof/>
@@ -19844,7 +19762,7 @@
                     </pic:cNvPicPr>
                   </pic:nvPicPr>
                   <pic:blipFill>
-                    <a:blip r:embed="rId13">
+                    <a:blip r:embed="rId12">
                       <a:extLst>
                         <a:ext uri="{28A0092B-C50C-407E-A947-70E740481C1C}">
                           <a14:useLocalDpi xmlns:a14="http://schemas.microsoft.com/office/drawing/2010/main" val="0"/>
@@ -19894,8 +19812,8 @@
     </w:p>
     <w:p/>
     <w:sectPr>
-      <w:headerReference w:type="default" r:id="rId14"/>
-      <w:footerReference w:type="default" r:id="rId15"/>
+      <w:headerReference w:type="default" r:id="rId13"/>
+      <w:footerReference w:type="default" r:id="rId14"/>
       <w:pgSz w:w="11906" w:h="16838"/>
       <w:pgMar w:top="1417" w:right="1701" w:bottom="1417" w:left="1701" w:header="708" w:footer="708" w:gutter="0"/>
       <w:cols w:space="708"/>
@@ -19985,39 +19903,8 @@
               <w:szCs w:val="18"/>
               <w:lang w:val="es-AR"/>
             </w:rPr>
-            <w:t xml:space="preserve">Agüero, </w:t>
+            <w:t>Agüero, Nafria, Pisciolari, Quiroga, Waisman</w:t>
           </w:r>
-          <w:proofErr w:type="spellStart"/>
-          <w:r>
-            <w:rPr>
-              <w:rFonts w:ascii="Arial" w:hAnsi="Arial" w:cs="Arial"/>
-              <w:sz w:val="18"/>
-              <w:szCs w:val="18"/>
-              <w:lang w:val="es-AR"/>
-            </w:rPr>
-            <w:t>Nafria</w:t>
-          </w:r>
-          <w:proofErr w:type="spellEnd"/>
-          <w:r>
-            <w:rPr>
-              <w:rFonts w:ascii="Arial" w:hAnsi="Arial" w:cs="Arial"/>
-              <w:sz w:val="18"/>
-              <w:szCs w:val="18"/>
-              <w:lang w:val="es-AR"/>
-            </w:rPr>
-            <w:t xml:space="preserve">, Pisciolari, Quiroga, </w:t>
-          </w:r>
-          <w:proofErr w:type="spellStart"/>
-          <w:r>
-            <w:rPr>
-              <w:rFonts w:ascii="Arial" w:hAnsi="Arial" w:cs="Arial"/>
-              <w:sz w:val="18"/>
-              <w:szCs w:val="18"/>
-              <w:lang w:val="es-AR"/>
-            </w:rPr>
-            <w:t>Waisman</w:t>
-          </w:r>
-          <w:proofErr w:type="spellEnd"/>
         </w:p>
       </w:tc>
       <w:tc>
@@ -20078,7 +19965,7 @@
               <w:sz w:val="18"/>
               <w:szCs w:val="18"/>
             </w:rPr>
-            <w:t>7</w:t>
+            <w:t>28</w:t>
           </w:r>
           <w:r>
             <w:rPr>
@@ -20257,13 +20144,7 @@
             <w:rPr>
               <w:szCs w:val="16"/>
             </w:rPr>
-            <w:t xml:space="preserve"> </w:t>
-          </w:r>
-          <w:r>
-            <w:rPr>
-              <w:szCs w:val="16"/>
-            </w:rPr>
-            <w:t>Proyecto Final</w:t>
+            <w:t xml:space="preserve"> Proyecto Final</w:t>
           </w:r>
         </w:p>
       </w:tc>
@@ -20285,13 +20166,7 @@
             <w:rPr>
               <w:szCs w:val="16"/>
             </w:rPr>
-            <w:t xml:space="preserve">       </w:t>
-          </w:r>
-          <w:r>
-            <w:rPr>
-              <w:szCs w:val="16"/>
-            </w:rPr>
-            <w:t>Facultad Regional Córdoba</w:t>
+            <w:t xml:space="preserve">       Facultad Regional Córdoba</w:t>
           </w:r>
         </w:p>
       </w:tc>
@@ -21612,196 +21487,6 @@
 </w:styles>
 </file>
 
-<file path=word/stylesWithEffects.xml><?xml version="1.0" encoding="utf-8"?>
-<w:styles xmlns:wpc="http://schemas.microsoft.com/office/word/2010/wordprocessingCanvas" xmlns:mc="http://schemas.openxmlformats.org/markup-compatibility/2006" xmlns:o="urn:schemas-microsoft-com:office:office" xmlns:r="http://schemas.openxmlformats.org/officeDocument/2006/relationships" xmlns:m="http://schemas.openxmlformats.org/officeDocument/2006/math" xmlns:v="urn:schemas-microsoft-com:vml" xmlns:wp14="http://schemas.microsoft.com/office/word/2010/wordprocessingDrawing" xmlns:wp="http://schemas.openxmlformats.org/drawingml/2006/wordprocessingDrawing" xmlns:w10="urn:schemas-microsoft-com:office:word" xmlns:w="http://schemas.openxmlformats.org/wordprocessingml/2006/main" xmlns:w14="http://schemas.microsoft.com/office/word/2010/wordml" xmlns:wpg="http://schemas.microsoft.com/office/word/2010/wordprocessingGroup" xmlns:wpi="http://schemas.microsoft.com/office/word/2010/wordprocessingInk" xmlns:wne="http://schemas.microsoft.com/office/word/2006/wordml" xmlns:wps="http://schemas.microsoft.com/office/word/2010/wordprocessingShape" mc:Ignorable="w14 wp14">
-  <w:docDefaults>
-    <w:rPrDefault>
-      <w:rPr>
-        <w:rFonts w:asciiTheme="minorHAnsi" w:eastAsiaTheme="minorEastAsia" w:hAnsiTheme="minorHAnsi" w:cstheme="minorBidi"/>
-        <w:sz w:val="22"/>
-        <w:szCs w:val="22"/>
-        <w:lang w:val="es-AR" w:eastAsia="es-AR" w:bidi="ar-SA"/>
-      </w:rPr>
-    </w:rPrDefault>
-    <w:pPrDefault>
-      <w:pPr>
-        <w:spacing w:after="200" w:line="276" w:lineRule="auto"/>
-      </w:pPr>
-    </w:pPrDefault>
-  </w:docDefaults>
-  <w:latentStyles w:defLockedState="0" w:defUIPriority="99" w:defSemiHidden="1" w:defUnhideWhenUsed="1" w:defQFormat="0" w:count="267">
-    <w:lsdException w:name="Normal" w:semiHidden="0" w:uiPriority="0" w:unhideWhenUsed="0" w:qFormat="1"/>
-    <w:lsdException w:name="heading 1" w:semiHidden="0" w:uiPriority="9" w:unhideWhenUsed="0" w:qFormat="1"/>
-    <w:lsdException w:name="heading 2" w:uiPriority="9" w:qFormat="1"/>
-    <w:lsdException w:name="heading 3" w:uiPriority="9" w:qFormat="1"/>
-    <w:lsdException w:name="heading 4" w:uiPriority="9" w:qFormat="1"/>
-    <w:lsdException w:name="heading 5" w:uiPriority="9" w:qFormat="1"/>
-    <w:lsdException w:name="heading 6" w:uiPriority="9" w:qFormat="1"/>
-    <w:lsdException w:name="heading 7" w:uiPriority="9" w:qFormat="1"/>
-    <w:lsdException w:name="heading 8" w:uiPriority="9" w:qFormat="1"/>
-    <w:lsdException w:name="heading 9" w:uiPriority="9" w:qFormat="1"/>
-    <w:lsdException w:name="toc 1" w:uiPriority="39"/>
-    <w:lsdException w:name="toc 2" w:uiPriority="39"/>
-    <w:lsdException w:name="toc 3" w:uiPriority="39"/>
-    <w:lsdException w:name="toc 4" w:uiPriority="39"/>
-    <w:lsdException w:name="toc 5" w:uiPriority="39"/>
-    <w:lsdException w:name="toc 6" w:uiPriority="39"/>
-    <w:lsdException w:name="toc 7" w:uiPriority="39"/>
-    <w:lsdException w:name="toc 8" w:uiPriority="39"/>
-    <w:lsdException w:name="toc 9" w:uiPriority="39"/>
-    <w:lsdException w:name="caption" w:uiPriority="35" w:qFormat="1"/>
-    <w:lsdException w:name="Title" w:semiHidden="0" w:uiPriority="10" w:unhideWhenUsed="0" w:qFormat="1"/>
-    <w:lsdException w:name="Default Paragraph Font" w:uiPriority="1"/>
-    <w:lsdException w:name="Subtitle" w:semiHidden="0" w:uiPriority="11" w:unhideWhenUsed="0" w:qFormat="1"/>
-    <w:lsdException w:name="Strong" w:semiHidden="0" w:uiPriority="22" w:unhideWhenUsed="0" w:qFormat="1"/>
-    <w:lsdException w:name="Emphasis" w:semiHidden="0" w:uiPriority="20" w:unhideWhenUsed="0" w:qFormat="1"/>
-    <w:lsdException w:name="Table Grid" w:semiHidden="0" w:uiPriority="59" w:unhideWhenUsed="0"/>
-    <w:lsdException w:name="Placeholder Text" w:unhideWhenUsed="0"/>
-    <w:lsdException w:name="No Spacing" w:semiHidden="0" w:uiPriority="1" w:unhideWhenUsed="0" w:qFormat="1"/>
-    <w:lsdException w:name="Light Shading" w:semiHidden="0" w:uiPriority="60" w:unhideWhenUsed="0"/>
-    <w:lsdException w:name="Light List" w:semiHidden="0" w:uiPriority="61" w:unhideWhenUsed="0"/>
-    <w:lsdException w:name="Light Grid" w:semiHidden="0" w:uiPriority="62" w:unhideWhenUsed="0"/>
-    <w:lsdException w:name="Medium Shading 1" w:semiHidden="0" w:uiPriority="63" w:unhideWhenUsed="0"/>
-    <w:lsdException w:name="Medium Shading 2" w:semiHidden="0" w:uiPriority="64" w:unhideWhenUsed="0"/>
-    <w:lsdException w:name="Medium List 1" w:semiHidden="0" w:uiPriority="65" w:unhideWhenUsed="0"/>
-    <w:lsdException w:name="Medium List 2" w:semiHidden="0" w:uiPriority="66" w:unhideWhenUsed="0"/>
-    <w:lsdException w:name="Medium Grid 1" w:semiHidden="0" w:uiPriority="67" w:unhideWhenUsed="0"/>
-    <w:lsdException w:name="Medium Grid 2" w:semiHidden="0" w:uiPriority="68" w:unhideWhenUsed="0"/>
-    <w:lsdException w:name="Medium Grid 3" w:semiHidden="0" w:uiPriority="69" w:unhideWhenUsed="0"/>
-    <w:lsdException w:name="Dark List" w:semiHidden="0" w:uiPriority="70" w:unhideWhenUsed="0"/>
-    <w:lsdException w:name="Colorful Shading" w:semiHidden="0" w:uiPriority="71" w:unhideWhenUsed="0"/>
-    <w:lsdException w:name="Colorful List" w:semiHidden="0" w:uiPriority="72" w:unhideWhenUsed="0"/>
-    <w:lsdException w:name="Colorful Grid" w:semiHidden="0" w:uiPriority="73" w:unhideWhenUsed="0"/>
-    <w:lsdException w:name="Light Shading Accent 1" w:semiHidden="0" w:uiPriority="60" w:unhideWhenUsed="0"/>
-    <w:lsdException w:name="Light List Accent 1" w:semiHidden="0" w:uiPriority="61" w:unhideWhenUsed="0"/>
-    <w:lsdException w:name="Light Grid Accent 1" w:semiHidden="0" w:uiPriority="62" w:unhideWhenUsed="0"/>
-    <w:lsdException w:name="Medium Shading 1 Accent 1" w:semiHidden="0" w:uiPriority="63" w:unhideWhenUsed="0"/>
-    <w:lsdException w:name="Medium Shading 2 Accent 1" w:semiHidden="0" w:uiPriority="64" w:unhideWhenUsed="0"/>
-    <w:lsdException w:name="Medium List 1 Accent 1" w:semiHidden="0" w:uiPriority="65" w:unhideWhenUsed="0"/>
-    <w:lsdException w:name="Revision" w:unhideWhenUsed="0"/>
-    <w:lsdException w:name="List Paragraph" w:semiHidden="0" w:uiPriority="34" w:unhideWhenUsed="0" w:qFormat="1"/>
-    <w:lsdException w:name="Quote" w:semiHidden="0" w:uiPriority="29" w:unhideWhenUsed="0" w:qFormat="1"/>
-    <w:lsdException w:name="Intense Quote" w:semiHidden="0" w:uiPriority="30" w:unhideWhenUsed="0" w:qFormat="1"/>
-    <w:lsdException w:name="Medium List 2 Accent 1" w:semiHidden="0" w:uiPriority="66" w:unhideWhenUsed="0"/>
-    <w:lsdException w:name="Medium Grid 1 Accent 1" w:semiHidden="0" w:uiPriority="67" w:unhideWhenUsed="0"/>
-    <w:lsdException w:name="Medium Grid 2 Accent 1" w:semiHidden="0" w:uiPriority="68" w:unhideWhenUsed="0"/>
-    <w:lsdException w:name="Medium Grid 3 Accent 1" w:semiHidden="0" w:uiPriority="69" w:unhideWhenUsed="0"/>
-    <w:lsdException w:name="Dark List Accent 1" w:semiHidden="0" w:uiPriority="70" w:unhideWhenUsed="0"/>
-    <w:lsdException w:name="Colorful Shading Accent 1" w:semiHidden="0" w:uiPriority="71" w:unhideWhenUsed="0"/>
-    <w:lsdException w:name="Colorful List Accent 1" w:semiHidden="0" w:uiPriority="72" w:unhideWhenUsed="0"/>
-    <w:lsdException w:name="Colorful Grid Accent 1" w:semiHidden="0" w:uiPriority="73" w:unhideWhenUsed="0"/>
-    <w:lsdException w:name="Light Shading Accent 2" w:semiHidden="0" w:uiPriority="60" w:unhideWhenUsed="0"/>
-    <w:lsdException w:name="Light List Accent 2" w:semiHidden="0" w:uiPriority="61" w:unhideWhenUsed="0"/>
-    <w:lsdException w:name="Light Grid Accent 2" w:semiHidden="0" w:uiPriority="62" w:unhideWhenUsed="0"/>
-    <w:lsdException w:name="Medium Shading 1 Accent 2" w:semiHidden="0" w:uiPriority="63" w:unhideWhenUsed="0"/>
-    <w:lsdException w:name="Medium Shading 2 Accent 2" w:semiHidden="0" w:uiPriority="64" w:unhideWhenUsed="0"/>
-    <w:lsdException w:name="Medium List 1 Accent 2" w:semiHidden="0" w:uiPriority="65" w:unhideWhenUsed="0"/>
-    <w:lsdException w:name="Medium List 2 Accent 2" w:semiHidden="0" w:uiPriority="66" w:unhideWhenUsed="0"/>
-    <w:lsdException w:name="Medium Grid 1 Accent 2" w:semiHidden="0" w:uiPriority="67" w:unhideWhenUsed="0"/>
-    <w:lsdException w:name="Medium Grid 2 Accent 2" w:semiHidden="0" w:uiPriority="68" w:unhideWhenUsed="0"/>
-    <w:lsdException w:name="Medium Grid 3 Accent 2" w:semiHidden="0" w:uiPriority="69" w:unhideWhenUsed="0"/>
-    <w:lsdException w:name="Dark List Accent 2" w:semiHidden="0" w:uiPriority="70" w:unhideWhenUsed="0"/>
-    <w:lsdException w:name="Colorful Shading Accent 2" w:semiHidden="0" w:uiPriority="71" w:unhideWhenUsed="0"/>
-    <w:lsdException w:name="Colorful List Accent 2" w:semiHidden="0" w:uiPriority="72" w:unhideWhenUsed="0"/>
-    <w:lsdException w:name="Colorful Grid Accent 2" w:semiHidden="0" w:uiPriority="73" w:unhideWhenUsed="0"/>
-    <w:lsdException w:name="Light Shading Accent 3" w:semiHidden="0" w:uiPriority="60" w:unhideWhenUsed="0"/>
-    <w:lsdException w:name="Light List Accent 3" w:semiHidden="0" w:uiPriority="61" w:unhideWhenUsed="0"/>
-    <w:lsdException w:name="Light Grid Accent 3" w:semiHidden="0" w:uiPriority="62" w:unhideWhenUsed="0"/>
-    <w:lsdException w:name="Medium Shading 1 Accent 3" w:semiHidden="0" w:uiPriority="63" w:unhideWhenUsed="0"/>
-    <w:lsdException w:name="Medium Shading 2 Accent 3" w:semiHidden="0" w:uiPriority="64" w:unhideWhenUsed="0"/>
-    <w:lsdException w:name="Medium List 1 Accent 3" w:semiHidden="0" w:uiPriority="65" w:unhideWhenUsed="0"/>
-    <w:lsdException w:name="Medium List 2 Accent 3" w:semiHidden="0" w:uiPriority="66" w:unhideWhenUsed="0"/>
-    <w:lsdException w:name="Medium Grid 1 Accent 3" w:semiHidden="0" w:uiPriority="67" w:unhideWhenUsed="0"/>
-    <w:lsdException w:name="Medium Grid 2 Accent 3" w:semiHidden="0" w:uiPriority="68" w:unhideWhenUsed="0"/>
-    <w:lsdException w:name="Medium Grid 3 Accent 3" w:semiHidden="0" w:uiPriority="69" w:unhideWhenUsed="0"/>
-    <w:lsdException w:name="Dark List Accent 3" w:semiHidden="0" w:uiPriority="70" w:unhideWhenUsed="0"/>
-    <w:lsdException w:name="Colorful Shading Accent 3" w:semiHidden="0" w:uiPriority="71" w:unhideWhenUsed="0"/>
-    <w:lsdException w:name="Colorful List Accent 3" w:semiHidden="0" w:uiPriority="72" w:unhideWhenUsed="0"/>
-    <w:lsdException w:name="Colorful Grid Accent 3" w:semiHidden="0" w:uiPriority="73" w:unhideWhenUsed="0"/>
-    <w:lsdException w:name="Light Shading Accent 4" w:semiHidden="0" w:uiPriority="60" w:unhideWhenUsed="0"/>
-    <w:lsdException w:name="Light List Accent 4" w:semiHidden="0" w:uiPriority="61" w:unhideWhenUsed="0"/>
-    <w:lsdException w:name="Light Grid Accent 4" w:semiHidden="0" w:uiPriority="62" w:unhideWhenUsed="0"/>
-    <w:lsdException w:name="Medium Shading 1 Accent 4" w:semiHidden="0" w:uiPriority="63" w:unhideWhenUsed="0"/>
-    <w:lsdException w:name="Medium Shading 2 Accent 4" w:semiHidden="0" w:uiPriority="64" w:unhideWhenUsed="0"/>
-    <w:lsdException w:name="Medium List 1 Accent 4" w:semiHidden="0" w:uiPriority="65" w:unhideWhenUsed="0"/>
-    <w:lsdException w:name="Medium List 2 Accent 4" w:semiHidden="0" w:uiPriority="66" w:unhideWhenUsed="0"/>
-    <w:lsdException w:name="Medium Grid 1 Accent 4" w:semiHidden="0" w:uiPriority="67" w:unhideWhenUsed="0"/>
-    <w:lsdException w:name="Medium Grid 2 Accent 4" w:semiHidden="0" w:uiPriority="68" w:unhideWhenUsed="0"/>
-    <w:lsdException w:name="Medium Grid 3 Accent 4" w:semiHidden="0" w:uiPriority="69" w:unhideWhenUsed="0"/>
-    <w:lsdException w:name="Dark List Accent 4" w:semiHidden="0" w:uiPriority="70" w:unhideWhenUsed="0"/>
-    <w:lsdException w:name="Colorful Shading Accent 4" w:semiHidden="0" w:uiPriority="71" w:unhideWhenUsed="0"/>
-    <w:lsdException w:name="Colorful List Accent 4" w:semiHidden="0" w:uiPriority="72" w:unhideWhenUsed="0"/>
-    <w:lsdException w:name="Colorful Grid Accent 4" w:semiHidden="0" w:uiPriority="73" w:unhideWhenUsed="0"/>
-    <w:lsdException w:name="Light Shading Accent 5" w:semiHidden="0" w:uiPriority="60" w:unhideWhenUsed="0"/>
-    <w:lsdException w:name="Light List Accent 5" w:semiHidden="0" w:uiPriority="61" w:unhideWhenUsed="0"/>
-    <w:lsdException w:name="Light Grid Accent 5" w:semiHidden="0" w:uiPriority="62" w:unhideWhenUsed="0"/>
-    <w:lsdException w:name="Medium Shading 1 Accent 5" w:semiHidden="0" w:uiPriority="63" w:unhideWhenUsed="0"/>
-    <w:lsdException w:name="Medium Shading 2 Accent 5" w:semiHidden="0" w:uiPriority="64" w:unhideWhenUsed="0"/>
-    <w:lsdException w:name="Medium List 1 Accent 5" w:semiHidden="0" w:uiPriority="65" w:unhideWhenUsed="0"/>
-    <w:lsdException w:name="Medium List 2 Accent 5" w:semiHidden="0" w:uiPriority="66" w:unhideWhenUsed="0"/>
-    <w:lsdException w:name="Medium Grid 1 Accent 5" w:semiHidden="0" w:uiPriority="67" w:unhideWhenUsed="0"/>
-    <w:lsdException w:name="Medium Grid 2 Accent 5" w:semiHidden="0" w:uiPriority="68" w:unhideWhenUsed="0"/>
-    <w:lsdException w:name="Medium Grid 3 Accent 5" w:semiHidden="0" w:uiPriority="69" w:unhideWhenUsed="0"/>
-    <w:lsdException w:name="Dark List Accent 5" w:semiHidden="0" w:uiPriority="70" w:unhideWhenUsed="0"/>
-    <w:lsdException w:name="Colorful Shading Accent 5" w:semiHidden="0" w:uiPriority="71" w:unhideWhenUsed="0"/>
-    <w:lsdException w:name="Colorful List Accent 5" w:semiHidden="0" w:uiPriority="72" w:unhideWhenUsed="0"/>
-    <w:lsdException w:name="Colorful Grid Accent 5" w:semiHidden="0" w:uiPriority="73" w:unhideWhenUsed="0"/>
-    <w:lsdException w:name="Light Shading Accent 6" w:semiHidden="0" w:uiPriority="60" w:unhideWhenUsed="0"/>
-    <w:lsdException w:name="Light List Accent 6" w:semiHidden="0" w:uiPriority="61" w:unhideWhenUsed="0"/>
-    <w:lsdException w:name="Light Grid Accent 6" w:semiHidden="0" w:uiPriority="62" w:unhideWhenUsed="0"/>
-    <w:lsdException w:name="Medium Shading 1 Accent 6" w:semiHidden="0" w:uiPriority="63" w:unhideWhenUsed="0"/>
-    <w:lsdException w:name="Medium Shading 2 Accent 6" w:semiHidden="0" w:uiPriority="64" w:unhideWhenUsed="0"/>
-    <w:lsdException w:name="Medium List 1 Accent 6" w:semiHidden="0" w:uiPriority="65" w:unhideWhenUsed="0"/>
-    <w:lsdException w:name="Medium List 2 Accent 6" w:semiHidden="0" w:uiPriority="66" w:unhideWhenUsed="0"/>
-    <w:lsdException w:name="Medium Grid 1 Accent 6" w:semiHidden="0" w:uiPriority="67" w:unhideWhenUsed="0"/>
-    <w:lsdException w:name="Medium Grid 2 Accent 6" w:semiHidden="0" w:uiPriority="68" w:unhideWhenUsed="0"/>
-    <w:lsdException w:name="Medium Grid 3 Accent 6" w:semiHidden="0" w:uiPriority="69" w:unhideWhenUsed="0"/>
-    <w:lsdException w:name="Dark List Accent 6" w:semiHidden="0" w:uiPriority="70" w:unhideWhenUsed="0"/>
-    <w:lsdException w:name="Colorful Shading Accent 6" w:semiHidden="0" w:uiPriority="71" w:unhideWhenUsed="0"/>
-    <w:lsdException w:name="Colorful List Accent 6" w:semiHidden="0" w:uiPriority="72" w:unhideWhenUsed="0"/>
-    <w:lsdException w:name="Colorful Grid Accent 6" w:semiHidden="0" w:uiPriority="73" w:unhideWhenUsed="0"/>
-    <w:lsdException w:name="Subtle Emphasis" w:semiHidden="0" w:uiPriority="19" w:unhideWhenUsed="0" w:qFormat="1"/>
-    <w:lsdException w:name="Intense Emphasis" w:semiHidden="0" w:uiPriority="21" w:unhideWhenUsed="0" w:qFormat="1"/>
-    <w:lsdException w:name="Subtle Reference" w:semiHidden="0" w:uiPriority="31" w:unhideWhenUsed="0" w:qFormat="1"/>
-    <w:lsdException w:name="Intense Reference" w:semiHidden="0" w:uiPriority="32" w:unhideWhenUsed="0" w:qFormat="1"/>
-    <w:lsdException w:name="Book Title" w:semiHidden="0" w:uiPriority="33" w:unhideWhenUsed="0" w:qFormat="1"/>
-    <w:lsdException w:name="Bibliography" w:uiPriority="37"/>
-    <w:lsdException w:name="TOC Heading" w:uiPriority="39" w:qFormat="1"/>
-  </w:latentStyles>
-  <w:style w:type="paragraph" w:default="1" w:styleId="Normal">
-    <w:name w:val="Normal"/>
-    <w:qFormat/>
-  </w:style>
-  <w:style w:type="character" w:default="1" w:styleId="DefaultParagraphFont">
-    <w:name w:val="Default Paragraph Font"/>
-    <w:uiPriority w:val="1"/>
-    <w:semiHidden/>
-    <w:unhideWhenUsed/>
-  </w:style>
-  <w:style w:type="table" w:default="1" w:styleId="TableNormal">
-    <w:name w:val="Normal Table"/>
-    <w:uiPriority w:val="99"/>
-    <w:semiHidden/>
-    <w:unhideWhenUsed/>
-    <w:tblPr>
-      <w:tblInd w:w="0" w:type="dxa"/>
-      <w:tblCellMar>
-        <w:top w:w="0" w:type="dxa"/>
-        <w:left w:w="108" w:type="dxa"/>
-        <w:bottom w:w="0" w:type="dxa"/>
-        <w:right w:w="108" w:type="dxa"/>
-      </w:tblCellMar>
-    </w:tblPr>
-  </w:style>
-  <w:style w:type="numbering" w:default="1" w:styleId="NoList">
-    <w:name w:val="No List"/>
-    <w:uiPriority w:val="99"/>
-    <w:semiHidden/>
-    <w:unhideWhenUsed/>
-  </w:style>
-</w:styles>
-</file>
-
 <file path=word/theme/theme1.xml><?xml version="1.0" encoding="utf-8"?>
 <a:theme xmlns:a="http://schemas.openxmlformats.org/drawingml/2006/main" name="Tema de Office">
   <a:themeElements>
@@ -22109,7 +21794,7 @@
 </file>
 
 <file path=customXml/itemProps2.xml><?xml version="1.0" encoding="utf-8"?>
-<ds:datastoreItem xmlns:ds="http://schemas.openxmlformats.org/officeDocument/2006/customXml" ds:itemID="{682AFAF4-014A-450A-BD18-5AE916B50C5B}">
+<ds:datastoreItem xmlns:ds="http://schemas.openxmlformats.org/officeDocument/2006/customXml" ds:itemID="{6427EDFB-63FA-4757-9807-7F06DEBBFFF7}">
   <ds:schemaRefs>
     <ds:schemaRef ds:uri="http://schemas.openxmlformats.org/officeDocument/2006/bibliography"/>
   </ds:schemaRefs>

</xml_diff>

<commit_message>
add usuario a los trabajadores,
</commit_message>
<xml_diff>
--- a/01. Modelado de Negocio/Modelo_De_Negocio.docx
+++ b/01. Modelado de Negocio/Modelo_De_Negocio.docx
@@ -62,6 +62,7 @@
                   <w:calendar w:val="gregorian"/>
                 </w:date>
               </w:sdtPr>
+              <w:sdtEndPr/>
               <w:sdtContent>
                 <w:tc>
                   <w:tcPr>
@@ -74,7 +75,7 @@
                   </w:tcPr>
                   <w:p>
                     <w:pPr>
-                      <w:pStyle w:val="NoSpacing"/>
+                      <w:pStyle w:val="Sinespaciado"/>
                       <w:rPr>
                         <w:rFonts w:asciiTheme="majorHAnsi" w:eastAsiaTheme="majorEastAsia" w:hAnsiTheme="majorHAnsi" w:cstheme="majorBidi"/>
                         <w:b/>
@@ -123,7 +124,7 @@
               </w:tcPr>
               <w:p>
                 <w:pPr>
-                  <w:pStyle w:val="NoSpacing"/>
+                  <w:pStyle w:val="Sinespaciado"/>
                   <w:rPr>
                     <w:color w:val="76923C" w:themeColor="accent3" w:themeShade="BF"/>
                   </w:rPr>
@@ -131,7 +132,7 @@
               </w:p>
               <w:p>
                 <w:pPr>
-                  <w:pStyle w:val="NoSpacing"/>
+                  <w:pStyle w:val="Sinespaciado"/>
                   <w:rPr>
                     <w:color w:val="76923C" w:themeColor="accent3" w:themeShade="BF"/>
                   </w:rPr>
@@ -140,23 +141,23 @@
             </w:tc>
           </w:tr>
         </w:tbl>
-        <w:bookmarkStart w:id="0" w:name="_GoBack" w:displacedByCustomXml="next"/>
-        <w:bookmarkEnd w:id="0" w:displacedByCustomXml="next"/>
         <w:sdt>
           <w:sdtPr>
             <w:rPr>
               <w:sz w:val="36"/>
               <w:szCs w:val="36"/>
+              <w:lang w:val="es-AR"/>
             </w:rPr>
             <w:alias w:val="Organización"/>
             <w:id w:val="15676123"/>
             <w:dataBinding w:prefixMappings="xmlns:ns0='http://schemas.openxmlformats.org/officeDocument/2006/extended-properties'" w:xpath="/ns0:Properties[1]/ns0:Company[1]" w:storeItemID="{6668398D-A668-4E3E-A5EB-62B293D839F1}"/>
             <w:text/>
           </w:sdtPr>
+          <w:sdtEndPr/>
           <w:sdtContent>
             <w:p>
               <w:pPr>
-                <w:pStyle w:val="NoSpacing"/>
+                <w:pStyle w:val="Sinespaciado"/>
                 <w:jc w:val="center"/>
                 <w:rPr>
                   <w:color w:val="76923C" w:themeColor="accent3" w:themeShade="BF"/>
@@ -168,7 +169,7 @@
                 <w:rPr>
                   <w:sz w:val="36"/>
                   <w:szCs w:val="36"/>
-                  <w:lang w:val="en-US"/>
+                  <w:lang w:val="es-AR"/>
                 </w:rPr>
                 <w:t>UNIVERSIDAD TECNOLÓGICA NACIONAL FACULTAD REGIONAL CÓRDOBA</w:t>
               </w:r>
@@ -224,7 +225,7 @@
               </w:tcPr>
               <w:p>
                 <w:pPr>
-                  <w:pStyle w:val="NoSpacing"/>
+                  <w:pStyle w:val="Sinespaciado"/>
                   <w:rPr>
                     <w:b/>
                     <w:bCs/>
@@ -258,6 +259,7 @@
                     <w:dataBinding w:prefixMappings="xmlns:ns0='http://schemas.openxmlformats.org/package/2006/metadata/core-properties' xmlns:ns1='http://purl.org/dc/elements/1.1/'" w:xpath="/ns0:coreProperties[1]/ns1:title[1]" w:storeItemID="{6C3C8BC8-F283-45AE-878A-BAB7291924A1}"/>
                     <w:text/>
                   </w:sdtPr>
+                  <w:sdtEndPr/>
                   <w:sdtContent>
                     <w:r>
                       <w:rPr>
@@ -302,6 +304,7 @@
                 <w:dataBinding w:prefixMappings="xmlns:ns0='http://schemas.microsoft.com/office/2006/coverPageProps'" w:xpath="/ns0:CoverPageProperties[1]/ns0:Abstract[1]" w:storeItemID="{55AF091B-3C7A-41E3-B477-F2FDAA23CFDA}"/>
                 <w:text/>
               </w:sdtPr>
+              <w:sdtEndPr/>
               <w:sdtContent>
                 <w:tc>
                   <w:tcPr>
@@ -309,11 +312,12 @@
                   </w:tcPr>
                   <w:p>
                     <w:pPr>
-                      <w:pStyle w:val="NoSpacing"/>
+                      <w:pStyle w:val="Sinespaciado"/>
                       <w:rPr>
                         <w:color w:val="7F7F7F" w:themeColor="background1" w:themeShade="7F"/>
                       </w:rPr>
                     </w:pPr>
+                    <w:proofErr w:type="spellStart"/>
                     <w:r>
                       <w:rPr>
                         <w:color w:val="7F7F7F" w:themeColor="background1" w:themeShade="7F"/>
@@ -321,8 +325,29 @@
                         <w:szCs w:val="56"/>
                         <w:lang w:val="en-US"/>
                       </w:rPr>
-                      <w:t>Modelo de Negocio</w:t>
+                      <w:t>Modelo</w:t>
                     </w:r>
+                    <w:proofErr w:type="spellEnd"/>
+                    <w:r>
+                      <w:rPr>
+                        <w:color w:val="7F7F7F" w:themeColor="background1" w:themeShade="7F"/>
+                        <w:sz w:val="56"/>
+                        <w:szCs w:val="56"/>
+                        <w:lang w:val="en-US"/>
+                      </w:rPr>
+                      <w:t xml:space="preserve"> de </w:t>
+                    </w:r>
+                    <w:proofErr w:type="spellStart"/>
+                    <w:r>
+                      <w:rPr>
+                        <w:color w:val="7F7F7F" w:themeColor="background1" w:themeShade="7F"/>
+                        <w:sz w:val="56"/>
+                        <w:szCs w:val="56"/>
+                        <w:lang w:val="en-US"/>
+                      </w:rPr>
+                      <w:t>Negocio</w:t>
+                    </w:r>
+                    <w:proofErr w:type="spellEnd"/>
                   </w:p>
                 </w:tc>
               </w:sdtContent>
@@ -355,7 +380,7 @@
         </w:p>
         <w:p>
           <w:pPr>
-            <w:pStyle w:val="NoSpacing"/>
+            <w:pStyle w:val="Sinespaciado"/>
             <w:rPr>
               <w:color w:val="76923C" w:themeColor="accent3" w:themeShade="BF"/>
             </w:rPr>
@@ -363,7 +388,7 @@
         </w:p>
         <w:p>
           <w:pPr>
-            <w:pStyle w:val="NoSpacing"/>
+            <w:pStyle w:val="Sinespaciado"/>
             <w:rPr>
               <w:sz w:val="28"/>
               <w:szCs w:val="28"/>
@@ -372,7 +397,7 @@
         </w:p>
         <w:p>
           <w:pPr>
-            <w:pStyle w:val="NoSpacing"/>
+            <w:pStyle w:val="Sinespaciado"/>
             <w:jc w:val="left"/>
             <w:rPr>
               <w:sz w:val="24"/>
@@ -395,12 +420,26 @@
             <w:rPr>
               <w:sz w:val="24"/>
             </w:rPr>
-            <w:t>“Eben-Ezer”</w:t>
+            <w:t>“</w:t>
+          </w:r>
+          <w:proofErr w:type="spellStart"/>
+          <w:r>
+            <w:rPr>
+              <w:sz w:val="24"/>
+            </w:rPr>
+            <w:t>Eben-Ezer</w:t>
+          </w:r>
+          <w:proofErr w:type="spellEnd"/>
+          <w:r>
+            <w:rPr>
+              <w:sz w:val="24"/>
+            </w:rPr>
+            <w:t>”</w:t>
           </w:r>
         </w:p>
         <w:p>
           <w:pPr>
-            <w:pStyle w:val="NoSpacing"/>
+            <w:pStyle w:val="Sinespaciado"/>
             <w:jc w:val="left"/>
             <w:rPr>
               <w:sz w:val="24"/>
@@ -434,7 +473,7 @@
         </w:p>
         <w:p>
           <w:pPr>
-            <w:pStyle w:val="NoSpacing"/>
+            <w:pStyle w:val="Sinespaciado"/>
             <w:jc w:val="left"/>
             <w:rPr>
               <w:sz w:val="24"/>
@@ -456,7 +495,7 @@
         </w:p>
         <w:p>
           <w:pPr>
-            <w:pStyle w:val="NoSpacing"/>
+            <w:pStyle w:val="Sinespaciado"/>
             <w:jc w:val="left"/>
             <w:rPr>
               <w:sz w:val="24"/>
@@ -465,7 +504,7 @@
         </w:p>
         <w:tbl>
           <w:tblPr>
-            <w:tblStyle w:val="TableGrid"/>
+            <w:tblStyle w:val="Tablaconcuadrcula"/>
             <w:tblW w:w="0" w:type="auto"/>
             <w:tblBorders>
               <w:top w:val="none" w:sz="0" w:space="0" w:color="auto"/>
@@ -558,7 +597,21 @@
                   <w:rPr>
                     <w:sz w:val="24"/>
                   </w:rPr>
-                  <w:t>Ing. Savi, Cecilia Andrea</w:t>
+                  <w:t xml:space="preserve">Ing. </w:t>
+                </w:r>
+                <w:proofErr w:type="spellStart"/>
+                <w:r>
+                  <w:rPr>
+                    <w:sz w:val="24"/>
+                  </w:rPr>
+                  <w:t>Savi</w:t>
+                </w:r>
+                <w:proofErr w:type="spellEnd"/>
+                <w:r>
+                  <w:rPr>
+                    <w:sz w:val="24"/>
+                  </w:rPr>
+                  <w:t>, Cecilia Andrea</w:t>
                 </w:r>
               </w:p>
             </w:tc>
@@ -603,7 +656,7 @@
     </w:sdt>
     <w:tbl>
       <w:tblPr>
-        <w:tblStyle w:val="TableGrid"/>
+        <w:tblStyle w:val="Tablaconcuadrcula"/>
         <w:tblpPr w:leftFromText="141" w:rightFromText="141" w:vertAnchor="page" w:horzAnchor="page" w:tblpX="6058" w:tblpY="13126"/>
         <w:tblOverlap w:val="never"/>
         <w:tblW w:w="4505" w:type="dxa"/>
@@ -731,8 +784,13 @@
               <w:spacing w:after="0"/>
             </w:pPr>
             <w:r>
-              <w:t>PISCIOLARI, Antonela</w:t>
-            </w:r>
+              <w:t xml:space="preserve">PISCIOLARI, </w:t>
+            </w:r>
+            <w:proofErr w:type="spellStart"/>
+            <w:r>
+              <w:t>Antonela</w:t>
+            </w:r>
+            <w:proofErr w:type="spellEnd"/>
           </w:p>
         </w:tc>
         <w:tc>
@@ -834,10 +892,11 @@
           <w:docPartUnique/>
         </w:docPartObj>
       </w:sdtPr>
+      <w:sdtEndPr/>
       <w:sdtContent>
         <w:p>
           <w:pPr>
-            <w:pStyle w:val="TOCHeading"/>
+            <w:pStyle w:val="TtulodeTDC"/>
             <w:spacing w:before="0" w:after="0"/>
           </w:pPr>
           <w:r>
@@ -846,7 +905,7 @@
         </w:p>
         <w:p>
           <w:pPr>
-            <w:pStyle w:val="TOC1"/>
+            <w:pStyle w:val="TDC1"/>
             <w:tabs>
               <w:tab w:val="right" w:leader="dot" w:pos="8494"/>
             </w:tabs>
@@ -867,7 +926,7 @@
           <w:hyperlink w:anchor="_Toc308685206" w:history="1">
             <w:r>
               <w:rPr>
-                <w:rStyle w:val="Hyperlink"/>
+                <w:rStyle w:val="Hipervnculo"/>
                 <w:noProof/>
               </w:rPr>
               <w:t>Introducción</w:t>
@@ -924,7 +983,7 @@
         </w:p>
         <w:p>
           <w:pPr>
-            <w:pStyle w:val="TOC1"/>
+            <w:pStyle w:val="TDC1"/>
             <w:tabs>
               <w:tab w:val="right" w:leader="dot" w:pos="8494"/>
             </w:tabs>
@@ -936,7 +995,7 @@
           <w:hyperlink w:anchor="_Toc308685207" w:history="1">
             <w:r>
               <w:rPr>
-                <w:rStyle w:val="Hyperlink"/>
+                <w:rStyle w:val="Hipervnculo"/>
                 <w:noProof/>
               </w:rPr>
               <w:t>Modelado de Casos de Usos del Sistema de Negocio</w:t>
@@ -993,7 +1052,7 @@
         </w:p>
         <w:p>
           <w:pPr>
-            <w:pStyle w:val="TOC2"/>
+            <w:pStyle w:val="TDC2"/>
             <w:tabs>
               <w:tab w:val="right" w:leader="dot" w:pos="8494"/>
             </w:tabs>
@@ -1005,7 +1064,7 @@
           <w:hyperlink w:anchor="_Toc308685208" w:history="1">
             <w:r>
               <w:rPr>
-                <w:rStyle w:val="Hyperlink"/>
+                <w:rStyle w:val="Hipervnculo"/>
                 <w:noProof/>
               </w:rPr>
               <w:t>Definición de Actores del Negocio</w:t>
@@ -1062,7 +1121,7 @@
         </w:p>
         <w:p>
           <w:pPr>
-            <w:pStyle w:val="TOC2"/>
+            <w:pStyle w:val="TDC2"/>
             <w:tabs>
               <w:tab w:val="right" w:leader="dot" w:pos="8494"/>
             </w:tabs>
@@ -1074,7 +1133,7 @@
           <w:hyperlink w:anchor="_Toc308685209" w:history="1">
             <w:r>
               <w:rPr>
-                <w:rStyle w:val="Hyperlink"/>
+                <w:rStyle w:val="Hipervnculo"/>
                 <w:noProof/>
               </w:rPr>
               <w:t>Diagrama de Casos de Uso del Negocio</w:t>
@@ -1131,7 +1190,7 @@
         </w:p>
         <w:p>
           <w:pPr>
-            <w:pStyle w:val="TOC2"/>
+            <w:pStyle w:val="TDC2"/>
             <w:tabs>
               <w:tab w:val="right" w:leader="dot" w:pos="8494"/>
             </w:tabs>
@@ -1143,7 +1202,7 @@
           <w:hyperlink w:anchor="_Toc308685210" w:history="1">
             <w:r>
               <w:rPr>
-                <w:rStyle w:val="Hyperlink"/>
+                <w:rStyle w:val="Hipervnculo"/>
                 <w:noProof/>
               </w:rPr>
               <w:t>Definición de Casos de Uso del negocio</w:t>
@@ -1200,7 +1259,7 @@
         </w:p>
         <w:p>
           <w:pPr>
-            <w:pStyle w:val="TOC1"/>
+            <w:pStyle w:val="TDC1"/>
             <w:tabs>
               <w:tab w:val="right" w:leader="dot" w:pos="8494"/>
             </w:tabs>
@@ -1212,7 +1271,7 @@
           <w:hyperlink w:anchor="_Toc308685211" w:history="1">
             <w:r>
               <w:rPr>
-                <w:rStyle w:val="Hyperlink"/>
+                <w:rStyle w:val="Hipervnculo"/>
                 <w:noProof/>
               </w:rPr>
               <w:t>Modelo de Objetos del Dominio del Problema</w:t>
@@ -1269,7 +1328,7 @@
         </w:p>
         <w:p>
           <w:pPr>
-            <w:pStyle w:val="TOC1"/>
+            <w:pStyle w:val="TDC1"/>
             <w:tabs>
               <w:tab w:val="right" w:leader="dot" w:pos="8494"/>
             </w:tabs>
@@ -1281,7 +1340,7 @@
           <w:hyperlink w:anchor="_Toc308685212" w:history="1">
             <w:r>
               <w:rPr>
-                <w:rStyle w:val="Hyperlink"/>
+                <w:rStyle w:val="Hipervnculo"/>
                 <w:noProof/>
               </w:rPr>
               <w:t>Definición de Trabajadores de Negocio</w:t>
@@ -1359,14 +1418,14 @@
     </w:p>
     <w:p>
       <w:pPr>
-        <w:pStyle w:val="Heading1"/>
+        <w:pStyle w:val="Ttulo1"/>
       </w:pPr>
-      <w:bookmarkStart w:id="1" w:name="_Toc308685206"/>
+      <w:bookmarkStart w:id="0" w:name="_Toc308685206"/>
       <w:r>
         <w:lastRenderedPageBreak/>
         <w:t>Introducción</w:t>
       </w:r>
-      <w:bookmarkEnd w:id="1"/>
+      <w:bookmarkEnd w:id="0"/>
     </w:p>
     <w:p>
       <w:pPr>
@@ -1627,31 +1686,31 @@
     </w:p>
     <w:p>
       <w:pPr>
-        <w:pStyle w:val="Heading1"/>
+        <w:pStyle w:val="Ttulo1"/>
       </w:pPr>
-      <w:bookmarkStart w:id="2" w:name="_Toc308685207"/>
+      <w:bookmarkStart w:id="1" w:name="_Toc308685207"/>
       <w:r>
         <w:lastRenderedPageBreak/>
         <w:t>Modelado de Casos de Usos del Sistema de Negocio</w:t>
       </w:r>
-      <w:bookmarkEnd w:id="2"/>
+      <w:bookmarkEnd w:id="1"/>
     </w:p>
     <w:p>
       <w:pPr>
-        <w:pStyle w:val="Heading2"/>
+        <w:pStyle w:val="Ttulo2"/>
       </w:pPr>
-      <w:bookmarkStart w:id="3" w:name="_Toc308685208"/>
+      <w:bookmarkStart w:id="2" w:name="_Toc308685208"/>
       <w:r>
         <w:t>Definición de Actores</w:t>
       </w:r>
       <w:r>
         <w:t xml:space="preserve"> del Negocio</w:t>
       </w:r>
-      <w:bookmarkEnd w:id="3"/>
+      <w:bookmarkEnd w:id="2"/>
     </w:p>
     <w:p>
       <w:pPr>
-        <w:pStyle w:val="ListParagraph"/>
+        <w:pStyle w:val="Prrafodelista"/>
         <w:numPr>
           <w:ilvl w:val="0"/>
           <w:numId w:val="1"/>
@@ -1684,7 +1743,7 @@
     </w:p>
     <w:p>
       <w:pPr>
-        <w:pStyle w:val="ListParagraph"/>
+        <w:pStyle w:val="Prrafodelista"/>
         <w:numPr>
           <w:ilvl w:val="0"/>
           <w:numId w:val="1"/>
@@ -1708,7 +1767,7 @@
     </w:p>
     <w:p>
       <w:pPr>
-        <w:pStyle w:val="ListParagraph"/>
+        <w:pStyle w:val="Prrafodelista"/>
         <w:numPr>
           <w:ilvl w:val="0"/>
           <w:numId w:val="1"/>
@@ -1726,7 +1785,7 @@
     </w:p>
     <w:p>
       <w:pPr>
-        <w:pStyle w:val="ListParagraph"/>
+        <w:pStyle w:val="Prrafodelista"/>
         <w:numPr>
           <w:ilvl w:val="0"/>
           <w:numId w:val="1"/>
@@ -1744,7 +1803,7 @@
     </w:p>
     <w:p>
       <w:pPr>
-        <w:pStyle w:val="ListParagraph"/>
+        <w:pStyle w:val="Prrafodelista"/>
         <w:numPr>
           <w:ilvl w:val="0"/>
           <w:numId w:val="1"/>
@@ -1762,7 +1821,7 @@
     </w:p>
     <w:p>
       <w:pPr>
-        <w:pStyle w:val="ListParagraph"/>
+        <w:pStyle w:val="Prrafodelista"/>
         <w:numPr>
           <w:ilvl w:val="0"/>
           <w:numId w:val="1"/>
@@ -1792,7 +1851,7 @@
     </w:p>
     <w:p>
       <w:pPr>
-        <w:pStyle w:val="ListParagraph"/>
+        <w:pStyle w:val="Prrafodelista"/>
         <w:numPr>
           <w:ilvl w:val="0"/>
           <w:numId w:val="1"/>
@@ -1854,14 +1913,14 @@
     </w:p>
     <w:p>
       <w:pPr>
-        <w:pStyle w:val="Heading2"/>
+        <w:pStyle w:val="Ttulo2"/>
       </w:pPr>
-      <w:bookmarkStart w:id="4" w:name="_Toc308685209"/>
+      <w:bookmarkStart w:id="3" w:name="_Toc308685209"/>
       <w:r>
         <w:lastRenderedPageBreak/>
         <w:t>Diagrama de Casos de Uso del Negocio</w:t>
       </w:r>
-      <w:bookmarkEnd w:id="4"/>
+      <w:bookmarkEnd w:id="3"/>
     </w:p>
     <w:p>
       <w:r>
@@ -1903,7 +1962,7 @@
                     </pic:cNvPicPr>
                   </pic:nvPicPr>
                   <pic:blipFill>
-                    <a:blip r:embed="rId9">
+                    <a:blip r:embed="rId10">
                       <a:extLst>
                         <a:ext uri="{28A0092B-C50C-407E-A947-70E740481C1C}">
                           <a14:useLocalDpi xmlns:a14="http://schemas.microsoft.com/office/drawing/2010/main" val="0"/>
@@ -2008,7 +2067,7 @@
                     </pic:cNvPicPr>
                   </pic:nvPicPr>
                   <pic:blipFill>
-                    <a:blip r:embed="rId10">
+                    <a:blip r:embed="rId11">
                       <a:extLst>
                         <a:ext uri="{28A0092B-C50C-407E-A947-70E740481C1C}">
                           <a14:useLocalDpi xmlns:a14="http://schemas.microsoft.com/office/drawing/2010/main" val="0"/>
@@ -2063,19 +2122,19 @@
     </w:p>
     <w:p>
       <w:pPr>
-        <w:pStyle w:val="Heading2"/>
+        <w:pStyle w:val="Ttulo2"/>
       </w:pPr>
-      <w:bookmarkStart w:id="5" w:name="_Toc308685210"/>
+      <w:bookmarkStart w:id="4" w:name="_Toc308685210"/>
       <w:r>
         <w:lastRenderedPageBreak/>
         <w:t>Definición de Casos de Uso del negocio</w:t>
       </w:r>
-      <w:bookmarkEnd w:id="5"/>
+      <w:bookmarkEnd w:id="4"/>
     </w:p>
     <w:p/>
     <w:tbl>
       <w:tblPr>
-        <w:tblStyle w:val="TableGrid"/>
+        <w:tblStyle w:val="Tablaconcuadrcula"/>
         <w:tblW w:w="0" w:type="auto"/>
         <w:tblLook w:val="04A0" w:firstRow="1" w:lastRow="0" w:firstColumn="1" w:lastColumn="0" w:noHBand="0" w:noVBand="1"/>
       </w:tblPr>
@@ -2269,12 +2328,14 @@
             </w:tcBorders>
           </w:tcPr>
           <w:p>
+            <w:proofErr w:type="spellStart"/>
             <w:r>
               <w:t>Empresa</w:t>
             </w:r>
             <w:r>
               <w:t>Cliente</w:t>
             </w:r>
+            <w:proofErr w:type="spellEnd"/>
           </w:p>
         </w:tc>
         <w:tc>
@@ -2498,7 +2559,7 @@
     <w:p/>
     <w:tbl>
       <w:tblPr>
-        <w:tblStyle w:val="TableGrid"/>
+        <w:tblStyle w:val="Tablaconcuadrcula"/>
         <w:tblW w:w="0" w:type="auto"/>
         <w:tblLook w:val="04A0" w:firstRow="1" w:lastRow="0" w:firstColumn="1" w:lastColumn="0" w:noHBand="0" w:noVBand="1"/>
       </w:tblPr>
@@ -2695,12 +2756,14 @@
             </w:tcBorders>
           </w:tcPr>
           <w:p>
+            <w:proofErr w:type="spellStart"/>
             <w:r>
               <w:t>Empresa</w:t>
             </w:r>
             <w:r>
               <w:t>Cliente</w:t>
             </w:r>
+            <w:proofErr w:type="spellEnd"/>
           </w:p>
         </w:tc>
         <w:tc>
@@ -2952,7 +3015,7 @@
     <w:p/>
     <w:tbl>
       <w:tblPr>
-        <w:tblStyle w:val="TableGrid"/>
+        <w:tblStyle w:val="Tablaconcuadrcula"/>
         <w:tblW w:w="8613" w:type="dxa"/>
         <w:tblLayout w:type="fixed"/>
         <w:tblLook w:val="04A0" w:firstRow="1" w:lastRow="0" w:firstColumn="1" w:lastColumn="0" w:noHBand="0" w:noVBand="1"/>
@@ -3148,12 +3211,14 @@
             </w:tcBorders>
           </w:tcPr>
           <w:p>
+            <w:proofErr w:type="spellStart"/>
             <w:r>
               <w:t>Empresa</w:t>
             </w:r>
             <w:r>
               <w:t>Cliente</w:t>
             </w:r>
+            <w:proofErr w:type="spellEnd"/>
           </w:p>
         </w:tc>
         <w:tc>
@@ -3422,7 +3487,7 @@
     <w:p/>
     <w:tbl>
       <w:tblPr>
-        <w:tblStyle w:val="TableGrid"/>
+        <w:tblStyle w:val="Tablaconcuadrcula"/>
         <w:tblW w:w="8658" w:type="dxa"/>
         <w:tblLayout w:type="fixed"/>
         <w:tblLook w:val="04A0" w:firstRow="1" w:lastRow="0" w:firstColumn="1" w:lastColumn="0" w:noHBand="0" w:noVBand="1"/>
@@ -3621,9 +3686,11 @@
             </w:tcBorders>
           </w:tcPr>
           <w:p>
+            <w:proofErr w:type="spellStart"/>
             <w:r>
               <w:t>EmpresaCliente</w:t>
             </w:r>
+            <w:proofErr w:type="spellEnd"/>
           </w:p>
         </w:tc>
         <w:tc>
@@ -3920,7 +3987,7 @@
     <w:p/>
     <w:tbl>
       <w:tblPr>
-        <w:tblStyle w:val="TableGrid"/>
+        <w:tblStyle w:val="Tablaconcuadrcula"/>
         <w:tblW w:w="8613" w:type="dxa"/>
         <w:tblLayout w:type="fixed"/>
         <w:tblLook w:val="04A0" w:firstRow="1" w:lastRow="0" w:firstColumn="1" w:lastColumn="0" w:noHBand="0" w:noVBand="1"/>
@@ -4116,9 +4183,11 @@
             </w:tcBorders>
           </w:tcPr>
           <w:p>
+            <w:proofErr w:type="spellStart"/>
             <w:r>
               <w:t>EmpresaCliente</w:t>
             </w:r>
+            <w:proofErr w:type="spellEnd"/>
           </w:p>
         </w:tc>
         <w:tc>
@@ -4430,7 +4499,7 @@
     <w:p/>
     <w:tbl>
       <w:tblPr>
-        <w:tblStyle w:val="TableGrid"/>
+        <w:tblStyle w:val="Tablaconcuadrcula"/>
         <w:tblW w:w="8613" w:type="dxa"/>
         <w:tblLayout w:type="fixed"/>
         <w:tblLook w:val="04A0" w:firstRow="1" w:lastRow="0" w:firstColumn="1" w:lastColumn="0" w:noHBand="0" w:noVBand="1"/>
@@ -4626,9 +4695,11 @@
             </w:tcBorders>
           </w:tcPr>
           <w:p>
+            <w:proofErr w:type="spellStart"/>
             <w:r>
               <w:t>EmpresaCliente</w:t>
             </w:r>
+            <w:proofErr w:type="spellEnd"/>
           </w:p>
         </w:tc>
         <w:tc>
@@ -4955,7 +5026,7 @@
     <w:p/>
     <w:tbl>
       <w:tblPr>
-        <w:tblStyle w:val="TableGrid"/>
+        <w:tblStyle w:val="Tablaconcuadrcula"/>
         <w:tblW w:w="8613" w:type="dxa"/>
         <w:tblLayout w:type="fixed"/>
         <w:tblLook w:val="04A0" w:firstRow="1" w:lastRow="0" w:firstColumn="1" w:lastColumn="0" w:noHBand="0" w:noVBand="1"/>
@@ -5468,7 +5539,7 @@
     <w:p/>
     <w:tbl>
       <w:tblPr>
-        <w:tblStyle w:val="TableGrid"/>
+        <w:tblStyle w:val="Tablaconcuadrcula"/>
         <w:tblW w:w="8613" w:type="dxa"/>
         <w:tblLayout w:type="fixed"/>
         <w:tblLook w:val="04A0" w:firstRow="1" w:lastRow="0" w:firstColumn="1" w:lastColumn="0" w:noHBand="0" w:noVBand="1"/>
@@ -6034,7 +6105,7 @@
     <w:p/>
     <w:tbl>
       <w:tblPr>
-        <w:tblStyle w:val="TableGrid"/>
+        <w:tblStyle w:val="Tablaconcuadrcula"/>
         <w:tblW w:w="8613" w:type="dxa"/>
         <w:tblLayout w:type="fixed"/>
         <w:tblLook w:val="04A0" w:firstRow="1" w:lastRow="0" w:firstColumn="1" w:lastColumn="0" w:noHBand="0" w:noVBand="1"/>
@@ -6541,7 +6612,7 @@
     <w:p/>
     <w:tbl>
       <w:tblPr>
-        <w:tblStyle w:val="TableGrid"/>
+        <w:tblStyle w:val="Tablaconcuadrcula"/>
         <w:tblW w:w="8613" w:type="dxa"/>
         <w:tblLayout w:type="fixed"/>
         <w:tblLook w:val="04A0" w:firstRow="1" w:lastRow="0" w:firstColumn="1" w:lastColumn="0" w:noHBand="0" w:noVBand="1"/>
@@ -6972,7 +7043,7 @@
           </w:tcPr>
           <w:p>
             <w:pPr>
-              <w:pStyle w:val="BodyText"/>
+              <w:pStyle w:val="Textoindependiente"/>
               <w:rPr>
                 <w:rFonts w:asciiTheme="minorHAnsi" w:hAnsiTheme="minorHAnsi"/>
                 <w:sz w:val="22"/>
@@ -7009,7 +7080,25 @@
                 <w:sz w:val="22"/>
                 <w:szCs w:val="22"/>
               </w:rPr>
-              <w:t xml:space="preserve"> Depósito de Productos Terminados(EDPT) </w:t>
+              <w:t xml:space="preserve"> Depósito de Productos </w:t>
+            </w:r>
+            <w:proofErr w:type="gramStart"/>
+            <w:r>
+              <w:rPr>
+                <w:rFonts w:asciiTheme="minorHAnsi" w:hAnsiTheme="minorHAnsi"/>
+                <w:sz w:val="22"/>
+                <w:szCs w:val="22"/>
+              </w:rPr>
+              <w:t>Terminados(</w:t>
+            </w:r>
+            <w:proofErr w:type="gramEnd"/>
+            <w:r>
+              <w:rPr>
+                <w:rFonts w:asciiTheme="minorHAnsi" w:hAnsiTheme="minorHAnsi"/>
+                <w:sz w:val="22"/>
+                <w:szCs w:val="22"/>
+              </w:rPr>
+              <w:t xml:space="preserve">EDPT) </w:t>
             </w:r>
             <w:r>
               <w:rPr>
@@ -7098,7 +7187,7 @@
     <w:p/>
     <w:tbl>
       <w:tblPr>
-        <w:tblStyle w:val="TableGrid"/>
+        <w:tblStyle w:val="Tablaconcuadrcula"/>
         <w:tblW w:w="8613" w:type="dxa"/>
         <w:tblLayout w:type="fixed"/>
         <w:tblLook w:val="04A0" w:firstRow="1" w:lastRow="0" w:firstColumn="1" w:lastColumn="0" w:noHBand="0" w:noVBand="1"/>
@@ -7294,9 +7383,11 @@
             </w:tcBorders>
           </w:tcPr>
           <w:p>
+            <w:proofErr w:type="spellStart"/>
             <w:r>
               <w:t>EmpresaCliente</w:t>
             </w:r>
+            <w:proofErr w:type="spellEnd"/>
           </w:p>
         </w:tc>
         <w:tc>
@@ -7568,7 +7659,7 @@
     <w:p/>
     <w:tbl>
       <w:tblPr>
-        <w:tblStyle w:val="TableGrid"/>
+        <w:tblStyle w:val="Tablaconcuadrcula"/>
         <w:tblW w:w="8613" w:type="dxa"/>
         <w:tblLayout w:type="fixed"/>
         <w:tblLook w:val="04A0" w:firstRow="1" w:lastRow="0" w:firstColumn="1" w:lastColumn="0" w:noHBand="0" w:noVBand="1"/>
@@ -8073,7 +8164,7 @@
     <w:p/>
     <w:tbl>
       <w:tblPr>
-        <w:tblStyle w:val="TableGrid"/>
+        <w:tblStyle w:val="Tablaconcuadrcula"/>
         <w:tblW w:w="8613" w:type="dxa"/>
         <w:tblLayout w:type="fixed"/>
         <w:tblLook w:val="04A0" w:firstRow="1" w:lastRow="0" w:firstColumn="1" w:lastColumn="0" w:noHBand="0" w:noVBand="1"/>
@@ -8525,7 +8616,7 @@
     <w:p/>
     <w:tbl>
       <w:tblPr>
-        <w:tblStyle w:val="TableGrid"/>
+        <w:tblStyle w:val="Tablaconcuadrcula"/>
         <w:tblW w:w="8613" w:type="dxa"/>
         <w:tblLayout w:type="fixed"/>
         <w:tblLook w:val="04A0" w:firstRow="1" w:lastRow="0" w:firstColumn="1" w:lastColumn="0" w:noHBand="0" w:noVBand="1"/>
@@ -9007,7 +9098,7 @@
     <w:p/>
     <w:tbl>
       <w:tblPr>
-        <w:tblStyle w:val="TableGrid"/>
+        <w:tblStyle w:val="Tablaconcuadrcula"/>
         <w:tblW w:w="8613" w:type="dxa"/>
         <w:tblLayout w:type="fixed"/>
         <w:tblLook w:val="04A0" w:firstRow="1" w:lastRow="0" w:firstColumn="1" w:lastColumn="0" w:noHBand="0" w:noVBand="1"/>
@@ -9458,7 +9549,7 @@
     <w:p/>
     <w:tbl>
       <w:tblPr>
-        <w:tblStyle w:val="TableGrid"/>
+        <w:tblStyle w:val="Tablaconcuadrcula"/>
         <w:tblW w:w="8613" w:type="dxa"/>
         <w:tblLayout w:type="fixed"/>
         <w:tblLook w:val="04A0" w:firstRow="1" w:lastRow="0" w:firstColumn="1" w:lastColumn="0" w:noHBand="0" w:noVBand="1"/>
@@ -9895,7 +9986,15 @@
               <w:t>C) elabora un informe detallando los defectos encontrados en los productos importados recibidos</w:t>
             </w:r>
             <w:r>
-              <w:t>, especificando el criterio ( por proveedor, por producto o según un periodo determinado)</w:t>
+              <w:t xml:space="preserve">, especificando el criterio </w:t>
+            </w:r>
+            <w:proofErr w:type="gramStart"/>
+            <w:r>
+              <w:t>( por</w:t>
+            </w:r>
+            <w:proofErr w:type="gramEnd"/>
+            <w:r>
+              <w:t xml:space="preserve"> proveedor, por producto o según un periodo determinado)</w:t>
             </w:r>
             <w:r>
               <w:t>, su clasificación según los niveles de calidad encontrados y se determinan como aceptados en caso de cumplir con la calidad contratada y como defectuosos en caso contrario.</w:t>
@@ -9923,7 +10022,7 @@
     <w:p/>
     <w:tbl>
       <w:tblPr>
-        <w:tblStyle w:val="TableGrid"/>
+        <w:tblStyle w:val="Tablaconcuadrcula"/>
         <w:tblW w:w="8613" w:type="dxa"/>
         <w:tblLayout w:type="fixed"/>
         <w:tblLook w:val="04A0" w:firstRow="1" w:lastRow="0" w:firstColumn="1" w:lastColumn="0" w:noHBand="0" w:noVBand="1"/>
@@ -10474,7 +10573,7 @@
     <w:p/>
     <w:tbl>
       <w:tblPr>
-        <w:tblStyle w:val="TableGrid"/>
+        <w:tblStyle w:val="Tablaconcuadrcula"/>
         <w:tblW w:w="8613" w:type="dxa"/>
         <w:tblLayout w:type="fixed"/>
         <w:tblLook w:val="04A0" w:firstRow="1" w:lastRow="0" w:firstColumn="1" w:lastColumn="0" w:noHBand="0" w:noVBand="1"/>
@@ -10902,7 +11001,7 @@
           </w:tcPr>
           <w:p>
             <w:pPr>
-              <w:pStyle w:val="BodyText"/>
+              <w:pStyle w:val="Textoindependiente"/>
               <w:rPr>
                 <w:rFonts w:asciiTheme="minorHAnsi" w:hAnsiTheme="minorHAnsi"/>
                 <w:sz w:val="22"/>
@@ -10940,7 +11039,7 @@
     <w:p/>
     <w:tbl>
       <w:tblPr>
-        <w:tblStyle w:val="TableGrid"/>
+        <w:tblStyle w:val="Tablaconcuadrcula"/>
         <w:tblW w:w="8613" w:type="dxa"/>
         <w:tblLayout w:type="fixed"/>
         <w:tblLook w:val="04A0" w:firstRow="1" w:lastRow="0" w:firstColumn="1" w:lastColumn="0" w:noHBand="0" w:noVBand="1"/>
@@ -11384,7 +11483,7 @@
     <w:p/>
     <w:tbl>
       <w:tblPr>
-        <w:tblStyle w:val="TableGrid"/>
+        <w:tblStyle w:val="Tablaconcuadrcula"/>
         <w:tblW w:w="8613" w:type="dxa"/>
         <w:tblLayout w:type="fixed"/>
         <w:tblLook w:val="04A0" w:firstRow="1" w:lastRow="0" w:firstColumn="1" w:lastColumn="0" w:noHBand="0" w:noVBand="1"/>
@@ -11826,7 +11925,7 @@
     <w:p/>
     <w:tbl>
       <w:tblPr>
-        <w:tblStyle w:val="TableGrid"/>
+        <w:tblStyle w:val="Tablaconcuadrcula"/>
         <w:tblW w:w="8613" w:type="dxa"/>
         <w:tblLayout w:type="fixed"/>
         <w:tblLook w:val="04A0" w:firstRow="1" w:lastRow="0" w:firstColumn="1" w:lastColumn="0" w:noHBand="0" w:noVBand="1"/>
@@ -12290,7 +12389,7 @@
     <w:p/>
     <w:tbl>
       <w:tblPr>
-        <w:tblStyle w:val="TableGrid"/>
+        <w:tblStyle w:val="Tablaconcuadrcula"/>
         <w:tblW w:w="8613" w:type="dxa"/>
         <w:tblLayout w:type="fixed"/>
         <w:tblLook w:val="04A0" w:firstRow="1" w:lastRow="0" w:firstColumn="1" w:lastColumn="0" w:noHBand="0" w:noVBand="1"/>
@@ -12746,7 +12845,7 @@
     <w:p/>
     <w:tbl>
       <w:tblPr>
-        <w:tblStyle w:val="TableGrid"/>
+        <w:tblStyle w:val="Tablaconcuadrcula"/>
         <w:tblW w:w="8613" w:type="dxa"/>
         <w:tblLayout w:type="fixed"/>
         <w:tblLook w:val="04A0" w:firstRow="1" w:lastRow="0" w:firstColumn="1" w:lastColumn="0" w:noHBand="0" w:noVBand="1"/>
@@ -13207,7 +13306,15 @@
               <w:t xml:space="preserve"> del Viajante. Dependiendo de los pedidos del cliente y sus estados, se definirán, para cada domicilio del listado, qué acciones se deberían realizar por parte del </w:t>
             </w:r>
             <w:r>
-              <w:t>Viajante y se guardara la fecha de la supuesta visita para poder agendar el próximo encuentro.</w:t>
+              <w:t xml:space="preserve">Viajante y se guardara la fecha de la supuesta visita para poder </w:t>
+            </w:r>
+            <w:proofErr w:type="spellStart"/>
+            <w:r>
+              <w:t>agendar</w:t>
+            </w:r>
+            <w:proofErr w:type="spellEnd"/>
+            <w:r>
+              <w:t xml:space="preserve"> el próximo encuentro.</w:t>
             </w:r>
           </w:p>
           <w:p>
@@ -13224,7 +13331,7 @@
     <w:p/>
     <w:tbl>
       <w:tblPr>
-        <w:tblStyle w:val="TableGrid"/>
+        <w:tblStyle w:val="Tablaconcuadrcula"/>
         <w:tblW w:w="8613" w:type="dxa"/>
         <w:tblLayout w:type="fixed"/>
         <w:tblLook w:val="04A0" w:firstRow="1" w:lastRow="0" w:firstColumn="1" w:lastColumn="0" w:noHBand="0" w:noVBand="1"/>
@@ -13684,7 +13791,7 @@
     <w:p/>
     <w:tbl>
       <w:tblPr>
-        <w:tblStyle w:val="TableGrid"/>
+        <w:tblStyle w:val="Tablaconcuadrcula"/>
         <w:tblW w:w="8613" w:type="dxa"/>
         <w:tblLayout w:type="fixed"/>
         <w:tblLook w:val="04A0" w:firstRow="1" w:lastRow="0" w:firstColumn="1" w:lastColumn="0" w:noHBand="0" w:noVBand="1"/>
@@ -14129,7 +14236,7 @@
     <w:p/>
     <w:tbl>
       <w:tblPr>
-        <w:tblStyle w:val="TableGrid"/>
+        <w:tblStyle w:val="Tablaconcuadrcula"/>
         <w:tblW w:w="8613" w:type="dxa"/>
         <w:tblLayout w:type="fixed"/>
         <w:tblLook w:val="04A0" w:firstRow="1" w:lastRow="0" w:firstColumn="1" w:lastColumn="0" w:noHBand="0" w:noVBand="1"/>
@@ -14577,7 +14684,7 @@
     <w:p/>
     <w:tbl>
       <w:tblPr>
-        <w:tblStyle w:val="TableGrid"/>
+        <w:tblStyle w:val="Tablaconcuadrcula"/>
         <w:tblW w:w="8613" w:type="dxa"/>
         <w:tblLayout w:type="fixed"/>
         <w:tblLook w:val="04A0" w:firstRow="1" w:lastRow="0" w:firstColumn="1" w:lastColumn="0" w:noHBand="0" w:noVBand="1"/>
@@ -15017,7 +15124,7 @@
     <w:p/>
     <w:tbl>
       <w:tblPr>
-        <w:tblStyle w:val="TableGrid"/>
+        <w:tblStyle w:val="Tablaconcuadrcula"/>
         <w:tblW w:w="8613" w:type="dxa"/>
         <w:tblLayout w:type="fixed"/>
         <w:tblLook w:val="04A0" w:firstRow="1" w:lastRow="0" w:firstColumn="1" w:lastColumn="0" w:noHBand="0" w:noVBand="1"/>
@@ -15490,7 +15597,7 @@
     <w:p/>
     <w:tbl>
       <w:tblPr>
-        <w:tblStyle w:val="TableGrid"/>
+        <w:tblStyle w:val="Tablaconcuadrcula"/>
         <w:tblW w:w="8613" w:type="dxa"/>
         <w:tblLayout w:type="fixed"/>
         <w:tblLook w:val="04A0" w:firstRow="1" w:lastRow="0" w:firstColumn="1" w:lastColumn="0" w:noHBand="0" w:noVBand="1"/>
@@ -15935,7 +16042,7 @@
     <w:p/>
     <w:tbl>
       <w:tblPr>
-        <w:tblStyle w:val="TableGrid"/>
+        <w:tblStyle w:val="Tablaconcuadrcula"/>
         <w:tblW w:w="8613" w:type="dxa"/>
         <w:tblLayout w:type="fixed"/>
         <w:tblLook w:val="04A0" w:firstRow="1" w:lastRow="0" w:firstColumn="1" w:lastColumn="0" w:noHBand="0" w:noVBand="1"/>
@@ -16397,7 +16504,7 @@
     <w:p/>
     <w:tbl>
       <w:tblPr>
-        <w:tblStyle w:val="TableGrid"/>
+        <w:tblStyle w:val="Tablaconcuadrcula"/>
         <w:tblW w:w="8613" w:type="dxa"/>
         <w:tblLayout w:type="fixed"/>
         <w:tblLook w:val="04A0" w:firstRow="1" w:lastRow="0" w:firstColumn="1" w:lastColumn="0" w:noHBand="0" w:noVBand="1"/>
@@ -16841,7 +16948,7 @@
     <w:p/>
     <w:tbl>
       <w:tblPr>
-        <w:tblStyle w:val="TableGrid"/>
+        <w:tblStyle w:val="Tablaconcuadrcula"/>
         <w:tblW w:w="8613" w:type="dxa"/>
         <w:tblLayout w:type="fixed"/>
         <w:tblLook w:val="04A0" w:firstRow="1" w:lastRow="0" w:firstColumn="1" w:lastColumn="0" w:noHBand="0" w:noVBand="1"/>
@@ -17300,7 +17407,7 @@
     <w:p/>
     <w:tbl>
       <w:tblPr>
-        <w:tblStyle w:val="TableGrid"/>
+        <w:tblStyle w:val="Tablaconcuadrcula"/>
         <w:tblW w:w="0" w:type="auto"/>
         <w:tblLook w:val="04A0" w:firstRow="1" w:lastRow="0" w:firstColumn="1" w:lastColumn="0" w:noHBand="0" w:noVBand="1"/>
       </w:tblPr>
@@ -17682,7 +17789,7 @@
     <w:p/>
     <w:tbl>
       <w:tblPr>
-        <w:tblStyle w:val="TableGrid"/>
+        <w:tblStyle w:val="Tablaconcuadrcula"/>
         <w:tblW w:w="8613" w:type="dxa"/>
         <w:tblLayout w:type="fixed"/>
         <w:tblLook w:val="04A0" w:firstRow="1" w:lastRow="0" w:firstColumn="1" w:lastColumn="0" w:noHBand="0" w:noVBand="1"/>
@@ -18187,7 +18294,7 @@
     <w:p/>
     <w:tbl>
       <w:tblPr>
-        <w:tblStyle w:val="TableGrid"/>
+        <w:tblStyle w:val="Tablaconcuadrcula"/>
         <w:tblW w:w="8613" w:type="dxa"/>
         <w:tblLayout w:type="fixed"/>
         <w:tblLook w:val="04A0" w:firstRow="1" w:lastRow="0" w:firstColumn="1" w:lastColumn="0" w:noHBand="0" w:noVBand="1"/>
@@ -18687,7 +18794,7 @@
     <w:p/>
     <w:tbl>
       <w:tblPr>
-        <w:tblStyle w:val="TableGrid"/>
+        <w:tblStyle w:val="Tablaconcuadrcula"/>
         <w:tblW w:w="8613" w:type="dxa"/>
         <w:tblLayout w:type="fixed"/>
         <w:tblLook w:val="04A0" w:firstRow="1" w:lastRow="0" w:firstColumn="1" w:lastColumn="0" w:noHBand="0" w:noVBand="1"/>
@@ -19167,7 +19274,7 @@
     <w:p/>
     <w:tbl>
       <w:tblPr>
-        <w:tblStyle w:val="TableGrid"/>
+        <w:tblStyle w:val="Tablaconcuadrcula"/>
         <w:tblW w:w="8613" w:type="dxa"/>
         <w:tblLayout w:type="fixed"/>
         <w:tblLook w:val="04A0" w:firstRow="1" w:lastRow="0" w:firstColumn="1" w:lastColumn="0" w:noHBand="0" w:noVBand="1"/>
@@ -19638,14 +19745,14 @@
     </w:p>
     <w:p>
       <w:pPr>
-        <w:pStyle w:val="Heading1"/>
+        <w:pStyle w:val="Ttulo1"/>
       </w:pPr>
-      <w:bookmarkStart w:id="6" w:name="_Toc308685211"/>
+      <w:bookmarkStart w:id="5" w:name="_Toc308685211"/>
       <w:r>
         <w:lastRenderedPageBreak/>
         <w:t>Modelo de Objetos del Dominio del Problema</w:t>
       </w:r>
-      <w:bookmarkEnd w:id="6"/>
+      <w:bookmarkEnd w:id="5"/>
     </w:p>
     <w:p>
       <w:r>
@@ -19706,8 +19813,8 @@
             <o:lock v:ext="edit" text="t" shapetype="t"/>
           </v:shapetype>
           <v:shape id="_x0000_s1026" type="#_x0000_t136" style="position:absolute;left:0;text-align:left;margin-left:.3pt;margin-top:314.25pt;width:424.45pt;height:62.8pt;rotation:3035519fd;z-index:251660288">
-            <v:fill r:id="rId11" o:title=""/>
-            <v:stroke r:id="rId11" o:title=""/>
+            <v:fill r:id="rId12" o:title=""/>
+            <v:stroke r:id="rId12" o:title=""/>
             <v:shadow color="#868686"/>
             <v:textpath style="font-family:&quot;Arial Black&quot;;v-text-kern:t" trim="t" fitpath="t" string="Sacar esta página y poner el MODP&#10;"/>
           </v:shape>
@@ -19719,36 +19826,32 @@
     </w:p>
     <w:p>
       <w:pPr>
-        <w:pStyle w:val="Heading1"/>
+        <w:pStyle w:val="Ttulo1"/>
       </w:pPr>
-      <w:bookmarkStart w:id="7" w:name="_Toc308685212"/>
+      <w:bookmarkStart w:id="6" w:name="_Toc308685212"/>
+      <w:r>
+        <w:lastRenderedPageBreak/>
+        <w:t xml:space="preserve">Definición de </w:t>
+      </w:r>
+      <w:r>
+        <w:t>Trabajadores</w:t>
+      </w:r>
+      <w:r>
+        <w:t xml:space="preserve"> de Negocio</w:t>
+      </w:r>
+      <w:bookmarkEnd w:id="6"/>
+    </w:p>
+    <w:p>
       <w:r>
         <w:rPr>
           <w:noProof/>
           <w:lang w:val="en-US" w:bidi="ar-SA"/>
         </w:rPr>
-        <w:lastRenderedPageBreak/>
         <w:drawing>
-          <wp:anchor distT="0" distB="0" distL="114300" distR="114300" simplePos="0" relativeHeight="251663360" behindDoc="1" locked="0" layoutInCell="1" allowOverlap="1" wp14:anchorId="4B59513F" wp14:editId="3C8EB5B4">
-            <wp:simplePos x="0" y="0"/>
-            <wp:positionH relativeFrom="column">
-              <wp:posOffset>-203835</wp:posOffset>
-            </wp:positionH>
-            <wp:positionV relativeFrom="paragraph">
-              <wp:posOffset>316865</wp:posOffset>
-            </wp:positionV>
-            <wp:extent cx="5737860" cy="5995035"/>
+          <wp:inline distT="0" distB="0" distL="0" distR="0">
+            <wp:extent cx="5400040" cy="6422841"/>
             <wp:effectExtent l="0" t="0" r="0" b="0"/>
-            <wp:wrapTight wrapText="bothSides">
-              <wp:wrapPolygon edited="0">
-                <wp:start x="0" y="0"/>
-                <wp:lineTo x="0" y="21552"/>
-                <wp:lineTo x="21514" y="21552"/>
-                <wp:lineTo x="21514" y="0"/>
-                <wp:lineTo x="0" y="0"/>
-              </wp:wrapPolygon>
-            </wp:wrapTight>
-            <wp:docPr id="8" name="Picture 8"/>
+            <wp:docPr id="2" name="Imagen 2"/>
             <wp:cNvGraphicFramePr>
               <a:graphicFrameLocks xmlns:a="http://schemas.openxmlformats.org/drawingml/2006/main" noChangeAspect="1"/>
             </wp:cNvGraphicFramePr>
@@ -19756,13 +19859,13 @@
               <a:graphicData uri="http://schemas.openxmlformats.org/drawingml/2006/picture">
                 <pic:pic xmlns:pic="http://schemas.openxmlformats.org/drawingml/2006/picture">
                   <pic:nvPicPr>
-                    <pic:cNvPr id="0" name="Picture 3"/>
+                    <pic:cNvPr id="0" name="Picture 2"/>
                     <pic:cNvPicPr>
                       <a:picLocks noChangeAspect="1" noChangeArrowheads="1"/>
                     </pic:cNvPicPr>
                   </pic:nvPicPr>
                   <pic:blipFill>
-                    <a:blip r:embed="rId12">
+                    <a:blip r:embed="rId13">
                       <a:extLst>
                         <a:ext uri="{28A0092B-C50C-407E-A947-70E740481C1C}">
                           <a14:useLocalDpi xmlns:a14="http://schemas.microsoft.com/office/drawing/2010/main" val="0"/>
@@ -19777,7 +19880,7 @@
                   <pic:spPr bwMode="auto">
                     <a:xfrm>
                       <a:off x="0" y="0"/>
-                      <a:ext cx="5737860" cy="5995035"/>
+                      <a:ext cx="5400040" cy="6422841"/>
                     </a:xfrm>
                     <a:prstGeom prst="rect">
                       <a:avLst/>
@@ -19790,30 +19893,15 @@
                 </pic:pic>
               </a:graphicData>
             </a:graphic>
-            <wp14:sizeRelH relativeFrom="page">
-              <wp14:pctWidth>0</wp14:pctWidth>
-            </wp14:sizeRelH>
-            <wp14:sizeRelV relativeFrom="page">
-              <wp14:pctHeight>0</wp14:pctHeight>
-            </wp14:sizeRelV>
-          </wp:anchor>
+          </wp:inline>
         </w:drawing>
       </w:r>
-      <w:r>
-        <w:t xml:space="preserve">Definición de </w:t>
-      </w:r>
-      <w:r>
-        <w:t>Trabajadores</w:t>
-      </w:r>
-      <w:r>
-        <w:t xml:space="preserve"> de Negocio</w:t>
-      </w:r>
+      <w:bookmarkStart w:id="7" w:name="_GoBack"/>
       <w:bookmarkEnd w:id="7"/>
     </w:p>
-    <w:p/>
     <w:sectPr>
-      <w:headerReference w:type="default" r:id="rId13"/>
-      <w:footerReference w:type="default" r:id="rId14"/>
+      <w:headerReference w:type="default" r:id="rId14"/>
+      <w:footerReference w:type="default" r:id="rId15"/>
       <w:pgSz w:w="11906" w:h="16838"/>
       <w:pgMar w:top="1417" w:right="1701" w:bottom="1417" w:left="1701" w:header="708" w:footer="708" w:gutter="0"/>
       <w:cols w:space="708"/>
@@ -19887,7 +19975,7 @@
         </w:tcPr>
         <w:p>
           <w:pPr>
-            <w:pStyle w:val="Footer"/>
+            <w:pStyle w:val="Piedepgina"/>
             <w:spacing w:after="0"/>
             <w:rPr>
               <w:rFonts w:ascii="Arial" w:hAnsi="Arial" w:cs="Arial"/>
@@ -19903,8 +19991,59 @@
               <w:szCs w:val="18"/>
               <w:lang w:val="es-AR"/>
             </w:rPr>
-            <w:t>Agüero, Nafria, Pisciolari, Quiroga, Waisman</w:t>
+            <w:t xml:space="preserve">Agüero, </w:t>
           </w:r>
+          <w:proofErr w:type="spellStart"/>
+          <w:r>
+            <w:rPr>
+              <w:rFonts w:ascii="Arial" w:hAnsi="Arial" w:cs="Arial"/>
+              <w:sz w:val="18"/>
+              <w:szCs w:val="18"/>
+              <w:lang w:val="es-AR"/>
+            </w:rPr>
+            <w:t>Nafria</w:t>
+          </w:r>
+          <w:proofErr w:type="spellEnd"/>
+          <w:r>
+            <w:rPr>
+              <w:rFonts w:ascii="Arial" w:hAnsi="Arial" w:cs="Arial"/>
+              <w:sz w:val="18"/>
+              <w:szCs w:val="18"/>
+              <w:lang w:val="es-AR"/>
+            </w:rPr>
+            <w:t xml:space="preserve">, </w:t>
+          </w:r>
+          <w:proofErr w:type="spellStart"/>
+          <w:r>
+            <w:rPr>
+              <w:rFonts w:ascii="Arial" w:hAnsi="Arial" w:cs="Arial"/>
+              <w:sz w:val="18"/>
+              <w:szCs w:val="18"/>
+              <w:lang w:val="es-AR"/>
+            </w:rPr>
+            <w:t>Pisciolari</w:t>
+          </w:r>
+          <w:proofErr w:type="spellEnd"/>
+          <w:r>
+            <w:rPr>
+              <w:rFonts w:ascii="Arial" w:hAnsi="Arial" w:cs="Arial"/>
+              <w:sz w:val="18"/>
+              <w:szCs w:val="18"/>
+              <w:lang w:val="es-AR"/>
+            </w:rPr>
+            <w:t xml:space="preserve">, Quiroga, </w:t>
+          </w:r>
+          <w:proofErr w:type="spellStart"/>
+          <w:r>
+            <w:rPr>
+              <w:rFonts w:ascii="Arial" w:hAnsi="Arial" w:cs="Arial"/>
+              <w:sz w:val="18"/>
+              <w:szCs w:val="18"/>
+              <w:lang w:val="es-AR"/>
+            </w:rPr>
+            <w:t>Waisman</w:t>
+          </w:r>
+          <w:proofErr w:type="spellEnd"/>
         </w:p>
       </w:tc>
       <w:tc>
@@ -19913,7 +20052,7 @@
         </w:tcPr>
         <w:p>
           <w:pPr>
-            <w:pStyle w:val="Footer"/>
+            <w:pStyle w:val="Piedepgina"/>
             <w:spacing w:after="0"/>
             <w:jc w:val="right"/>
             <w:rPr>
@@ -19932,7 +20071,7 @@
           </w:r>
           <w:r>
             <w:rPr>
-              <w:rStyle w:val="PageNumber"/>
+              <w:rStyle w:val="Nmerodepgina"/>
               <w:rFonts w:ascii="Arial" w:hAnsi="Arial" w:cs="Arial"/>
               <w:sz w:val="18"/>
               <w:szCs w:val="18"/>
@@ -19941,7 +20080,7 @@
           </w:r>
           <w:r>
             <w:rPr>
-              <w:rStyle w:val="PageNumber"/>
+              <w:rStyle w:val="Nmerodepgina"/>
               <w:rFonts w:ascii="Arial" w:hAnsi="Arial" w:cs="Arial"/>
               <w:sz w:val="18"/>
               <w:szCs w:val="18"/>
@@ -19950,7 +20089,7 @@
           </w:r>
           <w:r>
             <w:rPr>
-              <w:rStyle w:val="PageNumber"/>
+              <w:rStyle w:val="Nmerodepgina"/>
               <w:rFonts w:ascii="Arial" w:hAnsi="Arial" w:cs="Arial"/>
               <w:sz w:val="18"/>
               <w:szCs w:val="18"/>
@@ -19959,17 +20098,17 @@
           </w:r>
           <w:r>
             <w:rPr>
-              <w:rStyle w:val="PageNumber"/>
+              <w:rStyle w:val="Nmerodepgina"/>
               <w:rFonts w:ascii="Arial" w:hAnsi="Arial" w:cs="Arial"/>
               <w:noProof/>
               <w:sz w:val="18"/>
               <w:szCs w:val="18"/>
             </w:rPr>
-            <w:t>28</w:t>
+            <w:t>27</w:t>
           </w:r>
           <w:r>
             <w:rPr>
-              <w:rStyle w:val="PageNumber"/>
+              <w:rStyle w:val="Nmerodepgina"/>
               <w:rFonts w:ascii="Arial" w:hAnsi="Arial" w:cs="Arial"/>
               <w:sz w:val="18"/>
               <w:szCs w:val="18"/>
@@ -20031,7 +20170,7 @@
   </w:tbl>
   <w:p>
     <w:pPr>
-      <w:pStyle w:val="Footer"/>
+      <w:pStyle w:val="Piedepgina"/>
       <w:spacing w:after="0"/>
     </w:pPr>
   </w:p>
@@ -20075,7 +20214,7 @@
 <w:hdr xmlns:wpc="http://schemas.microsoft.com/office/word/2010/wordprocessingCanvas" xmlns:mc="http://schemas.openxmlformats.org/markup-compatibility/2006" xmlns:o="urn:schemas-microsoft-com:office:office" xmlns:r="http://schemas.openxmlformats.org/officeDocument/2006/relationships" xmlns:m="http://schemas.openxmlformats.org/officeDocument/2006/math" xmlns:v="urn:schemas-microsoft-com:vml" xmlns:wp14="http://schemas.microsoft.com/office/word/2010/wordprocessingDrawing" xmlns:wp="http://schemas.openxmlformats.org/drawingml/2006/wordprocessingDrawing" xmlns:w10="urn:schemas-microsoft-com:office:word" xmlns:w="http://schemas.openxmlformats.org/wordprocessingml/2006/main" xmlns:w14="http://schemas.microsoft.com/office/word/2010/wordml" xmlns:wpg="http://schemas.microsoft.com/office/word/2010/wordprocessingGroup" xmlns:wpi="http://schemas.microsoft.com/office/word/2010/wordprocessingInk" xmlns:wne="http://schemas.microsoft.com/office/word/2006/wordml" xmlns:wps="http://schemas.microsoft.com/office/word/2010/wordprocessingShape" mc:Ignorable="w14 wp14">
   <w:tbl>
     <w:tblPr>
-      <w:tblStyle w:val="TableGrid"/>
+      <w:tblStyle w:val="Tablaconcuadrcula"/>
       <w:tblW w:w="9498" w:type="dxa"/>
       <w:tblInd w:w="-459" w:type="dxa"/>
       <w:tblBorders>
@@ -20100,7 +20239,7 @@
         </w:tcPr>
         <w:p>
           <w:pPr>
-            <w:pStyle w:val="Header"/>
+            <w:pStyle w:val="Encabezado"/>
             <w:spacing w:after="0"/>
             <w:rPr>
               <w:szCs w:val="16"/>
@@ -20120,7 +20259,7 @@
         </w:tcPr>
         <w:p>
           <w:pPr>
-            <w:pStyle w:val="Header"/>
+            <w:pStyle w:val="Encabezado"/>
             <w:spacing w:after="0"/>
             <w:rPr>
               <w:szCs w:val="16"/>
@@ -20134,7 +20273,7 @@
         </w:tcPr>
         <w:p>
           <w:pPr>
-            <w:pStyle w:val="Header"/>
+            <w:pStyle w:val="Encabezado"/>
             <w:spacing w:after="0"/>
             <w:rPr>
               <w:szCs w:val="16"/>
@@ -20156,7 +20295,7 @@
         </w:tcPr>
         <w:p>
           <w:pPr>
-            <w:pStyle w:val="Header"/>
+            <w:pStyle w:val="Encabezado"/>
             <w:spacing w:after="0"/>
             <w:rPr>
               <w:szCs w:val="16"/>
@@ -20176,7 +20315,7 @@
         </w:tcPr>
         <w:p>
           <w:pPr>
-            <w:pStyle w:val="Header"/>
+            <w:pStyle w:val="Encabezado"/>
             <w:spacing w:after="0"/>
             <w:rPr>
               <w:szCs w:val="16"/>
@@ -20203,7 +20342,7 @@
         </w:tcPr>
         <w:p>
           <w:pPr>
-            <w:pStyle w:val="Header"/>
+            <w:pStyle w:val="Encabezado"/>
             <w:spacing w:after="0"/>
             <w:rPr>
               <w:szCs w:val="16"/>
@@ -20256,7 +20395,7 @@
   </w:tbl>
   <w:p>
     <w:pPr>
-      <w:pStyle w:val="Header"/>
+      <w:pStyle w:val="Encabezado"/>
       <w:spacing w:after="0"/>
       <w:rPr>
         <w:szCs w:val="16"/>
@@ -20560,11 +20699,11 @@
       <w:lang w:val="es-ES"/>
     </w:rPr>
   </w:style>
-  <w:style w:type="paragraph" w:styleId="Heading1">
+  <w:style w:type="paragraph" w:styleId="Ttulo1">
     <w:name w:val="heading 1"/>
     <w:basedOn w:val="Normal"/>
     <w:next w:val="Normal"/>
-    <w:link w:val="Heading1Char"/>
+    <w:link w:val="Ttulo1Car"/>
     <w:uiPriority w:val="9"/>
     <w:qFormat/>
     <w:rsid w:val="00F24BD8"/>
@@ -20584,11 +20723,11 @@
       <w:szCs w:val="24"/>
     </w:rPr>
   </w:style>
-  <w:style w:type="paragraph" w:styleId="Heading2">
+  <w:style w:type="paragraph" w:styleId="Ttulo2">
     <w:name w:val="heading 2"/>
     <w:basedOn w:val="Normal"/>
     <w:next w:val="Normal"/>
-    <w:link w:val="Heading2Char"/>
+    <w:link w:val="Ttulo2Car"/>
     <w:uiPriority w:val="9"/>
     <w:unhideWhenUsed/>
     <w:qFormat/>
@@ -20607,11 +20746,11 @@
       <w:szCs w:val="24"/>
     </w:rPr>
   </w:style>
-  <w:style w:type="paragraph" w:styleId="Heading3">
+  <w:style w:type="paragraph" w:styleId="Ttulo3">
     <w:name w:val="heading 3"/>
     <w:basedOn w:val="Normal"/>
     <w:next w:val="Normal"/>
-    <w:link w:val="Heading3Char"/>
+    <w:link w:val="Ttulo3Car"/>
     <w:uiPriority w:val="9"/>
     <w:unhideWhenUsed/>
     <w:qFormat/>
@@ -20630,11 +20769,11 @@
       <w:szCs w:val="24"/>
     </w:rPr>
   </w:style>
-  <w:style w:type="paragraph" w:styleId="Heading4">
+  <w:style w:type="paragraph" w:styleId="Ttulo4">
     <w:name w:val="heading 4"/>
     <w:basedOn w:val="Normal"/>
     <w:next w:val="Normal"/>
-    <w:link w:val="Heading4Char"/>
+    <w:link w:val="Ttulo4Car"/>
     <w:uiPriority w:val="9"/>
     <w:unhideWhenUsed/>
     <w:qFormat/>
@@ -20655,11 +20794,11 @@
       <w:szCs w:val="24"/>
     </w:rPr>
   </w:style>
-  <w:style w:type="paragraph" w:styleId="Heading5">
+  <w:style w:type="paragraph" w:styleId="Ttulo5">
     <w:name w:val="heading 5"/>
     <w:basedOn w:val="Normal"/>
     <w:next w:val="Normal"/>
-    <w:link w:val="Heading5Char"/>
+    <w:link w:val="Ttulo5Car"/>
     <w:uiPriority w:val="9"/>
     <w:semiHidden/>
     <w:unhideWhenUsed/>
@@ -20674,11 +20813,11 @@
       <w:color w:val="4F81BD" w:themeColor="accent1"/>
     </w:rPr>
   </w:style>
-  <w:style w:type="paragraph" w:styleId="Heading6">
+  <w:style w:type="paragraph" w:styleId="Ttulo6">
     <w:name w:val="heading 6"/>
     <w:basedOn w:val="Normal"/>
     <w:next w:val="Normal"/>
-    <w:link w:val="Heading6Char"/>
+    <w:link w:val="Ttulo6Car"/>
     <w:uiPriority w:val="9"/>
     <w:semiHidden/>
     <w:unhideWhenUsed/>
@@ -20695,11 +20834,11 @@
       <w:color w:val="4F81BD" w:themeColor="accent1"/>
     </w:rPr>
   </w:style>
-  <w:style w:type="paragraph" w:styleId="Heading7">
+  <w:style w:type="paragraph" w:styleId="Ttulo7">
     <w:name w:val="heading 7"/>
     <w:basedOn w:val="Normal"/>
     <w:next w:val="Normal"/>
-    <w:link w:val="Heading7Char"/>
+    <w:link w:val="Ttulo7Car"/>
     <w:uiPriority w:val="9"/>
     <w:semiHidden/>
     <w:unhideWhenUsed/>
@@ -20718,11 +20857,11 @@
       <w:szCs w:val="20"/>
     </w:rPr>
   </w:style>
-  <w:style w:type="paragraph" w:styleId="Heading8">
+  <w:style w:type="paragraph" w:styleId="Ttulo8">
     <w:name w:val="heading 8"/>
     <w:basedOn w:val="Normal"/>
     <w:next w:val="Normal"/>
-    <w:link w:val="Heading8Char"/>
+    <w:link w:val="Ttulo8Car"/>
     <w:uiPriority w:val="9"/>
     <w:semiHidden/>
     <w:unhideWhenUsed/>
@@ -20743,11 +20882,11 @@
       <w:szCs w:val="20"/>
     </w:rPr>
   </w:style>
-  <w:style w:type="paragraph" w:styleId="Heading9">
+  <w:style w:type="paragraph" w:styleId="Ttulo9">
     <w:name w:val="heading 9"/>
     <w:basedOn w:val="Normal"/>
     <w:next w:val="Normal"/>
-    <w:link w:val="Heading9Char"/>
+    <w:link w:val="Ttulo9Car"/>
     <w:uiPriority w:val="9"/>
     <w:semiHidden/>
     <w:unhideWhenUsed/>
@@ -20766,13 +20905,13 @@
       <w:szCs w:val="20"/>
     </w:rPr>
   </w:style>
-  <w:style w:type="character" w:default="1" w:styleId="DefaultParagraphFont">
+  <w:style w:type="character" w:default="1" w:styleId="Fuentedeprrafopredeter">
     <w:name w:val="Default Paragraph Font"/>
     <w:uiPriority w:val="1"/>
     <w:semiHidden/>
     <w:unhideWhenUsed/>
   </w:style>
-  <w:style w:type="table" w:default="1" w:styleId="TableNormal">
+  <w:style w:type="table" w:default="1" w:styleId="Tablanormal">
     <w:name w:val="Normal Table"/>
     <w:uiPriority w:val="99"/>
     <w:semiHidden/>
@@ -20787,17 +20926,17 @@
       </w:tblCellMar>
     </w:tblPr>
   </w:style>
-  <w:style w:type="numbering" w:default="1" w:styleId="NoList">
+  <w:style w:type="numbering" w:default="1" w:styleId="Sinlista">
     <w:name w:val="No List"/>
     <w:uiPriority w:val="99"/>
     <w:semiHidden/>
     <w:unhideWhenUsed/>
   </w:style>
-  <w:style w:type="paragraph" w:styleId="Title">
+  <w:style w:type="paragraph" w:styleId="Ttulo">
     <w:name w:val="Title"/>
     <w:basedOn w:val="Normal"/>
     <w:next w:val="Normal"/>
-    <w:link w:val="TitleChar"/>
+    <w:link w:val="TtuloCar"/>
     <w:uiPriority w:val="10"/>
     <w:qFormat/>
     <w:rsid w:val="00F24BD8"/>
@@ -20817,10 +20956,10 @@
       <w:szCs w:val="60"/>
     </w:rPr>
   </w:style>
-  <w:style w:type="character" w:customStyle="1" w:styleId="TitleChar">
-    <w:name w:val="Title Char"/>
-    <w:basedOn w:val="DefaultParagraphFont"/>
-    <w:link w:val="Title"/>
+  <w:style w:type="character" w:customStyle="1" w:styleId="TtuloCar">
+    <w:name w:val="Título Car"/>
+    <w:basedOn w:val="Fuentedeprrafopredeter"/>
+    <w:link w:val="Ttulo"/>
     <w:uiPriority w:val="10"/>
     <w:rsid w:val="00F24BD8"/>
     <w:rPr>
@@ -20832,10 +20971,10 @@
       <w:szCs w:val="60"/>
     </w:rPr>
   </w:style>
-  <w:style w:type="paragraph" w:styleId="Header">
+  <w:style w:type="paragraph" w:styleId="Encabezado">
     <w:name w:val="header"/>
     <w:basedOn w:val="Normal"/>
-    <w:link w:val="HeaderChar"/>
+    <w:link w:val="EncabezadoCar"/>
     <w:rsid w:val="008C7A3C"/>
     <w:pPr>
       <w:tabs>
@@ -20847,10 +20986,10 @@
       <w:sz w:val="20"/>
     </w:rPr>
   </w:style>
-  <w:style w:type="character" w:customStyle="1" w:styleId="HeaderChar">
-    <w:name w:val="Header Char"/>
-    <w:basedOn w:val="DefaultParagraphFont"/>
-    <w:link w:val="Header"/>
+  <w:style w:type="character" w:customStyle="1" w:styleId="EncabezadoCar">
+    <w:name w:val="Encabezado Car"/>
+    <w:basedOn w:val="Fuentedeprrafopredeter"/>
+    <w:link w:val="Encabezado"/>
     <w:rsid w:val="008C7A3C"/>
     <w:rPr>
       <w:rFonts w:ascii="Arial Narrow" w:eastAsia="Times New Roman" w:hAnsi="Arial Narrow" w:cs="Times New Roman"/>
@@ -20876,10 +21015,10 @@
       <w:szCs w:val="24"/>
     </w:rPr>
   </w:style>
-  <w:style w:type="paragraph" w:styleId="BalloonText">
+  <w:style w:type="paragraph" w:styleId="Textodeglobo">
     <w:name w:val="Balloon Text"/>
     <w:basedOn w:val="Normal"/>
-    <w:link w:val="BalloonTextChar"/>
+    <w:link w:val="TextodegloboCar"/>
     <w:uiPriority w:val="99"/>
     <w:semiHidden/>
     <w:unhideWhenUsed/>
@@ -20890,10 +21029,10 @@
       <w:szCs w:val="16"/>
     </w:rPr>
   </w:style>
-  <w:style w:type="character" w:customStyle="1" w:styleId="BalloonTextChar">
-    <w:name w:val="Balloon Text Char"/>
-    <w:basedOn w:val="DefaultParagraphFont"/>
-    <w:link w:val="BalloonText"/>
+  <w:style w:type="character" w:customStyle="1" w:styleId="TextodegloboCar">
+    <w:name w:val="Texto de globo Car"/>
+    <w:basedOn w:val="Fuentedeprrafopredeter"/>
+    <w:link w:val="Textodeglobo"/>
     <w:uiPriority w:val="99"/>
     <w:semiHidden/>
     <w:rsid w:val="008C7A3C"/>
@@ -20904,24 +21043,24 @@
       <w:lang w:eastAsia="es-ES"/>
     </w:rPr>
   </w:style>
-  <w:style w:type="paragraph" w:styleId="NoSpacing">
+  <w:style w:type="paragraph" w:styleId="Sinespaciado">
     <w:name w:val="No Spacing"/>
     <w:basedOn w:val="Normal"/>
-    <w:link w:val="NoSpacingChar"/>
+    <w:link w:val="SinespaciadoCar"/>
     <w:uiPriority w:val="1"/>
     <w:qFormat/>
     <w:rsid w:val="00F24BD8"/>
   </w:style>
-  <w:style w:type="character" w:customStyle="1" w:styleId="NoSpacingChar">
-    <w:name w:val="No Spacing Char"/>
-    <w:basedOn w:val="DefaultParagraphFont"/>
-    <w:link w:val="NoSpacing"/>
+  <w:style w:type="character" w:customStyle="1" w:styleId="SinespaciadoCar">
+    <w:name w:val="Sin espaciado Car"/>
+    <w:basedOn w:val="Fuentedeprrafopredeter"/>
+    <w:link w:val="Sinespaciado"/>
     <w:uiPriority w:val="1"/>
     <w:rsid w:val="00F24BD8"/>
   </w:style>
-  <w:style w:type="table" w:styleId="TableGrid">
+  <w:style w:type="table" w:styleId="Tablaconcuadrcula">
     <w:name w:val="Table Grid"/>
-    <w:basedOn w:val="TableNormal"/>
+    <w:basedOn w:val="Tablanormal"/>
     <w:uiPriority w:val="59"/>
     <w:rsid w:val="00874645"/>
     <w:tblPr>
@@ -20942,9 +21081,9 @@
       </w:tblCellMar>
     </w:tblPr>
   </w:style>
-  <w:style w:type="character" w:styleId="Strong">
+  <w:style w:type="character" w:styleId="Textoennegrita">
     <w:name w:val="Strong"/>
-    <w:basedOn w:val="DefaultParagraphFont"/>
+    <w:basedOn w:val="Fuentedeprrafopredeter"/>
     <w:uiPriority w:val="22"/>
     <w:qFormat/>
     <w:rsid w:val="00F24BD8"/>
@@ -20954,10 +21093,10 @@
       <w:spacing w:val="0"/>
     </w:rPr>
   </w:style>
-  <w:style w:type="character" w:customStyle="1" w:styleId="Heading1Char">
-    <w:name w:val="Heading 1 Char"/>
-    <w:basedOn w:val="DefaultParagraphFont"/>
-    <w:link w:val="Heading1"/>
+  <w:style w:type="character" w:customStyle="1" w:styleId="Ttulo1Car">
+    <w:name w:val="Título 1 Car"/>
+    <w:basedOn w:val="Fuentedeprrafopredeter"/>
+    <w:link w:val="Ttulo1"/>
     <w:uiPriority w:val="9"/>
     <w:rsid w:val="00F24BD8"/>
     <w:rPr>
@@ -20969,9 +21108,9 @@
       <w:szCs w:val="24"/>
     </w:rPr>
   </w:style>
-  <w:style w:type="paragraph" w:styleId="TOCHeading">
+  <w:style w:type="paragraph" w:styleId="TtulodeTDC">
     <w:name w:val="TOC Heading"/>
-    <w:basedOn w:val="Heading1"/>
+    <w:basedOn w:val="Ttulo1"/>
     <w:next w:val="Normal"/>
     <w:uiPriority w:val="39"/>
     <w:unhideWhenUsed/>
@@ -20981,7 +21120,7 @@
       <w:outlineLvl w:val="9"/>
     </w:pPr>
   </w:style>
-  <w:style w:type="paragraph" w:styleId="TOC2">
+  <w:style w:type="paragraph" w:styleId="TDC2">
     <w:name w:val="toc 2"/>
     <w:basedOn w:val="Normal"/>
     <w:next w:val="Normal"/>
@@ -20995,7 +21134,7 @@
       <w:ind w:left="220"/>
     </w:pPr>
   </w:style>
-  <w:style w:type="paragraph" w:styleId="TOC1">
+  <w:style w:type="paragraph" w:styleId="TDC1">
     <w:name w:val="toc 1"/>
     <w:basedOn w:val="Normal"/>
     <w:next w:val="Normal"/>
@@ -21008,7 +21147,7 @@
       <w:spacing w:after="100" w:line="276" w:lineRule="auto"/>
     </w:pPr>
   </w:style>
-  <w:style w:type="paragraph" w:styleId="TOC3">
+  <w:style w:type="paragraph" w:styleId="TDC3">
     <w:name w:val="toc 3"/>
     <w:basedOn w:val="Normal"/>
     <w:next w:val="Normal"/>
@@ -21022,10 +21161,10 @@
       <w:ind w:left="440"/>
     </w:pPr>
   </w:style>
-  <w:style w:type="paragraph" w:styleId="Footer">
+  <w:style w:type="paragraph" w:styleId="Piedepgina">
     <w:name w:val="footer"/>
     <w:basedOn w:val="Normal"/>
-    <w:link w:val="FooterChar"/>
+    <w:link w:val="PiedepginaCar"/>
     <w:unhideWhenUsed/>
     <w:rsid w:val="005B0FCA"/>
     <w:pPr>
@@ -21035,10 +21174,10 @@
       </w:tabs>
     </w:pPr>
   </w:style>
-  <w:style w:type="character" w:customStyle="1" w:styleId="FooterChar">
-    <w:name w:val="Footer Char"/>
-    <w:basedOn w:val="DefaultParagraphFont"/>
-    <w:link w:val="Footer"/>
+  <w:style w:type="character" w:customStyle="1" w:styleId="PiedepginaCar">
+    <w:name w:val="Pie de página Car"/>
+    <w:basedOn w:val="Fuentedeprrafopredeter"/>
+    <w:link w:val="Piedepgina"/>
     <w:uiPriority w:val="99"/>
     <w:semiHidden/>
     <w:rsid w:val="005B0FCA"/>
@@ -21048,10 +21187,10 @@
       <w:lang w:eastAsia="es-ES"/>
     </w:rPr>
   </w:style>
-  <w:style w:type="character" w:customStyle="1" w:styleId="Heading2Char">
-    <w:name w:val="Heading 2 Char"/>
-    <w:basedOn w:val="DefaultParagraphFont"/>
-    <w:link w:val="Heading2"/>
+  <w:style w:type="character" w:customStyle="1" w:styleId="Ttulo2Car">
+    <w:name w:val="Título 2 Car"/>
+    <w:basedOn w:val="Fuentedeprrafopredeter"/>
+    <w:link w:val="Ttulo2"/>
     <w:uiPriority w:val="9"/>
     <w:rsid w:val="00F24BD8"/>
     <w:rPr>
@@ -21061,10 +21200,10 @@
       <w:szCs w:val="24"/>
     </w:rPr>
   </w:style>
-  <w:style w:type="character" w:customStyle="1" w:styleId="Heading3Char">
-    <w:name w:val="Heading 3 Char"/>
-    <w:basedOn w:val="DefaultParagraphFont"/>
-    <w:link w:val="Heading3"/>
+  <w:style w:type="character" w:customStyle="1" w:styleId="Ttulo3Car">
+    <w:name w:val="Título 3 Car"/>
+    <w:basedOn w:val="Fuentedeprrafopredeter"/>
+    <w:link w:val="Ttulo3"/>
     <w:uiPriority w:val="9"/>
     <w:rsid w:val="00F24BD8"/>
     <w:rPr>
@@ -21074,10 +21213,10 @@
       <w:szCs w:val="24"/>
     </w:rPr>
   </w:style>
-  <w:style w:type="character" w:customStyle="1" w:styleId="Heading4Char">
-    <w:name w:val="Heading 4 Char"/>
-    <w:basedOn w:val="DefaultParagraphFont"/>
-    <w:link w:val="Heading4"/>
+  <w:style w:type="character" w:customStyle="1" w:styleId="Ttulo4Car">
+    <w:name w:val="Título 4 Car"/>
+    <w:basedOn w:val="Fuentedeprrafopredeter"/>
+    <w:link w:val="Ttulo4"/>
     <w:uiPriority w:val="9"/>
     <w:rsid w:val="00F24BD8"/>
     <w:rPr>
@@ -21089,10 +21228,10 @@
       <w:szCs w:val="24"/>
     </w:rPr>
   </w:style>
-  <w:style w:type="character" w:customStyle="1" w:styleId="Heading5Char">
-    <w:name w:val="Heading 5 Char"/>
-    <w:basedOn w:val="DefaultParagraphFont"/>
-    <w:link w:val="Heading5"/>
+  <w:style w:type="character" w:customStyle="1" w:styleId="Ttulo5Car">
+    <w:name w:val="Título 5 Car"/>
+    <w:basedOn w:val="Fuentedeprrafopredeter"/>
+    <w:link w:val="Ttulo5"/>
     <w:uiPriority w:val="9"/>
     <w:semiHidden/>
     <w:rsid w:val="00F24BD8"/>
@@ -21101,10 +21240,10 @@
       <w:color w:val="4F81BD" w:themeColor="accent1"/>
     </w:rPr>
   </w:style>
-  <w:style w:type="character" w:customStyle="1" w:styleId="Heading6Char">
-    <w:name w:val="Heading 6 Char"/>
-    <w:basedOn w:val="DefaultParagraphFont"/>
-    <w:link w:val="Heading6"/>
+  <w:style w:type="character" w:customStyle="1" w:styleId="Ttulo6Car">
+    <w:name w:val="Título 6 Car"/>
+    <w:basedOn w:val="Fuentedeprrafopredeter"/>
+    <w:link w:val="Ttulo6"/>
     <w:uiPriority w:val="9"/>
     <w:semiHidden/>
     <w:rsid w:val="00F24BD8"/>
@@ -21115,10 +21254,10 @@
       <w:color w:val="4F81BD" w:themeColor="accent1"/>
     </w:rPr>
   </w:style>
-  <w:style w:type="character" w:customStyle="1" w:styleId="Heading7Char">
-    <w:name w:val="Heading 7 Char"/>
-    <w:basedOn w:val="DefaultParagraphFont"/>
-    <w:link w:val="Heading7"/>
+  <w:style w:type="character" w:customStyle="1" w:styleId="Ttulo7Car">
+    <w:name w:val="Título 7 Car"/>
+    <w:basedOn w:val="Fuentedeprrafopredeter"/>
+    <w:link w:val="Ttulo7"/>
     <w:uiPriority w:val="9"/>
     <w:semiHidden/>
     <w:rsid w:val="00F24BD8"/>
@@ -21131,10 +21270,10 @@
       <w:szCs w:val="20"/>
     </w:rPr>
   </w:style>
-  <w:style w:type="character" w:customStyle="1" w:styleId="Heading8Char">
-    <w:name w:val="Heading 8 Char"/>
-    <w:basedOn w:val="DefaultParagraphFont"/>
-    <w:link w:val="Heading8"/>
+  <w:style w:type="character" w:customStyle="1" w:styleId="Ttulo8Car">
+    <w:name w:val="Título 8 Car"/>
+    <w:basedOn w:val="Fuentedeprrafopredeter"/>
+    <w:link w:val="Ttulo8"/>
     <w:uiPriority w:val="9"/>
     <w:semiHidden/>
     <w:rsid w:val="00F24BD8"/>
@@ -21149,10 +21288,10 @@
       <w:szCs w:val="20"/>
     </w:rPr>
   </w:style>
-  <w:style w:type="character" w:customStyle="1" w:styleId="Heading9Char">
-    <w:name w:val="Heading 9 Char"/>
-    <w:basedOn w:val="DefaultParagraphFont"/>
-    <w:link w:val="Heading9"/>
+  <w:style w:type="character" w:customStyle="1" w:styleId="Ttulo9Car">
+    <w:name w:val="Título 9 Car"/>
+    <w:basedOn w:val="Fuentedeprrafopredeter"/>
+    <w:link w:val="Ttulo9"/>
     <w:uiPriority w:val="9"/>
     <w:semiHidden/>
     <w:rsid w:val="00F24BD8"/>
@@ -21165,7 +21304,7 @@
       <w:szCs w:val="20"/>
     </w:rPr>
   </w:style>
-  <w:style w:type="paragraph" w:styleId="Caption">
+  <w:style w:type="paragraph" w:styleId="Epgrafe">
     <w:name w:val="caption"/>
     <w:basedOn w:val="Normal"/>
     <w:next w:val="Normal"/>
@@ -21181,11 +21320,11 @@
       <w:szCs w:val="18"/>
     </w:rPr>
   </w:style>
-  <w:style w:type="paragraph" w:styleId="Subtitle">
+  <w:style w:type="paragraph" w:styleId="Subttulo">
     <w:name w:val="Subtitle"/>
     <w:basedOn w:val="Normal"/>
     <w:next w:val="Normal"/>
-    <w:link w:val="SubtitleChar"/>
+    <w:link w:val="SubttuloCar"/>
     <w:uiPriority w:val="11"/>
     <w:qFormat/>
     <w:rsid w:val="00F24BD8"/>
@@ -21200,10 +21339,10 @@
       <w:szCs w:val="24"/>
     </w:rPr>
   </w:style>
-  <w:style w:type="character" w:customStyle="1" w:styleId="SubtitleChar">
-    <w:name w:val="Subtitle Char"/>
-    <w:basedOn w:val="DefaultParagraphFont"/>
-    <w:link w:val="Subtitle"/>
+  <w:style w:type="character" w:customStyle="1" w:styleId="SubttuloCar">
+    <w:name w:val="Subtítulo Car"/>
+    <w:basedOn w:val="Fuentedeprrafopredeter"/>
+    <w:link w:val="Subttulo"/>
     <w:uiPriority w:val="11"/>
     <w:rsid w:val="00F24BD8"/>
     <w:rPr>
@@ -21214,7 +21353,7 @@
       <w:szCs w:val="24"/>
     </w:rPr>
   </w:style>
-  <w:style w:type="character" w:styleId="Emphasis">
+  <w:style w:type="character" w:styleId="nfasis">
     <w:name w:val="Emphasis"/>
     <w:uiPriority w:val="20"/>
     <w:qFormat/>
@@ -21227,7 +21366,7 @@
       <w:color w:val="5A5A5A" w:themeColor="text1" w:themeTint="A5"/>
     </w:rPr>
   </w:style>
-  <w:style w:type="paragraph" w:styleId="ListParagraph">
+  <w:style w:type="paragraph" w:styleId="Prrafodelista">
     <w:name w:val="List Paragraph"/>
     <w:basedOn w:val="Normal"/>
     <w:uiPriority w:val="34"/>
@@ -21238,11 +21377,11 @@
       <w:contextualSpacing/>
     </w:pPr>
   </w:style>
-  <w:style w:type="paragraph" w:styleId="Quote">
+  <w:style w:type="paragraph" w:styleId="Cita">
     <w:name w:val="Quote"/>
     <w:basedOn w:val="Normal"/>
     <w:next w:val="Normal"/>
-    <w:link w:val="QuoteChar"/>
+    <w:link w:val="CitaCar"/>
     <w:uiPriority w:val="29"/>
     <w:qFormat/>
     <w:rsid w:val="00F24BD8"/>
@@ -21253,10 +21392,10 @@
       <w:color w:val="5A5A5A" w:themeColor="text1" w:themeTint="A5"/>
     </w:rPr>
   </w:style>
-  <w:style w:type="character" w:customStyle="1" w:styleId="QuoteChar">
-    <w:name w:val="Quote Char"/>
-    <w:basedOn w:val="DefaultParagraphFont"/>
-    <w:link w:val="Quote"/>
+  <w:style w:type="character" w:customStyle="1" w:styleId="CitaCar">
+    <w:name w:val="Cita Car"/>
+    <w:basedOn w:val="Fuentedeprrafopredeter"/>
+    <w:link w:val="Cita"/>
     <w:uiPriority w:val="29"/>
     <w:rsid w:val="00F24BD8"/>
     <w:rPr>
@@ -21266,11 +21405,11 @@
       <w:color w:val="5A5A5A" w:themeColor="text1" w:themeTint="A5"/>
     </w:rPr>
   </w:style>
-  <w:style w:type="paragraph" w:styleId="IntenseQuote">
+  <w:style w:type="paragraph" w:styleId="Citadestacada">
     <w:name w:val="Intense Quote"/>
     <w:basedOn w:val="Normal"/>
     <w:next w:val="Normal"/>
-    <w:link w:val="IntenseQuoteChar"/>
+    <w:link w:val="CitadestacadaCar"/>
     <w:uiPriority w:val="30"/>
     <w:qFormat/>
     <w:rsid w:val="00F24BD8"/>
@@ -21294,10 +21433,10 @@
       <w:szCs w:val="24"/>
     </w:rPr>
   </w:style>
-  <w:style w:type="character" w:customStyle="1" w:styleId="IntenseQuoteChar">
-    <w:name w:val="Intense Quote Char"/>
-    <w:basedOn w:val="DefaultParagraphFont"/>
-    <w:link w:val="IntenseQuote"/>
+  <w:style w:type="character" w:customStyle="1" w:styleId="CitadestacadaCar">
+    <w:name w:val="Cita destacada Car"/>
+    <w:basedOn w:val="Fuentedeprrafopredeter"/>
+    <w:link w:val="Citadestacada"/>
     <w:uiPriority w:val="30"/>
     <w:rsid w:val="00F24BD8"/>
     <w:rPr>
@@ -21310,7 +21449,7 @@
       <w:shd w:val="clear" w:color="auto" w:fill="4F81BD" w:themeFill="accent1"/>
     </w:rPr>
   </w:style>
-  <w:style w:type="character" w:styleId="SubtleEmphasis">
+  <w:style w:type="character" w:styleId="nfasissutil">
     <w:name w:val="Subtle Emphasis"/>
     <w:uiPriority w:val="19"/>
     <w:qFormat/>
@@ -21321,7 +21460,7 @@
       <w:color w:val="5A5A5A" w:themeColor="text1" w:themeTint="A5"/>
     </w:rPr>
   </w:style>
-  <w:style w:type="character" w:styleId="IntenseEmphasis">
+  <w:style w:type="character" w:styleId="nfasisintenso">
     <w:name w:val="Intense Emphasis"/>
     <w:uiPriority w:val="21"/>
     <w:qFormat/>
@@ -21336,7 +21475,7 @@
       <w:szCs w:val="22"/>
     </w:rPr>
   </w:style>
-  <w:style w:type="character" w:styleId="SubtleReference">
+  <w:style w:type="character" w:styleId="Referenciasutil">
     <w:name w:val="Subtle Reference"/>
     <w:uiPriority w:val="31"/>
     <w:qFormat/>
@@ -21346,9 +21485,9 @@
       <w:u w:val="single" w:color="9BBB59" w:themeColor="accent3"/>
     </w:rPr>
   </w:style>
-  <w:style w:type="character" w:styleId="IntenseReference">
+  <w:style w:type="character" w:styleId="Referenciaintensa">
     <w:name w:val="Intense Reference"/>
-    <w:basedOn w:val="DefaultParagraphFont"/>
+    <w:basedOn w:val="Fuentedeprrafopredeter"/>
     <w:uiPriority w:val="32"/>
     <w:qFormat/>
     <w:rsid w:val="00F24BD8"/>
@@ -21359,9 +21498,9 @@
       <w:u w:val="single" w:color="9BBB59" w:themeColor="accent3"/>
     </w:rPr>
   </w:style>
-  <w:style w:type="character" w:styleId="BookTitle">
+  <w:style w:type="character" w:styleId="Ttulodellibro">
     <w:name w:val="Book Title"/>
-    <w:basedOn w:val="DefaultParagraphFont"/>
+    <w:basedOn w:val="Fuentedeprrafopredeter"/>
     <w:uiPriority w:val="33"/>
     <w:qFormat/>
     <w:rsid w:val="00F24BD8"/>
@@ -21374,14 +21513,14 @@
       <w:color w:val="auto"/>
     </w:rPr>
   </w:style>
-  <w:style w:type="character" w:styleId="PageNumber">
+  <w:style w:type="character" w:styleId="Nmerodepgina">
     <w:name w:val="page number"/>
-    <w:basedOn w:val="DefaultParagraphFont"/>
+    <w:basedOn w:val="Fuentedeprrafopredeter"/>
     <w:rsid w:val="00E81072"/>
   </w:style>
-  <w:style w:type="character" w:styleId="Hyperlink">
+  <w:style w:type="character" w:styleId="Hipervnculo">
     <w:name w:val="Hyperlink"/>
-    <w:basedOn w:val="DefaultParagraphFont"/>
+    <w:basedOn w:val="Fuentedeprrafopredeter"/>
     <w:uiPriority w:val="99"/>
     <w:unhideWhenUsed/>
     <w:rsid w:val="00BD74A3"/>
@@ -21390,10 +21529,10 @@
       <w:u w:val="single"/>
     </w:rPr>
   </w:style>
-  <w:style w:type="paragraph" w:styleId="BodyText">
+  <w:style w:type="paragraph" w:styleId="Textoindependiente">
     <w:name w:val="Body Text"/>
     <w:basedOn w:val="Normal"/>
-    <w:link w:val="BodyTextChar"/>
+    <w:link w:val="TextoindependienteCar"/>
     <w:rsid w:val="00552BAC"/>
     <w:pPr>
       <w:spacing w:after="0"/>
@@ -21405,10 +21544,10 @@
       <w:lang w:eastAsia="es-ES" w:bidi="ar-SA"/>
     </w:rPr>
   </w:style>
-  <w:style w:type="character" w:customStyle="1" w:styleId="BodyTextChar">
-    <w:name w:val="Body Text Char"/>
-    <w:basedOn w:val="DefaultParagraphFont"/>
-    <w:link w:val="BodyText"/>
+  <w:style w:type="character" w:customStyle="1" w:styleId="TextoindependienteCar">
+    <w:name w:val="Texto independiente Car"/>
+    <w:basedOn w:val="Fuentedeprrafopredeter"/>
+    <w:link w:val="Textoindependiente"/>
     <w:rsid w:val="00552BAC"/>
     <w:rPr>
       <w:rFonts w:ascii="Times New Roman" w:eastAsia="Times New Roman" w:hAnsi="Times New Roman" w:cs="Times New Roman"/>
@@ -21417,9 +21556,9 @@
       <w:lang w:val="es-ES" w:eastAsia="es-ES" w:bidi="ar-SA"/>
     </w:rPr>
   </w:style>
-  <w:style w:type="character" w:styleId="CommentReference">
+  <w:style w:type="character" w:styleId="Refdecomentario">
     <w:name w:val="annotation reference"/>
-    <w:basedOn w:val="DefaultParagraphFont"/>
+    <w:basedOn w:val="Fuentedeprrafopredeter"/>
     <w:uiPriority w:val="99"/>
     <w:semiHidden/>
     <w:unhideWhenUsed/>
@@ -21429,10 +21568,10 @@
       <w:szCs w:val="16"/>
     </w:rPr>
   </w:style>
-  <w:style w:type="paragraph" w:styleId="CommentText">
+  <w:style w:type="paragraph" w:styleId="Textocomentario">
     <w:name w:val="annotation text"/>
     <w:basedOn w:val="Normal"/>
-    <w:link w:val="CommentTextChar"/>
+    <w:link w:val="TextocomentarioCar"/>
     <w:uiPriority w:val="99"/>
     <w:semiHidden/>
     <w:unhideWhenUsed/>
@@ -21442,10 +21581,10 @@
       <w:szCs w:val="20"/>
     </w:rPr>
   </w:style>
-  <w:style w:type="character" w:customStyle="1" w:styleId="CommentTextChar">
-    <w:name w:val="Comment Text Char"/>
-    <w:basedOn w:val="DefaultParagraphFont"/>
-    <w:link w:val="CommentText"/>
+  <w:style w:type="character" w:customStyle="1" w:styleId="TextocomentarioCar">
+    <w:name w:val="Texto comentario Car"/>
+    <w:basedOn w:val="Fuentedeprrafopredeter"/>
+    <w:link w:val="Textocomentario"/>
     <w:uiPriority w:val="99"/>
     <w:semiHidden/>
     <w:rsid w:val="00FB1355"/>
@@ -21455,11 +21594,11 @@
       <w:lang w:val="es-ES"/>
     </w:rPr>
   </w:style>
-  <w:style w:type="paragraph" w:styleId="CommentSubject">
+  <w:style w:type="paragraph" w:styleId="Asuntodelcomentario">
     <w:name w:val="annotation subject"/>
-    <w:basedOn w:val="CommentText"/>
-    <w:next w:val="CommentText"/>
-    <w:link w:val="CommentSubjectChar"/>
+    <w:basedOn w:val="Textocomentario"/>
+    <w:next w:val="Textocomentario"/>
+    <w:link w:val="AsuntodelcomentarioCar"/>
     <w:uiPriority w:val="99"/>
     <w:semiHidden/>
     <w:unhideWhenUsed/>
@@ -21469,10 +21608,10 @@
       <w:bCs/>
     </w:rPr>
   </w:style>
-  <w:style w:type="character" w:customStyle="1" w:styleId="CommentSubjectChar">
-    <w:name w:val="Comment Subject Char"/>
-    <w:basedOn w:val="CommentTextChar"/>
-    <w:link w:val="CommentSubject"/>
+  <w:style w:type="character" w:customStyle="1" w:styleId="AsuntodelcomentarioCar">
+    <w:name w:val="Asunto del comentario Car"/>
+    <w:basedOn w:val="TextocomentarioCar"/>
+    <w:link w:val="Asuntodelcomentario"/>
     <w:uiPriority w:val="99"/>
     <w:semiHidden/>
     <w:rsid w:val="00FB1355"/>
@@ -21483,6 +21622,196 @@
       <w:szCs w:val="20"/>
       <w:lang w:val="es-ES"/>
     </w:rPr>
+  </w:style>
+</w:styles>
+</file>
+
+<file path=word/stylesWithEffects.xml><?xml version="1.0" encoding="utf-8"?>
+<w:styles xmlns:wpc="http://schemas.microsoft.com/office/word/2010/wordprocessingCanvas" xmlns:mc="http://schemas.openxmlformats.org/markup-compatibility/2006" xmlns:o="urn:schemas-microsoft-com:office:office" xmlns:r="http://schemas.openxmlformats.org/officeDocument/2006/relationships" xmlns:m="http://schemas.openxmlformats.org/officeDocument/2006/math" xmlns:v="urn:schemas-microsoft-com:vml" xmlns:wp14="http://schemas.microsoft.com/office/word/2010/wordprocessingDrawing" xmlns:wp="http://schemas.openxmlformats.org/drawingml/2006/wordprocessingDrawing" xmlns:w10="urn:schemas-microsoft-com:office:word" xmlns:w="http://schemas.openxmlformats.org/wordprocessingml/2006/main" xmlns:w14="http://schemas.microsoft.com/office/word/2010/wordml" xmlns:wpg="http://schemas.microsoft.com/office/word/2010/wordprocessingGroup" xmlns:wpi="http://schemas.microsoft.com/office/word/2010/wordprocessingInk" xmlns:wne="http://schemas.microsoft.com/office/word/2006/wordml" xmlns:wps="http://schemas.microsoft.com/office/word/2010/wordprocessingShape" mc:Ignorable="w14 wp14">
+  <w:docDefaults>
+    <w:rPrDefault>
+      <w:rPr>
+        <w:rFonts w:asciiTheme="minorHAnsi" w:eastAsiaTheme="minorEastAsia" w:hAnsiTheme="minorHAnsi" w:cstheme="minorBidi"/>
+        <w:sz w:val="22"/>
+        <w:szCs w:val="22"/>
+        <w:lang w:val="en-US" w:eastAsia="en-US" w:bidi="ar-SA"/>
+      </w:rPr>
+    </w:rPrDefault>
+    <w:pPrDefault>
+      <w:pPr>
+        <w:spacing w:after="200" w:line="276" w:lineRule="auto"/>
+      </w:pPr>
+    </w:pPrDefault>
+  </w:docDefaults>
+  <w:latentStyles w:defLockedState="0" w:defUIPriority="99" w:defSemiHidden="1" w:defUnhideWhenUsed="1" w:defQFormat="0" w:count="267">
+    <w:lsdException w:name="Normal" w:semiHidden="0" w:uiPriority="0" w:unhideWhenUsed="0" w:qFormat="1"/>
+    <w:lsdException w:name="heading 1" w:semiHidden="0" w:uiPriority="9" w:unhideWhenUsed="0" w:qFormat="1"/>
+    <w:lsdException w:name="heading 2" w:uiPriority="9" w:qFormat="1"/>
+    <w:lsdException w:name="heading 3" w:uiPriority="9" w:qFormat="1"/>
+    <w:lsdException w:name="heading 4" w:uiPriority="9" w:qFormat="1"/>
+    <w:lsdException w:name="heading 5" w:uiPriority="9" w:qFormat="1"/>
+    <w:lsdException w:name="heading 6" w:uiPriority="9" w:qFormat="1"/>
+    <w:lsdException w:name="heading 7" w:uiPriority="9" w:qFormat="1"/>
+    <w:lsdException w:name="heading 8" w:uiPriority="9" w:qFormat="1"/>
+    <w:lsdException w:name="heading 9" w:uiPriority="9" w:qFormat="1"/>
+    <w:lsdException w:name="toc 1" w:uiPriority="39"/>
+    <w:lsdException w:name="toc 2" w:uiPriority="39"/>
+    <w:lsdException w:name="toc 3" w:uiPriority="39"/>
+    <w:lsdException w:name="toc 4" w:uiPriority="39"/>
+    <w:lsdException w:name="toc 5" w:uiPriority="39"/>
+    <w:lsdException w:name="toc 6" w:uiPriority="39"/>
+    <w:lsdException w:name="toc 7" w:uiPriority="39"/>
+    <w:lsdException w:name="toc 8" w:uiPriority="39"/>
+    <w:lsdException w:name="toc 9" w:uiPriority="39"/>
+    <w:lsdException w:name="caption" w:uiPriority="35" w:qFormat="1"/>
+    <w:lsdException w:name="Title" w:semiHidden="0" w:uiPriority="10" w:unhideWhenUsed="0" w:qFormat="1"/>
+    <w:lsdException w:name="Default Paragraph Font" w:uiPriority="1"/>
+    <w:lsdException w:name="Subtitle" w:semiHidden="0" w:uiPriority="11" w:unhideWhenUsed="0" w:qFormat="1"/>
+    <w:lsdException w:name="Strong" w:semiHidden="0" w:uiPriority="22" w:unhideWhenUsed="0" w:qFormat="1"/>
+    <w:lsdException w:name="Emphasis" w:semiHidden="0" w:uiPriority="20" w:unhideWhenUsed="0" w:qFormat="1"/>
+    <w:lsdException w:name="Table Grid" w:semiHidden="0" w:uiPriority="59" w:unhideWhenUsed="0"/>
+    <w:lsdException w:name="Placeholder Text" w:unhideWhenUsed="0"/>
+    <w:lsdException w:name="No Spacing" w:semiHidden="0" w:uiPriority="1" w:unhideWhenUsed="0" w:qFormat="1"/>
+    <w:lsdException w:name="Light Shading" w:semiHidden="0" w:uiPriority="60" w:unhideWhenUsed="0"/>
+    <w:lsdException w:name="Light List" w:semiHidden="0" w:uiPriority="61" w:unhideWhenUsed="0"/>
+    <w:lsdException w:name="Light Grid" w:semiHidden="0" w:uiPriority="62" w:unhideWhenUsed="0"/>
+    <w:lsdException w:name="Medium Shading 1" w:semiHidden="0" w:uiPriority="63" w:unhideWhenUsed="0"/>
+    <w:lsdException w:name="Medium Shading 2" w:semiHidden="0" w:uiPriority="64" w:unhideWhenUsed="0"/>
+    <w:lsdException w:name="Medium List 1" w:semiHidden="0" w:uiPriority="65" w:unhideWhenUsed="0"/>
+    <w:lsdException w:name="Medium List 2" w:semiHidden="0" w:uiPriority="66" w:unhideWhenUsed="0"/>
+    <w:lsdException w:name="Medium Grid 1" w:semiHidden="0" w:uiPriority="67" w:unhideWhenUsed="0"/>
+    <w:lsdException w:name="Medium Grid 2" w:semiHidden="0" w:uiPriority="68" w:unhideWhenUsed="0"/>
+    <w:lsdException w:name="Medium Grid 3" w:semiHidden="0" w:uiPriority="69" w:unhideWhenUsed="0"/>
+    <w:lsdException w:name="Dark List" w:semiHidden="0" w:uiPriority="70" w:unhideWhenUsed="0"/>
+    <w:lsdException w:name="Colorful Shading" w:semiHidden="0" w:uiPriority="71" w:unhideWhenUsed="0"/>
+    <w:lsdException w:name="Colorful List" w:semiHidden="0" w:uiPriority="72" w:unhideWhenUsed="0"/>
+    <w:lsdException w:name="Colorful Grid" w:semiHidden="0" w:uiPriority="73" w:unhideWhenUsed="0"/>
+    <w:lsdException w:name="Light Shading Accent 1" w:semiHidden="0" w:uiPriority="60" w:unhideWhenUsed="0"/>
+    <w:lsdException w:name="Light List Accent 1" w:semiHidden="0" w:uiPriority="61" w:unhideWhenUsed="0"/>
+    <w:lsdException w:name="Light Grid Accent 1" w:semiHidden="0" w:uiPriority="62" w:unhideWhenUsed="0"/>
+    <w:lsdException w:name="Medium Shading 1 Accent 1" w:semiHidden="0" w:uiPriority="63" w:unhideWhenUsed="0"/>
+    <w:lsdException w:name="Medium Shading 2 Accent 1" w:semiHidden="0" w:uiPriority="64" w:unhideWhenUsed="0"/>
+    <w:lsdException w:name="Medium List 1 Accent 1" w:semiHidden="0" w:uiPriority="65" w:unhideWhenUsed="0"/>
+    <w:lsdException w:name="Revision" w:unhideWhenUsed="0"/>
+    <w:lsdException w:name="List Paragraph" w:semiHidden="0" w:uiPriority="34" w:unhideWhenUsed="0" w:qFormat="1"/>
+    <w:lsdException w:name="Quote" w:semiHidden="0" w:uiPriority="29" w:unhideWhenUsed="0" w:qFormat="1"/>
+    <w:lsdException w:name="Intense Quote" w:semiHidden="0" w:uiPriority="30" w:unhideWhenUsed="0" w:qFormat="1"/>
+    <w:lsdException w:name="Medium List 2 Accent 1" w:semiHidden="0" w:uiPriority="66" w:unhideWhenUsed="0"/>
+    <w:lsdException w:name="Medium Grid 1 Accent 1" w:semiHidden="0" w:uiPriority="67" w:unhideWhenUsed="0"/>
+    <w:lsdException w:name="Medium Grid 2 Accent 1" w:semiHidden="0" w:uiPriority="68" w:unhideWhenUsed="0"/>
+    <w:lsdException w:name="Medium Grid 3 Accent 1" w:semiHidden="0" w:uiPriority="69" w:unhideWhenUsed="0"/>
+    <w:lsdException w:name="Dark List Accent 1" w:semiHidden="0" w:uiPriority="70" w:unhideWhenUsed="0"/>
+    <w:lsdException w:name="Colorful Shading Accent 1" w:semiHidden="0" w:uiPriority="71" w:unhideWhenUsed="0"/>
+    <w:lsdException w:name="Colorful List Accent 1" w:semiHidden="0" w:uiPriority="72" w:unhideWhenUsed="0"/>
+    <w:lsdException w:name="Colorful Grid Accent 1" w:semiHidden="0" w:uiPriority="73" w:unhideWhenUsed="0"/>
+    <w:lsdException w:name="Light Shading Accent 2" w:semiHidden="0" w:uiPriority="60" w:unhideWhenUsed="0"/>
+    <w:lsdException w:name="Light List Accent 2" w:semiHidden="0" w:uiPriority="61" w:unhideWhenUsed="0"/>
+    <w:lsdException w:name="Light Grid Accent 2" w:semiHidden="0" w:uiPriority="62" w:unhideWhenUsed="0"/>
+    <w:lsdException w:name="Medium Shading 1 Accent 2" w:semiHidden="0" w:uiPriority="63" w:unhideWhenUsed="0"/>
+    <w:lsdException w:name="Medium Shading 2 Accent 2" w:semiHidden="0" w:uiPriority="64" w:unhideWhenUsed="0"/>
+    <w:lsdException w:name="Medium List 1 Accent 2" w:semiHidden="0" w:uiPriority="65" w:unhideWhenUsed="0"/>
+    <w:lsdException w:name="Medium List 2 Accent 2" w:semiHidden="0" w:uiPriority="66" w:unhideWhenUsed="0"/>
+    <w:lsdException w:name="Medium Grid 1 Accent 2" w:semiHidden="0" w:uiPriority="67" w:unhideWhenUsed="0"/>
+    <w:lsdException w:name="Medium Grid 2 Accent 2" w:semiHidden="0" w:uiPriority="68" w:unhideWhenUsed="0"/>
+    <w:lsdException w:name="Medium Grid 3 Accent 2" w:semiHidden="0" w:uiPriority="69" w:unhideWhenUsed="0"/>
+    <w:lsdException w:name="Dark List Accent 2" w:semiHidden="0" w:uiPriority="70" w:unhideWhenUsed="0"/>
+    <w:lsdException w:name="Colorful Shading Accent 2" w:semiHidden="0" w:uiPriority="71" w:unhideWhenUsed="0"/>
+    <w:lsdException w:name="Colorful List Accent 2" w:semiHidden="0" w:uiPriority="72" w:unhideWhenUsed="0"/>
+    <w:lsdException w:name="Colorful Grid Accent 2" w:semiHidden="0" w:uiPriority="73" w:unhideWhenUsed="0"/>
+    <w:lsdException w:name="Light Shading Accent 3" w:semiHidden="0" w:uiPriority="60" w:unhideWhenUsed="0"/>
+    <w:lsdException w:name="Light List Accent 3" w:semiHidden="0" w:uiPriority="61" w:unhideWhenUsed="0"/>
+    <w:lsdException w:name="Light Grid Accent 3" w:semiHidden="0" w:uiPriority="62" w:unhideWhenUsed="0"/>
+    <w:lsdException w:name="Medium Shading 1 Accent 3" w:semiHidden="0" w:uiPriority="63" w:unhideWhenUsed="0"/>
+    <w:lsdException w:name="Medium Shading 2 Accent 3" w:semiHidden="0" w:uiPriority="64" w:unhideWhenUsed="0"/>
+    <w:lsdException w:name="Medium List 1 Accent 3" w:semiHidden="0" w:uiPriority="65" w:unhideWhenUsed="0"/>
+    <w:lsdException w:name="Medium List 2 Accent 3" w:semiHidden="0" w:uiPriority="66" w:unhideWhenUsed="0"/>
+    <w:lsdException w:name="Medium Grid 1 Accent 3" w:semiHidden="0" w:uiPriority="67" w:unhideWhenUsed="0"/>
+    <w:lsdException w:name="Medium Grid 2 Accent 3" w:semiHidden="0" w:uiPriority="68" w:unhideWhenUsed="0"/>
+    <w:lsdException w:name="Medium Grid 3 Accent 3" w:semiHidden="0" w:uiPriority="69" w:unhideWhenUsed="0"/>
+    <w:lsdException w:name="Dark List Accent 3" w:semiHidden="0" w:uiPriority="70" w:unhideWhenUsed="0"/>
+    <w:lsdException w:name="Colorful Shading Accent 3" w:semiHidden="0" w:uiPriority="71" w:unhideWhenUsed="0"/>
+    <w:lsdException w:name="Colorful List Accent 3" w:semiHidden="0" w:uiPriority="72" w:unhideWhenUsed="0"/>
+    <w:lsdException w:name="Colorful Grid Accent 3" w:semiHidden="0" w:uiPriority="73" w:unhideWhenUsed="0"/>
+    <w:lsdException w:name="Light Shading Accent 4" w:semiHidden="0" w:uiPriority="60" w:unhideWhenUsed="0"/>
+    <w:lsdException w:name="Light List Accent 4" w:semiHidden="0" w:uiPriority="61" w:unhideWhenUsed="0"/>
+    <w:lsdException w:name="Light Grid Accent 4" w:semiHidden="0" w:uiPriority="62" w:unhideWhenUsed="0"/>
+    <w:lsdException w:name="Medium Shading 1 Accent 4" w:semiHidden="0" w:uiPriority="63" w:unhideWhenUsed="0"/>
+    <w:lsdException w:name="Medium Shading 2 Accent 4" w:semiHidden="0" w:uiPriority="64" w:unhideWhenUsed="0"/>
+    <w:lsdException w:name="Medium List 1 Accent 4" w:semiHidden="0" w:uiPriority="65" w:unhideWhenUsed="0"/>
+    <w:lsdException w:name="Medium List 2 Accent 4" w:semiHidden="0" w:uiPriority="66" w:unhideWhenUsed="0"/>
+    <w:lsdException w:name="Medium Grid 1 Accent 4" w:semiHidden="0" w:uiPriority="67" w:unhideWhenUsed="0"/>
+    <w:lsdException w:name="Medium Grid 2 Accent 4" w:semiHidden="0" w:uiPriority="68" w:unhideWhenUsed="0"/>
+    <w:lsdException w:name="Medium Grid 3 Accent 4" w:semiHidden="0" w:uiPriority="69" w:unhideWhenUsed="0"/>
+    <w:lsdException w:name="Dark List Accent 4" w:semiHidden="0" w:uiPriority="70" w:unhideWhenUsed="0"/>
+    <w:lsdException w:name="Colorful Shading Accent 4" w:semiHidden="0" w:uiPriority="71" w:unhideWhenUsed="0"/>
+    <w:lsdException w:name="Colorful List Accent 4" w:semiHidden="0" w:uiPriority="72" w:unhideWhenUsed="0"/>
+    <w:lsdException w:name="Colorful Grid Accent 4" w:semiHidden="0" w:uiPriority="73" w:unhideWhenUsed="0"/>
+    <w:lsdException w:name="Light Shading Accent 5" w:semiHidden="0" w:uiPriority="60" w:unhideWhenUsed="0"/>
+    <w:lsdException w:name="Light List Accent 5" w:semiHidden="0" w:uiPriority="61" w:unhideWhenUsed="0"/>
+    <w:lsdException w:name="Light Grid Accent 5" w:semiHidden="0" w:uiPriority="62" w:unhideWhenUsed="0"/>
+    <w:lsdException w:name="Medium Shading 1 Accent 5" w:semiHidden="0" w:uiPriority="63" w:unhideWhenUsed="0"/>
+    <w:lsdException w:name="Medium Shading 2 Accent 5" w:semiHidden="0" w:uiPriority="64" w:unhideWhenUsed="0"/>
+    <w:lsdException w:name="Medium List 1 Accent 5" w:semiHidden="0" w:uiPriority="65" w:unhideWhenUsed="0"/>
+    <w:lsdException w:name="Medium List 2 Accent 5" w:semiHidden="0" w:uiPriority="66" w:unhideWhenUsed="0"/>
+    <w:lsdException w:name="Medium Grid 1 Accent 5" w:semiHidden="0" w:uiPriority="67" w:unhideWhenUsed="0"/>
+    <w:lsdException w:name="Medium Grid 2 Accent 5" w:semiHidden="0" w:uiPriority="68" w:unhideWhenUsed="0"/>
+    <w:lsdException w:name="Medium Grid 3 Accent 5" w:semiHidden="0" w:uiPriority="69" w:unhideWhenUsed="0"/>
+    <w:lsdException w:name="Dark List Accent 5" w:semiHidden="0" w:uiPriority="70" w:unhideWhenUsed="0"/>
+    <w:lsdException w:name="Colorful Shading Accent 5" w:semiHidden="0" w:uiPriority="71" w:unhideWhenUsed="0"/>
+    <w:lsdException w:name="Colorful List Accent 5" w:semiHidden="0" w:uiPriority="72" w:unhideWhenUsed="0"/>
+    <w:lsdException w:name="Colorful Grid Accent 5" w:semiHidden="0" w:uiPriority="73" w:unhideWhenUsed="0"/>
+    <w:lsdException w:name="Light Shading Accent 6" w:semiHidden="0" w:uiPriority="60" w:unhideWhenUsed="0"/>
+    <w:lsdException w:name="Light List Accent 6" w:semiHidden="0" w:uiPriority="61" w:unhideWhenUsed="0"/>
+    <w:lsdException w:name="Light Grid Accent 6" w:semiHidden="0" w:uiPriority="62" w:unhideWhenUsed="0"/>
+    <w:lsdException w:name="Medium Shading 1 Accent 6" w:semiHidden="0" w:uiPriority="63" w:unhideWhenUsed="0"/>
+    <w:lsdException w:name="Medium Shading 2 Accent 6" w:semiHidden="0" w:uiPriority="64" w:unhideWhenUsed="0"/>
+    <w:lsdException w:name="Medium List 1 Accent 6" w:semiHidden="0" w:uiPriority="65" w:unhideWhenUsed="0"/>
+    <w:lsdException w:name="Medium List 2 Accent 6" w:semiHidden="0" w:uiPriority="66" w:unhideWhenUsed="0"/>
+    <w:lsdException w:name="Medium Grid 1 Accent 6" w:semiHidden="0" w:uiPriority="67" w:unhideWhenUsed="0"/>
+    <w:lsdException w:name="Medium Grid 2 Accent 6" w:semiHidden="0" w:uiPriority="68" w:unhideWhenUsed="0"/>
+    <w:lsdException w:name="Medium Grid 3 Accent 6" w:semiHidden="0" w:uiPriority="69" w:unhideWhenUsed="0"/>
+    <w:lsdException w:name="Dark List Accent 6" w:semiHidden="0" w:uiPriority="70" w:unhideWhenUsed="0"/>
+    <w:lsdException w:name="Colorful Shading Accent 6" w:semiHidden="0" w:uiPriority="71" w:unhideWhenUsed="0"/>
+    <w:lsdException w:name="Colorful List Accent 6" w:semiHidden="0" w:uiPriority="72" w:unhideWhenUsed="0"/>
+    <w:lsdException w:name="Colorful Grid Accent 6" w:semiHidden="0" w:uiPriority="73" w:unhideWhenUsed="0"/>
+    <w:lsdException w:name="Subtle Emphasis" w:semiHidden="0" w:uiPriority="19" w:unhideWhenUsed="0" w:qFormat="1"/>
+    <w:lsdException w:name="Intense Emphasis" w:semiHidden="0" w:uiPriority="21" w:unhideWhenUsed="0" w:qFormat="1"/>
+    <w:lsdException w:name="Subtle Reference" w:semiHidden="0" w:uiPriority="31" w:unhideWhenUsed="0" w:qFormat="1"/>
+    <w:lsdException w:name="Intense Reference" w:semiHidden="0" w:uiPriority="32" w:unhideWhenUsed="0" w:qFormat="1"/>
+    <w:lsdException w:name="Book Title" w:semiHidden="0" w:uiPriority="33" w:unhideWhenUsed="0" w:qFormat="1"/>
+    <w:lsdException w:name="Bibliography" w:uiPriority="37"/>
+    <w:lsdException w:name="TOC Heading" w:uiPriority="39" w:qFormat="1"/>
+  </w:latentStyles>
+  <w:style w:type="paragraph" w:default="1" w:styleId="Normal">
+    <w:name w:val="Normal"/>
+    <w:qFormat/>
+  </w:style>
+  <w:style w:type="character" w:default="1" w:styleId="Fuentedeprrafopredeter">
+    <w:name w:val="Default Paragraph Font"/>
+    <w:uiPriority w:val="1"/>
+    <w:semiHidden/>
+    <w:unhideWhenUsed/>
+  </w:style>
+  <w:style w:type="table" w:default="1" w:styleId="Tablanormal">
+    <w:name w:val="Normal Table"/>
+    <w:uiPriority w:val="99"/>
+    <w:semiHidden/>
+    <w:unhideWhenUsed/>
+    <w:tblPr>
+      <w:tblInd w:w="0" w:type="dxa"/>
+      <w:tblCellMar>
+        <w:top w:w="0" w:type="dxa"/>
+        <w:left w:w="108" w:type="dxa"/>
+        <w:bottom w:w="0" w:type="dxa"/>
+        <w:right w:w="108" w:type="dxa"/>
+      </w:tblCellMar>
+    </w:tblPr>
+  </w:style>
+  <w:style w:type="numbering" w:default="1" w:styleId="Sinlista">
+    <w:name w:val="No List"/>
+    <w:uiPriority w:val="99"/>
+    <w:semiHidden/>
+    <w:unhideWhenUsed/>
   </w:style>
 </w:styles>
 </file>
@@ -21794,7 +22123,7 @@
 </file>
 
 <file path=customXml/itemProps2.xml><?xml version="1.0" encoding="utf-8"?>
-<ds:datastoreItem xmlns:ds="http://schemas.openxmlformats.org/officeDocument/2006/customXml" ds:itemID="{6427EDFB-63FA-4757-9807-7F06DEBBFFF7}">
+<ds:datastoreItem xmlns:ds="http://schemas.openxmlformats.org/officeDocument/2006/customXml" ds:itemID="{4E551FFD-B115-4C27-97D2-65091ADF9DF8}">
   <ds:schemaRefs>
     <ds:schemaRef ds:uri="http://schemas.openxmlformats.org/officeDocument/2006/bibliography"/>
   </ds:schemaRefs>

</xml_diff>

<commit_message>
add Sistema Estratégico Eben Ezer “SEEE”
</commit_message>
<xml_diff>
--- a/01. Modelado de Negocio/Modelo_De_Negocio.docx
+++ b/01. Modelado de Negocio/Modelo_De_Negocio.docx
@@ -75,7 +75,7 @@
                   </w:tcPr>
                   <w:p>
                     <w:pPr>
-                      <w:pStyle w:val="Sinespaciado"/>
+                      <w:pStyle w:val="NoSpacing"/>
                       <w:rPr>
                         <w:rFonts w:asciiTheme="majorHAnsi" w:eastAsiaTheme="majorEastAsia" w:hAnsiTheme="majorHAnsi" w:cstheme="majorBidi"/>
                         <w:b/>
@@ -124,7 +124,7 @@
               </w:tcPr>
               <w:p>
                 <w:pPr>
-                  <w:pStyle w:val="Sinespaciado"/>
+                  <w:pStyle w:val="NoSpacing"/>
                   <w:rPr>
                     <w:color w:val="76923C" w:themeColor="accent3" w:themeShade="BF"/>
                   </w:rPr>
@@ -132,7 +132,7 @@
               </w:p>
               <w:p>
                 <w:pPr>
-                  <w:pStyle w:val="Sinespaciado"/>
+                  <w:pStyle w:val="NoSpacing"/>
                   <w:rPr>
                     <w:color w:val="76923C" w:themeColor="accent3" w:themeShade="BF"/>
                   </w:rPr>
@@ -157,7 +157,7 @@
           <w:sdtContent>
             <w:p>
               <w:pPr>
-                <w:pStyle w:val="Sinespaciado"/>
+                <w:pStyle w:val="NoSpacing"/>
                 <w:jc w:val="center"/>
                 <w:rPr>
                   <w:color w:val="76923C" w:themeColor="accent3" w:themeShade="BF"/>
@@ -225,7 +225,7 @@
               </w:tcPr>
               <w:p>
                 <w:pPr>
-                  <w:pStyle w:val="Sinespaciado"/>
+                  <w:pStyle w:val="NoSpacing"/>
                   <w:rPr>
                     <w:b/>
                     <w:bCs/>
@@ -312,7 +312,7 @@
                   </w:tcPr>
                   <w:p>
                     <w:pPr>
-                      <w:pStyle w:val="Sinespaciado"/>
+                      <w:pStyle w:val="NoSpacing"/>
                       <w:rPr>
                         <w:color w:val="7F7F7F" w:themeColor="background1" w:themeShade="7F"/>
                       </w:rPr>
@@ -380,7 +380,7 @@
         </w:p>
         <w:p>
           <w:pPr>
-            <w:pStyle w:val="Sinespaciado"/>
+            <w:pStyle w:val="NoSpacing"/>
             <w:rPr>
               <w:color w:val="76923C" w:themeColor="accent3" w:themeShade="BF"/>
             </w:rPr>
@@ -388,7 +388,7 @@
         </w:p>
         <w:p>
           <w:pPr>
-            <w:pStyle w:val="Sinespaciado"/>
+            <w:pStyle w:val="NoSpacing"/>
             <w:rPr>
               <w:sz w:val="28"/>
               <w:szCs w:val="28"/>
@@ -397,7 +397,7 @@
         </w:p>
         <w:p>
           <w:pPr>
-            <w:pStyle w:val="Sinespaciado"/>
+            <w:pStyle w:val="NoSpacing"/>
             <w:jc w:val="left"/>
             <w:rPr>
               <w:sz w:val="24"/>
@@ -439,7 +439,7 @@
         </w:p>
         <w:p>
           <w:pPr>
-            <w:pStyle w:val="Sinespaciado"/>
+            <w:pStyle w:val="NoSpacing"/>
             <w:jc w:val="left"/>
             <w:rPr>
               <w:sz w:val="24"/>
@@ -456,24 +456,54 @@
             <w:rPr>
               <w:sz w:val="24"/>
             </w:rPr>
-            <w:t>: “</w:t>
+            <w:t xml:space="preserve">: </w:t>
           </w:r>
           <w:r>
             <w:rPr>
               <w:sz w:val="24"/>
             </w:rPr>
-            <w:t>SEEE</w:t>
+            <w:t xml:space="preserve">Sistema Estratégico </w:t>
+          </w:r>
+          <w:proofErr w:type="spellStart"/>
+          <w:r>
+            <w:rPr>
+              <w:sz w:val="24"/>
+            </w:rPr>
+            <w:t>Eben</w:t>
+          </w:r>
+          <w:proofErr w:type="spellEnd"/>
+          <w:r>
+            <w:rPr>
+              <w:sz w:val="24"/>
+            </w:rPr>
+            <w:t xml:space="preserve"> </w:t>
+          </w:r>
+          <w:proofErr w:type="spellStart"/>
+          <w:r>
+            <w:rPr>
+              <w:sz w:val="24"/>
+            </w:rPr>
+            <w:t>Ezer</w:t>
+          </w:r>
+          <w:proofErr w:type="spellEnd"/>
+          <w:r>
+            <w:rPr>
+              <w:sz w:val="24"/>
+            </w:rPr>
+            <w:t xml:space="preserve"> </w:t>
           </w:r>
           <w:r>
             <w:rPr>
               <w:sz w:val="24"/>
             </w:rPr>
-            <w:t>”</w:t>
+            <w:t>“SEEE”</w:t>
           </w:r>
+          <w:bookmarkStart w:id="0" w:name="_GoBack"/>
+          <w:bookmarkEnd w:id="0"/>
         </w:p>
         <w:p>
           <w:pPr>
-            <w:pStyle w:val="Sinespaciado"/>
+            <w:pStyle w:val="NoSpacing"/>
             <w:jc w:val="left"/>
             <w:rPr>
               <w:sz w:val="24"/>
@@ -495,7 +525,7 @@
         </w:p>
         <w:p>
           <w:pPr>
-            <w:pStyle w:val="Sinespaciado"/>
+            <w:pStyle w:val="NoSpacing"/>
             <w:jc w:val="left"/>
             <w:rPr>
               <w:sz w:val="24"/>
@@ -504,7 +534,7 @@
         </w:p>
         <w:tbl>
           <w:tblPr>
-            <w:tblStyle w:val="Tablaconcuadrcula"/>
+            <w:tblStyle w:val="TableGrid"/>
             <w:tblW w:w="0" w:type="auto"/>
             <w:tblBorders>
               <w:top w:val="none" w:sz="0" w:space="0" w:color="auto"/>
@@ -597,21 +627,7 @@
                   <w:rPr>
                     <w:sz w:val="24"/>
                   </w:rPr>
-                  <w:t xml:space="preserve">Ing. </w:t>
-                </w:r>
-                <w:proofErr w:type="spellStart"/>
-                <w:r>
-                  <w:rPr>
-                    <w:sz w:val="24"/>
-                  </w:rPr>
-                  <w:t>Savi</w:t>
-                </w:r>
-                <w:proofErr w:type="spellEnd"/>
-                <w:r>
-                  <w:rPr>
-                    <w:sz w:val="24"/>
-                  </w:rPr>
-                  <w:t>, Cecilia Andrea</w:t>
+                  <w:t>Ing. Savi, Cecilia Andrea</w:t>
                 </w:r>
               </w:p>
             </w:tc>
@@ -656,7 +672,7 @@
     </w:sdt>
     <w:tbl>
       <w:tblPr>
-        <w:tblStyle w:val="Tablaconcuadrcula"/>
+        <w:tblStyle w:val="TableGrid"/>
         <w:tblpPr w:leftFromText="141" w:rightFromText="141" w:vertAnchor="page" w:horzAnchor="page" w:tblpX="6058" w:tblpY="13126"/>
         <w:tblOverlap w:val="never"/>
         <w:tblW w:w="4505" w:type="dxa"/>
@@ -784,13 +800,8 @@
               <w:spacing w:after="0"/>
             </w:pPr>
             <w:r>
-              <w:t xml:space="preserve">PISCIOLARI, </w:t>
-            </w:r>
-            <w:proofErr w:type="spellStart"/>
-            <w:r>
-              <w:t>Antonela</w:t>
-            </w:r>
-            <w:proofErr w:type="spellEnd"/>
+              <w:t>PISCIOLARI, Antonela</w:t>
+            </w:r>
           </w:p>
         </w:tc>
         <w:tc>
@@ -896,7 +907,7 @@
       <w:sdtContent>
         <w:p>
           <w:pPr>
-            <w:pStyle w:val="TtulodeTDC"/>
+            <w:pStyle w:val="TOCHeading"/>
             <w:spacing w:before="0" w:after="0"/>
           </w:pPr>
           <w:r>
@@ -905,7 +916,7 @@
         </w:p>
         <w:p>
           <w:pPr>
-            <w:pStyle w:val="TDC1"/>
+            <w:pStyle w:val="TOC1"/>
             <w:tabs>
               <w:tab w:val="right" w:leader="dot" w:pos="8494"/>
             </w:tabs>
@@ -926,7 +937,7 @@
           <w:hyperlink w:anchor="_Toc308685206" w:history="1">
             <w:r>
               <w:rPr>
-                <w:rStyle w:val="Hipervnculo"/>
+                <w:rStyle w:val="Hyperlink"/>
                 <w:noProof/>
               </w:rPr>
               <w:t>Introducción</w:t>
@@ -983,7 +994,7 @@
         </w:p>
         <w:p>
           <w:pPr>
-            <w:pStyle w:val="TDC1"/>
+            <w:pStyle w:val="TOC1"/>
             <w:tabs>
               <w:tab w:val="right" w:leader="dot" w:pos="8494"/>
             </w:tabs>
@@ -995,7 +1006,7 @@
           <w:hyperlink w:anchor="_Toc308685207" w:history="1">
             <w:r>
               <w:rPr>
-                <w:rStyle w:val="Hipervnculo"/>
+                <w:rStyle w:val="Hyperlink"/>
                 <w:noProof/>
               </w:rPr>
               <w:t>Modelado de Casos de Usos del Sistema de Negocio</w:t>
@@ -1052,7 +1063,7 @@
         </w:p>
         <w:p>
           <w:pPr>
-            <w:pStyle w:val="TDC2"/>
+            <w:pStyle w:val="TOC2"/>
             <w:tabs>
               <w:tab w:val="right" w:leader="dot" w:pos="8494"/>
             </w:tabs>
@@ -1064,7 +1075,7 @@
           <w:hyperlink w:anchor="_Toc308685208" w:history="1">
             <w:r>
               <w:rPr>
-                <w:rStyle w:val="Hipervnculo"/>
+                <w:rStyle w:val="Hyperlink"/>
                 <w:noProof/>
               </w:rPr>
               <w:t>Definición de Actores del Negocio</w:t>
@@ -1121,7 +1132,7 @@
         </w:p>
         <w:p>
           <w:pPr>
-            <w:pStyle w:val="TDC2"/>
+            <w:pStyle w:val="TOC2"/>
             <w:tabs>
               <w:tab w:val="right" w:leader="dot" w:pos="8494"/>
             </w:tabs>
@@ -1133,7 +1144,7 @@
           <w:hyperlink w:anchor="_Toc308685209" w:history="1">
             <w:r>
               <w:rPr>
-                <w:rStyle w:val="Hipervnculo"/>
+                <w:rStyle w:val="Hyperlink"/>
                 <w:noProof/>
               </w:rPr>
               <w:t>Diagrama de Casos de Uso del Negocio</w:t>
@@ -1190,7 +1201,7 @@
         </w:p>
         <w:p>
           <w:pPr>
-            <w:pStyle w:val="TDC2"/>
+            <w:pStyle w:val="TOC2"/>
             <w:tabs>
               <w:tab w:val="right" w:leader="dot" w:pos="8494"/>
             </w:tabs>
@@ -1202,7 +1213,7 @@
           <w:hyperlink w:anchor="_Toc308685210" w:history="1">
             <w:r>
               <w:rPr>
-                <w:rStyle w:val="Hipervnculo"/>
+                <w:rStyle w:val="Hyperlink"/>
                 <w:noProof/>
               </w:rPr>
               <w:t>Definición de Casos de Uso del negocio</w:t>
@@ -1259,7 +1270,7 @@
         </w:p>
         <w:p>
           <w:pPr>
-            <w:pStyle w:val="TDC1"/>
+            <w:pStyle w:val="TOC1"/>
             <w:tabs>
               <w:tab w:val="right" w:leader="dot" w:pos="8494"/>
             </w:tabs>
@@ -1271,7 +1282,7 @@
           <w:hyperlink w:anchor="_Toc308685211" w:history="1">
             <w:r>
               <w:rPr>
-                <w:rStyle w:val="Hipervnculo"/>
+                <w:rStyle w:val="Hyperlink"/>
                 <w:noProof/>
               </w:rPr>
               <w:t>Modelo de Objetos del Dominio del Problema</w:t>
@@ -1328,7 +1339,7 @@
         </w:p>
         <w:p>
           <w:pPr>
-            <w:pStyle w:val="TDC1"/>
+            <w:pStyle w:val="TOC1"/>
             <w:tabs>
               <w:tab w:val="right" w:leader="dot" w:pos="8494"/>
             </w:tabs>
@@ -1340,7 +1351,7 @@
           <w:hyperlink w:anchor="_Toc308685212" w:history="1">
             <w:r>
               <w:rPr>
-                <w:rStyle w:val="Hipervnculo"/>
+                <w:rStyle w:val="Hyperlink"/>
                 <w:noProof/>
               </w:rPr>
               <w:t>Definición de Trabajadores de Negocio</w:t>
@@ -1418,14 +1429,14 @@
     </w:p>
     <w:p>
       <w:pPr>
-        <w:pStyle w:val="Ttulo1"/>
+        <w:pStyle w:val="Heading1"/>
       </w:pPr>
-      <w:bookmarkStart w:id="0" w:name="_Toc308685206"/>
+      <w:bookmarkStart w:id="1" w:name="_Toc308685206"/>
       <w:r>
         <w:lastRenderedPageBreak/>
         <w:t>Introducción</w:t>
       </w:r>
-      <w:bookmarkEnd w:id="0"/>
+      <w:bookmarkEnd w:id="1"/>
     </w:p>
     <w:p>
       <w:pPr>
@@ -1686,31 +1697,31 @@
     </w:p>
     <w:p>
       <w:pPr>
-        <w:pStyle w:val="Ttulo1"/>
+        <w:pStyle w:val="Heading1"/>
       </w:pPr>
-      <w:bookmarkStart w:id="1" w:name="_Toc308685207"/>
+      <w:bookmarkStart w:id="2" w:name="_Toc308685207"/>
       <w:r>
         <w:lastRenderedPageBreak/>
         <w:t>Modelado de Casos de Usos del Sistema de Negocio</w:t>
       </w:r>
-      <w:bookmarkEnd w:id="1"/>
+      <w:bookmarkEnd w:id="2"/>
     </w:p>
     <w:p>
       <w:pPr>
-        <w:pStyle w:val="Ttulo2"/>
+        <w:pStyle w:val="Heading2"/>
       </w:pPr>
-      <w:bookmarkStart w:id="2" w:name="_Toc308685208"/>
+      <w:bookmarkStart w:id="3" w:name="_Toc308685208"/>
       <w:r>
         <w:t>Definición de Actores</w:t>
       </w:r>
       <w:r>
         <w:t xml:space="preserve"> del Negocio</w:t>
       </w:r>
-      <w:bookmarkEnd w:id="2"/>
+      <w:bookmarkEnd w:id="3"/>
     </w:p>
     <w:p>
       <w:pPr>
-        <w:pStyle w:val="Prrafodelista"/>
+        <w:pStyle w:val="ListParagraph"/>
         <w:numPr>
           <w:ilvl w:val="0"/>
           <w:numId w:val="1"/>
@@ -1743,7 +1754,7 @@
     </w:p>
     <w:p>
       <w:pPr>
-        <w:pStyle w:val="Prrafodelista"/>
+        <w:pStyle w:val="ListParagraph"/>
         <w:numPr>
           <w:ilvl w:val="0"/>
           <w:numId w:val="1"/>
@@ -1767,7 +1778,7 @@
     </w:p>
     <w:p>
       <w:pPr>
-        <w:pStyle w:val="Prrafodelista"/>
+        <w:pStyle w:val="ListParagraph"/>
         <w:numPr>
           <w:ilvl w:val="0"/>
           <w:numId w:val="1"/>
@@ -1785,7 +1796,7 @@
     </w:p>
     <w:p>
       <w:pPr>
-        <w:pStyle w:val="Prrafodelista"/>
+        <w:pStyle w:val="ListParagraph"/>
         <w:numPr>
           <w:ilvl w:val="0"/>
           <w:numId w:val="1"/>
@@ -1803,7 +1814,7 @@
     </w:p>
     <w:p>
       <w:pPr>
-        <w:pStyle w:val="Prrafodelista"/>
+        <w:pStyle w:val="ListParagraph"/>
         <w:numPr>
           <w:ilvl w:val="0"/>
           <w:numId w:val="1"/>
@@ -1821,7 +1832,7 @@
     </w:p>
     <w:p>
       <w:pPr>
-        <w:pStyle w:val="Prrafodelista"/>
+        <w:pStyle w:val="ListParagraph"/>
         <w:numPr>
           <w:ilvl w:val="0"/>
           <w:numId w:val="1"/>
@@ -1851,7 +1862,7 @@
     </w:p>
     <w:p>
       <w:pPr>
-        <w:pStyle w:val="Prrafodelista"/>
+        <w:pStyle w:val="ListParagraph"/>
         <w:numPr>
           <w:ilvl w:val="0"/>
           <w:numId w:val="1"/>
@@ -1913,14 +1924,14 @@
     </w:p>
     <w:p>
       <w:pPr>
-        <w:pStyle w:val="Ttulo2"/>
+        <w:pStyle w:val="Heading2"/>
       </w:pPr>
-      <w:bookmarkStart w:id="3" w:name="_Toc308685209"/>
+      <w:bookmarkStart w:id="4" w:name="_Toc308685209"/>
       <w:r>
         <w:lastRenderedPageBreak/>
         <w:t>Diagrama de Casos de Uso del Negocio</w:t>
       </w:r>
-      <w:bookmarkEnd w:id="3"/>
+      <w:bookmarkEnd w:id="4"/>
     </w:p>
     <w:p>
       <w:r>
@@ -2122,19 +2133,19 @@
     </w:p>
     <w:p>
       <w:pPr>
-        <w:pStyle w:val="Ttulo2"/>
+        <w:pStyle w:val="Heading2"/>
       </w:pPr>
-      <w:bookmarkStart w:id="4" w:name="_Toc308685210"/>
+      <w:bookmarkStart w:id="5" w:name="_Toc308685210"/>
       <w:r>
         <w:lastRenderedPageBreak/>
         <w:t>Definición de Casos de Uso del negocio</w:t>
       </w:r>
-      <w:bookmarkEnd w:id="4"/>
+      <w:bookmarkEnd w:id="5"/>
     </w:p>
     <w:p/>
     <w:tbl>
       <w:tblPr>
-        <w:tblStyle w:val="Tablaconcuadrcula"/>
+        <w:tblStyle w:val="TableGrid"/>
         <w:tblW w:w="0" w:type="auto"/>
         <w:tblLook w:val="04A0" w:firstRow="1" w:lastRow="0" w:firstColumn="1" w:lastColumn="0" w:noHBand="0" w:noVBand="1"/>
       </w:tblPr>
@@ -2559,7 +2570,7 @@
     <w:p/>
     <w:tbl>
       <w:tblPr>
-        <w:tblStyle w:val="Tablaconcuadrcula"/>
+        <w:tblStyle w:val="TableGrid"/>
         <w:tblW w:w="0" w:type="auto"/>
         <w:tblLook w:val="04A0" w:firstRow="1" w:lastRow="0" w:firstColumn="1" w:lastColumn="0" w:noHBand="0" w:noVBand="1"/>
       </w:tblPr>
@@ -3015,7 +3026,7 @@
     <w:p/>
     <w:tbl>
       <w:tblPr>
-        <w:tblStyle w:val="Tablaconcuadrcula"/>
+        <w:tblStyle w:val="TableGrid"/>
         <w:tblW w:w="8613" w:type="dxa"/>
         <w:tblLayout w:type="fixed"/>
         <w:tblLook w:val="04A0" w:firstRow="1" w:lastRow="0" w:firstColumn="1" w:lastColumn="0" w:noHBand="0" w:noVBand="1"/>
@@ -3487,7 +3498,7 @@
     <w:p/>
     <w:tbl>
       <w:tblPr>
-        <w:tblStyle w:val="Tablaconcuadrcula"/>
+        <w:tblStyle w:val="TableGrid"/>
         <w:tblW w:w="8658" w:type="dxa"/>
         <w:tblLayout w:type="fixed"/>
         <w:tblLook w:val="04A0" w:firstRow="1" w:lastRow="0" w:firstColumn="1" w:lastColumn="0" w:noHBand="0" w:noVBand="1"/>
@@ -3987,7 +3998,7 @@
     <w:p/>
     <w:tbl>
       <w:tblPr>
-        <w:tblStyle w:val="Tablaconcuadrcula"/>
+        <w:tblStyle w:val="TableGrid"/>
         <w:tblW w:w="8613" w:type="dxa"/>
         <w:tblLayout w:type="fixed"/>
         <w:tblLook w:val="04A0" w:firstRow="1" w:lastRow="0" w:firstColumn="1" w:lastColumn="0" w:noHBand="0" w:noVBand="1"/>
@@ -4499,7 +4510,7 @@
     <w:p/>
     <w:tbl>
       <w:tblPr>
-        <w:tblStyle w:val="Tablaconcuadrcula"/>
+        <w:tblStyle w:val="TableGrid"/>
         <w:tblW w:w="8613" w:type="dxa"/>
         <w:tblLayout w:type="fixed"/>
         <w:tblLook w:val="04A0" w:firstRow="1" w:lastRow="0" w:firstColumn="1" w:lastColumn="0" w:noHBand="0" w:noVBand="1"/>
@@ -5026,7 +5037,7 @@
     <w:p/>
     <w:tbl>
       <w:tblPr>
-        <w:tblStyle w:val="Tablaconcuadrcula"/>
+        <w:tblStyle w:val="TableGrid"/>
         <w:tblW w:w="8613" w:type="dxa"/>
         <w:tblLayout w:type="fixed"/>
         <w:tblLook w:val="04A0" w:firstRow="1" w:lastRow="0" w:firstColumn="1" w:lastColumn="0" w:noHBand="0" w:noVBand="1"/>
@@ -5539,7 +5550,7 @@
     <w:p/>
     <w:tbl>
       <w:tblPr>
-        <w:tblStyle w:val="Tablaconcuadrcula"/>
+        <w:tblStyle w:val="TableGrid"/>
         <w:tblW w:w="8613" w:type="dxa"/>
         <w:tblLayout w:type="fixed"/>
         <w:tblLook w:val="04A0" w:firstRow="1" w:lastRow="0" w:firstColumn="1" w:lastColumn="0" w:noHBand="0" w:noVBand="1"/>
@@ -6105,7 +6116,7 @@
     <w:p/>
     <w:tbl>
       <w:tblPr>
-        <w:tblStyle w:val="Tablaconcuadrcula"/>
+        <w:tblStyle w:val="TableGrid"/>
         <w:tblW w:w="8613" w:type="dxa"/>
         <w:tblLayout w:type="fixed"/>
         <w:tblLook w:val="04A0" w:firstRow="1" w:lastRow="0" w:firstColumn="1" w:lastColumn="0" w:noHBand="0" w:noVBand="1"/>
@@ -6612,7 +6623,7 @@
     <w:p/>
     <w:tbl>
       <w:tblPr>
-        <w:tblStyle w:val="Tablaconcuadrcula"/>
+        <w:tblStyle w:val="TableGrid"/>
         <w:tblW w:w="8613" w:type="dxa"/>
         <w:tblLayout w:type="fixed"/>
         <w:tblLook w:val="04A0" w:firstRow="1" w:lastRow="0" w:firstColumn="1" w:lastColumn="0" w:noHBand="0" w:noVBand="1"/>
@@ -7043,7 +7054,7 @@
           </w:tcPr>
           <w:p>
             <w:pPr>
-              <w:pStyle w:val="Textoindependiente"/>
+              <w:pStyle w:val="BodyText"/>
               <w:rPr>
                 <w:rFonts w:asciiTheme="minorHAnsi" w:hAnsiTheme="minorHAnsi"/>
                 <w:sz w:val="22"/>
@@ -7187,7 +7198,7 @@
     <w:p/>
     <w:tbl>
       <w:tblPr>
-        <w:tblStyle w:val="Tablaconcuadrcula"/>
+        <w:tblStyle w:val="TableGrid"/>
         <w:tblW w:w="8613" w:type="dxa"/>
         <w:tblLayout w:type="fixed"/>
         <w:tblLook w:val="04A0" w:firstRow="1" w:lastRow="0" w:firstColumn="1" w:lastColumn="0" w:noHBand="0" w:noVBand="1"/>
@@ -7659,7 +7670,7 @@
     <w:p/>
     <w:tbl>
       <w:tblPr>
-        <w:tblStyle w:val="Tablaconcuadrcula"/>
+        <w:tblStyle w:val="TableGrid"/>
         <w:tblW w:w="8613" w:type="dxa"/>
         <w:tblLayout w:type="fixed"/>
         <w:tblLook w:val="04A0" w:firstRow="1" w:lastRow="0" w:firstColumn="1" w:lastColumn="0" w:noHBand="0" w:noVBand="1"/>
@@ -8164,7 +8175,7 @@
     <w:p/>
     <w:tbl>
       <w:tblPr>
-        <w:tblStyle w:val="Tablaconcuadrcula"/>
+        <w:tblStyle w:val="TableGrid"/>
         <w:tblW w:w="8613" w:type="dxa"/>
         <w:tblLayout w:type="fixed"/>
         <w:tblLook w:val="04A0" w:firstRow="1" w:lastRow="0" w:firstColumn="1" w:lastColumn="0" w:noHBand="0" w:noVBand="1"/>
@@ -8616,7 +8627,7 @@
     <w:p/>
     <w:tbl>
       <w:tblPr>
-        <w:tblStyle w:val="Tablaconcuadrcula"/>
+        <w:tblStyle w:val="TableGrid"/>
         <w:tblW w:w="8613" w:type="dxa"/>
         <w:tblLayout w:type="fixed"/>
         <w:tblLook w:val="04A0" w:firstRow="1" w:lastRow="0" w:firstColumn="1" w:lastColumn="0" w:noHBand="0" w:noVBand="1"/>
@@ -9098,7 +9109,7 @@
     <w:p/>
     <w:tbl>
       <w:tblPr>
-        <w:tblStyle w:val="Tablaconcuadrcula"/>
+        <w:tblStyle w:val="TableGrid"/>
         <w:tblW w:w="8613" w:type="dxa"/>
         <w:tblLayout w:type="fixed"/>
         <w:tblLook w:val="04A0" w:firstRow="1" w:lastRow="0" w:firstColumn="1" w:lastColumn="0" w:noHBand="0" w:noVBand="1"/>
@@ -9133,7 +9144,6 @@
               <w:rPr>
                 <w:b/>
               </w:rPr>
-              <w:lastRenderedPageBreak/>
               <w:t>Nivel de CU:</w:t>
             </w:r>
           </w:p>
@@ -9549,7 +9559,7 @@
     <w:p/>
     <w:tbl>
       <w:tblPr>
-        <w:tblStyle w:val="Tablaconcuadrcula"/>
+        <w:tblStyle w:val="TableGrid"/>
         <w:tblW w:w="8613" w:type="dxa"/>
         <w:tblLayout w:type="fixed"/>
         <w:tblLook w:val="04A0" w:firstRow="1" w:lastRow="0" w:firstColumn="1" w:lastColumn="0" w:noHBand="0" w:noVBand="1"/>
@@ -10022,7 +10032,7 @@
     <w:p/>
     <w:tbl>
       <w:tblPr>
-        <w:tblStyle w:val="Tablaconcuadrcula"/>
+        <w:tblStyle w:val="TableGrid"/>
         <w:tblW w:w="8613" w:type="dxa"/>
         <w:tblLayout w:type="fixed"/>
         <w:tblLook w:val="04A0" w:firstRow="1" w:lastRow="0" w:firstColumn="1" w:lastColumn="0" w:noHBand="0" w:noVBand="1"/>
@@ -10573,7 +10583,7 @@
     <w:p/>
     <w:tbl>
       <w:tblPr>
-        <w:tblStyle w:val="Tablaconcuadrcula"/>
+        <w:tblStyle w:val="TableGrid"/>
         <w:tblW w:w="8613" w:type="dxa"/>
         <w:tblLayout w:type="fixed"/>
         <w:tblLook w:val="04A0" w:firstRow="1" w:lastRow="0" w:firstColumn="1" w:lastColumn="0" w:noHBand="0" w:noVBand="1"/>
@@ -11001,7 +11011,7 @@
           </w:tcPr>
           <w:p>
             <w:pPr>
-              <w:pStyle w:val="Textoindependiente"/>
+              <w:pStyle w:val="BodyText"/>
               <w:rPr>
                 <w:rFonts w:asciiTheme="minorHAnsi" w:hAnsiTheme="minorHAnsi"/>
                 <w:sz w:val="22"/>
@@ -11039,7 +11049,7 @@
     <w:p/>
     <w:tbl>
       <w:tblPr>
-        <w:tblStyle w:val="Tablaconcuadrcula"/>
+        <w:tblStyle w:val="TableGrid"/>
         <w:tblW w:w="8613" w:type="dxa"/>
         <w:tblLayout w:type="fixed"/>
         <w:tblLook w:val="04A0" w:firstRow="1" w:lastRow="0" w:firstColumn="1" w:lastColumn="0" w:noHBand="0" w:noVBand="1"/>
@@ -11483,7 +11493,7 @@
     <w:p/>
     <w:tbl>
       <w:tblPr>
-        <w:tblStyle w:val="Tablaconcuadrcula"/>
+        <w:tblStyle w:val="TableGrid"/>
         <w:tblW w:w="8613" w:type="dxa"/>
         <w:tblLayout w:type="fixed"/>
         <w:tblLook w:val="04A0" w:firstRow="1" w:lastRow="0" w:firstColumn="1" w:lastColumn="0" w:noHBand="0" w:noVBand="1"/>
@@ -11925,7 +11935,7 @@
     <w:p/>
     <w:tbl>
       <w:tblPr>
-        <w:tblStyle w:val="Tablaconcuadrcula"/>
+        <w:tblStyle w:val="TableGrid"/>
         <w:tblW w:w="8613" w:type="dxa"/>
         <w:tblLayout w:type="fixed"/>
         <w:tblLook w:val="04A0" w:firstRow="1" w:lastRow="0" w:firstColumn="1" w:lastColumn="0" w:noHBand="0" w:noVBand="1"/>
@@ -11960,7 +11970,6 @@
               <w:rPr>
                 <w:b/>
               </w:rPr>
-              <w:lastRenderedPageBreak/>
               <w:t>Nivel de CU:</w:t>
             </w:r>
           </w:p>
@@ -12389,7 +12398,7 @@
     <w:p/>
     <w:tbl>
       <w:tblPr>
-        <w:tblStyle w:val="Tablaconcuadrcula"/>
+        <w:tblStyle w:val="TableGrid"/>
         <w:tblW w:w="8613" w:type="dxa"/>
         <w:tblLayout w:type="fixed"/>
         <w:tblLook w:val="04A0" w:firstRow="1" w:lastRow="0" w:firstColumn="1" w:lastColumn="0" w:noHBand="0" w:noVBand="1"/>
@@ -12845,7 +12854,7 @@
     <w:p/>
     <w:tbl>
       <w:tblPr>
-        <w:tblStyle w:val="Tablaconcuadrcula"/>
+        <w:tblStyle w:val="TableGrid"/>
         <w:tblW w:w="8613" w:type="dxa"/>
         <w:tblLayout w:type="fixed"/>
         <w:tblLook w:val="04A0" w:firstRow="1" w:lastRow="0" w:firstColumn="1" w:lastColumn="0" w:noHBand="0" w:noVBand="1"/>
@@ -13331,7 +13340,7 @@
     <w:p/>
     <w:tbl>
       <w:tblPr>
-        <w:tblStyle w:val="Tablaconcuadrcula"/>
+        <w:tblStyle w:val="TableGrid"/>
         <w:tblW w:w="8613" w:type="dxa"/>
         <w:tblLayout w:type="fixed"/>
         <w:tblLook w:val="04A0" w:firstRow="1" w:lastRow="0" w:firstColumn="1" w:lastColumn="0" w:noHBand="0" w:noVBand="1"/>
@@ -13791,7 +13800,7 @@
     <w:p/>
     <w:tbl>
       <w:tblPr>
-        <w:tblStyle w:val="Tablaconcuadrcula"/>
+        <w:tblStyle w:val="TableGrid"/>
         <w:tblW w:w="8613" w:type="dxa"/>
         <w:tblLayout w:type="fixed"/>
         <w:tblLook w:val="04A0" w:firstRow="1" w:lastRow="0" w:firstColumn="1" w:lastColumn="0" w:noHBand="0" w:noVBand="1"/>
@@ -14236,7 +14245,7 @@
     <w:p/>
     <w:tbl>
       <w:tblPr>
-        <w:tblStyle w:val="Tablaconcuadrcula"/>
+        <w:tblStyle w:val="TableGrid"/>
         <w:tblW w:w="8613" w:type="dxa"/>
         <w:tblLayout w:type="fixed"/>
         <w:tblLook w:val="04A0" w:firstRow="1" w:lastRow="0" w:firstColumn="1" w:lastColumn="0" w:noHBand="0" w:noVBand="1"/>
@@ -14684,7 +14693,7 @@
     <w:p/>
     <w:tbl>
       <w:tblPr>
-        <w:tblStyle w:val="Tablaconcuadrcula"/>
+        <w:tblStyle w:val="TableGrid"/>
         <w:tblW w:w="8613" w:type="dxa"/>
         <w:tblLayout w:type="fixed"/>
         <w:tblLook w:val="04A0" w:firstRow="1" w:lastRow="0" w:firstColumn="1" w:lastColumn="0" w:noHBand="0" w:noVBand="1"/>
@@ -15124,7 +15133,7 @@
     <w:p/>
     <w:tbl>
       <w:tblPr>
-        <w:tblStyle w:val="Tablaconcuadrcula"/>
+        <w:tblStyle w:val="TableGrid"/>
         <w:tblW w:w="8613" w:type="dxa"/>
         <w:tblLayout w:type="fixed"/>
         <w:tblLook w:val="04A0" w:firstRow="1" w:lastRow="0" w:firstColumn="1" w:lastColumn="0" w:noHBand="0" w:noVBand="1"/>
@@ -15597,7 +15606,7 @@
     <w:p/>
     <w:tbl>
       <w:tblPr>
-        <w:tblStyle w:val="Tablaconcuadrcula"/>
+        <w:tblStyle w:val="TableGrid"/>
         <w:tblW w:w="8613" w:type="dxa"/>
         <w:tblLayout w:type="fixed"/>
         <w:tblLook w:val="04A0" w:firstRow="1" w:lastRow="0" w:firstColumn="1" w:lastColumn="0" w:noHBand="0" w:noVBand="1"/>
@@ -16042,7 +16051,7 @@
     <w:p/>
     <w:tbl>
       <w:tblPr>
-        <w:tblStyle w:val="Tablaconcuadrcula"/>
+        <w:tblStyle w:val="TableGrid"/>
         <w:tblW w:w="8613" w:type="dxa"/>
         <w:tblLayout w:type="fixed"/>
         <w:tblLook w:val="04A0" w:firstRow="1" w:lastRow="0" w:firstColumn="1" w:lastColumn="0" w:noHBand="0" w:noVBand="1"/>
@@ -16504,7 +16513,7 @@
     <w:p/>
     <w:tbl>
       <w:tblPr>
-        <w:tblStyle w:val="Tablaconcuadrcula"/>
+        <w:tblStyle w:val="TableGrid"/>
         <w:tblW w:w="8613" w:type="dxa"/>
         <w:tblLayout w:type="fixed"/>
         <w:tblLook w:val="04A0" w:firstRow="1" w:lastRow="0" w:firstColumn="1" w:lastColumn="0" w:noHBand="0" w:noVBand="1"/>
@@ -16948,7 +16957,7 @@
     <w:p/>
     <w:tbl>
       <w:tblPr>
-        <w:tblStyle w:val="Tablaconcuadrcula"/>
+        <w:tblStyle w:val="TableGrid"/>
         <w:tblW w:w="8613" w:type="dxa"/>
         <w:tblLayout w:type="fixed"/>
         <w:tblLook w:val="04A0" w:firstRow="1" w:lastRow="0" w:firstColumn="1" w:lastColumn="0" w:noHBand="0" w:noVBand="1"/>
@@ -17407,7 +17416,7 @@
     <w:p/>
     <w:tbl>
       <w:tblPr>
-        <w:tblStyle w:val="Tablaconcuadrcula"/>
+        <w:tblStyle w:val="TableGrid"/>
         <w:tblW w:w="0" w:type="auto"/>
         <w:tblLook w:val="04A0" w:firstRow="1" w:lastRow="0" w:firstColumn="1" w:lastColumn="0" w:noHBand="0" w:noVBand="1"/>
       </w:tblPr>
@@ -17789,7 +17798,7 @@
     <w:p/>
     <w:tbl>
       <w:tblPr>
-        <w:tblStyle w:val="Tablaconcuadrcula"/>
+        <w:tblStyle w:val="TableGrid"/>
         <w:tblW w:w="8613" w:type="dxa"/>
         <w:tblLayout w:type="fixed"/>
         <w:tblLook w:val="04A0" w:firstRow="1" w:lastRow="0" w:firstColumn="1" w:lastColumn="0" w:noHBand="0" w:noVBand="1"/>
@@ -18294,7 +18303,7 @@
     <w:p/>
     <w:tbl>
       <w:tblPr>
-        <w:tblStyle w:val="Tablaconcuadrcula"/>
+        <w:tblStyle w:val="TableGrid"/>
         <w:tblW w:w="8613" w:type="dxa"/>
         <w:tblLayout w:type="fixed"/>
         <w:tblLook w:val="04A0" w:firstRow="1" w:lastRow="0" w:firstColumn="1" w:lastColumn="0" w:noHBand="0" w:noVBand="1"/>
@@ -18794,7 +18803,7 @@
     <w:p/>
     <w:tbl>
       <w:tblPr>
-        <w:tblStyle w:val="Tablaconcuadrcula"/>
+        <w:tblStyle w:val="TableGrid"/>
         <w:tblW w:w="8613" w:type="dxa"/>
         <w:tblLayout w:type="fixed"/>
         <w:tblLook w:val="04A0" w:firstRow="1" w:lastRow="0" w:firstColumn="1" w:lastColumn="0" w:noHBand="0" w:noVBand="1"/>
@@ -19274,7 +19283,7 @@
     <w:p/>
     <w:tbl>
       <w:tblPr>
-        <w:tblStyle w:val="Tablaconcuadrcula"/>
+        <w:tblStyle w:val="TableGrid"/>
         <w:tblW w:w="8613" w:type="dxa"/>
         <w:tblLayout w:type="fixed"/>
         <w:tblLook w:val="04A0" w:firstRow="1" w:lastRow="0" w:firstColumn="1" w:lastColumn="0" w:noHBand="0" w:noVBand="1"/>
@@ -19745,14 +19754,13 @@
     </w:p>
     <w:p>
       <w:pPr>
-        <w:pStyle w:val="Ttulo1"/>
+        <w:pStyle w:val="Heading1"/>
       </w:pPr>
-      <w:bookmarkStart w:id="5" w:name="_Toc308685211"/>
+      <w:bookmarkStart w:id="6" w:name="_Toc308685211"/>
       <w:r>
-        <w:lastRenderedPageBreak/>
         <w:t>Modelo de Objetos del Dominio del Problema</w:t>
       </w:r>
-      <w:bookmarkEnd w:id="5"/>
+      <w:bookmarkEnd w:id="6"/>
     </w:p>
     <w:p>
       <w:r>
@@ -19786,7 +19794,6 @@
         <w:rPr>
           <w:noProof/>
         </w:rPr>
-        <w:lastRenderedPageBreak/>
         <w:pict>
           <v:shapetype id="_x0000_t136" coordsize="21600,21600" o:spt="136" adj="10800" path="m@7,l@8,m@5,21600l@6,21600e">
             <v:formulas>
@@ -19826,11 +19833,10 @@
     </w:p>
     <w:p>
       <w:pPr>
-        <w:pStyle w:val="Ttulo1"/>
+        <w:pStyle w:val="Heading1"/>
       </w:pPr>
-      <w:bookmarkStart w:id="6" w:name="_Toc308685212"/>
+      <w:bookmarkStart w:id="7" w:name="_Toc308685212"/>
       <w:r>
-        <w:lastRenderedPageBreak/>
         <w:t xml:space="preserve">Definición de </w:t>
       </w:r>
       <w:r>
@@ -19839,7 +19845,7 @@
       <w:r>
         <w:t xml:space="preserve"> de Negocio</w:t>
       </w:r>
-      <w:bookmarkEnd w:id="6"/>
+      <w:bookmarkEnd w:id="7"/>
     </w:p>
     <w:p>
       <w:r>
@@ -19896,8 +19902,6 @@
           </wp:inline>
         </w:drawing>
       </w:r>
-      <w:bookmarkStart w:id="7" w:name="_GoBack"/>
-      <w:bookmarkEnd w:id="7"/>
     </w:p>
     <w:sectPr>
       <w:headerReference w:type="default" r:id="rId14"/>
@@ -19975,7 +19979,7 @@
         </w:tcPr>
         <w:p>
           <w:pPr>
-            <w:pStyle w:val="Piedepgina"/>
+            <w:pStyle w:val="Footer"/>
             <w:spacing w:after="0"/>
             <w:rPr>
               <w:rFonts w:ascii="Arial" w:hAnsi="Arial" w:cs="Arial"/>
@@ -19991,59 +19995,8 @@
               <w:szCs w:val="18"/>
               <w:lang w:val="es-AR"/>
             </w:rPr>
-            <w:t xml:space="preserve">Agüero, </w:t>
+            <w:t>Agüero, Nafria, Pisciolari, Quiroga, Waisman</w:t>
           </w:r>
-          <w:proofErr w:type="spellStart"/>
-          <w:r>
-            <w:rPr>
-              <w:rFonts w:ascii="Arial" w:hAnsi="Arial" w:cs="Arial"/>
-              <w:sz w:val="18"/>
-              <w:szCs w:val="18"/>
-              <w:lang w:val="es-AR"/>
-            </w:rPr>
-            <w:t>Nafria</w:t>
-          </w:r>
-          <w:proofErr w:type="spellEnd"/>
-          <w:r>
-            <w:rPr>
-              <w:rFonts w:ascii="Arial" w:hAnsi="Arial" w:cs="Arial"/>
-              <w:sz w:val="18"/>
-              <w:szCs w:val="18"/>
-              <w:lang w:val="es-AR"/>
-            </w:rPr>
-            <w:t xml:space="preserve">, </w:t>
-          </w:r>
-          <w:proofErr w:type="spellStart"/>
-          <w:r>
-            <w:rPr>
-              <w:rFonts w:ascii="Arial" w:hAnsi="Arial" w:cs="Arial"/>
-              <w:sz w:val="18"/>
-              <w:szCs w:val="18"/>
-              <w:lang w:val="es-AR"/>
-            </w:rPr>
-            <w:t>Pisciolari</w:t>
-          </w:r>
-          <w:proofErr w:type="spellEnd"/>
-          <w:r>
-            <w:rPr>
-              <w:rFonts w:ascii="Arial" w:hAnsi="Arial" w:cs="Arial"/>
-              <w:sz w:val="18"/>
-              <w:szCs w:val="18"/>
-              <w:lang w:val="es-AR"/>
-            </w:rPr>
-            <w:t xml:space="preserve">, Quiroga, </w:t>
-          </w:r>
-          <w:proofErr w:type="spellStart"/>
-          <w:r>
-            <w:rPr>
-              <w:rFonts w:ascii="Arial" w:hAnsi="Arial" w:cs="Arial"/>
-              <w:sz w:val="18"/>
-              <w:szCs w:val="18"/>
-              <w:lang w:val="es-AR"/>
-            </w:rPr>
-            <w:t>Waisman</w:t>
-          </w:r>
-          <w:proofErr w:type="spellEnd"/>
         </w:p>
       </w:tc>
       <w:tc>
@@ -20052,7 +20005,7 @@
         </w:tcPr>
         <w:p>
           <w:pPr>
-            <w:pStyle w:val="Piedepgina"/>
+            <w:pStyle w:val="Footer"/>
             <w:spacing w:after="0"/>
             <w:jc w:val="right"/>
             <w:rPr>
@@ -20071,7 +20024,7 @@
           </w:r>
           <w:r>
             <w:rPr>
-              <w:rStyle w:val="Nmerodepgina"/>
+              <w:rStyle w:val="PageNumber"/>
               <w:rFonts w:ascii="Arial" w:hAnsi="Arial" w:cs="Arial"/>
               <w:sz w:val="18"/>
               <w:szCs w:val="18"/>
@@ -20080,7 +20033,7 @@
           </w:r>
           <w:r>
             <w:rPr>
-              <w:rStyle w:val="Nmerodepgina"/>
+              <w:rStyle w:val="PageNumber"/>
               <w:rFonts w:ascii="Arial" w:hAnsi="Arial" w:cs="Arial"/>
               <w:sz w:val="18"/>
               <w:szCs w:val="18"/>
@@ -20089,7 +20042,7 @@
           </w:r>
           <w:r>
             <w:rPr>
-              <w:rStyle w:val="Nmerodepgina"/>
+              <w:rStyle w:val="PageNumber"/>
               <w:rFonts w:ascii="Arial" w:hAnsi="Arial" w:cs="Arial"/>
               <w:sz w:val="18"/>
               <w:szCs w:val="18"/>
@@ -20098,17 +20051,17 @@
           </w:r>
           <w:r>
             <w:rPr>
-              <w:rStyle w:val="Nmerodepgina"/>
+              <w:rStyle w:val="PageNumber"/>
               <w:rFonts w:ascii="Arial" w:hAnsi="Arial" w:cs="Arial"/>
               <w:noProof/>
               <w:sz w:val="18"/>
               <w:szCs w:val="18"/>
             </w:rPr>
-            <w:t>27</w:t>
+            <w:t>12</w:t>
           </w:r>
           <w:r>
             <w:rPr>
-              <w:rStyle w:val="Nmerodepgina"/>
+              <w:rStyle w:val="PageNumber"/>
               <w:rFonts w:ascii="Arial" w:hAnsi="Arial" w:cs="Arial"/>
               <w:sz w:val="18"/>
               <w:szCs w:val="18"/>
@@ -20154,7 +20107,7 @@
               <w:sz w:val="18"/>
               <w:szCs w:val="18"/>
             </w:rPr>
-            <w:t>28</w:t>
+            <w:t>12</w:t>
           </w:r>
           <w:r>
             <w:rPr>
@@ -20170,7 +20123,7 @@
   </w:tbl>
   <w:p>
     <w:pPr>
-      <w:pStyle w:val="Piedepgina"/>
+      <w:pStyle w:val="Footer"/>
       <w:spacing w:after="0"/>
     </w:pPr>
   </w:p>
@@ -20214,7 +20167,7 @@
 <w:hdr xmlns:wpc="http://schemas.microsoft.com/office/word/2010/wordprocessingCanvas" xmlns:mc="http://schemas.openxmlformats.org/markup-compatibility/2006" xmlns:o="urn:schemas-microsoft-com:office:office" xmlns:r="http://schemas.openxmlformats.org/officeDocument/2006/relationships" xmlns:m="http://schemas.openxmlformats.org/officeDocument/2006/math" xmlns:v="urn:schemas-microsoft-com:vml" xmlns:wp14="http://schemas.microsoft.com/office/word/2010/wordprocessingDrawing" xmlns:wp="http://schemas.openxmlformats.org/drawingml/2006/wordprocessingDrawing" xmlns:w10="urn:schemas-microsoft-com:office:word" xmlns:w="http://schemas.openxmlformats.org/wordprocessingml/2006/main" xmlns:w14="http://schemas.microsoft.com/office/word/2010/wordml" xmlns:wpg="http://schemas.microsoft.com/office/word/2010/wordprocessingGroup" xmlns:wpi="http://schemas.microsoft.com/office/word/2010/wordprocessingInk" xmlns:wne="http://schemas.microsoft.com/office/word/2006/wordml" xmlns:wps="http://schemas.microsoft.com/office/word/2010/wordprocessingShape" mc:Ignorable="w14 wp14">
   <w:tbl>
     <w:tblPr>
-      <w:tblStyle w:val="Tablaconcuadrcula"/>
+      <w:tblStyle w:val="TableGrid"/>
       <w:tblW w:w="9498" w:type="dxa"/>
       <w:tblInd w:w="-459" w:type="dxa"/>
       <w:tblBorders>
@@ -20239,7 +20192,7 @@
         </w:tcPr>
         <w:p>
           <w:pPr>
-            <w:pStyle w:val="Encabezado"/>
+            <w:pStyle w:val="Header"/>
             <w:spacing w:after="0"/>
             <w:rPr>
               <w:szCs w:val="16"/>
@@ -20259,7 +20212,7 @@
         </w:tcPr>
         <w:p>
           <w:pPr>
-            <w:pStyle w:val="Encabezado"/>
+            <w:pStyle w:val="Header"/>
             <w:spacing w:after="0"/>
             <w:rPr>
               <w:szCs w:val="16"/>
@@ -20273,7 +20226,7 @@
         </w:tcPr>
         <w:p>
           <w:pPr>
-            <w:pStyle w:val="Encabezado"/>
+            <w:pStyle w:val="Header"/>
             <w:spacing w:after="0"/>
             <w:rPr>
               <w:szCs w:val="16"/>
@@ -20295,7 +20248,7 @@
         </w:tcPr>
         <w:p>
           <w:pPr>
-            <w:pStyle w:val="Encabezado"/>
+            <w:pStyle w:val="Header"/>
             <w:spacing w:after="0"/>
             <w:rPr>
               <w:szCs w:val="16"/>
@@ -20315,7 +20268,7 @@
         </w:tcPr>
         <w:p>
           <w:pPr>
-            <w:pStyle w:val="Encabezado"/>
+            <w:pStyle w:val="Header"/>
             <w:spacing w:after="0"/>
             <w:rPr>
               <w:szCs w:val="16"/>
@@ -20342,7 +20295,7 @@
         </w:tcPr>
         <w:p>
           <w:pPr>
-            <w:pStyle w:val="Encabezado"/>
+            <w:pStyle w:val="Header"/>
             <w:spacing w:after="0"/>
             <w:rPr>
               <w:szCs w:val="16"/>
@@ -20395,7 +20348,7 @@
   </w:tbl>
   <w:p>
     <w:pPr>
-      <w:pStyle w:val="Encabezado"/>
+      <w:pStyle w:val="Header"/>
       <w:spacing w:after="0"/>
       <w:rPr>
         <w:szCs w:val="16"/>
@@ -20699,11 +20652,11 @@
       <w:lang w:val="es-ES"/>
     </w:rPr>
   </w:style>
-  <w:style w:type="paragraph" w:styleId="Ttulo1">
+  <w:style w:type="paragraph" w:styleId="Heading1">
     <w:name w:val="heading 1"/>
     <w:basedOn w:val="Normal"/>
     <w:next w:val="Normal"/>
-    <w:link w:val="Ttulo1Car"/>
+    <w:link w:val="Heading1Char"/>
     <w:uiPriority w:val="9"/>
     <w:qFormat/>
     <w:rsid w:val="00F24BD8"/>
@@ -20723,11 +20676,11 @@
       <w:szCs w:val="24"/>
     </w:rPr>
   </w:style>
-  <w:style w:type="paragraph" w:styleId="Ttulo2">
+  <w:style w:type="paragraph" w:styleId="Heading2">
     <w:name w:val="heading 2"/>
     <w:basedOn w:val="Normal"/>
     <w:next w:val="Normal"/>
-    <w:link w:val="Ttulo2Car"/>
+    <w:link w:val="Heading2Char"/>
     <w:uiPriority w:val="9"/>
     <w:unhideWhenUsed/>
     <w:qFormat/>
@@ -20746,11 +20699,11 @@
       <w:szCs w:val="24"/>
     </w:rPr>
   </w:style>
-  <w:style w:type="paragraph" w:styleId="Ttulo3">
+  <w:style w:type="paragraph" w:styleId="Heading3">
     <w:name w:val="heading 3"/>
     <w:basedOn w:val="Normal"/>
     <w:next w:val="Normal"/>
-    <w:link w:val="Ttulo3Car"/>
+    <w:link w:val="Heading3Char"/>
     <w:uiPriority w:val="9"/>
     <w:unhideWhenUsed/>
     <w:qFormat/>
@@ -20769,11 +20722,11 @@
       <w:szCs w:val="24"/>
     </w:rPr>
   </w:style>
-  <w:style w:type="paragraph" w:styleId="Ttulo4">
+  <w:style w:type="paragraph" w:styleId="Heading4">
     <w:name w:val="heading 4"/>
     <w:basedOn w:val="Normal"/>
     <w:next w:val="Normal"/>
-    <w:link w:val="Ttulo4Car"/>
+    <w:link w:val="Heading4Char"/>
     <w:uiPriority w:val="9"/>
     <w:unhideWhenUsed/>
     <w:qFormat/>
@@ -20794,11 +20747,11 @@
       <w:szCs w:val="24"/>
     </w:rPr>
   </w:style>
-  <w:style w:type="paragraph" w:styleId="Ttulo5">
+  <w:style w:type="paragraph" w:styleId="Heading5">
     <w:name w:val="heading 5"/>
     <w:basedOn w:val="Normal"/>
     <w:next w:val="Normal"/>
-    <w:link w:val="Ttulo5Car"/>
+    <w:link w:val="Heading5Char"/>
     <w:uiPriority w:val="9"/>
     <w:semiHidden/>
     <w:unhideWhenUsed/>
@@ -20813,11 +20766,11 @@
       <w:color w:val="4F81BD" w:themeColor="accent1"/>
     </w:rPr>
   </w:style>
-  <w:style w:type="paragraph" w:styleId="Ttulo6">
+  <w:style w:type="paragraph" w:styleId="Heading6">
     <w:name w:val="heading 6"/>
     <w:basedOn w:val="Normal"/>
     <w:next w:val="Normal"/>
-    <w:link w:val="Ttulo6Car"/>
+    <w:link w:val="Heading6Char"/>
     <w:uiPriority w:val="9"/>
     <w:semiHidden/>
     <w:unhideWhenUsed/>
@@ -20834,11 +20787,11 @@
       <w:color w:val="4F81BD" w:themeColor="accent1"/>
     </w:rPr>
   </w:style>
-  <w:style w:type="paragraph" w:styleId="Ttulo7">
+  <w:style w:type="paragraph" w:styleId="Heading7">
     <w:name w:val="heading 7"/>
     <w:basedOn w:val="Normal"/>
     <w:next w:val="Normal"/>
-    <w:link w:val="Ttulo7Car"/>
+    <w:link w:val="Heading7Char"/>
     <w:uiPriority w:val="9"/>
     <w:semiHidden/>
     <w:unhideWhenUsed/>
@@ -20857,11 +20810,11 @@
       <w:szCs w:val="20"/>
     </w:rPr>
   </w:style>
-  <w:style w:type="paragraph" w:styleId="Ttulo8">
+  <w:style w:type="paragraph" w:styleId="Heading8">
     <w:name w:val="heading 8"/>
     <w:basedOn w:val="Normal"/>
     <w:next w:val="Normal"/>
-    <w:link w:val="Ttulo8Car"/>
+    <w:link w:val="Heading8Char"/>
     <w:uiPriority w:val="9"/>
     <w:semiHidden/>
     <w:unhideWhenUsed/>
@@ -20882,11 +20835,11 @@
       <w:szCs w:val="20"/>
     </w:rPr>
   </w:style>
-  <w:style w:type="paragraph" w:styleId="Ttulo9">
+  <w:style w:type="paragraph" w:styleId="Heading9">
     <w:name w:val="heading 9"/>
     <w:basedOn w:val="Normal"/>
     <w:next w:val="Normal"/>
-    <w:link w:val="Ttulo9Car"/>
+    <w:link w:val="Heading9Char"/>
     <w:uiPriority w:val="9"/>
     <w:semiHidden/>
     <w:unhideWhenUsed/>
@@ -20905,13 +20858,13 @@
       <w:szCs w:val="20"/>
     </w:rPr>
   </w:style>
-  <w:style w:type="character" w:default="1" w:styleId="Fuentedeprrafopredeter">
+  <w:style w:type="character" w:default="1" w:styleId="DefaultParagraphFont">
     <w:name w:val="Default Paragraph Font"/>
     <w:uiPriority w:val="1"/>
     <w:semiHidden/>
     <w:unhideWhenUsed/>
   </w:style>
-  <w:style w:type="table" w:default="1" w:styleId="Tablanormal">
+  <w:style w:type="table" w:default="1" w:styleId="TableNormal">
     <w:name w:val="Normal Table"/>
     <w:uiPriority w:val="99"/>
     <w:semiHidden/>
@@ -20926,17 +20879,17 @@
       </w:tblCellMar>
     </w:tblPr>
   </w:style>
-  <w:style w:type="numbering" w:default="1" w:styleId="Sinlista">
+  <w:style w:type="numbering" w:default="1" w:styleId="NoList">
     <w:name w:val="No List"/>
     <w:uiPriority w:val="99"/>
     <w:semiHidden/>
     <w:unhideWhenUsed/>
   </w:style>
-  <w:style w:type="paragraph" w:styleId="Ttulo">
+  <w:style w:type="paragraph" w:styleId="Title">
     <w:name w:val="Title"/>
     <w:basedOn w:val="Normal"/>
     <w:next w:val="Normal"/>
-    <w:link w:val="TtuloCar"/>
+    <w:link w:val="TitleChar"/>
     <w:uiPriority w:val="10"/>
     <w:qFormat/>
     <w:rsid w:val="00F24BD8"/>
@@ -20956,10 +20909,10 @@
       <w:szCs w:val="60"/>
     </w:rPr>
   </w:style>
-  <w:style w:type="character" w:customStyle="1" w:styleId="TtuloCar">
-    <w:name w:val="Título Car"/>
-    <w:basedOn w:val="Fuentedeprrafopredeter"/>
-    <w:link w:val="Ttulo"/>
+  <w:style w:type="character" w:customStyle="1" w:styleId="TitleChar">
+    <w:name w:val="Title Char"/>
+    <w:basedOn w:val="DefaultParagraphFont"/>
+    <w:link w:val="Title"/>
     <w:uiPriority w:val="10"/>
     <w:rsid w:val="00F24BD8"/>
     <w:rPr>
@@ -20971,10 +20924,10 @@
       <w:szCs w:val="60"/>
     </w:rPr>
   </w:style>
-  <w:style w:type="paragraph" w:styleId="Encabezado">
+  <w:style w:type="paragraph" w:styleId="Header">
     <w:name w:val="header"/>
     <w:basedOn w:val="Normal"/>
-    <w:link w:val="EncabezadoCar"/>
+    <w:link w:val="HeaderChar"/>
     <w:rsid w:val="008C7A3C"/>
     <w:pPr>
       <w:tabs>
@@ -20986,10 +20939,10 @@
       <w:sz w:val="20"/>
     </w:rPr>
   </w:style>
-  <w:style w:type="character" w:customStyle="1" w:styleId="EncabezadoCar">
-    <w:name w:val="Encabezado Car"/>
-    <w:basedOn w:val="Fuentedeprrafopredeter"/>
-    <w:link w:val="Encabezado"/>
+  <w:style w:type="character" w:customStyle="1" w:styleId="HeaderChar">
+    <w:name w:val="Header Char"/>
+    <w:basedOn w:val="DefaultParagraphFont"/>
+    <w:link w:val="Header"/>
     <w:rsid w:val="008C7A3C"/>
     <w:rPr>
       <w:rFonts w:ascii="Arial Narrow" w:eastAsia="Times New Roman" w:hAnsi="Arial Narrow" w:cs="Times New Roman"/>
@@ -21015,10 +20968,10 @@
       <w:szCs w:val="24"/>
     </w:rPr>
   </w:style>
-  <w:style w:type="paragraph" w:styleId="Textodeglobo">
+  <w:style w:type="paragraph" w:styleId="BalloonText">
     <w:name w:val="Balloon Text"/>
     <w:basedOn w:val="Normal"/>
-    <w:link w:val="TextodegloboCar"/>
+    <w:link w:val="BalloonTextChar"/>
     <w:uiPriority w:val="99"/>
     <w:semiHidden/>
     <w:unhideWhenUsed/>
@@ -21029,10 +20982,10 @@
       <w:szCs w:val="16"/>
     </w:rPr>
   </w:style>
-  <w:style w:type="character" w:customStyle="1" w:styleId="TextodegloboCar">
-    <w:name w:val="Texto de globo Car"/>
-    <w:basedOn w:val="Fuentedeprrafopredeter"/>
-    <w:link w:val="Textodeglobo"/>
+  <w:style w:type="character" w:customStyle="1" w:styleId="BalloonTextChar">
+    <w:name w:val="Balloon Text Char"/>
+    <w:basedOn w:val="DefaultParagraphFont"/>
+    <w:link w:val="BalloonText"/>
     <w:uiPriority w:val="99"/>
     <w:semiHidden/>
     <w:rsid w:val="008C7A3C"/>
@@ -21043,24 +20996,24 @@
       <w:lang w:eastAsia="es-ES"/>
     </w:rPr>
   </w:style>
-  <w:style w:type="paragraph" w:styleId="Sinespaciado">
+  <w:style w:type="paragraph" w:styleId="NoSpacing">
     <w:name w:val="No Spacing"/>
     <w:basedOn w:val="Normal"/>
-    <w:link w:val="SinespaciadoCar"/>
+    <w:link w:val="NoSpacingChar"/>
     <w:uiPriority w:val="1"/>
     <w:qFormat/>
     <w:rsid w:val="00F24BD8"/>
   </w:style>
-  <w:style w:type="character" w:customStyle="1" w:styleId="SinespaciadoCar">
-    <w:name w:val="Sin espaciado Car"/>
-    <w:basedOn w:val="Fuentedeprrafopredeter"/>
-    <w:link w:val="Sinespaciado"/>
+  <w:style w:type="character" w:customStyle="1" w:styleId="NoSpacingChar">
+    <w:name w:val="No Spacing Char"/>
+    <w:basedOn w:val="DefaultParagraphFont"/>
+    <w:link w:val="NoSpacing"/>
     <w:uiPriority w:val="1"/>
     <w:rsid w:val="00F24BD8"/>
   </w:style>
-  <w:style w:type="table" w:styleId="Tablaconcuadrcula">
+  <w:style w:type="table" w:styleId="TableGrid">
     <w:name w:val="Table Grid"/>
-    <w:basedOn w:val="Tablanormal"/>
+    <w:basedOn w:val="TableNormal"/>
     <w:uiPriority w:val="59"/>
     <w:rsid w:val="00874645"/>
     <w:tblPr>
@@ -21081,9 +21034,9 @@
       </w:tblCellMar>
     </w:tblPr>
   </w:style>
-  <w:style w:type="character" w:styleId="Textoennegrita">
+  <w:style w:type="character" w:styleId="Strong">
     <w:name w:val="Strong"/>
-    <w:basedOn w:val="Fuentedeprrafopredeter"/>
+    <w:basedOn w:val="DefaultParagraphFont"/>
     <w:uiPriority w:val="22"/>
     <w:qFormat/>
     <w:rsid w:val="00F24BD8"/>
@@ -21093,10 +21046,10 @@
       <w:spacing w:val="0"/>
     </w:rPr>
   </w:style>
-  <w:style w:type="character" w:customStyle="1" w:styleId="Ttulo1Car">
-    <w:name w:val="Título 1 Car"/>
-    <w:basedOn w:val="Fuentedeprrafopredeter"/>
-    <w:link w:val="Ttulo1"/>
+  <w:style w:type="character" w:customStyle="1" w:styleId="Heading1Char">
+    <w:name w:val="Heading 1 Char"/>
+    <w:basedOn w:val="DefaultParagraphFont"/>
+    <w:link w:val="Heading1"/>
     <w:uiPriority w:val="9"/>
     <w:rsid w:val="00F24BD8"/>
     <w:rPr>
@@ -21108,9 +21061,9 @@
       <w:szCs w:val="24"/>
     </w:rPr>
   </w:style>
-  <w:style w:type="paragraph" w:styleId="TtulodeTDC">
+  <w:style w:type="paragraph" w:styleId="TOCHeading">
     <w:name w:val="TOC Heading"/>
-    <w:basedOn w:val="Ttulo1"/>
+    <w:basedOn w:val="Heading1"/>
     <w:next w:val="Normal"/>
     <w:uiPriority w:val="39"/>
     <w:unhideWhenUsed/>
@@ -21120,7 +21073,7 @@
       <w:outlineLvl w:val="9"/>
     </w:pPr>
   </w:style>
-  <w:style w:type="paragraph" w:styleId="TDC2">
+  <w:style w:type="paragraph" w:styleId="TOC2">
     <w:name w:val="toc 2"/>
     <w:basedOn w:val="Normal"/>
     <w:next w:val="Normal"/>
@@ -21134,7 +21087,7 @@
       <w:ind w:left="220"/>
     </w:pPr>
   </w:style>
-  <w:style w:type="paragraph" w:styleId="TDC1">
+  <w:style w:type="paragraph" w:styleId="TOC1">
     <w:name w:val="toc 1"/>
     <w:basedOn w:val="Normal"/>
     <w:next w:val="Normal"/>
@@ -21147,7 +21100,7 @@
       <w:spacing w:after="100" w:line="276" w:lineRule="auto"/>
     </w:pPr>
   </w:style>
-  <w:style w:type="paragraph" w:styleId="TDC3">
+  <w:style w:type="paragraph" w:styleId="TOC3">
     <w:name w:val="toc 3"/>
     <w:basedOn w:val="Normal"/>
     <w:next w:val="Normal"/>
@@ -21161,10 +21114,10 @@
       <w:ind w:left="440"/>
     </w:pPr>
   </w:style>
-  <w:style w:type="paragraph" w:styleId="Piedepgina">
+  <w:style w:type="paragraph" w:styleId="Footer">
     <w:name w:val="footer"/>
     <w:basedOn w:val="Normal"/>
-    <w:link w:val="PiedepginaCar"/>
+    <w:link w:val="FooterChar"/>
     <w:unhideWhenUsed/>
     <w:rsid w:val="005B0FCA"/>
     <w:pPr>
@@ -21174,10 +21127,10 @@
       </w:tabs>
     </w:pPr>
   </w:style>
-  <w:style w:type="character" w:customStyle="1" w:styleId="PiedepginaCar">
-    <w:name w:val="Pie de página Car"/>
-    <w:basedOn w:val="Fuentedeprrafopredeter"/>
-    <w:link w:val="Piedepgina"/>
+  <w:style w:type="character" w:customStyle="1" w:styleId="FooterChar">
+    <w:name w:val="Footer Char"/>
+    <w:basedOn w:val="DefaultParagraphFont"/>
+    <w:link w:val="Footer"/>
     <w:uiPriority w:val="99"/>
     <w:semiHidden/>
     <w:rsid w:val="005B0FCA"/>
@@ -21187,10 +21140,10 @@
       <w:lang w:eastAsia="es-ES"/>
     </w:rPr>
   </w:style>
-  <w:style w:type="character" w:customStyle="1" w:styleId="Ttulo2Car">
-    <w:name w:val="Título 2 Car"/>
-    <w:basedOn w:val="Fuentedeprrafopredeter"/>
-    <w:link w:val="Ttulo2"/>
+  <w:style w:type="character" w:customStyle="1" w:styleId="Heading2Char">
+    <w:name w:val="Heading 2 Char"/>
+    <w:basedOn w:val="DefaultParagraphFont"/>
+    <w:link w:val="Heading2"/>
     <w:uiPriority w:val="9"/>
     <w:rsid w:val="00F24BD8"/>
     <w:rPr>
@@ -21200,10 +21153,10 @@
       <w:szCs w:val="24"/>
     </w:rPr>
   </w:style>
-  <w:style w:type="character" w:customStyle="1" w:styleId="Ttulo3Car">
-    <w:name w:val="Título 3 Car"/>
-    <w:basedOn w:val="Fuentedeprrafopredeter"/>
-    <w:link w:val="Ttulo3"/>
+  <w:style w:type="character" w:customStyle="1" w:styleId="Heading3Char">
+    <w:name w:val="Heading 3 Char"/>
+    <w:basedOn w:val="DefaultParagraphFont"/>
+    <w:link w:val="Heading3"/>
     <w:uiPriority w:val="9"/>
     <w:rsid w:val="00F24BD8"/>
     <w:rPr>
@@ -21213,10 +21166,10 @@
       <w:szCs w:val="24"/>
     </w:rPr>
   </w:style>
-  <w:style w:type="character" w:customStyle="1" w:styleId="Ttulo4Car">
-    <w:name w:val="Título 4 Car"/>
-    <w:basedOn w:val="Fuentedeprrafopredeter"/>
-    <w:link w:val="Ttulo4"/>
+  <w:style w:type="character" w:customStyle="1" w:styleId="Heading4Char">
+    <w:name w:val="Heading 4 Char"/>
+    <w:basedOn w:val="DefaultParagraphFont"/>
+    <w:link w:val="Heading4"/>
     <w:uiPriority w:val="9"/>
     <w:rsid w:val="00F24BD8"/>
     <w:rPr>
@@ -21228,10 +21181,10 @@
       <w:szCs w:val="24"/>
     </w:rPr>
   </w:style>
-  <w:style w:type="character" w:customStyle="1" w:styleId="Ttulo5Car">
-    <w:name w:val="Título 5 Car"/>
-    <w:basedOn w:val="Fuentedeprrafopredeter"/>
-    <w:link w:val="Ttulo5"/>
+  <w:style w:type="character" w:customStyle="1" w:styleId="Heading5Char">
+    <w:name w:val="Heading 5 Char"/>
+    <w:basedOn w:val="DefaultParagraphFont"/>
+    <w:link w:val="Heading5"/>
     <w:uiPriority w:val="9"/>
     <w:semiHidden/>
     <w:rsid w:val="00F24BD8"/>
@@ -21240,10 +21193,10 @@
       <w:color w:val="4F81BD" w:themeColor="accent1"/>
     </w:rPr>
   </w:style>
-  <w:style w:type="character" w:customStyle="1" w:styleId="Ttulo6Car">
-    <w:name w:val="Título 6 Car"/>
-    <w:basedOn w:val="Fuentedeprrafopredeter"/>
-    <w:link w:val="Ttulo6"/>
+  <w:style w:type="character" w:customStyle="1" w:styleId="Heading6Char">
+    <w:name w:val="Heading 6 Char"/>
+    <w:basedOn w:val="DefaultParagraphFont"/>
+    <w:link w:val="Heading6"/>
     <w:uiPriority w:val="9"/>
     <w:semiHidden/>
     <w:rsid w:val="00F24BD8"/>
@@ -21254,10 +21207,10 @@
       <w:color w:val="4F81BD" w:themeColor="accent1"/>
     </w:rPr>
   </w:style>
-  <w:style w:type="character" w:customStyle="1" w:styleId="Ttulo7Car">
-    <w:name w:val="Título 7 Car"/>
-    <w:basedOn w:val="Fuentedeprrafopredeter"/>
-    <w:link w:val="Ttulo7"/>
+  <w:style w:type="character" w:customStyle="1" w:styleId="Heading7Char">
+    <w:name w:val="Heading 7 Char"/>
+    <w:basedOn w:val="DefaultParagraphFont"/>
+    <w:link w:val="Heading7"/>
     <w:uiPriority w:val="9"/>
     <w:semiHidden/>
     <w:rsid w:val="00F24BD8"/>
@@ -21270,10 +21223,10 @@
       <w:szCs w:val="20"/>
     </w:rPr>
   </w:style>
-  <w:style w:type="character" w:customStyle="1" w:styleId="Ttulo8Car">
-    <w:name w:val="Título 8 Car"/>
-    <w:basedOn w:val="Fuentedeprrafopredeter"/>
-    <w:link w:val="Ttulo8"/>
+  <w:style w:type="character" w:customStyle="1" w:styleId="Heading8Char">
+    <w:name w:val="Heading 8 Char"/>
+    <w:basedOn w:val="DefaultParagraphFont"/>
+    <w:link w:val="Heading8"/>
     <w:uiPriority w:val="9"/>
     <w:semiHidden/>
     <w:rsid w:val="00F24BD8"/>
@@ -21288,10 +21241,10 @@
       <w:szCs w:val="20"/>
     </w:rPr>
   </w:style>
-  <w:style w:type="character" w:customStyle="1" w:styleId="Ttulo9Car">
-    <w:name w:val="Título 9 Car"/>
-    <w:basedOn w:val="Fuentedeprrafopredeter"/>
-    <w:link w:val="Ttulo9"/>
+  <w:style w:type="character" w:customStyle="1" w:styleId="Heading9Char">
+    <w:name w:val="Heading 9 Char"/>
+    <w:basedOn w:val="DefaultParagraphFont"/>
+    <w:link w:val="Heading9"/>
     <w:uiPriority w:val="9"/>
     <w:semiHidden/>
     <w:rsid w:val="00F24BD8"/>
@@ -21304,7 +21257,7 @@
       <w:szCs w:val="20"/>
     </w:rPr>
   </w:style>
-  <w:style w:type="paragraph" w:styleId="Epgrafe">
+  <w:style w:type="paragraph" w:styleId="Caption">
     <w:name w:val="caption"/>
     <w:basedOn w:val="Normal"/>
     <w:next w:val="Normal"/>
@@ -21320,11 +21273,11 @@
       <w:szCs w:val="18"/>
     </w:rPr>
   </w:style>
-  <w:style w:type="paragraph" w:styleId="Subttulo">
+  <w:style w:type="paragraph" w:styleId="Subtitle">
     <w:name w:val="Subtitle"/>
     <w:basedOn w:val="Normal"/>
     <w:next w:val="Normal"/>
-    <w:link w:val="SubttuloCar"/>
+    <w:link w:val="SubtitleChar"/>
     <w:uiPriority w:val="11"/>
     <w:qFormat/>
     <w:rsid w:val="00F24BD8"/>
@@ -21339,10 +21292,10 @@
       <w:szCs w:val="24"/>
     </w:rPr>
   </w:style>
-  <w:style w:type="character" w:customStyle="1" w:styleId="SubttuloCar">
-    <w:name w:val="Subtítulo Car"/>
-    <w:basedOn w:val="Fuentedeprrafopredeter"/>
-    <w:link w:val="Subttulo"/>
+  <w:style w:type="character" w:customStyle="1" w:styleId="SubtitleChar">
+    <w:name w:val="Subtitle Char"/>
+    <w:basedOn w:val="DefaultParagraphFont"/>
+    <w:link w:val="Subtitle"/>
     <w:uiPriority w:val="11"/>
     <w:rsid w:val="00F24BD8"/>
     <w:rPr>
@@ -21353,7 +21306,7 @@
       <w:szCs w:val="24"/>
     </w:rPr>
   </w:style>
-  <w:style w:type="character" w:styleId="nfasis">
+  <w:style w:type="character" w:styleId="Emphasis">
     <w:name w:val="Emphasis"/>
     <w:uiPriority w:val="20"/>
     <w:qFormat/>
@@ -21366,7 +21319,7 @@
       <w:color w:val="5A5A5A" w:themeColor="text1" w:themeTint="A5"/>
     </w:rPr>
   </w:style>
-  <w:style w:type="paragraph" w:styleId="Prrafodelista">
+  <w:style w:type="paragraph" w:styleId="ListParagraph">
     <w:name w:val="List Paragraph"/>
     <w:basedOn w:val="Normal"/>
     <w:uiPriority w:val="34"/>
@@ -21377,11 +21330,11 @@
       <w:contextualSpacing/>
     </w:pPr>
   </w:style>
-  <w:style w:type="paragraph" w:styleId="Cita">
+  <w:style w:type="paragraph" w:styleId="Quote">
     <w:name w:val="Quote"/>
     <w:basedOn w:val="Normal"/>
     <w:next w:val="Normal"/>
-    <w:link w:val="CitaCar"/>
+    <w:link w:val="QuoteChar"/>
     <w:uiPriority w:val="29"/>
     <w:qFormat/>
     <w:rsid w:val="00F24BD8"/>
@@ -21392,10 +21345,10 @@
       <w:color w:val="5A5A5A" w:themeColor="text1" w:themeTint="A5"/>
     </w:rPr>
   </w:style>
-  <w:style w:type="character" w:customStyle="1" w:styleId="CitaCar">
-    <w:name w:val="Cita Car"/>
-    <w:basedOn w:val="Fuentedeprrafopredeter"/>
-    <w:link w:val="Cita"/>
+  <w:style w:type="character" w:customStyle="1" w:styleId="QuoteChar">
+    <w:name w:val="Quote Char"/>
+    <w:basedOn w:val="DefaultParagraphFont"/>
+    <w:link w:val="Quote"/>
     <w:uiPriority w:val="29"/>
     <w:rsid w:val="00F24BD8"/>
     <w:rPr>
@@ -21405,11 +21358,11 @@
       <w:color w:val="5A5A5A" w:themeColor="text1" w:themeTint="A5"/>
     </w:rPr>
   </w:style>
-  <w:style w:type="paragraph" w:styleId="Citadestacada">
+  <w:style w:type="paragraph" w:styleId="IntenseQuote">
     <w:name w:val="Intense Quote"/>
     <w:basedOn w:val="Normal"/>
     <w:next w:val="Normal"/>
-    <w:link w:val="CitadestacadaCar"/>
+    <w:link w:val="IntenseQuoteChar"/>
     <w:uiPriority w:val="30"/>
     <w:qFormat/>
     <w:rsid w:val="00F24BD8"/>
@@ -21433,10 +21386,10 @@
       <w:szCs w:val="24"/>
     </w:rPr>
   </w:style>
-  <w:style w:type="character" w:customStyle="1" w:styleId="CitadestacadaCar">
-    <w:name w:val="Cita destacada Car"/>
-    <w:basedOn w:val="Fuentedeprrafopredeter"/>
-    <w:link w:val="Citadestacada"/>
+  <w:style w:type="character" w:customStyle="1" w:styleId="IntenseQuoteChar">
+    <w:name w:val="Intense Quote Char"/>
+    <w:basedOn w:val="DefaultParagraphFont"/>
+    <w:link w:val="IntenseQuote"/>
     <w:uiPriority w:val="30"/>
     <w:rsid w:val="00F24BD8"/>
     <w:rPr>
@@ -21449,7 +21402,7 @@
       <w:shd w:val="clear" w:color="auto" w:fill="4F81BD" w:themeFill="accent1"/>
     </w:rPr>
   </w:style>
-  <w:style w:type="character" w:styleId="nfasissutil">
+  <w:style w:type="character" w:styleId="SubtleEmphasis">
     <w:name w:val="Subtle Emphasis"/>
     <w:uiPriority w:val="19"/>
     <w:qFormat/>
@@ -21460,7 +21413,7 @@
       <w:color w:val="5A5A5A" w:themeColor="text1" w:themeTint="A5"/>
     </w:rPr>
   </w:style>
-  <w:style w:type="character" w:styleId="nfasisintenso">
+  <w:style w:type="character" w:styleId="IntenseEmphasis">
     <w:name w:val="Intense Emphasis"/>
     <w:uiPriority w:val="21"/>
     <w:qFormat/>
@@ -21475,7 +21428,7 @@
       <w:szCs w:val="22"/>
     </w:rPr>
   </w:style>
-  <w:style w:type="character" w:styleId="Referenciasutil">
+  <w:style w:type="character" w:styleId="SubtleReference">
     <w:name w:val="Subtle Reference"/>
     <w:uiPriority w:val="31"/>
     <w:qFormat/>
@@ -21485,9 +21438,9 @@
       <w:u w:val="single" w:color="9BBB59" w:themeColor="accent3"/>
     </w:rPr>
   </w:style>
-  <w:style w:type="character" w:styleId="Referenciaintensa">
+  <w:style w:type="character" w:styleId="IntenseReference">
     <w:name w:val="Intense Reference"/>
-    <w:basedOn w:val="Fuentedeprrafopredeter"/>
+    <w:basedOn w:val="DefaultParagraphFont"/>
     <w:uiPriority w:val="32"/>
     <w:qFormat/>
     <w:rsid w:val="00F24BD8"/>
@@ -21498,9 +21451,9 @@
       <w:u w:val="single" w:color="9BBB59" w:themeColor="accent3"/>
     </w:rPr>
   </w:style>
-  <w:style w:type="character" w:styleId="Ttulodellibro">
+  <w:style w:type="character" w:styleId="BookTitle">
     <w:name w:val="Book Title"/>
-    <w:basedOn w:val="Fuentedeprrafopredeter"/>
+    <w:basedOn w:val="DefaultParagraphFont"/>
     <w:uiPriority w:val="33"/>
     <w:qFormat/>
     <w:rsid w:val="00F24BD8"/>
@@ -21513,14 +21466,14 @@
       <w:color w:val="auto"/>
     </w:rPr>
   </w:style>
-  <w:style w:type="character" w:styleId="Nmerodepgina">
+  <w:style w:type="character" w:styleId="PageNumber">
     <w:name w:val="page number"/>
-    <w:basedOn w:val="Fuentedeprrafopredeter"/>
+    <w:basedOn w:val="DefaultParagraphFont"/>
     <w:rsid w:val="00E81072"/>
   </w:style>
-  <w:style w:type="character" w:styleId="Hipervnculo">
+  <w:style w:type="character" w:styleId="Hyperlink">
     <w:name w:val="Hyperlink"/>
-    <w:basedOn w:val="Fuentedeprrafopredeter"/>
+    <w:basedOn w:val="DefaultParagraphFont"/>
     <w:uiPriority w:val="99"/>
     <w:unhideWhenUsed/>
     <w:rsid w:val="00BD74A3"/>
@@ -21529,10 +21482,10 @@
       <w:u w:val="single"/>
     </w:rPr>
   </w:style>
-  <w:style w:type="paragraph" w:styleId="Textoindependiente">
+  <w:style w:type="paragraph" w:styleId="BodyText">
     <w:name w:val="Body Text"/>
     <w:basedOn w:val="Normal"/>
-    <w:link w:val="TextoindependienteCar"/>
+    <w:link w:val="BodyTextChar"/>
     <w:rsid w:val="00552BAC"/>
     <w:pPr>
       <w:spacing w:after="0"/>
@@ -21544,10 +21497,10 @@
       <w:lang w:eastAsia="es-ES" w:bidi="ar-SA"/>
     </w:rPr>
   </w:style>
-  <w:style w:type="character" w:customStyle="1" w:styleId="TextoindependienteCar">
-    <w:name w:val="Texto independiente Car"/>
-    <w:basedOn w:val="Fuentedeprrafopredeter"/>
-    <w:link w:val="Textoindependiente"/>
+  <w:style w:type="character" w:customStyle="1" w:styleId="BodyTextChar">
+    <w:name w:val="Body Text Char"/>
+    <w:basedOn w:val="DefaultParagraphFont"/>
+    <w:link w:val="BodyText"/>
     <w:rsid w:val="00552BAC"/>
     <w:rPr>
       <w:rFonts w:ascii="Times New Roman" w:eastAsia="Times New Roman" w:hAnsi="Times New Roman" w:cs="Times New Roman"/>
@@ -21556,9 +21509,9 @@
       <w:lang w:val="es-ES" w:eastAsia="es-ES" w:bidi="ar-SA"/>
     </w:rPr>
   </w:style>
-  <w:style w:type="character" w:styleId="Refdecomentario">
+  <w:style w:type="character" w:styleId="CommentReference">
     <w:name w:val="annotation reference"/>
-    <w:basedOn w:val="Fuentedeprrafopredeter"/>
+    <w:basedOn w:val="DefaultParagraphFont"/>
     <w:uiPriority w:val="99"/>
     <w:semiHidden/>
     <w:unhideWhenUsed/>
@@ -21568,10 +21521,10 @@
       <w:szCs w:val="16"/>
     </w:rPr>
   </w:style>
-  <w:style w:type="paragraph" w:styleId="Textocomentario">
+  <w:style w:type="paragraph" w:styleId="CommentText">
     <w:name w:val="annotation text"/>
     <w:basedOn w:val="Normal"/>
-    <w:link w:val="TextocomentarioCar"/>
+    <w:link w:val="CommentTextChar"/>
     <w:uiPriority w:val="99"/>
     <w:semiHidden/>
     <w:unhideWhenUsed/>
@@ -21581,10 +21534,10 @@
       <w:szCs w:val="20"/>
     </w:rPr>
   </w:style>
-  <w:style w:type="character" w:customStyle="1" w:styleId="TextocomentarioCar">
-    <w:name w:val="Texto comentario Car"/>
-    <w:basedOn w:val="Fuentedeprrafopredeter"/>
-    <w:link w:val="Textocomentario"/>
+  <w:style w:type="character" w:customStyle="1" w:styleId="CommentTextChar">
+    <w:name w:val="Comment Text Char"/>
+    <w:basedOn w:val="DefaultParagraphFont"/>
+    <w:link w:val="CommentText"/>
     <w:uiPriority w:val="99"/>
     <w:semiHidden/>
     <w:rsid w:val="00FB1355"/>
@@ -21594,11 +21547,11 @@
       <w:lang w:val="es-ES"/>
     </w:rPr>
   </w:style>
-  <w:style w:type="paragraph" w:styleId="Asuntodelcomentario">
+  <w:style w:type="paragraph" w:styleId="CommentSubject">
     <w:name w:val="annotation subject"/>
-    <w:basedOn w:val="Textocomentario"/>
-    <w:next w:val="Textocomentario"/>
-    <w:link w:val="AsuntodelcomentarioCar"/>
+    <w:basedOn w:val="CommentText"/>
+    <w:next w:val="CommentText"/>
+    <w:link w:val="CommentSubjectChar"/>
     <w:uiPriority w:val="99"/>
     <w:semiHidden/>
     <w:unhideWhenUsed/>
@@ -21608,10 +21561,10 @@
       <w:bCs/>
     </w:rPr>
   </w:style>
-  <w:style w:type="character" w:customStyle="1" w:styleId="AsuntodelcomentarioCar">
-    <w:name w:val="Asunto del comentario Car"/>
-    <w:basedOn w:val="TextocomentarioCar"/>
-    <w:link w:val="Asuntodelcomentario"/>
+  <w:style w:type="character" w:customStyle="1" w:styleId="CommentSubjectChar">
+    <w:name w:val="Comment Subject Char"/>
+    <w:basedOn w:val="CommentTextChar"/>
+    <w:link w:val="CommentSubject"/>
     <w:uiPriority w:val="99"/>
     <w:semiHidden/>
     <w:rsid w:val="00FB1355"/>
@@ -21786,13 +21739,13 @@
     <w:name w:val="Normal"/>
     <w:qFormat/>
   </w:style>
-  <w:style w:type="character" w:default="1" w:styleId="Fuentedeprrafopredeter">
+  <w:style w:type="character" w:default="1" w:styleId="DefaultParagraphFont">
     <w:name w:val="Default Paragraph Font"/>
     <w:uiPriority w:val="1"/>
     <w:semiHidden/>
     <w:unhideWhenUsed/>
   </w:style>
-  <w:style w:type="table" w:default="1" w:styleId="Tablanormal">
+  <w:style w:type="table" w:default="1" w:styleId="TableNormal">
     <w:name w:val="Normal Table"/>
     <w:uiPriority w:val="99"/>
     <w:semiHidden/>
@@ -21807,7 +21760,7 @@
       </w:tblCellMar>
     </w:tblPr>
   </w:style>
-  <w:style w:type="numbering" w:default="1" w:styleId="Sinlista">
+  <w:style w:type="numbering" w:default="1" w:styleId="NoList">
     <w:name w:val="No List"/>
     <w:uiPriority w:val="99"/>
     <w:semiHidden/>
@@ -22123,7 +22076,7 @@
 </file>
 
 <file path=customXml/itemProps2.xml><?xml version="1.0" encoding="utf-8"?>
-<ds:datastoreItem xmlns:ds="http://schemas.openxmlformats.org/officeDocument/2006/customXml" ds:itemID="{4E551FFD-B115-4C27-97D2-65091ADF9DF8}">
+<ds:datastoreItem xmlns:ds="http://schemas.openxmlformats.org/officeDocument/2006/customXml" ds:itemID="{B45B7B31-AA57-44F5-9D6F-CE028BD1C8C0}">
   <ds:schemaRefs>
     <ds:schemaRef ds:uri="http://schemas.openxmlformats.org/officeDocument/2006/bibliography"/>
   </ds:schemaRefs>

</xml_diff>

<commit_message>
- correción indices final otros arreglos.
</commit_message>
<xml_diff>
--- a/01. Modelado de Negocio/Modelo_De_Negocio.docx
+++ b/01. Modelado de Negocio/Modelo_De_Negocio.docx
@@ -163,7 +163,6 @@
                 <w:dataBinding w:prefixMappings="xmlns:ns0='http://schemas.openxmlformats.org/package/2006/metadata/core-properties' xmlns:ns1='http://purl.org/dc/elements/1.1/'" w:xpath="/ns0:coreProperties[1]/ns1:title[1]" w:storeItemID="{6C3C8BC8-F283-45AE-878A-BAB7291924A1}"/>
                 <w:text/>
               </w:sdtPr>
-              <w:sdtEndPr/>
               <w:sdtContent>
                 <w:r>
                   <w:rPr>
@@ -302,7 +301,21 @@
         <w:rPr>
           <w:sz w:val="24"/>
         </w:rPr>
-        <w:t>: “Eben-Ezer”</w:t>
+        <w:t>: “</w:t>
+      </w:r>
+      <w:proofErr w:type="spellStart"/>
+      <w:r>
+        <w:rPr>
+          <w:sz w:val="24"/>
+        </w:rPr>
+        <w:t>Eben-Ezer</w:t>
+      </w:r>
+      <w:proofErr w:type="spellEnd"/>
+      <w:r>
+        <w:rPr>
+          <w:sz w:val="24"/>
+        </w:rPr>
+        <w:t>”</w:t>
       </w:r>
     </w:p>
     <w:p>
@@ -330,7 +343,35 @@
         <w:rPr>
           <w:sz w:val="24"/>
         </w:rPr>
-        <w:t xml:space="preserve">Sistema Estratégico Eben Ezer </w:t>
+        <w:t xml:space="preserve">Sistema Estratégico </w:t>
+      </w:r>
+      <w:proofErr w:type="spellStart"/>
+      <w:r>
+        <w:rPr>
+          <w:sz w:val="24"/>
+        </w:rPr>
+        <w:t>Eben</w:t>
+      </w:r>
+      <w:proofErr w:type="spellEnd"/>
+      <w:r>
+        <w:rPr>
+          <w:sz w:val="24"/>
+        </w:rPr>
+        <w:t xml:space="preserve"> </w:t>
+      </w:r>
+      <w:proofErr w:type="spellStart"/>
+      <w:r>
+        <w:rPr>
+          <w:sz w:val="24"/>
+        </w:rPr>
+        <w:t>Ezer</w:t>
+      </w:r>
+      <w:proofErr w:type="spellEnd"/>
+      <w:r>
+        <w:rPr>
+          <w:sz w:val="24"/>
+        </w:rPr>
+        <w:t xml:space="preserve"> </w:t>
       </w:r>
       <w:r>
         <w:rPr>
@@ -352,7 +393,7 @@
           <w:b/>
           <w:sz w:val="24"/>
         </w:rPr>
-        <w:t xml:space="preserve"> Metodología</w:t>
+        <w:t>Metodología</w:t>
       </w:r>
       <w:r>
         <w:rPr>
@@ -450,12 +491,37 @@
                 <w:lang w:val="en-US"/>
               </w:rPr>
             </w:pPr>
+            <w:proofErr w:type="spellStart"/>
             <w:r>
               <w:rPr>
                 <w:sz w:val="24"/>
                 <w:lang w:val="en-US"/>
               </w:rPr>
-              <w:t>Ing. Savi, Cecilia Andrea</w:t>
+              <w:t>Ing</w:t>
+            </w:r>
+            <w:proofErr w:type="spellEnd"/>
+            <w:r>
+              <w:rPr>
+                <w:sz w:val="24"/>
+                <w:lang w:val="en-US"/>
+              </w:rPr>
+              <w:t xml:space="preserve">. </w:t>
+            </w:r>
+            <w:proofErr w:type="spellStart"/>
+            <w:r>
+              <w:rPr>
+                <w:sz w:val="24"/>
+                <w:lang w:val="en-US"/>
+              </w:rPr>
+              <w:t>Savi</w:t>
+            </w:r>
+            <w:proofErr w:type="spellEnd"/>
+            <w:r>
+              <w:rPr>
+                <w:sz w:val="24"/>
+                <w:lang w:val="en-US"/>
+              </w:rPr>
+              <w:t>, Cecilia Andrea</w:t>
             </w:r>
           </w:p>
         </w:tc>
@@ -531,7 +597,7 @@
             <w:rPr>
               <w:rFonts w:eastAsiaTheme="minorEastAsia"/>
               <w:noProof/>
-              <w:lang w:val="en-US"/>
+              <w:lang w:val="es-MX" w:eastAsia="es-MX"/>
             </w:rPr>
           </w:pPr>
           <w:r>
@@ -543,7 +609,7 @@
           <w:r>
             <w:fldChar w:fldCharType="separate"/>
           </w:r>
-          <w:hyperlink w:anchor="_Toc310375206" w:history="1">
+          <w:hyperlink w:anchor="_Toc310359285" w:history="1">
             <w:r>
               <w:rPr>
                 <w:rStyle w:val="Hipervnculo"/>
@@ -570,7 +636,7 @@
                 <w:noProof/>
                 <w:webHidden/>
               </w:rPr>
-              <w:instrText xml:space="preserve"> PAGEREF _Toc310375206 \h </w:instrText>
+              <w:instrText xml:space="preserve"> PAGEREF _Toc310359285 \h </w:instrText>
             </w:r>
             <w:r>
               <w:rPr>
@@ -590,7 +656,7 @@
                 <w:noProof/>
                 <w:webHidden/>
               </w:rPr>
-              <w:t>2</w:t>
+              <w:t>3</w:t>
             </w:r>
             <w:r>
               <w:rPr>
@@ -610,10 +676,10 @@
             <w:rPr>
               <w:rFonts w:eastAsiaTheme="minorEastAsia"/>
               <w:noProof/>
-              <w:lang w:val="en-US"/>
+              <w:lang w:val="es-MX" w:eastAsia="es-MX"/>
             </w:rPr>
           </w:pPr>
-          <w:hyperlink w:anchor="_Toc310375207" w:history="1">
+          <w:hyperlink w:anchor="_Toc310359286" w:history="1">
             <w:r>
               <w:rPr>
                 <w:rStyle w:val="Hipervnculo"/>
@@ -640,7 +706,7 @@
                 <w:noProof/>
                 <w:webHidden/>
               </w:rPr>
-              <w:instrText xml:space="preserve"> PAGEREF _Toc310375207 \h </w:instrText>
+              <w:instrText xml:space="preserve"> PAGEREF _Toc310359286 \h </w:instrText>
             </w:r>
             <w:r>
               <w:rPr>
@@ -680,10 +746,10 @@
             <w:rPr>
               <w:rFonts w:eastAsiaTheme="minorEastAsia"/>
               <w:noProof/>
-              <w:lang w:val="en-US"/>
+              <w:lang w:val="es-MX" w:eastAsia="es-MX"/>
             </w:rPr>
           </w:pPr>
-          <w:hyperlink w:anchor="_Toc310375208" w:history="1">
+          <w:hyperlink w:anchor="_Toc310359287" w:history="1">
             <w:r>
               <w:rPr>
                 <w:rStyle w:val="Hipervnculo"/>
@@ -710,7 +776,7 @@
                 <w:noProof/>
                 <w:webHidden/>
               </w:rPr>
-              <w:instrText xml:space="preserve"> PAGEREF _Toc310375208 \h </w:instrText>
+              <w:instrText xml:space="preserve"> PAGEREF _Toc310359287 \h </w:instrText>
             </w:r>
             <w:r>
               <w:rPr>
@@ -750,10 +816,10 @@
             <w:rPr>
               <w:rFonts w:eastAsiaTheme="minorEastAsia"/>
               <w:noProof/>
-              <w:lang w:val="en-US"/>
+              <w:lang w:val="es-MX" w:eastAsia="es-MX"/>
             </w:rPr>
           </w:pPr>
-          <w:hyperlink w:anchor="_Toc310375209" w:history="1">
+          <w:hyperlink w:anchor="_Toc310359288" w:history="1">
             <w:r>
               <w:rPr>
                 <w:rStyle w:val="Hipervnculo"/>
@@ -780,7 +846,7 @@
                 <w:noProof/>
                 <w:webHidden/>
               </w:rPr>
-              <w:instrText xml:space="preserve"> PAGEREF _Toc310375209 \h </w:instrText>
+              <w:instrText xml:space="preserve"> PAGEREF _Toc310359288 \h </w:instrText>
             </w:r>
             <w:r>
               <w:rPr>
@@ -800,7 +866,7 @@
                 <w:noProof/>
                 <w:webHidden/>
               </w:rPr>
-              <w:t>6</w:t>
+              <w:t>5</w:t>
             </w:r>
             <w:r>
               <w:rPr>
@@ -820,10 +886,10 @@
             <w:rPr>
               <w:rFonts w:eastAsiaTheme="minorEastAsia"/>
               <w:noProof/>
-              <w:lang w:val="en-US"/>
+              <w:lang w:val="es-MX" w:eastAsia="es-MX"/>
             </w:rPr>
           </w:pPr>
-          <w:hyperlink w:anchor="_Toc310375210" w:history="1">
+          <w:hyperlink w:anchor="_Toc310359289" w:history="1">
             <w:r>
               <w:rPr>
                 <w:rStyle w:val="Hipervnculo"/>
@@ -850,7 +916,7 @@
                 <w:noProof/>
                 <w:webHidden/>
               </w:rPr>
-              <w:instrText xml:space="preserve"> PAGEREF _Toc310375210 \h </w:instrText>
+              <w:instrText xml:space="preserve"> PAGEREF _Toc310359289 \h </w:instrText>
             </w:r>
             <w:r>
               <w:rPr>
@@ -870,7 +936,7 @@
                 <w:noProof/>
                 <w:webHidden/>
               </w:rPr>
-              <w:t>9</w:t>
+              <w:t>7</w:t>
             </w:r>
             <w:r>
               <w:rPr>
@@ -890,10 +956,10 @@
             <w:rPr>
               <w:rFonts w:eastAsiaTheme="minorEastAsia"/>
               <w:noProof/>
-              <w:lang w:val="en-US"/>
+              <w:lang w:val="es-MX" w:eastAsia="es-MX"/>
             </w:rPr>
           </w:pPr>
-          <w:hyperlink w:anchor="_Toc310375211" w:history="1">
+          <w:hyperlink w:anchor="_Toc310359290" w:history="1">
             <w:r>
               <w:rPr>
                 <w:rStyle w:val="Hipervnculo"/>
@@ -920,7 +986,7 @@
                 <w:noProof/>
                 <w:webHidden/>
               </w:rPr>
-              <w:instrText xml:space="preserve"> PAGEREF _Toc310375211 \h </w:instrText>
+              <w:instrText xml:space="preserve"> PAGEREF _Toc310359290 \h </w:instrText>
             </w:r>
             <w:r>
               <w:rPr>
@@ -940,7 +1006,7 @@
                 <w:noProof/>
                 <w:webHidden/>
               </w:rPr>
-              <w:t>28</w:t>
+              <w:t>26</w:t>
             </w:r>
             <w:r>
               <w:rPr>
@@ -960,10 +1026,10 @@
             <w:rPr>
               <w:rFonts w:eastAsiaTheme="minorEastAsia"/>
               <w:noProof/>
-              <w:lang w:val="en-US"/>
+              <w:lang w:val="es-MX" w:eastAsia="es-MX"/>
             </w:rPr>
           </w:pPr>
-          <w:hyperlink w:anchor="_Toc310375212" w:history="1">
+          <w:hyperlink w:anchor="_Toc310359291" w:history="1">
             <w:r>
               <w:rPr>
                 <w:rStyle w:val="Hipervnculo"/>
@@ -990,7 +1056,7 @@
                 <w:noProof/>
                 <w:webHidden/>
               </w:rPr>
-              <w:instrText xml:space="preserve"> PAGEREF _Toc310375212 \h </w:instrText>
+              <w:instrText xml:space="preserve"> PAGEREF _Toc310359291 \h </w:instrText>
             </w:r>
             <w:r>
               <w:rPr>
@@ -1010,7 +1076,7 @@
                 <w:noProof/>
                 <w:webHidden/>
               </w:rPr>
-              <w:t>30</w:t>
+              <w:t>28</w:t>
             </w:r>
             <w:r>
               <w:rPr>
@@ -1045,9 +1111,8 @@
       <w:pPr>
         <w:pStyle w:val="Ttulo1"/>
       </w:pPr>
-      <w:bookmarkStart w:id="0" w:name="_Toc310375206"/>
+      <w:bookmarkStart w:id="0" w:name="_Toc310359285"/>
       <w:r>
-        <w:lastRenderedPageBreak/>
         <w:t>Introducción</w:t>
       </w:r>
       <w:bookmarkEnd w:id="0"/>
@@ -1115,9 +1180,8 @@
       <w:pPr>
         <w:pStyle w:val="Ttulo1"/>
       </w:pPr>
-      <w:bookmarkStart w:id="1" w:name="_Toc310375207"/>
+      <w:bookmarkStart w:id="1" w:name="_Toc310359286"/>
       <w:r>
-        <w:lastRenderedPageBreak/>
         <w:t>Modelado de Casos de Usos del Sistema de Negocio</w:t>
       </w:r>
       <w:bookmarkEnd w:id="1"/>
@@ -1126,7 +1190,7 @@
       <w:pPr>
         <w:pStyle w:val="Ttulo2"/>
       </w:pPr>
-      <w:bookmarkStart w:id="2" w:name="_Toc310375208"/>
+      <w:bookmarkStart w:id="2" w:name="_Toc310359287"/>
       <w:r>
         <w:t>Definición de Actores del Negocio</w:t>
       </w:r>
@@ -1303,9 +1367,8 @@
       <w:pPr>
         <w:pStyle w:val="Ttulo2"/>
       </w:pPr>
-      <w:bookmarkStart w:id="3" w:name="_Toc310375209"/>
+      <w:bookmarkStart w:id="3" w:name="_Toc310359288"/>
       <w:r>
-        <w:lastRenderedPageBreak/>
         <w:t>Diagrama de Casos de Uso del Negocio</w:t>
       </w:r>
       <w:bookmarkEnd w:id="3"/>
@@ -1314,10 +1377,10 @@
       <w:r>
         <w:rPr>
           <w:noProof/>
-          <w:lang w:val="en-US"/>
+          <w:lang w:val="es-MX" w:eastAsia="es-MX"/>
         </w:rPr>
         <w:drawing>
-          <wp:anchor distT="0" distB="0" distL="114300" distR="114300" simplePos="0" relativeHeight="251660288" behindDoc="1" locked="0" layoutInCell="1" allowOverlap="1" wp14:anchorId="2E310E44" wp14:editId="2AFD111C">
+          <wp:anchor distT="0" distB="0" distL="114300" distR="114300" simplePos="0" relativeHeight="251660288" behindDoc="1" locked="0" layoutInCell="1" allowOverlap="1" wp14:anchorId="02463213" wp14:editId="59FBB062">
             <wp:simplePos x="0" y="0"/>
             <wp:positionH relativeFrom="column">
               <wp:posOffset>-800735</wp:posOffset>
@@ -1409,11 +1472,10 @@
       <w:r>
         <w:rPr>
           <w:noProof/>
-          <w:lang w:val="en-US"/>
+          <w:lang w:val="es-MX" w:eastAsia="es-MX"/>
         </w:rPr>
-        <w:lastRenderedPageBreak/>
         <w:drawing>
-          <wp:anchor distT="0" distB="0" distL="114300" distR="114300" simplePos="0" relativeHeight="251661312" behindDoc="1" locked="0" layoutInCell="1" allowOverlap="1" wp14:anchorId="1A867F2B" wp14:editId="34C952F6">
+          <wp:anchor distT="0" distB="0" distL="114300" distR="114300" simplePos="0" relativeHeight="251661312" behindDoc="1" locked="0" layoutInCell="1" allowOverlap="1" wp14:anchorId="27AA8343" wp14:editId="537A5BC8">
             <wp:simplePos x="0" y="0"/>
             <wp:positionH relativeFrom="column">
               <wp:posOffset>-165735</wp:posOffset>
@@ -1502,9 +1564,8 @@
       <w:pPr>
         <w:pStyle w:val="Ttulo2"/>
       </w:pPr>
-      <w:bookmarkStart w:id="4" w:name="_Toc310375210"/>
+      <w:bookmarkStart w:id="4" w:name="_Toc310359289"/>
       <w:r>
-        <w:lastRenderedPageBreak/>
         <w:t>Definición de Casos de Uso del negocio</w:t>
       </w:r>
       <w:bookmarkEnd w:id="4"/>
@@ -1706,12 +1767,14 @@
             </w:tcBorders>
           </w:tcPr>
           <w:p>
+            <w:proofErr w:type="spellStart"/>
             <w:r>
               <w:t>Empresa</w:t>
             </w:r>
             <w:r>
               <w:t>Cliente</w:t>
             </w:r>
+            <w:proofErr w:type="spellEnd"/>
           </w:p>
         </w:tc>
         <w:tc>
@@ -2105,12 +2168,14 @@
             </w:tcBorders>
           </w:tcPr>
           <w:p>
+            <w:proofErr w:type="spellStart"/>
             <w:r>
               <w:t>Empresa</w:t>
             </w:r>
             <w:r>
               <w:t>Cliente</w:t>
             </w:r>
+            <w:proofErr w:type="spellEnd"/>
           </w:p>
         </w:tc>
         <w:tc>
@@ -2557,12 +2622,14 @@
             </w:tcBorders>
           </w:tcPr>
           <w:p>
+            <w:proofErr w:type="spellStart"/>
             <w:r>
               <w:t>Empresa</w:t>
             </w:r>
             <w:r>
               <w:t>Cliente</w:t>
             </w:r>
+            <w:proofErr w:type="spellEnd"/>
           </w:p>
         </w:tc>
         <w:tc>
@@ -3024,9 +3091,11 @@
             </w:tcBorders>
           </w:tcPr>
           <w:p>
+            <w:proofErr w:type="spellStart"/>
             <w:r>
               <w:t>EmpresaCliente</w:t>
             </w:r>
+            <w:proofErr w:type="spellEnd"/>
           </w:p>
         </w:tc>
         <w:tc>
@@ -3518,9 +3587,11 @@
             </w:tcBorders>
           </w:tcPr>
           <w:p>
+            <w:proofErr w:type="spellStart"/>
             <w:r>
               <w:t>EmpresaCliente</w:t>
             </w:r>
+            <w:proofErr w:type="spellEnd"/>
           </w:p>
         </w:tc>
         <w:tc>
@@ -4028,9 +4099,11 @@
             </w:tcBorders>
           </w:tcPr>
           <w:p>
+            <w:proofErr w:type="spellStart"/>
             <w:r>
               <w:t>EmpresaCliente</w:t>
             </w:r>
+            <w:proofErr w:type="spellEnd"/>
           </w:p>
         </w:tc>
         <w:tc>
@@ -6385,7 +6458,25 @@
                 <w:sz w:val="22"/>
                 <w:szCs w:val="22"/>
               </w:rPr>
-              <w:t xml:space="preserve"> Depósito de Productos Terminados(EDPT) </w:t>
+              <w:t xml:space="preserve"> Depósito de Productos </w:t>
+            </w:r>
+            <w:proofErr w:type="gramStart"/>
+            <w:r>
+              <w:rPr>
+                <w:rFonts w:asciiTheme="minorHAnsi" w:hAnsiTheme="minorHAnsi"/>
+                <w:sz w:val="22"/>
+                <w:szCs w:val="22"/>
+              </w:rPr>
+              <w:t>Terminados(</w:t>
+            </w:r>
+            <w:proofErr w:type="gramEnd"/>
+            <w:r>
+              <w:rPr>
+                <w:rFonts w:asciiTheme="minorHAnsi" w:hAnsiTheme="minorHAnsi"/>
+                <w:sz w:val="22"/>
+                <w:szCs w:val="22"/>
+              </w:rPr>
+              <w:t xml:space="preserve">EDPT) </w:t>
             </w:r>
             <w:r>
               <w:rPr>
@@ -6669,9 +6760,11 @@
             </w:tcBorders>
           </w:tcPr>
           <w:p>
+            <w:proofErr w:type="spellStart"/>
             <w:r>
               <w:t>EmpresaCliente</w:t>
             </w:r>
+            <w:proofErr w:type="spellEnd"/>
           </w:p>
         </w:tc>
         <w:tc>
@@ -8490,7 +8583,6 @@
                 <w:rFonts w:cstheme="minorHAnsi"/>
                 <w:b/>
               </w:rPr>
-              <w:lastRenderedPageBreak/>
               <w:t>Nombre de CU:</w:t>
             </w:r>
           </w:p>
@@ -9269,7 +9361,15 @@
               <w:t>C) elabora un informe detallando los defectos encontrados en los productos importados recibidos</w:t>
             </w:r>
             <w:r>
-              <w:t>, especificando el criterio ( por proveedor, por producto o según un periodo determinado)</w:t>
+              <w:t xml:space="preserve">, especificando el criterio </w:t>
+            </w:r>
+            <w:proofErr w:type="gramStart"/>
+            <w:r>
+              <w:t>( por</w:t>
+            </w:r>
+            <w:proofErr w:type="gramEnd"/>
+            <w:r>
+              <w:t xml:space="preserve"> proveedor, por producto o según un periodo determinado)</w:t>
             </w:r>
             <w:r>
               <w:t>, su clasificación según los niveles de calidad encontrados y se determinan como aceptados en caso de cumplir con la calidad contratada y como defectuosos en caso contrario.</w:t>
@@ -11233,7 +11333,6 @@
               <w:rPr>
                 <w:b/>
               </w:rPr>
-              <w:lastRenderedPageBreak/>
               <w:t>Nivel de CU:</w:t>
             </w:r>
           </w:p>
@@ -12572,7 +12671,15 @@
               <w:t xml:space="preserve"> del Viajante. Dependiendo de los pedidos del cliente y sus estados, se definirán, para cada domicilio del listado, qué acciones se deberían realizar por parte del </w:t>
             </w:r>
             <w:r>
-              <w:t>Viajante y se guardara la fecha de la supuesta visita para poder agendar el próximo encuentro.</w:t>
+              <w:t xml:space="preserve">Viajante y se guardara la fecha de la supuesta visita para poder </w:t>
+            </w:r>
+            <w:proofErr w:type="spellStart"/>
+            <w:r>
+              <w:t>agendar</w:t>
+            </w:r>
+            <w:proofErr w:type="spellEnd"/>
+            <w:r>
+              <w:t xml:space="preserve"> el próximo encuentro.</w:t>
             </w:r>
           </w:p>
           <w:p>
@@ -18997,9 +19104,8 @@
       <w:pPr>
         <w:pStyle w:val="Ttulo1"/>
       </w:pPr>
-      <w:bookmarkStart w:id="5" w:name="_Toc310375211"/>
+      <w:bookmarkStart w:id="5" w:name="_Toc310359290"/>
       <w:r>
-        <w:lastRenderedPageBreak/>
         <w:t>Modelo de Objetos del Dominio del Problema</w:t>
       </w:r>
       <w:bookmarkEnd w:id="5"/>
@@ -19027,7 +19133,6 @@
           <w:noProof/>
           <w:lang w:bidi="en-US"/>
         </w:rPr>
-        <w:lastRenderedPageBreak/>
         <w:pict>
           <v:shapetype id="_x0000_t136" coordsize="21600,21600" o:spt="136" adj="10800" path="m@7,l@8,m@5,21600l@6,21600e">
             <v:formulas>
@@ -19069,9 +19174,8 @@
       <w:pPr>
         <w:pStyle w:val="Ttulo1"/>
       </w:pPr>
-      <w:bookmarkStart w:id="6" w:name="_Toc310375212"/>
+      <w:bookmarkStart w:id="6" w:name="_Toc310359291"/>
       <w:r>
-        <w:lastRenderedPageBreak/>
         <w:t>Definición de Trabajadores de Negocio</w:t>
       </w:r>
       <w:bookmarkEnd w:id="6"/>
@@ -19080,10 +19184,10 @@
       <w:r>
         <w:rPr>
           <w:noProof/>
-          <w:lang w:val="en-US"/>
+          <w:lang w:val="es-MX" w:eastAsia="es-MX"/>
         </w:rPr>
         <w:drawing>
-          <wp:inline distT="0" distB="0" distL="0" distR="0" wp14:anchorId="408984BB" wp14:editId="76B5BFFD">
+          <wp:inline distT="0" distB="0" distL="0" distR="0" wp14:anchorId="5ABD3558" wp14:editId="27B464E2">
             <wp:extent cx="5400040" cy="6422841"/>
             <wp:effectExtent l="0" t="0" r="0" b="0"/>
             <wp:docPr id="2" name="Imagen 2"/>
@@ -19153,7 +19257,7 @@
       <w:footerReference w:type="default" r:id="rId15"/>
       <w:pgSz w:w="12240" w:h="15840"/>
       <w:pgMar w:top="1417" w:right="1701" w:bottom="1417" w:left="1701" w:header="708" w:footer="708" w:gutter="0"/>
-      <w:pgNumType w:start="0"/>
+      <w:pgNumType w:start="1"/>
       <w:cols w:space="708"/>
       <w:titlePg/>
       <w:docGrid w:linePitch="360"/>
@@ -19232,8 +19336,59 @@
               <w:szCs w:val="18"/>
               <w:lang w:val="es-AR"/>
             </w:rPr>
-            <w:t>Agüero, Nafria, Pisciolari, Quiroga, Waisman</w:t>
+            <w:t xml:space="preserve">Agüero, </w:t>
           </w:r>
+          <w:proofErr w:type="spellStart"/>
+          <w:r>
+            <w:rPr>
+              <w:rFonts w:ascii="Arial" w:hAnsi="Arial" w:cs="Arial"/>
+              <w:sz w:val="18"/>
+              <w:szCs w:val="18"/>
+              <w:lang w:val="es-AR"/>
+            </w:rPr>
+            <w:t>Nafria</w:t>
+          </w:r>
+          <w:proofErr w:type="spellEnd"/>
+          <w:r>
+            <w:rPr>
+              <w:rFonts w:ascii="Arial" w:hAnsi="Arial" w:cs="Arial"/>
+              <w:sz w:val="18"/>
+              <w:szCs w:val="18"/>
+              <w:lang w:val="es-AR"/>
+            </w:rPr>
+            <w:t xml:space="preserve">, </w:t>
+          </w:r>
+          <w:proofErr w:type="spellStart"/>
+          <w:r>
+            <w:rPr>
+              <w:rFonts w:ascii="Arial" w:hAnsi="Arial" w:cs="Arial"/>
+              <w:sz w:val="18"/>
+              <w:szCs w:val="18"/>
+              <w:lang w:val="es-AR"/>
+            </w:rPr>
+            <w:t>Pisciolari</w:t>
+          </w:r>
+          <w:proofErr w:type="spellEnd"/>
+          <w:r>
+            <w:rPr>
+              <w:rFonts w:ascii="Arial" w:hAnsi="Arial" w:cs="Arial"/>
+              <w:sz w:val="18"/>
+              <w:szCs w:val="18"/>
+              <w:lang w:val="es-AR"/>
+            </w:rPr>
+            <w:t xml:space="preserve">, Quiroga, </w:t>
+          </w:r>
+          <w:proofErr w:type="spellStart"/>
+          <w:r>
+            <w:rPr>
+              <w:rFonts w:ascii="Arial" w:hAnsi="Arial" w:cs="Arial"/>
+              <w:sz w:val="18"/>
+              <w:szCs w:val="18"/>
+              <w:lang w:val="es-AR"/>
+            </w:rPr>
+            <w:t>Waisman</w:t>
+          </w:r>
+          <w:proofErr w:type="spellEnd"/>
         </w:p>
         <w:p>
           <w:pPr>
@@ -19304,7 +19459,7 @@
               <w:sz w:val="18"/>
               <w:szCs w:val="18"/>
             </w:rPr>
-            <w:t>26</w:t>
+            <w:t>2</w:t>
           </w:r>
           <w:r>
             <w:rPr>
@@ -19549,13 +19704,13 @@
           <w:r>
             <w:rPr>
               <w:noProof/>
-              <w:lang w:val="en-US"/>
+              <w:lang w:val="es-MX" w:eastAsia="es-MX"/>
             </w:rPr>
             <w:drawing>
-              <wp:inline distT="0" distB="0" distL="0" distR="0" wp14:anchorId="0713075E" wp14:editId="000E645D">
+              <wp:inline distT="0" distB="0" distL="0" distR="0" wp14:anchorId="06E48384" wp14:editId="0796016D">
                 <wp:extent cx="792480" cy="212129"/>
                 <wp:effectExtent l="0" t="0" r="0" b="0"/>
-                <wp:docPr id="29" name="Picture 29"/>
+                <wp:docPr id="4" name="Picture 29"/>
                 <wp:cNvGraphicFramePr>
                   <a:graphicFrameLocks xmlns:a="http://schemas.openxmlformats.org/drawingml/2006/main" noChangeAspect="1"/>
                 </wp:cNvGraphicFramePr>
@@ -34703,7 +34858,6 @@
     <w:lsdException w:name="toc 8" w:uiPriority="39"/>
     <w:lsdException w:name="toc 9" w:uiPriority="39"/>
     <w:lsdException w:name="header" w:uiPriority="0"/>
-    <w:lsdException w:name="footer" w:uiPriority="0"/>
     <w:lsdException w:name="caption" w:uiPriority="35" w:qFormat="1"/>
     <w:lsdException w:name="page number" w:uiPriority="0"/>
     <w:lsdException w:name="Title" w:semiHidden="0" w:uiPriority="10" w:unhideWhenUsed="0" w:qFormat="1"/>
@@ -35497,6 +35651,7 @@
     <w:name w:val="footer"/>
     <w:basedOn w:val="Normal"/>
     <w:link w:val="PiedepginaCar"/>
+    <w:uiPriority w:val="99"/>
     <w:unhideWhenUsed/>
     <w:rsid w:val="00740C3F"/>
     <w:pPr>
@@ -35511,6 +35666,7 @@
     <w:name w:val="Pie de página Car"/>
     <w:basedOn w:val="Fuentedeprrafopredeter"/>
     <w:link w:val="Piedepgina"/>
+    <w:uiPriority w:val="99"/>
     <w:rsid w:val="00740C3F"/>
   </w:style>
   <w:style w:type="character" w:styleId="Nmerodepgina">
@@ -36010,6 +36166,14 @@
       <w:color w:val="auto"/>
     </w:rPr>
   </w:style>
+  <w:style w:type="character" w:styleId="Nmerodelnea">
+    <w:name w:val="line number"/>
+    <w:basedOn w:val="Fuentedeprrafopredeter"/>
+    <w:uiPriority w:val="99"/>
+    <w:semiHidden/>
+    <w:unhideWhenUsed/>
+    <w:rsid w:val="008539A7"/>
+  </w:style>
 </w:styles>
 </file>
 
@@ -36051,7 +36215,6 @@
     <w:lsdException w:name="toc 8" w:uiPriority="39"/>
     <w:lsdException w:name="toc 9" w:uiPriority="39"/>
     <w:lsdException w:name="header" w:uiPriority="0"/>
-    <w:lsdException w:name="footer" w:uiPriority="0"/>
     <w:lsdException w:name="caption" w:uiPriority="35" w:qFormat="1"/>
     <w:lsdException w:name="page number" w:uiPriority="0"/>
     <w:lsdException w:name="Title" w:semiHidden="0" w:uiPriority="10" w:unhideWhenUsed="0" w:qFormat="1"/>
@@ -36845,6 +37008,7 @@
     <w:name w:val="footer"/>
     <w:basedOn w:val="Normal"/>
     <w:link w:val="PiedepginaCar"/>
+    <w:uiPriority w:val="99"/>
     <w:unhideWhenUsed/>
     <w:rsid w:val="00740C3F"/>
     <w:pPr>
@@ -36859,6 +37023,7 @@
     <w:name w:val="Pie de página Car"/>
     <w:basedOn w:val="Fuentedeprrafopredeter"/>
     <w:link w:val="Piedepgina"/>
+    <w:uiPriority w:val="99"/>
     <w:rsid w:val="00740C3F"/>
   </w:style>
   <w:style w:type="character" w:styleId="Nmerodepgina">
@@ -37358,6 +37523,14 @@
       <w:color w:val="auto"/>
     </w:rPr>
   </w:style>
+  <w:style w:type="character" w:styleId="Nmerodelnea">
+    <w:name w:val="line number"/>
+    <w:basedOn w:val="Fuentedeprrafopredeter"/>
+    <w:uiPriority w:val="99"/>
+    <w:semiHidden/>
+    <w:unhideWhenUsed/>
+    <w:rsid w:val="008539A7"/>
+  </w:style>
 </w:styles>
 </file>
 
@@ -37670,7 +37843,7 @@
 </file>
 
 <file path=customXml/itemProps2.xml><?xml version="1.0" encoding="utf-8"?>
-<ds:datastoreItem xmlns:ds="http://schemas.openxmlformats.org/officeDocument/2006/customXml" ds:itemID="{1B1C270B-7205-4A2A-9DF1-0EFBE83E3697}">
+<ds:datastoreItem xmlns:ds="http://schemas.openxmlformats.org/officeDocument/2006/customXml" ds:itemID="{508A4057-B1A3-43F7-BC10-9D2C5268584C}">
   <ds:schemaRefs>
     <ds:schemaRef ds:uri="http://schemas.openxmlformats.org/officeDocument/2006/bibliography"/>
   </ds:schemaRefs>

</xml_diff>